<commit_message>
Gliederung der Anleitung im Abschlussbericht
</commit_message>
<xml_diff>
--- a/Documentation/Abschlussdoku/Abschlussbericht.docx
+++ b/Documentation/Abschlussdoku/Abschlussbericht.docx
@@ -1,6 +1,6 @@
 
 <file path=word/document.xml><?xml version="1.0" encoding="utf-8"?>
-<w:document xmlns:wpc="http://schemas.microsoft.com/office/word/2010/wordprocessingCanvas" xmlns:cx="http://schemas.microsoft.com/office/drawing/2014/chartex" xmlns:cx1="http://schemas.microsoft.com/office/drawing/2015/9/8/chartex" xmlns:mc="http://schemas.openxmlformats.org/markup-compatibility/2006" xmlns:o="urn:schemas-microsoft-com:office:office" xmlns:r="http://schemas.openxmlformats.org/officeDocument/2006/relationships" xmlns:m="http://schemas.openxmlformats.org/officeDocument/2006/math" xmlns:v="urn:schemas-microsoft-com:vml" xmlns:wp14="http://schemas.microsoft.com/office/word/2010/wordprocessingDrawing" xmlns:wp="http://schemas.openxmlformats.org/drawingml/2006/wordprocessingDrawing" xmlns:w10="urn:schemas-microsoft-com:office:word" xmlns:w="http://schemas.openxmlformats.org/wordprocessingml/2006/main" xmlns:w14="http://schemas.microsoft.com/office/word/2010/wordml" xmlns:w15="http://schemas.microsoft.com/office/word/2012/wordml" xmlns:w16se="http://schemas.microsoft.com/office/word/2015/wordml/symex" xmlns:wpg="http://schemas.microsoft.com/office/word/2010/wordprocessingGroup" xmlns:wpi="http://schemas.microsoft.com/office/word/2010/wordprocessingInk" xmlns:wne="http://schemas.microsoft.com/office/word/2006/wordml" xmlns:wps="http://schemas.microsoft.com/office/word/2010/wordprocessingShape" mc:Ignorable="w14 w15 w16se wp14">
+<w:document xmlns:wpc="http://schemas.microsoft.com/office/word/2010/wordprocessingCanvas" xmlns:mc="http://schemas.openxmlformats.org/markup-compatibility/2006" xmlns:o="urn:schemas-microsoft-com:office:office" xmlns:r="http://schemas.openxmlformats.org/officeDocument/2006/relationships" xmlns:m="http://schemas.openxmlformats.org/officeDocument/2006/math" xmlns:v="urn:schemas-microsoft-com:vml" xmlns:wp14="http://schemas.microsoft.com/office/word/2010/wordprocessingDrawing" xmlns:wp="http://schemas.openxmlformats.org/drawingml/2006/wordprocessingDrawing" xmlns:w10="urn:schemas-microsoft-com:office:word" xmlns:w="http://schemas.openxmlformats.org/wordprocessingml/2006/main" xmlns:w14="http://schemas.microsoft.com/office/word/2010/wordml" xmlns:w15="http://schemas.microsoft.com/office/word/2012/wordml" xmlns:wpg="http://schemas.microsoft.com/office/word/2010/wordprocessingGroup" xmlns:wpi="http://schemas.microsoft.com/office/word/2010/wordprocessingInk" xmlns:wne="http://schemas.microsoft.com/office/word/2006/wordml" xmlns:wps="http://schemas.microsoft.com/office/word/2010/wordprocessingShape" mc:Ignorable="w14 w15 wp14">
   <w:body>
     <w:p>
       <w:pPr>
@@ -37,6 +37,51 @@
     </w:p>
     <w:p>
       <w:pPr>
+        <w:pStyle w:val="berschrift2"/>
+      </w:pPr>
+      <w:r>
+        <w:t>Registrierung</w:t>
+      </w:r>
+      <w:r>
+        <w:t xml:space="preserve"> und Anmeldung</w:t>
+      </w:r>
+    </w:p>
+    <w:p>
+      <w:pPr>
+        <w:pStyle w:val="berschrift2"/>
+      </w:pPr>
+      <w:r>
+        <w:t>Verwaltung von Ligen (Erstellen, Beitreten und Spielen)</w:t>
+      </w:r>
+      <w:bookmarkStart w:id="0" w:name="_GoBack"/>
+      <w:bookmarkEnd w:id="0"/>
+    </w:p>
+    <w:p>
+      <w:pPr>
+        <w:pStyle w:val="berschrift2"/>
+      </w:pPr>
+      <w:r>
+        <w:t>Handel mit Spielern</w:t>
+      </w:r>
+    </w:p>
+    <w:p>
+      <w:pPr>
+        <w:pStyle w:val="berschrift2"/>
+      </w:pPr>
+      <w:r>
+        <w:t>Managen der Aufstellung</w:t>
+      </w:r>
+    </w:p>
+    <w:p>
+      <w:pPr>
+        <w:pStyle w:val="berschrift2"/>
+      </w:pPr>
+      <w:r>
+        <w:t>Spielstand prüfen</w:t>
+      </w:r>
+    </w:p>
+    <w:p>
+      <w:pPr>
         <w:pStyle w:val="berschrift1"/>
         <w:jc w:val="both"/>
       </w:pPr>
@@ -161,6 +206,7 @@
         <w:jc w:val="both"/>
       </w:pPr>
       <w:r>
+        <w:lastRenderedPageBreak/>
         <w:t>SQLite</w:t>
       </w:r>
     </w:p>
@@ -213,11 +259,7 @@
         <w:t xml:space="preserve">kam das Framework JUnit zum Einsatz. </w:t>
       </w:r>
       <w:r>
-        <w:t xml:space="preserve">JUnit vereinfacht es Fehler während der Entwicklung zu finden oder gar zu vermeiden, da es mit jedem </w:t>
-      </w:r>
-      <w:r>
-        <w:lastRenderedPageBreak/>
-        <w:t>Erstellungsprozess der Anwendung besagte Tests ausführt und Rückmeldung über den Erfolg dieser liefert.</w:t>
+        <w:t>JUnit vereinfacht es Fehler während der Entwicklung zu finden oder gar zu vermeiden, da es mit jedem Erstellungsprozess der Anwendung besagte Tests ausführt und Rückmeldung über den Erfolg dieser liefert.</w:t>
       </w:r>
     </w:p>
     <w:p>
@@ -340,7 +382,7 @@
       <w:r>
         <w:t xml:space="preserve">Die Anwendung, welche auf dem Server läuft. Sie kommuniziert mit einer oder mehreren ClientApplications. Zusätzlich verwaltet sie die SQLite Datenbank und regelt den Zugriff auf diese. Außerdem erledigt sie autonome Aufgaben, wie das Erzeugen der Datenbank, beim ersten Start der Anwendung, anhand der Website </w:t>
       </w:r>
-      <w:hyperlink r:id="rId4" w:history="1">
+      <w:hyperlink r:id="rId5" w:history="1">
         <w:r>
           <w:rPr>
             <w:rStyle w:val="Hyperlink"/>
@@ -364,6 +406,7 @@
         <w:jc w:val="both"/>
       </w:pPr>
       <w:r>
+        <w:lastRenderedPageBreak/>
         <w:t>ClientApplication</w:t>
       </w:r>
     </w:p>
@@ -389,11 +432,7 @@
         <w:jc w:val="both"/>
       </w:pPr>
       <w:r>
-        <w:t xml:space="preserve">Die ConnectorLib beinhaltete das Modell der Anwendung. Zusätzlich bietet sie die Möglichkeit, eine Server/Client Anwendung leicht zu erstellen. Dadurch erhält die ClientApplication einen MessageController und die ServerApplication einen MessageController pro eingeloggten Client. Dem MessageController können Message Objekte übergeben werde. Diese werden automatisch in JSON </w:t>
-      </w:r>
-      <w:r>
-        <w:lastRenderedPageBreak/>
-        <w:t>Formatiert und AES verschlüsselt übertragen. Damit die AES Verschlüsselung korrekt funktioniert führt die ConnectorLib direkt nach der Verbindung einen Handshake zwischen Client und Server durch. Dabei wird ein AES Key erzeugt und RSA verschlüsselt zwischen Client und Server übertragen.</w:t>
+        <w:t>Die ConnectorLib beinhaltete das Modell der Anwendung. Zusätzlich bietet sie die Möglichkeit, eine Server/Client Anwendung leicht zu erstellen. Dadurch erhält die ClientApplication einen MessageController und die ServerApplication einen MessageController pro eingeloggten Client. Dem MessageController können Message Objekte übergeben werde. Diese werden automatisch in JSON Formatiert und AES verschlüsselt übertragen. Damit die AES Verschlüsselung korrekt funktioniert führt die ConnectorLib direkt nach der Verbindung einen Handshake zwischen Client und Server durch. Dabei wird ein AES Key erzeugt und RSA verschlüsselt zwischen Client und Server übertragen.</w:t>
       </w:r>
     </w:p>
     <w:p>
@@ -514,7 +553,7 @@
                     </pic:cNvPicPr>
                   </pic:nvPicPr>
                   <pic:blipFill>
-                    <a:blip r:embed="rId5">
+                    <a:blip r:embed="rId6">
                       <a:extLst>
                         <a:ext uri="{28A0092B-C50C-407E-A947-70E740481C1C}">
                           <a14:useLocalDpi xmlns:a14="http://schemas.microsoft.com/office/drawing/2010/main" val="0"/>
@@ -561,6 +600,7 @@
         <w:jc w:val="both"/>
       </w:pPr>
       <w:r>
+        <w:lastRenderedPageBreak/>
         <w:t>Beschreibung des Umsetzungsgrades</w:t>
       </w:r>
     </w:p>
@@ -602,8 +642,6 @@
       <w:r>
         <w:t>Aufbau der Anwendung</w:t>
       </w:r>
-      <w:bookmarkStart w:id="0" w:name="_GoBack"/>
-      <w:bookmarkEnd w:id="0"/>
     </w:p>
     <w:p>
       <w:r>
@@ -627,8 +665,8 @@
             <v:path o:extrusionok="f" gradientshapeok="t" o:connecttype="rect"/>
             <o:lock v:ext="edit" aspectratio="t"/>
           </v:shapetype>
-          <v:shape id="_x0000_i1031" type="#_x0000_t75" style="width:453pt;height:653.25pt">
-            <v:imagedata r:id="rId6" o:title="Aufbau"/>
+          <v:shape id="_x0000_i1025" type="#_x0000_t75" style="width:453pt;height:653.25pt">
+            <v:imagedata r:id="rId7" o:title="Aufbau"/>
           </v:shape>
         </w:pict>
       </w:r>
@@ -644,7 +682,7 @@
 </file>
 
 <file path=word/styles.xml><?xml version="1.0" encoding="utf-8"?>
-<w:styles xmlns:mc="http://schemas.openxmlformats.org/markup-compatibility/2006" xmlns:r="http://schemas.openxmlformats.org/officeDocument/2006/relationships" xmlns:w="http://schemas.openxmlformats.org/wordprocessingml/2006/main" xmlns:w14="http://schemas.microsoft.com/office/word/2010/wordml" xmlns:w15="http://schemas.microsoft.com/office/word/2012/wordml" xmlns:w16se="http://schemas.microsoft.com/office/word/2015/wordml/symex" mc:Ignorable="w14 w15 w16se">
+<w:styles xmlns:mc="http://schemas.openxmlformats.org/markup-compatibility/2006" xmlns:r="http://schemas.openxmlformats.org/officeDocument/2006/relationships" xmlns:w="http://schemas.openxmlformats.org/wordprocessingml/2006/main" xmlns:w14="http://schemas.microsoft.com/office/word/2010/wordml" xmlns:w15="http://schemas.microsoft.com/office/word/2012/wordml" mc:Ignorable="w14 w15">
   <w:docDefaults>
     <w:rPrDefault>
       <w:rPr>
@@ -1497,4 +1535,16 @@
   <a:objectDefaults/>
   <a:extraClrSchemeLst/>
 </a:theme>
+</file>
+
+<file path=customXml/item1.xml><?xml version="1.0" encoding="utf-8"?>
+<b:Sources xmlns:b="http://schemas.openxmlformats.org/officeDocument/2006/bibliography" xmlns="http://schemas.openxmlformats.org/officeDocument/2006/bibliography" SelectedStyle="\APASixthEditionOfficeOnline.xsl" StyleName="APA" Version="6"/>
+</file>
+
+<file path=customXml/itemProps1.xml><?xml version="1.0" encoding="utf-8"?>
+<ds:datastoreItem xmlns:ds="http://schemas.openxmlformats.org/officeDocument/2006/customXml" ds:itemID="{04ADA4B1-CC14-48D4-B182-3C04F906E79A}">
+  <ds:schemaRefs>
+    <ds:schemaRef ds:uri="http://schemas.openxmlformats.org/officeDocument/2006/bibliography"/>
+  </ds:schemaRefs>
+</ds:datastoreItem>
 </file>
</xml_diff>

<commit_message>
Anleitung: Aufstellung managen fertig
</commit_message>
<xml_diff>
--- a/Documentation/Abschlussdoku/Abschlussbericht.docx
+++ b/Documentation/Abschlussdoku/Abschlussbericht.docx
@@ -285,6 +285,15 @@
       </w:r>
     </w:p>
     <w:p>
+      <w:pPr>
+        <w:jc w:val="both"/>
+      </w:pPr>
+      <w:r>
+        <w:t>Den Zugriff auf seine Aufstellung erhält man unter den Menüpunkt „Aufstellung“ des „Side-Menus“. Dort können Spieler durch das jeweilige anklicken eines Spielers ausgetauscht werden. Mit einem Klick auf einem Spieler, öffnet sich ein Fenster, in dem sich Spieler befinden, welche noch nicht aufgestellt sind und auf der gleichen Position wie der angeklickte Spieler spielen.</w:t>
+      </w:r>
+      <w:r>
+        <w:t xml:space="preserve"> Die Formation der Aufstellung ändert man in dem man den Button „Formation“ anklickt. Anschließend kann man eine der verfügbaren Formation auswählen. Um vorgenommene Veränderungen an der Formation zu speichern muss der Button „speichern“ ausgewählt werden.</w:t>
+      </w:r>
       <w:bookmarkStart w:id="0" w:name="_GoBack"/>
       <w:bookmarkEnd w:id="0"/>
     </w:p>
@@ -319,23 +328,38 @@
       <w:pPr>
         <w:jc w:val="both"/>
       </w:pPr>
-      <w:r>
-        <w:t>JavaFX ist ein plattformübergreifendes Framework zur Erstellung von graphischen Obe</w:t>
-      </w:r>
-      <w:r>
-        <w:t>rflächen. Wir verwendeten JavaFX</w:t>
-      </w:r>
+      <w:proofErr w:type="spellStart"/>
+      <w:r>
+        <w:t>JavaFX</w:t>
+      </w:r>
+      <w:proofErr w:type="spellEnd"/>
+      <w:r>
+        <w:t xml:space="preserve"> ist ein plattformübergreifendes Framework zur Erstellung von graphischen Obe</w:t>
+      </w:r>
+      <w:r>
+        <w:t xml:space="preserve">rflächen. Wir verwendeten </w:t>
+      </w:r>
+      <w:proofErr w:type="spellStart"/>
+      <w:r>
+        <w:t>JavaFX</w:t>
+      </w:r>
+      <w:proofErr w:type="spellEnd"/>
       <w:r>
         <w:t xml:space="preserve"> für die Nutzeroberf</w:t>
       </w:r>
       <w:r>
         <w:t xml:space="preserve">läche der </w:t>
       </w:r>
+      <w:proofErr w:type="spellStart"/>
       <w:r>
         <w:t>ClientApplic</w:t>
       </w:r>
       <w:r>
-        <w:t>ation. Dieses</w:t>
+        <w:t>ation</w:t>
+      </w:r>
+      <w:proofErr w:type="spellEnd"/>
+      <w:r>
+        <w:t>. Dieses</w:t>
       </w:r>
       <w:r>
         <w:t xml:space="preserve"> Framework wurde verwendet, weil es unsere Meinung nach eine schöne Alternative zu Swing ist. </w:t>
@@ -344,7 +368,15 @@
         <w:t>Der Hauptgrund für de</w:t>
       </w:r>
       <w:r>
-        <w:t>n Einsatz von JavaFX ist jedoch die Tatsache, dass wir uns die Handhabung di</w:t>
+        <w:t xml:space="preserve">n Einsatz von </w:t>
+      </w:r>
+      <w:proofErr w:type="spellStart"/>
+      <w:r>
+        <w:t>JavaFX</w:t>
+      </w:r>
+      <w:proofErr w:type="spellEnd"/>
+      <w:r>
+        <w:t xml:space="preserve"> ist jedoch die Tatsache, dass wir uns die Handhabung di</w:t>
       </w:r>
       <w:r>
         <w:t xml:space="preserve">eses Frameworks aneignen </w:t>
@@ -393,28 +425,111 @@
         <w:pStyle w:val="berschrift2"/>
         <w:jc w:val="both"/>
       </w:pPr>
-      <w:r>
+      <w:proofErr w:type="spellStart"/>
+      <w:r>
+        <w:lastRenderedPageBreak/>
         <w:t>Maven</w:t>
       </w:r>
-    </w:p>
-    <w:p>
-      <w:pPr>
-        <w:jc w:val="both"/>
-      </w:pPr>
-      <w:r>
-        <w:t xml:space="preserve">Das Build-Management-Tool Maven wurde </w:t>
+      <w:proofErr w:type="spellEnd"/>
+    </w:p>
+    <w:p>
+      <w:pPr>
+        <w:jc w:val="both"/>
+      </w:pPr>
+      <w:r>
+        <w:t xml:space="preserve">Das </w:t>
+      </w:r>
+      <w:proofErr w:type="spellStart"/>
+      <w:r>
+        <w:t>Build</w:t>
+      </w:r>
+      <w:proofErr w:type="spellEnd"/>
+      <w:r>
+        <w:t xml:space="preserve">-Management-Tool </w:t>
+      </w:r>
+      <w:proofErr w:type="spellStart"/>
+      <w:r>
+        <w:t>Maven</w:t>
+      </w:r>
+      <w:proofErr w:type="spellEnd"/>
+      <w:r>
+        <w:t xml:space="preserve"> wurde </w:t>
       </w:r>
       <w:r>
         <w:t>in allen drei Subprojekten verwendet</w:t>
       </w:r>
       <w:r>
-        <w:t xml:space="preserve">. Maven ist ein Tool, welches für den Erstellungsprozess einer Anwendung zuständig ist. Die einfache Einbindung von </w:t>
+        <w:t xml:space="preserve">. </w:t>
+      </w:r>
+      <w:proofErr w:type="spellStart"/>
+      <w:r>
+        <w:t>Maven</w:t>
+      </w:r>
+      <w:proofErr w:type="spellEnd"/>
+      <w:r>
+        <w:t xml:space="preserve"> ist ein Tool, welches für den Erstellungsprozess einer Anwendung zuständig ist. Die einfache Einbindung von </w:t>
       </w:r>
       <w:r>
         <w:t>Bibliotheken war ausschlaggebend für den Einsatz in diesem Projekt.</w:t>
       </w:r>
       <w:r>
-        <w:t xml:space="preserve"> Durch dieses Dependency Management war es möglich, die ConnectorLib Plattform- und DIE-unabhängig in die ServerApplication und ClientApplication einzubinden. Die ConnectorLib, welche in einem eigenen Git-Repository liegt, kann direkt dorthin deployed werden.</w:t>
+        <w:t xml:space="preserve"> Durch dieses </w:t>
+      </w:r>
+      <w:proofErr w:type="spellStart"/>
+      <w:r>
+        <w:t>Dependency</w:t>
+      </w:r>
+      <w:proofErr w:type="spellEnd"/>
+      <w:r>
+        <w:t xml:space="preserve"> Management war es möglich, die </w:t>
+      </w:r>
+      <w:proofErr w:type="spellStart"/>
+      <w:r>
+        <w:t>ConnectorLib</w:t>
+      </w:r>
+      <w:proofErr w:type="spellEnd"/>
+      <w:r>
+        <w:t xml:space="preserve"> Plattform- und DIE-unabhängig in die </w:t>
+      </w:r>
+      <w:proofErr w:type="spellStart"/>
+      <w:r>
+        <w:t>ServerApplication</w:t>
+      </w:r>
+      <w:proofErr w:type="spellEnd"/>
+      <w:r>
+        <w:t xml:space="preserve"> und </w:t>
+      </w:r>
+      <w:proofErr w:type="spellStart"/>
+      <w:r>
+        <w:t>ClientApplication</w:t>
+      </w:r>
+      <w:proofErr w:type="spellEnd"/>
+      <w:r>
+        <w:t xml:space="preserve"> einzubinden. Die </w:t>
+      </w:r>
+      <w:proofErr w:type="spellStart"/>
+      <w:r>
+        <w:t>ConnectorLib</w:t>
+      </w:r>
+      <w:proofErr w:type="spellEnd"/>
+      <w:r>
+        <w:t xml:space="preserve">, welche in einem eigenen </w:t>
+      </w:r>
+      <w:proofErr w:type="spellStart"/>
+      <w:r>
+        <w:t>Git</w:t>
+      </w:r>
+      <w:proofErr w:type="spellEnd"/>
+      <w:r>
+        <w:t xml:space="preserve">-Repository liegt, kann direkt dorthin </w:t>
+      </w:r>
+      <w:proofErr w:type="spellStart"/>
+      <w:r>
+        <w:t>deployed</w:t>
+      </w:r>
+      <w:proofErr w:type="spellEnd"/>
+      <w:r>
+        <w:t xml:space="preserve"> werden.</w:t>
       </w:r>
     </w:p>
     <w:p>
@@ -422,182 +537,357 @@
         <w:pStyle w:val="berschrift2"/>
         <w:jc w:val="both"/>
       </w:pPr>
+      <w:proofErr w:type="spellStart"/>
+      <w:r>
+        <w:t>SQLite</w:t>
+      </w:r>
+      <w:proofErr w:type="spellEnd"/>
+    </w:p>
+    <w:p>
+      <w:pPr>
+        <w:jc w:val="both"/>
+      </w:pPr>
+      <w:proofErr w:type="spellStart"/>
+      <w:r>
+        <w:t>SQLite</w:t>
+      </w:r>
+      <w:proofErr w:type="spellEnd"/>
+      <w:r>
+        <w:t xml:space="preserve"> ist eine Bibliothek, welche </w:t>
+      </w:r>
+      <w:r>
+        <w:t>Datenbankfunktionen mit sich bringt.</w:t>
+      </w:r>
+      <w:r>
+        <w:t xml:space="preserve"> Diese Bibliothek benötigt keine weiteren Serverbedingungen, benötigt einen kleinen Speicherbereich und verwendet </w:t>
+      </w:r>
+      <w:r>
+        <w:t>eine Art</w:t>
+      </w:r>
+      <w:r>
+        <w:t xml:space="preserve"> reduzierte SQL </w:t>
+      </w:r>
+      <w:proofErr w:type="spellStart"/>
+      <w:r>
+        <w:t>database</w:t>
+      </w:r>
+      <w:proofErr w:type="spellEnd"/>
+      <w:r>
+        <w:t xml:space="preserve"> </w:t>
+      </w:r>
+      <w:proofErr w:type="spellStart"/>
+      <w:r>
+        <w:t>engine</w:t>
+      </w:r>
+      <w:proofErr w:type="spellEnd"/>
+      <w:r>
+        <w:t>.</w:t>
+      </w:r>
+      <w:r>
+        <w:t xml:space="preserve"> Durch diese Eigenschaften ist </w:t>
+      </w:r>
+      <w:proofErr w:type="spellStart"/>
+      <w:r>
+        <w:t>SQLite</w:t>
+      </w:r>
+      <w:proofErr w:type="spellEnd"/>
+      <w:r>
+        <w:t xml:space="preserve"> gut für das Projekt Cheftrainer geeignet, da das besagte Projekt ein vergleichsweise wenig umfangreiches ist und nur die grundlegendsten Datenbankfunktionen benötigt.</w:t>
+      </w:r>
+      <w:r>
+        <w:t xml:space="preserve"> Sie kommt ausschließlich in der </w:t>
+      </w:r>
+      <w:proofErr w:type="spellStart"/>
+      <w:r>
+        <w:t>ServerApplication</w:t>
+      </w:r>
+      <w:proofErr w:type="spellEnd"/>
+      <w:r>
+        <w:t xml:space="preserve"> zu Einsatz.</w:t>
+      </w:r>
+    </w:p>
+    <w:p>
+      <w:pPr>
+        <w:pStyle w:val="berschrift2"/>
+        <w:jc w:val="both"/>
+      </w:pPr>
+      <w:proofErr w:type="spellStart"/>
+      <w:r>
+        <w:t>JUnit</w:t>
+      </w:r>
+      <w:proofErr w:type="spellEnd"/>
+    </w:p>
+    <w:p>
+      <w:pPr>
+        <w:jc w:val="both"/>
+      </w:pPr>
+      <w:r>
+        <w:t xml:space="preserve">Für das automatisierte Testen der </w:t>
+      </w:r>
+      <w:r>
+        <w:t xml:space="preserve">drei Subprojekte </w:t>
+      </w:r>
+      <w:r>
+        <w:t xml:space="preserve">kam das Framework </w:t>
+      </w:r>
+      <w:proofErr w:type="spellStart"/>
+      <w:r>
+        <w:t>JUnit</w:t>
+      </w:r>
+      <w:proofErr w:type="spellEnd"/>
+      <w:r>
+        <w:t xml:space="preserve"> zum Einsatz. </w:t>
+      </w:r>
+      <w:proofErr w:type="spellStart"/>
+      <w:r>
+        <w:t>JUnit</w:t>
+      </w:r>
+      <w:proofErr w:type="spellEnd"/>
+      <w:r>
+        <w:t xml:space="preserve"> vereinfacht es Fehler während der Entwicklung zu finden oder gar zu vermeiden, da es mit jedem Erstellungsprozess der Anwendung besagte Tests ausführt und Rückmeldung über den Erfolg dieser liefert.</w:t>
+      </w:r>
+    </w:p>
+    <w:p>
+      <w:pPr>
+        <w:pStyle w:val="berschrift2"/>
+        <w:jc w:val="both"/>
+      </w:pPr>
+      <w:r>
+        <w:t>JDOM</w:t>
+      </w:r>
+    </w:p>
+    <w:p>
+      <w:pPr>
+        <w:jc w:val="both"/>
+      </w:pPr>
+      <w:r>
+        <w:t>JDOM ist eine speziell für Java entwickelte Bibliothek, welche es einem ermöglicht XML-Dateien zu bearbeiten</w:t>
+      </w:r>
+      <w:r>
+        <w:t xml:space="preserve"> und zu lesen. Es wird in der </w:t>
+      </w:r>
+      <w:proofErr w:type="spellStart"/>
+      <w:r>
+        <w:t>ClientApplication</w:t>
+      </w:r>
+      <w:proofErr w:type="spellEnd"/>
+      <w:r>
+        <w:t xml:space="preserve"> benötigt um ein Menü in Abhängigkeit von einer XML-Datei zu generieren.</w:t>
+      </w:r>
+    </w:p>
+    <w:p>
+      <w:pPr>
+        <w:pStyle w:val="berschrift2"/>
+        <w:jc w:val="both"/>
+      </w:pPr>
+      <w:r>
+        <w:t>JSON</w:t>
+      </w:r>
+    </w:p>
+    <w:p>
+      <w:pPr>
+        <w:jc w:val="both"/>
+      </w:pPr>
+      <w:r>
+        <w:t>Zum Datenaustausch zwischen Client und Server kommt JSON in diesem Projekt zum Einsatz. JSON ist ein einfach lesbares, einfach zu verendendes und kompaktes Datenformat.  Diese Eigenschaften</w:t>
+      </w:r>
+      <w:r>
+        <w:t>,</w:t>
+      </w:r>
+      <w:r>
+        <w:t xml:space="preserve"> gepaart mit der guten Erfahrung aus mehreren Projekten</w:t>
+      </w:r>
+      <w:r>
+        <w:t>,</w:t>
+      </w:r>
+      <w:r>
+        <w:t xml:space="preserve"> sind der Grund für</w:t>
+      </w:r>
+      <w:r>
+        <w:t xml:space="preserve"> die Verwendung dieses Datenformats.</w:t>
+      </w:r>
+    </w:p>
+    <w:p>
+      <w:pPr>
+        <w:pStyle w:val="berschrift2"/>
+        <w:jc w:val="both"/>
+      </w:pPr>
+      <w:proofErr w:type="spellStart"/>
+      <w:r>
+        <w:t>Js</w:t>
+      </w:r>
+      <w:r>
+        <w:t>oup</w:t>
+      </w:r>
+      <w:proofErr w:type="spellEnd"/>
+    </w:p>
+    <w:p>
+      <w:pPr>
+        <w:jc w:val="both"/>
+      </w:pPr>
+      <w:proofErr w:type="gramStart"/>
+      <w:r>
+        <w:t>Das Parsen</w:t>
+      </w:r>
+      <w:proofErr w:type="gramEnd"/>
+      <w:r>
+        <w:t xml:space="preserve"> von Websites, für die Automatisierung des Servers, wurde mithilfe von </w:t>
+      </w:r>
+      <w:proofErr w:type="spellStart"/>
+      <w:r>
+        <w:t>Jsoup</w:t>
+      </w:r>
+      <w:proofErr w:type="spellEnd"/>
+      <w:r>
+        <w:t xml:space="preserve"> realisiert.</w:t>
+      </w:r>
+      <w:r>
+        <w:t xml:space="preserve"> </w:t>
+      </w:r>
+      <w:proofErr w:type="spellStart"/>
+      <w:r>
+        <w:t>Jsoup</w:t>
+      </w:r>
+      <w:proofErr w:type="spellEnd"/>
+      <w:r>
+        <w:t xml:space="preserve"> ist eine Bibliothek, welche</w:t>
+      </w:r>
+      <w:r>
+        <w:t xml:space="preserve"> das Lesen und Bearbeiten von HTML-Dateien</w:t>
+      </w:r>
+      <w:r>
+        <w:t xml:space="preserve"> ermöglicht</w:t>
+      </w:r>
+      <w:r>
+        <w:t xml:space="preserve">. Es ist deutlich komfortabler und einfacher HTML mittels </w:t>
+      </w:r>
+      <w:proofErr w:type="spellStart"/>
+      <w:r>
+        <w:t>Jsoup</w:t>
+      </w:r>
+      <w:proofErr w:type="spellEnd"/>
+      <w:r>
+        <w:t xml:space="preserve"> zu parsen als auf einen reinen XML Parser zurückzugreifen.</w:t>
+      </w:r>
+    </w:p>
+    <w:p>
+      <w:pPr>
+        <w:pStyle w:val="berschrift1"/>
+        <w:jc w:val="both"/>
+      </w:pPr>
+      <w:r>
+        <w:t>Aufbau der Anwendung</w:t>
+      </w:r>
+    </w:p>
+    <w:p>
+      <w:pPr>
+        <w:jc w:val="both"/>
+      </w:pPr>
+      <w:r>
+        <w:t xml:space="preserve">Das gesamte Projekt ist in 3 Subprojekte aufgeteilt, die </w:t>
+      </w:r>
+      <w:proofErr w:type="spellStart"/>
+      <w:r>
+        <w:t>ServerApplication</w:t>
+      </w:r>
+      <w:proofErr w:type="spellEnd"/>
+      <w:r>
+        <w:t xml:space="preserve">, die </w:t>
+      </w:r>
+      <w:proofErr w:type="spellStart"/>
+      <w:r>
+        <w:t>ClientApplication</w:t>
+      </w:r>
+      <w:proofErr w:type="spellEnd"/>
+      <w:r>
+        <w:t xml:space="preserve"> und die </w:t>
+      </w:r>
+      <w:proofErr w:type="spellStart"/>
+      <w:r>
+        <w:t>ConnectorLib</w:t>
+      </w:r>
+      <w:proofErr w:type="spellEnd"/>
+      <w:r>
+        <w:t xml:space="preserve">. Diese Aufteilung ermöglicht es die </w:t>
+      </w:r>
+      <w:proofErr w:type="spellStart"/>
+      <w:r>
+        <w:t>ClientApplication</w:t>
+      </w:r>
+      <w:proofErr w:type="spellEnd"/>
+      <w:r>
+        <w:t xml:space="preserve"> und die </w:t>
+      </w:r>
+      <w:proofErr w:type="spellStart"/>
+      <w:r>
+        <w:t>ServerApplication</w:t>
+      </w:r>
+      <w:proofErr w:type="spellEnd"/>
+      <w:r>
+        <w:t xml:space="preserve"> voneinander unabhängig zu entwickeln. Beide Projekte inkludieren die </w:t>
+      </w:r>
+      <w:proofErr w:type="spellStart"/>
+      <w:r>
+        <w:t>ConnectorLib</w:t>
+      </w:r>
+      <w:proofErr w:type="spellEnd"/>
+      <w:r>
+        <w:t xml:space="preserve">. Diese stellt wichtige Komponenten bereit, welche von beiden Projekten benötigt werden. Dazu zählen das Modell, sowie die Kommunikation zwischen der </w:t>
+      </w:r>
+      <w:proofErr w:type="spellStart"/>
+      <w:r>
+        <w:t>ClientApplication</w:t>
+      </w:r>
+      <w:proofErr w:type="spellEnd"/>
+      <w:r>
+        <w:t xml:space="preserve"> und der </w:t>
+      </w:r>
+      <w:proofErr w:type="spellStart"/>
+      <w:r>
+        <w:t>ServerApplication</w:t>
+      </w:r>
+      <w:proofErr w:type="spellEnd"/>
+      <w:r>
+        <w:t>.</w:t>
+      </w:r>
+      <w:r>
+        <w:t xml:space="preserve"> (siehe Visualisierung im Anhang).</w:t>
+      </w:r>
+    </w:p>
+    <w:p>
+      <w:pPr>
+        <w:pStyle w:val="berschrift2"/>
+        <w:jc w:val="both"/>
+      </w:pPr>
+      <w:proofErr w:type="spellStart"/>
       <w:r>
         <w:lastRenderedPageBreak/>
+        <w:t>ServerApplication</w:t>
+      </w:r>
+      <w:proofErr w:type="spellEnd"/>
+    </w:p>
+    <w:p>
+      <w:pPr>
+        <w:jc w:val="both"/>
+      </w:pPr>
+      <w:r>
+        <w:t xml:space="preserve">Die Anwendung, welche auf dem Server läuft. Sie kommuniziert mit einer oder mehreren </w:t>
+      </w:r>
+      <w:proofErr w:type="spellStart"/>
+      <w:r>
+        <w:t>ClientApplications</w:t>
+      </w:r>
+      <w:proofErr w:type="spellEnd"/>
+      <w:r>
+        <w:t xml:space="preserve">. Zusätzlich verwaltet sie die </w:t>
+      </w:r>
+      <w:proofErr w:type="spellStart"/>
+      <w:r>
         <w:t>SQLite</w:t>
       </w:r>
-    </w:p>
-    <w:p>
-      <w:pPr>
-        <w:jc w:val="both"/>
-      </w:pPr>
-      <w:r>
-        <w:t xml:space="preserve">SQLite ist eine Bibliothek, welche </w:t>
-      </w:r>
-      <w:r>
-        <w:t>Datenbankfunktionen mit sich bringt.</w:t>
-      </w:r>
-      <w:r>
-        <w:t xml:space="preserve"> Diese Bibliothek benötigt keine weiteren Serverbedingungen, benötigt einen kleinen Speicherbereich und verwendet </w:t>
-      </w:r>
-      <w:r>
-        <w:t>eine Art</w:t>
-      </w:r>
-      <w:r>
-        <w:t xml:space="preserve"> reduzierte SQL database engine.</w:t>
-      </w:r>
-      <w:r>
-        <w:t xml:space="preserve"> Durch diese Eigenschaften ist SQLite gut für das Projekt Cheftrainer geeignet, da das besagte Projekt ein vergleichsweise wenig umfangreiches ist und nur die grundlegendsten Datenbankfunktionen benötigt.</w:t>
-      </w:r>
-      <w:r>
-        <w:t xml:space="preserve"> Sie kommt ausschließlich in der ServerApplication zu Einsatz.</w:t>
-      </w:r>
-    </w:p>
-    <w:p>
-      <w:pPr>
-        <w:pStyle w:val="berschrift2"/>
-        <w:jc w:val="both"/>
-      </w:pPr>
-      <w:r>
-        <w:t>JUnit</w:t>
-      </w:r>
-    </w:p>
-    <w:p>
-      <w:pPr>
-        <w:jc w:val="both"/>
-      </w:pPr>
-      <w:r>
-        <w:t xml:space="preserve">Für das automatisierte Testen der </w:t>
-      </w:r>
-      <w:r>
-        <w:t xml:space="preserve">drei Subprojekte </w:t>
-      </w:r>
-      <w:r>
-        <w:t xml:space="preserve">kam das Framework JUnit zum Einsatz. </w:t>
-      </w:r>
-      <w:r>
-        <w:t>JUnit vereinfacht es Fehler während der Entwicklung zu finden oder gar zu vermeiden, da es mit jedem Erstellungsprozess der Anwendung besagte Tests ausführt und Rückmeldung über den Erfolg dieser liefert.</w:t>
-      </w:r>
-    </w:p>
-    <w:p>
-      <w:pPr>
-        <w:pStyle w:val="berschrift2"/>
-        <w:jc w:val="both"/>
-      </w:pPr>
-      <w:r>
-        <w:t>JDOM</w:t>
-      </w:r>
-    </w:p>
-    <w:p>
-      <w:pPr>
-        <w:jc w:val="both"/>
-      </w:pPr>
-      <w:r>
-        <w:t>JDOM ist eine speziell für Java entwickelte Bibliothek, welche es einem ermöglicht XML-Dateien zu bearbeiten</w:t>
-      </w:r>
-      <w:r>
-        <w:t xml:space="preserve"> und zu lesen. Es wird in der ClientApplication benötigt um ein Menü in Abhängigkeit von einer XML-Datei zu generieren.</w:t>
-      </w:r>
-    </w:p>
-    <w:p>
-      <w:pPr>
-        <w:pStyle w:val="berschrift2"/>
-        <w:jc w:val="both"/>
-      </w:pPr>
-      <w:r>
-        <w:t>JSON</w:t>
-      </w:r>
-    </w:p>
-    <w:p>
-      <w:pPr>
-        <w:jc w:val="both"/>
-      </w:pPr>
-      <w:r>
-        <w:t>Zum Datenaustausch zwischen Client und Server kommt JSON in diesem Projekt zum Einsatz. JSON ist ein einfach lesbares, einfach zu verendendes und kompaktes Datenformat.  Diese Eigenschaften</w:t>
-      </w:r>
-      <w:r>
-        <w:t>,</w:t>
-      </w:r>
-      <w:r>
-        <w:t xml:space="preserve"> gepaart mit der guten Erfahrung aus mehreren Projekten</w:t>
-      </w:r>
-      <w:r>
-        <w:t>,</w:t>
-      </w:r>
-      <w:r>
-        <w:t xml:space="preserve"> sind der Grund für</w:t>
-      </w:r>
-      <w:r>
-        <w:t xml:space="preserve"> die Verwendung dieses Datenformats.</w:t>
-      </w:r>
-    </w:p>
-    <w:p>
-      <w:pPr>
-        <w:pStyle w:val="berschrift2"/>
-        <w:jc w:val="both"/>
-      </w:pPr>
-      <w:r>
-        <w:t>Js</w:t>
-      </w:r>
-      <w:r>
-        <w:t>oup</w:t>
-      </w:r>
-    </w:p>
-    <w:p>
-      <w:pPr>
-        <w:jc w:val="both"/>
-      </w:pPr>
-      <w:r>
-        <w:t>Das Parsen von Websites, für die Automatisierung des Servers, wurde mithilfe von Jsoup realisiert.</w:t>
-      </w:r>
-      <w:r>
-        <w:t xml:space="preserve"> Jsoup ist eine Bibliothek, welche</w:t>
-      </w:r>
-      <w:r>
-        <w:t xml:space="preserve"> das Lesen und Bearbeiten von HTML-Dateien</w:t>
-      </w:r>
-      <w:r>
-        <w:t xml:space="preserve"> ermöglicht</w:t>
-      </w:r>
-      <w:r>
-        <w:t>. Es ist deutlich komfortabler und einfacher HTML mittels Jsoup zu parsen als auf einen reinen XML Parser zurückzugreifen.</w:t>
-      </w:r>
-    </w:p>
-    <w:p>
-      <w:pPr>
-        <w:pStyle w:val="berschrift1"/>
-        <w:jc w:val="both"/>
-      </w:pPr>
-      <w:r>
-        <w:t>Aufbau der Anwendung</w:t>
-      </w:r>
-    </w:p>
-    <w:p>
-      <w:pPr>
-        <w:jc w:val="both"/>
-      </w:pPr>
-      <w:r>
-        <w:t>Das gesamte Projekt ist in 3 Subprojekte aufgeteilt, die ServerApplication, die ClientApplication und die ConnectorLib. Diese Aufteilung ermöglicht es die ClientApplication und die ServerApplication voneinander unabhängig zu entwickeln. Beide Projekte inkludieren die ConnectorLib. Diese stellt wichtige Komponenten bereit, welche von beiden Projekten benötigt werden. Dazu zählen das Modell, sowie die Kommunikation zwischen der ClientApplication und der ServerApplication.</w:t>
-      </w:r>
-      <w:r>
-        <w:t xml:space="preserve"> (siehe Visualisierung im Anhang).</w:t>
-      </w:r>
-    </w:p>
-    <w:p>
-      <w:pPr>
-        <w:pStyle w:val="berschrift2"/>
-        <w:jc w:val="both"/>
-      </w:pPr>
-      <w:r>
-        <w:t>ServerApplication</w:t>
-      </w:r>
-    </w:p>
-    <w:p>
-      <w:pPr>
-        <w:jc w:val="both"/>
-      </w:pPr>
-      <w:r>
-        <w:t xml:space="preserve">Die Anwendung, welche auf dem Server läuft. Sie kommuniziert mit einer oder mehreren ClientApplications. Zusätzlich verwaltet sie die SQLite Datenbank und regelt den Zugriff auf diese. Außerdem erledigt sie autonome Aufgaben, wie das Erzeugen der Datenbank, beim ersten Start der Anwendung, anhand der Website </w:t>
+      <w:proofErr w:type="spellEnd"/>
+      <w:r>
+        <w:t xml:space="preserve"> Datenbank und regelt den Zugriff auf diese. Außerdem erledigt sie autonome Aufgaben, wie das Erzeugen der Datenbank, beim ersten Start der Anwendung, anhand der Website </w:t>
       </w:r>
       <w:hyperlink r:id="rId5" w:history="1">
         <w:r>
@@ -610,11 +900,21 @@
       <w:r>
         <w:t xml:space="preserve">. Dazu wird das HTML der Website mittels </w:t>
       </w:r>
+      <w:proofErr w:type="spellStart"/>
       <w:r>
         <w:t>Jsoup</w:t>
       </w:r>
-      <w:r>
-        <w:t xml:space="preserve"> geparsed. Während des laufenden Betriebs werden weitere autonome Aktionen, wie das „updaten“ der Spielerpunkte, nach einem Spieltag, oder das Ausführen von Transaktionen.</w:t>
+      <w:proofErr w:type="spellEnd"/>
+      <w:r>
+        <w:t xml:space="preserve"> </w:t>
+      </w:r>
+      <w:proofErr w:type="spellStart"/>
+      <w:r>
+        <w:t>geparsed</w:t>
+      </w:r>
+      <w:proofErr w:type="spellEnd"/>
+      <w:r>
+        <w:t>. Während des laufenden Betriebs werden weitere autonome Aktionen, wie das „updaten“ der Spielerpunkte, nach einem Spieltag, oder das Ausführen von Transaktionen.</w:t>
       </w:r>
     </w:p>
     <w:p>
@@ -622,17 +922,26 @@
         <w:pStyle w:val="berschrift2"/>
         <w:jc w:val="both"/>
       </w:pPr>
-      <w:r>
-        <w:lastRenderedPageBreak/>
+      <w:proofErr w:type="spellStart"/>
+      <w:r>
         <w:t>ClientApplication</w:t>
       </w:r>
-    </w:p>
-    <w:p>
-      <w:pPr>
-        <w:jc w:val="both"/>
-      </w:pPr>
-      <w:r>
-        <w:t>Die ClientApplication ist im Wesentlichen für die Interaktion mit dem Server zuständig. Außerdem erzeugt sie die GUI, welche mittels Java FX realisiert wurde, mit welcher der Nutzer interagieren kann.</w:t>
+      <w:proofErr w:type="spellEnd"/>
+    </w:p>
+    <w:p>
+      <w:pPr>
+        <w:jc w:val="both"/>
+      </w:pPr>
+      <w:r>
+        <w:t xml:space="preserve">Die </w:t>
+      </w:r>
+      <w:proofErr w:type="spellStart"/>
+      <w:r>
+        <w:t>ClientApplication</w:t>
+      </w:r>
+      <w:proofErr w:type="spellEnd"/>
+      <w:r>
+        <w:t xml:space="preserve"> ist im Wesentlichen für die Interaktion mit dem Server zuständig. Außerdem erzeugt sie die GUI, welche mittels Java FX realisiert wurde, mit welcher der Nutzer interagieren kann.</w:t>
       </w:r>
     </w:p>
     <w:p>
@@ -640,30 +949,136 @@
         <w:pStyle w:val="berschrift2"/>
         <w:jc w:val="both"/>
       </w:pPr>
+      <w:proofErr w:type="spellStart"/>
       <w:r>
         <w:t>ConnectorLib</w:t>
       </w:r>
-    </w:p>
-    <w:p>
-      <w:pPr>
-        <w:jc w:val="both"/>
-      </w:pPr>
-      <w:r>
-        <w:t>Die ConnectorLib beinhaltete das Modell der Anwendung. Zusätzlich bietet sie die Möglichkeit, eine Server/Client Anwendung leicht zu erstellen. Dadurch erhält die ClientApplication einen MessageController und die ServerApplication einen MessageController pro eingeloggten Client. Dem MessageController können Message Objekte übergeben werde. Diese werden automatisch in JSON Formatiert und AES verschlüsselt übertragen. Damit die AES Verschlüsselung korrekt funktioniert führt die ConnectorLib direkt nach der Verbindung einen Handshake zwischen Client und Server durch. Dabei wird ein AES Key erzeugt und RSA verschlüsselt zwischen Client und Server übertragen.</w:t>
-      </w:r>
-    </w:p>
-    <w:p>
-      <w:pPr>
-        <w:jc w:val="both"/>
-      </w:pPr>
-      <w:r>
-        <w:t xml:space="preserve">Ein Message Objekt besteht im Wesentlichen aus einer ID und der eigentlichen Nachricht, welche als String übergeben werden kann. Die ConnectorLib stellt zwei Klassen, eine für „Client-To-Server“ und eine für „Server-To-Client“ Message IDs zur Verfügung. Die dort registrierten IDs können einer Message im Konstruktor übergeben werden. Bei der Erstellung des Message Controllers werden diese IDs auf Klassen gemapped. Dafür wird ein Classloader verwendet, welcher </w:t>
+      <w:proofErr w:type="spellEnd"/>
+    </w:p>
+    <w:p>
+      <w:pPr>
+        <w:jc w:val="both"/>
+      </w:pPr>
+      <w:r>
+        <w:t xml:space="preserve">Die </w:t>
+      </w:r>
+      <w:proofErr w:type="spellStart"/>
+      <w:r>
+        <w:t>ConnectorLib</w:t>
+      </w:r>
+      <w:proofErr w:type="spellEnd"/>
+      <w:r>
+        <w:t xml:space="preserve"> beinhaltete das Modell der Anwendung. Zusätzlich bietet sie die Möglichkeit, eine Server/Client Anwendung leicht zu erstellen. Dadurch erhält die </w:t>
+      </w:r>
+      <w:proofErr w:type="spellStart"/>
+      <w:r>
+        <w:t>ClientApplication</w:t>
+      </w:r>
+      <w:proofErr w:type="spellEnd"/>
+      <w:r>
+        <w:t xml:space="preserve"> einen </w:t>
+      </w:r>
+      <w:proofErr w:type="spellStart"/>
+      <w:r>
+        <w:t>MessageController</w:t>
+      </w:r>
+      <w:proofErr w:type="spellEnd"/>
+      <w:r>
+        <w:t xml:space="preserve"> und die </w:t>
+      </w:r>
+      <w:proofErr w:type="spellStart"/>
+      <w:r>
+        <w:t>ServerApplication</w:t>
+      </w:r>
+      <w:proofErr w:type="spellEnd"/>
+      <w:r>
+        <w:t xml:space="preserve"> einen </w:t>
+      </w:r>
+      <w:proofErr w:type="spellStart"/>
+      <w:r>
+        <w:t>MessageController</w:t>
+      </w:r>
+      <w:proofErr w:type="spellEnd"/>
+      <w:r>
+        <w:t xml:space="preserve"> pro eingeloggten Client. Dem </w:t>
+      </w:r>
+      <w:proofErr w:type="spellStart"/>
+      <w:r>
+        <w:t>MessageController</w:t>
+      </w:r>
+      <w:proofErr w:type="spellEnd"/>
+      <w:r>
+        <w:t xml:space="preserve"> können Message Objekte übergeben werde. Diese werden automatisch in JSON Formatiert und AES verschlüsselt übertragen. Damit die AES Verschlüsselung korrekt funktioniert führt die </w:t>
+      </w:r>
+      <w:proofErr w:type="spellStart"/>
+      <w:r>
+        <w:t>ConnectorLib</w:t>
+      </w:r>
+      <w:proofErr w:type="spellEnd"/>
+      <w:r>
+        <w:t xml:space="preserve"> direkt nach der Verbindung einen Handshake zwischen Client und Server durch. Dabei wird ein AES Key erzeugt und RSA verschlüsselt zwischen Client und Server übertragen.</w:t>
+      </w:r>
+    </w:p>
+    <w:p>
+      <w:pPr>
+        <w:jc w:val="both"/>
+      </w:pPr>
+      <w:r>
+        <w:t xml:space="preserve">Ein Message Objekt besteht im Wesentlichen aus einer ID und der eigentlichen Nachricht, welche als String übergeben werden kann. Die </w:t>
+      </w:r>
+      <w:proofErr w:type="spellStart"/>
+      <w:r>
+        <w:t>ConnectorLib</w:t>
+      </w:r>
+      <w:proofErr w:type="spellEnd"/>
+      <w:r>
+        <w:t xml:space="preserve"> stellt zwei Klassen, eine für „Client-</w:t>
+      </w:r>
+      <w:proofErr w:type="spellStart"/>
+      <w:r>
+        <w:t>To</w:t>
+      </w:r>
+      <w:proofErr w:type="spellEnd"/>
+      <w:r>
+        <w:t>-Server“ und eine für „Server-</w:t>
+      </w:r>
+      <w:proofErr w:type="spellStart"/>
+      <w:r>
+        <w:t>To</w:t>
+      </w:r>
+      <w:proofErr w:type="spellEnd"/>
+      <w:r>
+        <w:t xml:space="preserve">-Client“ Message IDs zur Verfügung. Die dort registrierten IDs können einer Message im Konstruktor übergeben werden. Bei der Erstellung des Message Controllers werden diese IDs auf Klassen </w:t>
+      </w:r>
+      <w:proofErr w:type="spellStart"/>
+      <w:r>
+        <w:t>gemapped</w:t>
+      </w:r>
+      <w:proofErr w:type="spellEnd"/>
+      <w:r>
+        <w:t xml:space="preserve">. Dafür wird ein </w:t>
+      </w:r>
+      <w:proofErr w:type="spellStart"/>
+      <w:r>
+        <w:t>Classloader</w:t>
+      </w:r>
+      <w:proofErr w:type="spellEnd"/>
+      <w:r>
+        <w:t xml:space="preserve"> verwendet, welcher </w:t>
       </w:r>
       <w:r>
         <w:t>Instanzen</w:t>
       </w:r>
       <w:r>
-        <w:t xml:space="preserve"> der Klassen erzeugt und diese in einer Map speichert. Diese Klassen müssen in einem „callables“ Package liegen, der Name</w:t>
+        <w:t xml:space="preserve"> der Klassen erzeugt und diese in einer Map speichert. Diese Klassen müssen in einem „</w:t>
+      </w:r>
+      <w:proofErr w:type="spellStart"/>
+      <w:r>
+        <w:t>callables</w:t>
+      </w:r>
+      <w:proofErr w:type="spellEnd"/>
+      <w:r>
+        <w:t>“ Package liegen, der Name</w:t>
       </w:r>
       <w:r>
         <w:t xml:space="preserve"> der Klasse muss äquivalent zu </w:t>
@@ -671,21 +1086,31 @@
       <w:r>
         <w:t xml:space="preserve">dem Wert der ID sein und sie müssen von </w:t>
       </w:r>
+      <w:proofErr w:type="spellStart"/>
       <w:r>
         <w:rPr>
           <w:rStyle w:val="pl-e"/>
         </w:rPr>
-        <w:t>CallableAbstract erben</w:t>
+        <w:t>CallableAbstract</w:t>
+      </w:r>
+      <w:proofErr w:type="spellEnd"/>
+      <w:r>
+        <w:rPr>
+          <w:rStyle w:val="pl-e"/>
+        </w:rPr>
+        <w:t xml:space="preserve"> erben</w:t>
       </w:r>
       <w:r>
         <w:t>. Dies hat den Vorteil, dass kein Switch-Case verwendet werden muss. Eine Nachricht wird direkt „</w:t>
       </w:r>
+      <w:proofErr w:type="spellStart"/>
       <w:r>
         <w:rPr>
           <w:rStyle w:val="pl-en"/>
         </w:rPr>
         <w:t>messageArrived</w:t>
       </w:r>
+      <w:proofErr w:type="spellEnd"/>
       <w:r>
         <w:rPr>
           <w:rStyle w:val="pl-en"/>
@@ -704,12 +1129,14 @@
       <w:r>
         <w:t xml:space="preserve"> </w:t>
       </w:r>
+      <w:proofErr w:type="spellStart"/>
       <w:r>
         <w:rPr>
           <w:rStyle w:val="pl-v"/>
         </w:rPr>
         <w:t>message</w:t>
       </w:r>
+      <w:proofErr w:type="spellEnd"/>
       <w:r>
         <w:t>)“ der Klasse mit der entsprechenden ID weitergeleitet.</w:t>
       </w:r>
@@ -745,7 +1172,7 @@
           <w:lang w:eastAsia="de-DE"/>
         </w:rPr>
         <w:drawing>
-          <wp:anchor distT="0" distB="0" distL="114300" distR="114300" simplePos="0" relativeHeight="251658240" behindDoc="0" locked="0" layoutInCell="1" allowOverlap="1" wp14:anchorId="60646EA2" wp14:editId="07F52F45">
+          <wp:anchor distT="0" distB="0" distL="114300" distR="114300" simplePos="0" relativeHeight="251658752" behindDoc="0" locked="0" layoutInCell="1" allowOverlap="1" wp14:anchorId="60646EA2" wp14:editId="07F52F45">
             <wp:simplePos x="0" y="0"/>
             <wp:positionH relativeFrom="column">
               <wp:posOffset>3491230</wp:posOffset>
@@ -808,7 +1235,27 @@
         </w:drawing>
       </w:r>
       <w:r>
-        <w:t>Während der Arbeit an dem Projekt wurde mit dem Ticketsystem Redmine gearbeitet. Der Entwickelte Code wurde in zwei Repositorien aufgeteilt und auf GitHub zur Verfügung gestellt. Daher war es möglich an verschiedenen Orten und Rechnern an dem Projekt zu arbeiten. Ein genauer Aufbau ist der nebenstehenden Grafik zu entnehmen. Eine Verknüpfung zwischen Redmine und GitHub hat die Vorteile, dass Zeiten, Fortschritt und Kommentare direkt in einer Commit Message an das entsprechende Ticket geschrieben werden können. Dadurch war es zu jeder Zeit möglich den Fortschritt des Projektes zu überwachen.</w:t>
+        <w:t xml:space="preserve">Während der Arbeit an dem Projekt wurde mit dem Ticketsystem Redmine gearbeitet. Der Entwickelte Code wurde in zwei Repositorien aufgeteilt und auf </w:t>
+      </w:r>
+      <w:proofErr w:type="spellStart"/>
+      <w:r>
+        <w:t>GitHub</w:t>
+      </w:r>
+      <w:proofErr w:type="spellEnd"/>
+      <w:r>
+        <w:t xml:space="preserve"> zur Verfügung gestellt. Daher war es möglich an verschiedenen Orten und Rechnern an dem Projekt zu arbeiten. Ein genauer Aufbau ist der nebenstehenden Grafik zu entnehmen. Eine Verknüpfung zwischen Redmine und </w:t>
+      </w:r>
+      <w:proofErr w:type="spellStart"/>
+      <w:r>
+        <w:t>GitHub</w:t>
+      </w:r>
+      <w:proofErr w:type="spellEnd"/>
+      <w:r>
+        <w:t xml:space="preserve"> hat die Vorteile, dass Zeiten, Fortschritt und Kommentare direkt in einer Commit Message an das entsprechende Ticket geschrieben werden können. </w:t>
+      </w:r>
+      <w:r>
+        <w:lastRenderedPageBreak/>
+        <w:t>Dadurch war es zu jeder Zeit möglich den Fortschritt des Projektes zu überwachen.</w:t>
       </w:r>
     </w:p>
     <w:p>
@@ -817,7 +1264,6 @@
         <w:jc w:val="both"/>
       </w:pPr>
       <w:r>
-        <w:lastRenderedPageBreak/>
         <w:t>Beschreibung des Umsetzungsgrades</w:t>
       </w:r>
     </w:p>
@@ -1767,7 +2213,7 @@
 </file>
 
 <file path=customXml/itemProps1.xml><?xml version="1.0" encoding="utf-8"?>
-<ds:datastoreItem xmlns:ds="http://schemas.openxmlformats.org/officeDocument/2006/customXml" ds:itemID="{F84FE1E7-3929-4748-A69C-BE48EAE9376D}">
+<ds:datastoreItem xmlns:ds="http://schemas.openxmlformats.org/officeDocument/2006/customXml" ds:itemID="{F8FE7C1F-F002-4D21-BC16-B97B72EF2768}">
   <ds:schemaRefs>
     <ds:schemaRef ds:uri="http://schemas.openxmlformats.org/officeDocument/2006/bibliography"/>
   </ds:schemaRefs>

</xml_diff>

<commit_message>
Anleitung: Spielstand prüfen fertig
</commit_message>
<xml_diff>
--- a/Documentation/Abschlussdoku/Abschlussbericht.docx
+++ b/Documentation/Abschlussdoku/Abschlussbericht.docx
@@ -294,8 +294,52 @@
       <w:r>
         <w:t xml:space="preserve"> Die Formation der Aufstellung ändert man in dem man den Button „Formation“ anklickt. Anschließend kann man eine der verfügbaren Formation auswählen. Um vorgenommene Veränderungen an der Formation zu speichern muss der Button „speichern“ ausgewählt werden.</w:t>
       </w:r>
+    </w:p>
+    <w:p>
+      <w:pPr>
+        <w:pStyle w:val="berschrift2"/>
+        <w:jc w:val="both"/>
+      </w:pPr>
+      <w:r>
+        <w:t>Spielstand prüfen</w:t>
+      </w:r>
+    </w:p>
+    <w:p>
+      <w:pPr>
+        <w:jc w:val="both"/>
+      </w:pPr>
+      <w:r>
+        <w:t xml:space="preserve">Um Statistiken über eine eigene Community einzusehen kann der Menüpunkt „Statistiken“ im „Side-Menu“ ausgewählt werden. </w:t>
+      </w:r>
+      <w:r>
+        <w:t>Dort kann man entweder die aktuellen Punkte aller Manager in der Community oder den Verlauf der eigenen Punkte pro Spieltag einsehen.</w:t>
+      </w:r>
+      <w:r>
+        <w:t xml:space="preserve"> Diese </w:t>
+      </w:r>
+      <w:r>
+        <w:t>Statistiken</w:t>
+      </w:r>
+      <w:r>
+        <w:t xml:space="preserve"> sind über die Buttons „Verlauf“ und „Ranking“ </w:t>
+      </w:r>
+      <w:r>
+        <w:t>abrufbar</w:t>
+      </w:r>
       <w:bookmarkStart w:id="0" w:name="_GoBack"/>
       <w:bookmarkEnd w:id="0"/>
+      <w:r>
+        <w:t>.</w:t>
+      </w:r>
+    </w:p>
+    <w:p>
+      <w:pPr>
+        <w:pStyle w:val="berschrift1"/>
+        <w:jc w:val="both"/>
+      </w:pPr>
+      <w:r>
+        <w:t>Verwendete Komponenten</w:t>
+      </w:r>
     </w:p>
     <w:p>
       <w:pPr>
@@ -303,7 +347,456 @@
         <w:jc w:val="both"/>
       </w:pPr>
       <w:r>
-        <w:t>Spielstand prüfen</w:t>
+        <w:t>Java FX</w:t>
+      </w:r>
+    </w:p>
+    <w:p>
+      <w:pPr>
+        <w:jc w:val="both"/>
+      </w:pPr>
+      <w:proofErr w:type="spellStart"/>
+      <w:r>
+        <w:t>JavaFX</w:t>
+      </w:r>
+      <w:proofErr w:type="spellEnd"/>
+      <w:r>
+        <w:t xml:space="preserve"> ist ein plattformübergreifendes Framework zur Erstellung von graphischen Obe</w:t>
+      </w:r>
+      <w:r>
+        <w:t xml:space="preserve">rflächen. Wir verwendeten </w:t>
+      </w:r>
+      <w:proofErr w:type="spellStart"/>
+      <w:r>
+        <w:t>JavaFX</w:t>
+      </w:r>
+      <w:proofErr w:type="spellEnd"/>
+      <w:r>
+        <w:t xml:space="preserve"> für die Nutzeroberf</w:t>
+      </w:r>
+      <w:r>
+        <w:t xml:space="preserve">läche der </w:t>
+      </w:r>
+      <w:proofErr w:type="spellStart"/>
+      <w:r>
+        <w:t>ClientApplic</w:t>
+      </w:r>
+      <w:r>
+        <w:t>ation</w:t>
+      </w:r>
+      <w:proofErr w:type="spellEnd"/>
+      <w:r>
+        <w:t>. Dieses</w:t>
+      </w:r>
+      <w:r>
+        <w:t xml:space="preserve"> Framework wurde verwendet, weil es unsere Meinung nach eine schöne Alternative zu Swing ist. </w:t>
+      </w:r>
+      <w:r>
+        <w:t>Der Hauptgrund für de</w:t>
+      </w:r>
+      <w:r>
+        <w:t xml:space="preserve">n Einsatz von </w:t>
+      </w:r>
+      <w:proofErr w:type="spellStart"/>
+      <w:r>
+        <w:t>JavaFX</w:t>
+      </w:r>
+      <w:proofErr w:type="spellEnd"/>
+      <w:r>
+        <w:t xml:space="preserve"> ist jedoch die Tatsache, dass wir uns die Handhabung di</w:t>
+      </w:r>
+      <w:r>
+        <w:t xml:space="preserve">eses Frameworks aneignen </w:t>
+      </w:r>
+      <w:r>
+        <w:t>wollten</w:t>
+      </w:r>
+      <w:r>
+        <w:t>.</w:t>
+      </w:r>
+    </w:p>
+    <w:p>
+      <w:pPr>
+        <w:pStyle w:val="berschrift2"/>
+        <w:jc w:val="both"/>
+      </w:pPr>
+      <w:r>
+        <w:t>Log4J</w:t>
+      </w:r>
+    </w:p>
+    <w:p>
+      <w:pPr>
+        <w:jc w:val="both"/>
+      </w:pPr>
+      <w:r>
+        <w:t xml:space="preserve">Zum Loggen der Kommunikation zwischen Server und Client haben wir das Framework Log4j verwendet. </w:t>
+      </w:r>
+      <w:r>
+        <w:t>Log4j ist Betriebssystemunabhängig, da es ausschließlich in Java zum Einsatz</w:t>
+      </w:r>
+      <w:r>
+        <w:t xml:space="preserve"> kommt.</w:t>
+      </w:r>
+      <w:r>
+        <w:t xml:space="preserve"> Log4j bietet die Möglichkeit an jeder Stelle des Codes einfach in ein Logfile zu schreiben. Zusätzlich </w:t>
+      </w:r>
+      <w:r>
+        <w:lastRenderedPageBreak/>
+        <w:t>sichert Log4j, dass das</w:t>
+      </w:r>
+      <w:r>
+        <w:t xml:space="preserve"> Logfile nicht unendlich weiter</w:t>
+      </w:r>
+      <w:r>
+        <w:t>wächst, da Log4j mit einer maximalen Dateigröße konfiguriert werden kann.</w:t>
+      </w:r>
+    </w:p>
+    <w:p>
+      <w:pPr>
+        <w:pStyle w:val="berschrift2"/>
+        <w:jc w:val="both"/>
+      </w:pPr>
+      <w:proofErr w:type="spellStart"/>
+      <w:r>
+        <w:t>Maven</w:t>
+      </w:r>
+      <w:proofErr w:type="spellEnd"/>
+    </w:p>
+    <w:p>
+      <w:pPr>
+        <w:jc w:val="both"/>
+      </w:pPr>
+      <w:r>
+        <w:t xml:space="preserve">Das </w:t>
+      </w:r>
+      <w:proofErr w:type="spellStart"/>
+      <w:r>
+        <w:t>Build</w:t>
+      </w:r>
+      <w:proofErr w:type="spellEnd"/>
+      <w:r>
+        <w:t xml:space="preserve">-Management-Tool </w:t>
+      </w:r>
+      <w:proofErr w:type="spellStart"/>
+      <w:r>
+        <w:t>Maven</w:t>
+      </w:r>
+      <w:proofErr w:type="spellEnd"/>
+      <w:r>
+        <w:t xml:space="preserve"> wurde </w:t>
+      </w:r>
+      <w:r>
+        <w:t>in allen drei Subprojekten verwendet</w:t>
+      </w:r>
+      <w:r>
+        <w:t xml:space="preserve">. </w:t>
+      </w:r>
+      <w:proofErr w:type="spellStart"/>
+      <w:r>
+        <w:t>Maven</w:t>
+      </w:r>
+      <w:proofErr w:type="spellEnd"/>
+      <w:r>
+        <w:t xml:space="preserve"> ist ein Tool, welches für den Erstellungsprozess einer Anwendung zuständig ist. Die einfache Einbindung von </w:t>
+      </w:r>
+      <w:r>
+        <w:t>Bibliotheken war ausschlaggebend für den Einsatz in diesem Projekt.</w:t>
+      </w:r>
+      <w:r>
+        <w:t xml:space="preserve"> Durch dieses </w:t>
+      </w:r>
+      <w:proofErr w:type="spellStart"/>
+      <w:r>
+        <w:t>Dependency</w:t>
+      </w:r>
+      <w:proofErr w:type="spellEnd"/>
+      <w:r>
+        <w:t xml:space="preserve"> Management war es möglich, die </w:t>
+      </w:r>
+      <w:proofErr w:type="spellStart"/>
+      <w:r>
+        <w:t>ConnectorLib</w:t>
+      </w:r>
+      <w:proofErr w:type="spellEnd"/>
+      <w:r>
+        <w:t xml:space="preserve"> Plattform- und DIE-unabhängig in die </w:t>
+      </w:r>
+      <w:proofErr w:type="spellStart"/>
+      <w:r>
+        <w:t>ServerApplication</w:t>
+      </w:r>
+      <w:proofErr w:type="spellEnd"/>
+      <w:r>
+        <w:t xml:space="preserve"> und </w:t>
+      </w:r>
+      <w:proofErr w:type="spellStart"/>
+      <w:r>
+        <w:t>ClientApplication</w:t>
+      </w:r>
+      <w:proofErr w:type="spellEnd"/>
+      <w:r>
+        <w:t xml:space="preserve"> einzubinden. Die </w:t>
+      </w:r>
+      <w:proofErr w:type="spellStart"/>
+      <w:r>
+        <w:t>ConnectorLib</w:t>
+      </w:r>
+      <w:proofErr w:type="spellEnd"/>
+      <w:r>
+        <w:t xml:space="preserve">, welche in einem eigenen </w:t>
+      </w:r>
+      <w:proofErr w:type="spellStart"/>
+      <w:r>
+        <w:t>Git</w:t>
+      </w:r>
+      <w:proofErr w:type="spellEnd"/>
+      <w:r>
+        <w:t xml:space="preserve">-Repository liegt, kann direkt dorthin </w:t>
+      </w:r>
+      <w:proofErr w:type="spellStart"/>
+      <w:r>
+        <w:t>deployed</w:t>
+      </w:r>
+      <w:proofErr w:type="spellEnd"/>
+      <w:r>
+        <w:t xml:space="preserve"> werden.</w:t>
+      </w:r>
+    </w:p>
+    <w:p>
+      <w:pPr>
+        <w:pStyle w:val="berschrift2"/>
+        <w:jc w:val="both"/>
+      </w:pPr>
+      <w:proofErr w:type="spellStart"/>
+      <w:r>
+        <w:t>SQLite</w:t>
+      </w:r>
+      <w:proofErr w:type="spellEnd"/>
+    </w:p>
+    <w:p>
+      <w:pPr>
+        <w:jc w:val="both"/>
+      </w:pPr>
+      <w:proofErr w:type="spellStart"/>
+      <w:r>
+        <w:t>SQLite</w:t>
+      </w:r>
+      <w:proofErr w:type="spellEnd"/>
+      <w:r>
+        <w:t xml:space="preserve"> ist eine Bibliothek, welche </w:t>
+      </w:r>
+      <w:r>
+        <w:t>Datenbankfunktionen mit sich bringt.</w:t>
+      </w:r>
+      <w:r>
+        <w:t xml:space="preserve"> Diese Bibliothek benötigt keine weiteren Serverbedingungen, benötigt einen kleinen Speicherbereich und verwendet </w:t>
+      </w:r>
+      <w:r>
+        <w:t>eine Art</w:t>
+      </w:r>
+      <w:r>
+        <w:t xml:space="preserve"> reduzierte SQL </w:t>
+      </w:r>
+      <w:proofErr w:type="spellStart"/>
+      <w:r>
+        <w:t>database</w:t>
+      </w:r>
+      <w:proofErr w:type="spellEnd"/>
+      <w:r>
+        <w:t xml:space="preserve"> </w:t>
+      </w:r>
+      <w:proofErr w:type="spellStart"/>
+      <w:r>
+        <w:t>engine</w:t>
+      </w:r>
+      <w:proofErr w:type="spellEnd"/>
+      <w:r>
+        <w:t>.</w:t>
+      </w:r>
+      <w:r>
+        <w:t xml:space="preserve"> Durch diese Eigenschaften ist </w:t>
+      </w:r>
+      <w:proofErr w:type="spellStart"/>
+      <w:r>
+        <w:t>SQLite</w:t>
+      </w:r>
+      <w:proofErr w:type="spellEnd"/>
+      <w:r>
+        <w:t xml:space="preserve"> gut für das Projekt Cheftrainer geeignet, da das besagte Projekt ein vergleichsweise wenig umfangreiches ist und nur die grundlegendsten Datenbankfunktionen benötigt.</w:t>
+      </w:r>
+      <w:r>
+        <w:t xml:space="preserve"> Sie kommt ausschließlich in der </w:t>
+      </w:r>
+      <w:proofErr w:type="spellStart"/>
+      <w:r>
+        <w:t>ServerApplication</w:t>
+      </w:r>
+      <w:proofErr w:type="spellEnd"/>
+      <w:r>
+        <w:t xml:space="preserve"> zu Einsatz.</w:t>
+      </w:r>
+    </w:p>
+    <w:p>
+      <w:pPr>
+        <w:pStyle w:val="berschrift2"/>
+        <w:jc w:val="both"/>
+      </w:pPr>
+      <w:proofErr w:type="spellStart"/>
+      <w:r>
+        <w:t>JUnit</w:t>
+      </w:r>
+      <w:proofErr w:type="spellEnd"/>
+    </w:p>
+    <w:p>
+      <w:pPr>
+        <w:jc w:val="both"/>
+      </w:pPr>
+      <w:r>
+        <w:t xml:space="preserve">Für das automatisierte Testen der </w:t>
+      </w:r>
+      <w:r>
+        <w:t xml:space="preserve">drei Subprojekte </w:t>
+      </w:r>
+      <w:r>
+        <w:t xml:space="preserve">kam das Framework </w:t>
+      </w:r>
+      <w:proofErr w:type="spellStart"/>
+      <w:r>
+        <w:t>JUnit</w:t>
+      </w:r>
+      <w:proofErr w:type="spellEnd"/>
+      <w:r>
+        <w:t xml:space="preserve"> zum Einsatz. </w:t>
+      </w:r>
+      <w:proofErr w:type="spellStart"/>
+      <w:r>
+        <w:t>JUnit</w:t>
+      </w:r>
+      <w:proofErr w:type="spellEnd"/>
+      <w:r>
+        <w:t xml:space="preserve"> vereinfacht es Fehler während der Entwicklung zu finden oder gar zu vermeiden, da es mit jedem Erstellungsprozess der Anwendung besagte Tests ausführt und Rückmeldung über den Erfolg dieser liefert.</w:t>
+      </w:r>
+    </w:p>
+    <w:p>
+      <w:pPr>
+        <w:pStyle w:val="berschrift2"/>
+        <w:jc w:val="both"/>
+      </w:pPr>
+      <w:r>
+        <w:t>JDOM</w:t>
+      </w:r>
+    </w:p>
+    <w:p>
+      <w:pPr>
+        <w:jc w:val="both"/>
+      </w:pPr>
+      <w:r>
+        <w:t>JDOM ist eine speziell für Java entwickelte Bibliothek, welche es einem ermöglicht XML-Dateien zu bearbeiten</w:t>
+      </w:r>
+      <w:r>
+        <w:t xml:space="preserve"> und zu lesen. Es wird in der </w:t>
+      </w:r>
+      <w:proofErr w:type="spellStart"/>
+      <w:r>
+        <w:t>ClientApplication</w:t>
+      </w:r>
+      <w:proofErr w:type="spellEnd"/>
+      <w:r>
+        <w:t xml:space="preserve"> benötigt um ein Menü in Abhängigkeit von einer XML-Datei zu generieren.</w:t>
+      </w:r>
+    </w:p>
+    <w:p>
+      <w:pPr>
+        <w:pStyle w:val="berschrift2"/>
+        <w:jc w:val="both"/>
+      </w:pPr>
+      <w:r>
+        <w:t>JSON</w:t>
+      </w:r>
+    </w:p>
+    <w:p>
+      <w:pPr>
+        <w:jc w:val="both"/>
+      </w:pPr>
+      <w:r>
+        <w:t>Zum Datenaustausch zwischen Client und Server kommt JSON in diesem Projekt zum Einsatz. JSON ist ein einfach lesbares, einfach zu verendendes und kompaktes Datenformat.  Diese Eigenschaften</w:t>
+      </w:r>
+      <w:r>
+        <w:t>,</w:t>
+      </w:r>
+      <w:r>
+        <w:t xml:space="preserve"> gepaart mit der guten Erfahrung aus mehreren Projekten</w:t>
+      </w:r>
+      <w:r>
+        <w:t>,</w:t>
+      </w:r>
+      <w:r>
+        <w:t xml:space="preserve"> sind der Grund für</w:t>
+      </w:r>
+      <w:r>
+        <w:t xml:space="preserve"> die Verwendung dieses Datenformats.</w:t>
+      </w:r>
+    </w:p>
+    <w:p>
+      <w:pPr>
+        <w:pStyle w:val="berschrift2"/>
+        <w:jc w:val="both"/>
+      </w:pPr>
+      <w:proofErr w:type="spellStart"/>
+      <w:r>
+        <w:t>Js</w:t>
+      </w:r>
+      <w:r>
+        <w:t>oup</w:t>
+      </w:r>
+      <w:proofErr w:type="spellEnd"/>
+    </w:p>
+    <w:p>
+      <w:pPr>
+        <w:jc w:val="both"/>
+      </w:pPr>
+      <w:proofErr w:type="gramStart"/>
+      <w:r>
+        <w:t>Das Parsen</w:t>
+      </w:r>
+      <w:proofErr w:type="gramEnd"/>
+      <w:r>
+        <w:t xml:space="preserve"> von Websites, für die Automatisierung des Servers, wurde mithilfe von </w:t>
+      </w:r>
+      <w:proofErr w:type="spellStart"/>
+      <w:r>
+        <w:t>Jsoup</w:t>
+      </w:r>
+      <w:proofErr w:type="spellEnd"/>
+      <w:r>
+        <w:t xml:space="preserve"> realisiert.</w:t>
+      </w:r>
+      <w:r>
+        <w:t xml:space="preserve"> </w:t>
+      </w:r>
+      <w:proofErr w:type="spellStart"/>
+      <w:r>
+        <w:t>Jsoup</w:t>
+      </w:r>
+      <w:proofErr w:type="spellEnd"/>
+      <w:r>
+        <w:t xml:space="preserve"> ist eine Bibliothek, welche</w:t>
+      </w:r>
+      <w:r>
+        <w:t xml:space="preserve"> das Lesen und Bearbeiten von HTML-Dateien</w:t>
+      </w:r>
+      <w:r>
+        <w:t xml:space="preserve"> ermöglicht</w:t>
+      </w:r>
+      <w:r>
+        <w:t xml:space="preserve">. Es ist deutlich komfortabler und einfacher HTML mittels </w:t>
+      </w:r>
+      <w:proofErr w:type="spellStart"/>
+      <w:r>
+        <w:t>Jsoup</w:t>
+      </w:r>
+      <w:proofErr w:type="spellEnd"/>
+      <w:r>
+        <w:t xml:space="preserve"> zu parsen als auf einen reinen XML Parser zurückzugreifen.</w:t>
       </w:r>
     </w:p>
     <w:p>
@@ -312,7 +805,86 @@
         <w:jc w:val="both"/>
       </w:pPr>
       <w:r>
-        <w:t>Verwendete Komponenten</w:t>
+        <w:t>Aufbau der Anwendung</w:t>
+      </w:r>
+    </w:p>
+    <w:p>
+      <w:pPr>
+        <w:jc w:val="both"/>
+      </w:pPr>
+      <w:r>
+        <w:t xml:space="preserve">Das gesamte Projekt ist in 3 Subprojekte aufgeteilt, die </w:t>
+      </w:r>
+      <w:proofErr w:type="spellStart"/>
+      <w:r>
+        <w:t>ServerApplication</w:t>
+      </w:r>
+      <w:proofErr w:type="spellEnd"/>
+      <w:r>
+        <w:t xml:space="preserve">, die </w:t>
+      </w:r>
+      <w:proofErr w:type="spellStart"/>
+      <w:r>
+        <w:t>ClientApplication</w:t>
+      </w:r>
+      <w:proofErr w:type="spellEnd"/>
+      <w:r>
+        <w:t xml:space="preserve"> und die </w:t>
+      </w:r>
+      <w:proofErr w:type="spellStart"/>
+      <w:r>
+        <w:t>ConnectorLib</w:t>
+      </w:r>
+      <w:proofErr w:type="spellEnd"/>
+      <w:r>
+        <w:t xml:space="preserve">. Diese Aufteilung ermöglicht es die </w:t>
+      </w:r>
+      <w:proofErr w:type="spellStart"/>
+      <w:r>
+        <w:t>ClientApplication</w:t>
+      </w:r>
+      <w:proofErr w:type="spellEnd"/>
+      <w:r>
+        <w:t xml:space="preserve"> und die </w:t>
+      </w:r>
+      <w:proofErr w:type="spellStart"/>
+      <w:r>
+        <w:t>ServerApplication</w:t>
+      </w:r>
+      <w:proofErr w:type="spellEnd"/>
+      <w:r>
+        <w:t xml:space="preserve"> voneinander unabhängig zu entwickeln. Beide Projekte inkludieren die </w:t>
+      </w:r>
+      <w:proofErr w:type="spellStart"/>
+      <w:r>
+        <w:t>ConnectorLib</w:t>
+      </w:r>
+      <w:proofErr w:type="spellEnd"/>
+      <w:r>
+        <w:t xml:space="preserve">. Diese stellt </w:t>
+      </w:r>
+      <w:r>
+        <w:lastRenderedPageBreak/>
+        <w:t xml:space="preserve">wichtige Komponenten bereit, welche von beiden Projekten benötigt werden. Dazu zählen das Modell, sowie die Kommunikation zwischen der </w:t>
+      </w:r>
+      <w:proofErr w:type="spellStart"/>
+      <w:r>
+        <w:t>ClientApplication</w:t>
+      </w:r>
+      <w:proofErr w:type="spellEnd"/>
+      <w:r>
+        <w:t xml:space="preserve"> und der </w:t>
+      </w:r>
+      <w:proofErr w:type="spellStart"/>
+      <w:r>
+        <w:t>ServerApplication</w:t>
+      </w:r>
+      <w:proofErr w:type="spellEnd"/>
+      <w:r>
+        <w:t>.</w:t>
+      </w:r>
+      <w:r>
+        <w:t xml:space="preserve"> (siehe Visualisierung im Anhang).</w:t>
       </w:r>
     </w:p>
     <w:p>
@@ -320,548 +892,8 @@
         <w:pStyle w:val="berschrift2"/>
         <w:jc w:val="both"/>
       </w:pPr>
-      <w:r>
-        <w:t>Java FX</w:t>
-      </w:r>
-    </w:p>
-    <w:p>
-      <w:pPr>
-        <w:jc w:val="both"/>
-      </w:pPr>
-      <w:proofErr w:type="spellStart"/>
-      <w:r>
-        <w:t>JavaFX</w:t>
-      </w:r>
-      <w:proofErr w:type="spellEnd"/>
-      <w:r>
-        <w:t xml:space="preserve"> ist ein plattformübergreifendes Framework zur Erstellung von graphischen Obe</w:t>
-      </w:r>
-      <w:r>
-        <w:t xml:space="preserve">rflächen. Wir verwendeten </w:t>
-      </w:r>
-      <w:proofErr w:type="spellStart"/>
-      <w:r>
-        <w:t>JavaFX</w:t>
-      </w:r>
-      <w:proofErr w:type="spellEnd"/>
-      <w:r>
-        <w:t xml:space="preserve"> für die Nutzeroberf</w:t>
-      </w:r>
-      <w:r>
-        <w:t xml:space="preserve">läche der </w:t>
-      </w:r>
-      <w:proofErr w:type="spellStart"/>
-      <w:r>
-        <w:t>ClientApplic</w:t>
-      </w:r>
-      <w:r>
-        <w:t>ation</w:t>
-      </w:r>
-      <w:proofErr w:type="spellEnd"/>
-      <w:r>
-        <w:t>. Dieses</w:t>
-      </w:r>
-      <w:r>
-        <w:t xml:space="preserve"> Framework wurde verwendet, weil es unsere Meinung nach eine schöne Alternative zu Swing ist. </w:t>
-      </w:r>
-      <w:r>
-        <w:t>Der Hauptgrund für de</w:t>
-      </w:r>
-      <w:r>
-        <w:t xml:space="preserve">n Einsatz von </w:t>
-      </w:r>
-      <w:proofErr w:type="spellStart"/>
-      <w:r>
-        <w:t>JavaFX</w:t>
-      </w:r>
-      <w:proofErr w:type="spellEnd"/>
-      <w:r>
-        <w:t xml:space="preserve"> ist jedoch die Tatsache, dass wir uns die Handhabung di</w:t>
-      </w:r>
-      <w:r>
-        <w:t xml:space="preserve">eses Frameworks aneignen </w:t>
-      </w:r>
-      <w:r>
-        <w:t>wollten</w:t>
-      </w:r>
-      <w:r>
-        <w:t>.</w:t>
-      </w:r>
-    </w:p>
-    <w:p>
-      <w:pPr>
-        <w:pStyle w:val="berschrift2"/>
-        <w:jc w:val="both"/>
-      </w:pPr>
-      <w:r>
-        <w:t>Log4J</w:t>
-      </w:r>
-    </w:p>
-    <w:p>
-      <w:pPr>
-        <w:jc w:val="both"/>
-      </w:pPr>
-      <w:r>
-        <w:t xml:space="preserve">Zum Loggen der Kommunikation zwischen Server und Client haben wir das Framework Log4j verwendet. </w:t>
-      </w:r>
-      <w:r>
-        <w:t>Log4j ist Betriebssystemunabhängig, da es ausschließlich in Java zum Einsatz</w:t>
-      </w:r>
-      <w:r>
-        <w:t xml:space="preserve"> kommt.</w:t>
-      </w:r>
-      <w:r>
-        <w:t xml:space="preserve"> Log4j bietet die Möglichkeit an jeder Stelle des Codes einfach in ein Logfile zu schreiben. Zusätzlich sichert Log4j, dass das</w:t>
-      </w:r>
-      <w:r>
-        <w:t xml:space="preserve"> Logfile nicht unendlich weiter</w:t>
-      </w:r>
-      <w:r>
-        <w:t>wächst, da Log4j mit einer maximalen Dateigröße konfiguriert werden kann.</w:t>
-      </w:r>
-    </w:p>
-    <w:p>
-      <w:pPr>
-        <w:pStyle w:val="berschrift2"/>
-        <w:jc w:val="both"/>
-      </w:pPr>
-      <w:proofErr w:type="spellStart"/>
-      <w:r>
-        <w:lastRenderedPageBreak/>
-        <w:t>Maven</w:t>
-      </w:r>
-      <w:proofErr w:type="spellEnd"/>
-    </w:p>
-    <w:p>
-      <w:pPr>
-        <w:jc w:val="both"/>
-      </w:pPr>
-      <w:r>
-        <w:t xml:space="preserve">Das </w:t>
-      </w:r>
-      <w:proofErr w:type="spellStart"/>
-      <w:r>
-        <w:t>Build</w:t>
-      </w:r>
-      <w:proofErr w:type="spellEnd"/>
-      <w:r>
-        <w:t xml:space="preserve">-Management-Tool </w:t>
-      </w:r>
-      <w:proofErr w:type="spellStart"/>
-      <w:r>
-        <w:t>Maven</w:t>
-      </w:r>
-      <w:proofErr w:type="spellEnd"/>
-      <w:r>
-        <w:t xml:space="preserve"> wurde </w:t>
-      </w:r>
-      <w:r>
-        <w:t>in allen drei Subprojekten verwendet</w:t>
-      </w:r>
-      <w:r>
-        <w:t xml:space="preserve">. </w:t>
-      </w:r>
-      <w:proofErr w:type="spellStart"/>
-      <w:r>
-        <w:t>Maven</w:t>
-      </w:r>
-      <w:proofErr w:type="spellEnd"/>
-      <w:r>
-        <w:t xml:space="preserve"> ist ein Tool, welches für den Erstellungsprozess einer Anwendung zuständig ist. Die einfache Einbindung von </w:t>
-      </w:r>
-      <w:r>
-        <w:t>Bibliotheken war ausschlaggebend für den Einsatz in diesem Projekt.</w:t>
-      </w:r>
-      <w:r>
-        <w:t xml:space="preserve"> Durch dieses </w:t>
-      </w:r>
-      <w:proofErr w:type="spellStart"/>
-      <w:r>
-        <w:t>Dependency</w:t>
-      </w:r>
-      <w:proofErr w:type="spellEnd"/>
-      <w:r>
-        <w:t xml:space="preserve"> Management war es möglich, die </w:t>
-      </w:r>
-      <w:proofErr w:type="spellStart"/>
-      <w:r>
-        <w:t>ConnectorLib</w:t>
-      </w:r>
-      <w:proofErr w:type="spellEnd"/>
-      <w:r>
-        <w:t xml:space="preserve"> Plattform- und DIE-unabhängig in die </w:t>
-      </w:r>
-      <w:proofErr w:type="spellStart"/>
-      <w:r>
-        <w:t>ServerApplication</w:t>
-      </w:r>
-      <w:proofErr w:type="spellEnd"/>
-      <w:r>
-        <w:t xml:space="preserve"> und </w:t>
-      </w:r>
-      <w:proofErr w:type="spellStart"/>
-      <w:r>
-        <w:t>ClientApplication</w:t>
-      </w:r>
-      <w:proofErr w:type="spellEnd"/>
-      <w:r>
-        <w:t xml:space="preserve"> einzubinden. Die </w:t>
-      </w:r>
-      <w:proofErr w:type="spellStart"/>
-      <w:r>
-        <w:t>ConnectorLib</w:t>
-      </w:r>
-      <w:proofErr w:type="spellEnd"/>
-      <w:r>
-        <w:t xml:space="preserve">, welche in einem eigenen </w:t>
-      </w:r>
-      <w:proofErr w:type="spellStart"/>
-      <w:r>
-        <w:t>Git</w:t>
-      </w:r>
-      <w:proofErr w:type="spellEnd"/>
-      <w:r>
-        <w:t xml:space="preserve">-Repository liegt, kann direkt dorthin </w:t>
-      </w:r>
-      <w:proofErr w:type="spellStart"/>
-      <w:r>
-        <w:t>deployed</w:t>
-      </w:r>
-      <w:proofErr w:type="spellEnd"/>
-      <w:r>
-        <w:t xml:space="preserve"> werden.</w:t>
-      </w:r>
-    </w:p>
-    <w:p>
-      <w:pPr>
-        <w:pStyle w:val="berschrift2"/>
-        <w:jc w:val="both"/>
-      </w:pPr>
-      <w:proofErr w:type="spellStart"/>
-      <w:r>
-        <w:t>SQLite</w:t>
-      </w:r>
-      <w:proofErr w:type="spellEnd"/>
-    </w:p>
-    <w:p>
-      <w:pPr>
-        <w:jc w:val="both"/>
-      </w:pPr>
-      <w:proofErr w:type="spellStart"/>
-      <w:r>
-        <w:t>SQLite</w:t>
-      </w:r>
-      <w:proofErr w:type="spellEnd"/>
-      <w:r>
-        <w:t xml:space="preserve"> ist eine Bibliothek, welche </w:t>
-      </w:r>
-      <w:r>
-        <w:t>Datenbankfunktionen mit sich bringt.</w:t>
-      </w:r>
-      <w:r>
-        <w:t xml:space="preserve"> Diese Bibliothek benötigt keine weiteren Serverbedingungen, benötigt einen kleinen Speicherbereich und verwendet </w:t>
-      </w:r>
-      <w:r>
-        <w:t>eine Art</w:t>
-      </w:r>
-      <w:r>
-        <w:t xml:space="preserve"> reduzierte SQL </w:t>
-      </w:r>
-      <w:proofErr w:type="spellStart"/>
-      <w:r>
-        <w:t>database</w:t>
-      </w:r>
-      <w:proofErr w:type="spellEnd"/>
-      <w:r>
-        <w:t xml:space="preserve"> </w:t>
-      </w:r>
-      <w:proofErr w:type="spellStart"/>
-      <w:r>
-        <w:t>engine</w:t>
-      </w:r>
-      <w:proofErr w:type="spellEnd"/>
-      <w:r>
-        <w:t>.</w:t>
-      </w:r>
-      <w:r>
-        <w:t xml:space="preserve"> Durch diese Eigenschaften ist </w:t>
-      </w:r>
-      <w:proofErr w:type="spellStart"/>
-      <w:r>
-        <w:t>SQLite</w:t>
-      </w:r>
-      <w:proofErr w:type="spellEnd"/>
-      <w:r>
-        <w:t xml:space="preserve"> gut für das Projekt Cheftrainer geeignet, da das besagte Projekt ein vergleichsweise wenig umfangreiches ist und nur die grundlegendsten Datenbankfunktionen benötigt.</w:t>
-      </w:r>
-      <w:r>
-        <w:t xml:space="preserve"> Sie kommt ausschließlich in der </w:t>
-      </w:r>
-      <w:proofErr w:type="spellStart"/>
-      <w:r>
-        <w:t>ServerApplication</w:t>
-      </w:r>
-      <w:proofErr w:type="spellEnd"/>
-      <w:r>
-        <w:t xml:space="preserve"> zu Einsatz.</w:t>
-      </w:r>
-    </w:p>
-    <w:p>
-      <w:pPr>
-        <w:pStyle w:val="berschrift2"/>
-        <w:jc w:val="both"/>
-      </w:pPr>
-      <w:proofErr w:type="spellStart"/>
-      <w:r>
-        <w:t>JUnit</w:t>
-      </w:r>
-      <w:proofErr w:type="spellEnd"/>
-    </w:p>
-    <w:p>
-      <w:pPr>
-        <w:jc w:val="both"/>
-      </w:pPr>
-      <w:r>
-        <w:t xml:space="preserve">Für das automatisierte Testen der </w:t>
-      </w:r>
-      <w:r>
-        <w:t xml:space="preserve">drei Subprojekte </w:t>
-      </w:r>
-      <w:r>
-        <w:t xml:space="preserve">kam das Framework </w:t>
-      </w:r>
-      <w:proofErr w:type="spellStart"/>
-      <w:r>
-        <w:t>JUnit</w:t>
-      </w:r>
-      <w:proofErr w:type="spellEnd"/>
-      <w:r>
-        <w:t xml:space="preserve"> zum Einsatz. </w:t>
-      </w:r>
-      <w:proofErr w:type="spellStart"/>
-      <w:r>
-        <w:t>JUnit</w:t>
-      </w:r>
-      <w:proofErr w:type="spellEnd"/>
-      <w:r>
-        <w:t xml:space="preserve"> vereinfacht es Fehler während der Entwicklung zu finden oder gar zu vermeiden, da es mit jedem Erstellungsprozess der Anwendung besagte Tests ausführt und Rückmeldung über den Erfolg dieser liefert.</w:t>
-      </w:r>
-    </w:p>
-    <w:p>
-      <w:pPr>
-        <w:pStyle w:val="berschrift2"/>
-        <w:jc w:val="both"/>
-      </w:pPr>
-      <w:r>
-        <w:t>JDOM</w:t>
-      </w:r>
-    </w:p>
-    <w:p>
-      <w:pPr>
-        <w:jc w:val="both"/>
-      </w:pPr>
-      <w:r>
-        <w:t>JDOM ist eine speziell für Java entwickelte Bibliothek, welche es einem ermöglicht XML-Dateien zu bearbeiten</w:t>
-      </w:r>
-      <w:r>
-        <w:t xml:space="preserve"> und zu lesen. Es wird in der </w:t>
-      </w:r>
-      <w:proofErr w:type="spellStart"/>
-      <w:r>
-        <w:t>ClientApplication</w:t>
-      </w:r>
-      <w:proofErr w:type="spellEnd"/>
-      <w:r>
-        <w:t xml:space="preserve"> benötigt um ein Menü in Abhängigkeit von einer XML-Datei zu generieren.</w:t>
-      </w:r>
-    </w:p>
-    <w:p>
-      <w:pPr>
-        <w:pStyle w:val="berschrift2"/>
-        <w:jc w:val="both"/>
-      </w:pPr>
-      <w:r>
-        <w:t>JSON</w:t>
-      </w:r>
-    </w:p>
-    <w:p>
-      <w:pPr>
-        <w:jc w:val="both"/>
-      </w:pPr>
-      <w:r>
-        <w:t>Zum Datenaustausch zwischen Client und Server kommt JSON in diesem Projekt zum Einsatz. JSON ist ein einfach lesbares, einfach zu verendendes und kompaktes Datenformat.  Diese Eigenschaften</w:t>
-      </w:r>
-      <w:r>
-        <w:t>,</w:t>
-      </w:r>
-      <w:r>
-        <w:t xml:space="preserve"> gepaart mit der guten Erfahrung aus mehreren Projekten</w:t>
-      </w:r>
-      <w:r>
-        <w:t>,</w:t>
-      </w:r>
-      <w:r>
-        <w:t xml:space="preserve"> sind der Grund für</w:t>
-      </w:r>
-      <w:r>
-        <w:t xml:space="preserve"> die Verwendung dieses Datenformats.</w:t>
-      </w:r>
-    </w:p>
-    <w:p>
-      <w:pPr>
-        <w:pStyle w:val="berschrift2"/>
-        <w:jc w:val="both"/>
-      </w:pPr>
-      <w:proofErr w:type="spellStart"/>
-      <w:r>
-        <w:t>Js</w:t>
-      </w:r>
-      <w:r>
-        <w:t>oup</w:t>
-      </w:r>
-      <w:proofErr w:type="spellEnd"/>
-    </w:p>
-    <w:p>
-      <w:pPr>
-        <w:jc w:val="both"/>
-      </w:pPr>
-      <w:proofErr w:type="gramStart"/>
-      <w:r>
-        <w:t>Das Parsen</w:t>
-      </w:r>
-      <w:proofErr w:type="gramEnd"/>
-      <w:r>
-        <w:t xml:space="preserve"> von Websites, für die Automatisierung des Servers, wurde mithilfe von </w:t>
-      </w:r>
-      <w:proofErr w:type="spellStart"/>
-      <w:r>
-        <w:t>Jsoup</w:t>
-      </w:r>
-      <w:proofErr w:type="spellEnd"/>
-      <w:r>
-        <w:t xml:space="preserve"> realisiert.</w:t>
-      </w:r>
-      <w:r>
-        <w:t xml:space="preserve"> </w:t>
-      </w:r>
-      <w:proofErr w:type="spellStart"/>
-      <w:r>
-        <w:t>Jsoup</w:t>
-      </w:r>
-      <w:proofErr w:type="spellEnd"/>
-      <w:r>
-        <w:t xml:space="preserve"> ist eine Bibliothek, welche</w:t>
-      </w:r>
-      <w:r>
-        <w:t xml:space="preserve"> das Lesen und Bearbeiten von HTML-Dateien</w:t>
-      </w:r>
-      <w:r>
-        <w:t xml:space="preserve"> ermöglicht</w:t>
-      </w:r>
-      <w:r>
-        <w:t xml:space="preserve">. Es ist deutlich komfortabler und einfacher HTML mittels </w:t>
-      </w:r>
-      <w:proofErr w:type="spellStart"/>
-      <w:r>
-        <w:t>Jsoup</w:t>
-      </w:r>
-      <w:proofErr w:type="spellEnd"/>
-      <w:r>
-        <w:t xml:space="preserve"> zu parsen als auf einen reinen XML Parser zurückzugreifen.</w:t>
-      </w:r>
-    </w:p>
-    <w:p>
-      <w:pPr>
-        <w:pStyle w:val="berschrift1"/>
-        <w:jc w:val="both"/>
-      </w:pPr>
-      <w:r>
-        <w:t>Aufbau der Anwendung</w:t>
-      </w:r>
-    </w:p>
-    <w:p>
-      <w:pPr>
-        <w:jc w:val="both"/>
-      </w:pPr>
-      <w:r>
-        <w:t xml:space="preserve">Das gesamte Projekt ist in 3 Subprojekte aufgeteilt, die </w:t>
-      </w:r>
-      <w:proofErr w:type="spellStart"/>
-      <w:r>
-        <w:t>ServerApplication</w:t>
-      </w:r>
-      <w:proofErr w:type="spellEnd"/>
-      <w:r>
-        <w:t xml:space="preserve">, die </w:t>
-      </w:r>
-      <w:proofErr w:type="spellStart"/>
-      <w:r>
-        <w:t>ClientApplication</w:t>
-      </w:r>
-      <w:proofErr w:type="spellEnd"/>
-      <w:r>
-        <w:t xml:space="preserve"> und die </w:t>
-      </w:r>
-      <w:proofErr w:type="spellStart"/>
-      <w:r>
-        <w:t>ConnectorLib</w:t>
-      </w:r>
-      <w:proofErr w:type="spellEnd"/>
-      <w:r>
-        <w:t xml:space="preserve">. Diese Aufteilung ermöglicht es die </w:t>
-      </w:r>
-      <w:proofErr w:type="spellStart"/>
-      <w:r>
-        <w:t>ClientApplication</w:t>
-      </w:r>
-      <w:proofErr w:type="spellEnd"/>
-      <w:r>
-        <w:t xml:space="preserve"> und die </w:t>
-      </w:r>
-      <w:proofErr w:type="spellStart"/>
-      <w:r>
-        <w:t>ServerApplication</w:t>
-      </w:r>
-      <w:proofErr w:type="spellEnd"/>
-      <w:r>
-        <w:t xml:space="preserve"> voneinander unabhängig zu entwickeln. Beide Projekte inkludieren die </w:t>
-      </w:r>
-      <w:proofErr w:type="spellStart"/>
-      <w:r>
-        <w:t>ConnectorLib</w:t>
-      </w:r>
-      <w:proofErr w:type="spellEnd"/>
-      <w:r>
-        <w:t xml:space="preserve">. Diese stellt wichtige Komponenten bereit, welche von beiden Projekten benötigt werden. Dazu zählen das Modell, sowie die Kommunikation zwischen der </w:t>
-      </w:r>
-      <w:proofErr w:type="spellStart"/>
-      <w:r>
-        <w:t>ClientApplication</w:t>
-      </w:r>
-      <w:proofErr w:type="spellEnd"/>
-      <w:r>
-        <w:t xml:space="preserve"> und der </w:t>
-      </w:r>
-      <w:proofErr w:type="spellStart"/>
-      <w:r>
-        <w:t>ServerApplication</w:t>
-      </w:r>
-      <w:proofErr w:type="spellEnd"/>
-      <w:r>
-        <w:t>.</w:t>
-      </w:r>
-      <w:r>
-        <w:t xml:space="preserve"> (siehe Visualisierung im Anhang).</w:t>
-      </w:r>
-    </w:p>
-    <w:p>
-      <w:pPr>
-        <w:pStyle w:val="berschrift2"/>
-        <w:jc w:val="both"/>
-      </w:pPr>
-      <w:proofErr w:type="spellStart"/>
-      <w:r>
-        <w:lastRenderedPageBreak/>
+      <w:proofErr w:type="spellStart"/>
+      <w:r>
         <w:t>ServerApplication</w:t>
       </w:r>
       <w:proofErr w:type="spellEnd"/>
@@ -1172,7 +1204,7 @@
           <w:lang w:eastAsia="de-DE"/>
         </w:rPr>
         <w:drawing>
-          <wp:anchor distT="0" distB="0" distL="114300" distR="114300" simplePos="0" relativeHeight="251658752" behindDoc="0" locked="0" layoutInCell="1" allowOverlap="1" wp14:anchorId="60646EA2" wp14:editId="07F52F45">
+          <wp:anchor distT="0" distB="0" distL="114300" distR="114300" simplePos="0" relativeHeight="251658240" behindDoc="0" locked="0" layoutInCell="1" allowOverlap="1" wp14:anchorId="60646EA2" wp14:editId="07F52F45">
             <wp:simplePos x="0" y="0"/>
             <wp:positionH relativeFrom="column">
               <wp:posOffset>3491230</wp:posOffset>
@@ -1243,7 +1275,11 @@
       </w:r>
       <w:proofErr w:type="spellEnd"/>
       <w:r>
-        <w:t xml:space="preserve"> zur Verfügung gestellt. Daher war es möglich an verschiedenen Orten und Rechnern an dem Projekt zu arbeiten. Ein genauer Aufbau ist der nebenstehenden Grafik zu entnehmen. Eine Verknüpfung zwischen Redmine und </w:t>
+        <w:t xml:space="preserve"> zur Verfügung gestellt. Daher war es möglich an verschiedenen Orten und Rechnern an dem Projekt zu arbeiten. Ein </w:t>
+      </w:r>
+      <w:r>
+        <w:lastRenderedPageBreak/>
+        <w:t xml:space="preserve">genauer Aufbau ist der nebenstehenden Grafik zu entnehmen. Eine Verknüpfung zwischen Redmine und </w:t>
       </w:r>
       <w:proofErr w:type="spellStart"/>
       <w:r>
@@ -1251,11 +1287,7 @@
       </w:r>
       <w:proofErr w:type="spellEnd"/>
       <w:r>
-        <w:t xml:space="preserve"> hat die Vorteile, dass Zeiten, Fortschritt und Kommentare direkt in einer Commit Message an das entsprechende Ticket geschrieben werden können. </w:t>
-      </w:r>
-      <w:r>
-        <w:lastRenderedPageBreak/>
-        <w:t>Dadurch war es zu jeder Zeit möglich den Fortschritt des Projektes zu überwachen.</w:t>
+        <w:t xml:space="preserve"> hat die Vorteile, dass Zeiten, Fortschritt und Kommentare direkt in einer Commit Message an das entsprechende Ticket geschrieben werden können. Dadurch war es zu jeder Zeit möglich den Fortschritt des Projektes zu überwachen.</w:t>
       </w:r>
     </w:p>
     <w:p>
@@ -2213,7 +2245,7 @@
 </file>
 
 <file path=customXml/itemProps1.xml><?xml version="1.0" encoding="utf-8"?>
-<ds:datastoreItem xmlns:ds="http://schemas.openxmlformats.org/officeDocument/2006/customXml" ds:itemID="{F8FE7C1F-F002-4D21-BC16-B97B72EF2768}">
+<ds:datastoreItem xmlns:ds="http://schemas.openxmlformats.org/officeDocument/2006/customXml" ds:itemID="{682D47E3-BBBA-4058-A262-5A465B0BB542}">
   <ds:schemaRefs>
     <ds:schemaRef ds:uri="http://schemas.openxmlformats.org/officeDocument/2006/bibliography"/>
   </ds:schemaRefs>

</xml_diff>

<commit_message>
Unnötiges Commit für tmp´s
</commit_message>
<xml_diff>
--- a/Documentation/Abschlussdoku/Abschlussbericht.docx
+++ b/Documentation/Abschlussdoku/Abschlussbericht.docx
@@ -13,6 +13,13 @@
     </w:p>
     <w:sdt>
       <w:sdtPr>
+        <w:rPr>
+          <w:rFonts w:asciiTheme="minorHAnsi" w:eastAsiaTheme="minorHAnsi" w:hAnsiTheme="minorHAnsi" w:cstheme="minorBidi"/>
+          <w:color w:val="auto"/>
+          <w:sz w:val="22"/>
+          <w:szCs w:val="22"/>
+          <w:lang w:eastAsia="en-US"/>
+        </w:rPr>
         <w:id w:val="-547065175"/>
         <w:docPartObj>
           <w:docPartGallery w:val="Table of Contents"/>
@@ -21,13 +28,8 @@
       </w:sdtPr>
       <w:sdtEndPr>
         <w:rPr>
-          <w:rFonts w:asciiTheme="minorHAnsi" w:eastAsiaTheme="minorHAnsi" w:hAnsiTheme="minorHAnsi" w:cstheme="minorBidi"/>
           <w:b/>
           <w:bCs/>
-          <w:color w:val="auto"/>
-          <w:sz w:val="22"/>
-          <w:szCs w:val="22"/>
-          <w:lang w:eastAsia="en-US"/>
         </w:rPr>
       </w:sdtEndPr>
       <w:sdtContent>
@@ -1783,12 +1785,6 @@
     <w:p>
       <w:pPr>
         <w:pStyle w:val="berschrift1"/>
-        <w:jc w:val="both"/>
-      </w:pPr>
-    </w:p>
-    <w:p>
-      <w:pPr>
-        <w:pStyle w:val="berschrift1"/>
         <w:tabs>
           <w:tab w:val="left" w:pos="3885"/>
         </w:tabs>
@@ -1796,6 +1792,7 @@
       </w:pPr>
       <w:bookmarkStart w:id="1" w:name="_Toc442171966"/>
       <w:r>
+        <w:lastRenderedPageBreak/>
         <w:t>Anleitung</w:t>
       </w:r>
       <w:bookmarkEnd w:id="1"/>
@@ -1999,24 +1996,21 @@
         <w:t>Es öffnet sich ein Fenster, in dem sich alle eigenen Spieler befinden.</w:t>
       </w:r>
       <w:r>
-        <w:t xml:space="preserve"> Um einen Spieler nun auf den Markt zu setzten muss der Button „hinzufügen“ neben den jeweiligen Spieler </w:t>
-      </w:r>
+        <w:t xml:space="preserve"> Um einen Spieler nun auf den Markt zu setzten muss der Button „hinzufügen“ neben den jeweiligen Spieler geklickt werden. Falls der Spieler, wieder vom Markt genommen werden soll, kann der Button erneut geklickt werden, welcher nun die Beschriftung „entfernen“</w:t>
+      </w:r>
+      <w:r>
+        <w:t xml:space="preserve"> </w:t>
+      </w:r>
+      <w:r>
+        <w:t>enthält.</w:t>
+      </w:r>
+    </w:p>
+    <w:p>
+      <w:pPr>
+        <w:jc w:val="both"/>
+      </w:pPr>
       <w:r>
         <w:lastRenderedPageBreak/>
-        <w:t>geklickt werden. Falls der Spieler, wieder vom Markt genommen werden soll, kann der Button erneut geklickt werden, welcher nun die Beschriftung „entfernen“</w:t>
-      </w:r>
-      <w:r>
-        <w:t xml:space="preserve"> </w:t>
-      </w:r>
-      <w:r>
-        <w:t>enthält.</w:t>
-      </w:r>
-    </w:p>
-    <w:p>
-      <w:pPr>
-        <w:jc w:val="both"/>
-      </w:pPr>
-      <w:r>
         <w:t>Um die Angebote auf eigene Spieler und Gebote auf andere Spieler einzusehen, kann der Button „Angebote“ geklickt werden. Anschließend öffnet sich ein Fenst</w:t>
       </w:r>
       <w:r>
@@ -2134,38 +2128,23 @@
       <w:pPr>
         <w:jc w:val="both"/>
       </w:pPr>
-      <w:proofErr w:type="spellStart"/>
-      <w:r>
-        <w:t>JavaFX</w:t>
-      </w:r>
-      <w:proofErr w:type="spellEnd"/>
-      <w:r>
-        <w:t xml:space="preserve"> ist ein plattformübergreifendes Framework zur Erstellung von graphischen Obe</w:t>
-      </w:r>
-      <w:r>
-        <w:t xml:space="preserve">rflächen. Wir verwendeten </w:t>
-      </w:r>
-      <w:proofErr w:type="spellStart"/>
-      <w:r>
-        <w:t>JavaFX</w:t>
-      </w:r>
-      <w:proofErr w:type="spellEnd"/>
+      <w:r>
+        <w:t>JavaFX ist ein plattformübergreifendes Framework zur Erstellung von graphischen Obe</w:t>
+      </w:r>
+      <w:r>
+        <w:t>rflächen. Wir verwendeten JavaFX</w:t>
+      </w:r>
       <w:r>
         <w:t xml:space="preserve"> für die Nutzeroberf</w:t>
       </w:r>
       <w:r>
         <w:t xml:space="preserve">läche der </w:t>
       </w:r>
-      <w:proofErr w:type="spellStart"/>
       <w:r>
         <w:t>ClientApplic</w:t>
       </w:r>
       <w:r>
-        <w:t>ation</w:t>
-      </w:r>
-      <w:proofErr w:type="spellEnd"/>
-      <w:r>
-        <w:t>. Dieses</w:t>
+        <w:t>ation. Dieses</w:t>
       </w:r>
       <w:r>
         <w:t xml:space="preserve"> Framework wurde verwendet, weil es unsere Meinung nach eine schöne Alternative zu Swing ist. </w:t>
@@ -2174,15 +2153,7 @@
         <w:t>Der Hauptgrund für de</w:t>
       </w:r>
       <w:r>
-        <w:t xml:space="preserve">n Einsatz von </w:t>
-      </w:r>
-      <w:proofErr w:type="spellStart"/>
-      <w:r>
-        <w:t>JavaFX</w:t>
-      </w:r>
-      <w:proofErr w:type="spellEnd"/>
-      <w:r>
-        <w:t xml:space="preserve"> ist jedoch die Tatsache, dass wir uns die Handhabung di</w:t>
+        <w:t>n Einsatz von JavaFX ist jedoch die Tatsache, dass wir uns die Handhabung di</w:t>
       </w:r>
       <w:r>
         <w:t xml:space="preserve">eses Frameworks aneignen </w:t>
@@ -2234,487 +2205,226 @@
         <w:jc w:val="both"/>
       </w:pPr>
       <w:bookmarkStart w:id="10" w:name="_Toc442171975"/>
-      <w:proofErr w:type="spellStart"/>
       <w:r>
         <w:t>Maven</w:t>
       </w:r>
       <w:bookmarkEnd w:id="10"/>
-      <w:proofErr w:type="spellEnd"/>
-    </w:p>
-    <w:p>
-      <w:pPr>
-        <w:jc w:val="both"/>
-      </w:pPr>
-      <w:r>
-        <w:t xml:space="preserve">Das </w:t>
-      </w:r>
-      <w:proofErr w:type="spellStart"/>
-      <w:r>
-        <w:t>Build</w:t>
-      </w:r>
-      <w:proofErr w:type="spellEnd"/>
-      <w:r>
-        <w:t xml:space="preserve">-Management-Tool </w:t>
-      </w:r>
-      <w:proofErr w:type="spellStart"/>
-      <w:r>
-        <w:t>Maven</w:t>
-      </w:r>
-      <w:proofErr w:type="spellEnd"/>
-      <w:r>
-        <w:t xml:space="preserve"> wurde </w:t>
+    </w:p>
+    <w:p>
+      <w:pPr>
+        <w:jc w:val="both"/>
+      </w:pPr>
+      <w:r>
+        <w:t xml:space="preserve">Das Build-Management-Tool Maven wurde </w:t>
       </w:r>
       <w:r>
         <w:t>in allen drei Subprojekten verwendet</w:t>
       </w:r>
       <w:r>
-        <w:t xml:space="preserve">. </w:t>
-      </w:r>
-      <w:proofErr w:type="spellStart"/>
-      <w:r>
-        <w:t>Maven</w:t>
-      </w:r>
-      <w:proofErr w:type="spellEnd"/>
-      <w:r>
-        <w:t xml:space="preserve"> ist ein Tool, welches für den Erstellungsprozess einer Anwendung zuständig ist. Die einfache Einbindung von </w:t>
+        <w:t xml:space="preserve">. Maven ist ein Tool, welches für den Erstellungsprozess einer Anwendung zuständig ist. Die einfache Einbindung von </w:t>
       </w:r>
       <w:r>
         <w:t>Bibliotheken war ausschlaggebend für den Einsatz in diesem Projekt.</w:t>
       </w:r>
       <w:r>
-        <w:t xml:space="preserve"> Durch dieses </w:t>
-      </w:r>
-      <w:proofErr w:type="spellStart"/>
-      <w:r>
-        <w:t>Dependency</w:t>
-      </w:r>
-      <w:proofErr w:type="spellEnd"/>
-      <w:r>
-        <w:t xml:space="preserve"> Management war es möglich, die </w:t>
-      </w:r>
-      <w:proofErr w:type="spellStart"/>
-      <w:r>
-        <w:t>ConnectorLib</w:t>
-      </w:r>
-      <w:proofErr w:type="spellEnd"/>
-      <w:r>
-        <w:t xml:space="preserve"> Plattform- und DIE-unabhängig in die </w:t>
-      </w:r>
-      <w:proofErr w:type="spellStart"/>
+        <w:t xml:space="preserve"> Durch dieses Dependency Management war es möglich, die ConnectorLib Plattform- und DIE-unabhängig in die ServerApplication und ClientApplication einzubinden. Die ConnectorLib, welche in einem eigenen Git-Repository liegt, kann direkt dorthin deployed werden.</w:t>
+      </w:r>
+    </w:p>
+    <w:p>
+      <w:pPr>
+        <w:pStyle w:val="berschrift2"/>
+        <w:jc w:val="both"/>
+      </w:pPr>
+      <w:bookmarkStart w:id="11" w:name="_Toc442171976"/>
       <w:r>
         <w:lastRenderedPageBreak/>
+        <w:t>SQLite</w:t>
+      </w:r>
+      <w:bookmarkEnd w:id="11"/>
+    </w:p>
+    <w:p>
+      <w:pPr>
+        <w:jc w:val="both"/>
+      </w:pPr>
+      <w:r>
+        <w:t xml:space="preserve">SQLite ist eine Bibliothek, welche </w:t>
+      </w:r>
+      <w:r>
+        <w:t>Datenbankfunktionen mit sich bringt.</w:t>
+      </w:r>
+      <w:r>
+        <w:t xml:space="preserve"> Diese Bibliothek benötigt keine weiteren Serverbedingungen, benötigt einen kleinen Speicherbereich und verwendet </w:t>
+      </w:r>
+      <w:r>
+        <w:t>eine Art</w:t>
+      </w:r>
+      <w:r>
+        <w:t xml:space="preserve"> reduzierte SQL database engine.</w:t>
+      </w:r>
+      <w:r>
+        <w:t xml:space="preserve"> Durch diese Eigenschaften ist SQLite gut für das Projekt Cheftrainer geeignet, da das besagte Projekt ein vergleichsweise wenig umfangreiches ist und nur die grundlegendsten Datenbankfunktionen benötigt.</w:t>
+      </w:r>
+      <w:r>
+        <w:t xml:space="preserve"> Sie kommt ausschließlich in der ServerApplication zu Einsatz.</w:t>
+      </w:r>
+    </w:p>
+    <w:p>
+      <w:pPr>
+        <w:pStyle w:val="berschrift2"/>
+        <w:jc w:val="both"/>
+      </w:pPr>
+      <w:bookmarkStart w:id="12" w:name="_Toc442171977"/>
+      <w:r>
+        <w:t>JUnit</w:t>
+      </w:r>
+      <w:bookmarkEnd w:id="12"/>
+    </w:p>
+    <w:p>
+      <w:pPr>
+        <w:jc w:val="both"/>
+      </w:pPr>
+      <w:r>
+        <w:t xml:space="preserve">Für das automatisierte Testen der </w:t>
+      </w:r>
+      <w:r>
+        <w:t xml:space="preserve">drei Subprojekte </w:t>
+      </w:r>
+      <w:r>
+        <w:t xml:space="preserve">kam das Framework JUnit zum Einsatz. </w:t>
+      </w:r>
+      <w:r>
+        <w:t>JUnit vereinfacht es Fehler während der Entwicklung zu finden oder gar zu vermeiden, da es mit jedem Erstellungsprozess der Anwendung besagte Tests ausführt und Rückmeldung über den Erfolg dieser liefert.</w:t>
+      </w:r>
+    </w:p>
+    <w:p>
+      <w:pPr>
+        <w:pStyle w:val="berschrift2"/>
+        <w:jc w:val="both"/>
+      </w:pPr>
+      <w:bookmarkStart w:id="13" w:name="_Toc442171978"/>
+      <w:r>
+        <w:t>JDOM</w:t>
+      </w:r>
+      <w:bookmarkEnd w:id="13"/>
+    </w:p>
+    <w:p>
+      <w:pPr>
+        <w:jc w:val="both"/>
+      </w:pPr>
+      <w:r>
+        <w:t>JDOM ist eine speziell für Java entwickelte Bibliothek, welche es einem ermöglicht XML-Dateien zu bearbeiten</w:t>
+      </w:r>
+      <w:r>
+        <w:t xml:space="preserve"> und zu lesen. Es wird in der ClientApplication benötigt um ein Menü in Abhängigkeit von einer XML-Datei zu generieren.</w:t>
+      </w:r>
+    </w:p>
+    <w:p>
+      <w:pPr>
+        <w:pStyle w:val="berschrift2"/>
+        <w:jc w:val="both"/>
+      </w:pPr>
+      <w:bookmarkStart w:id="14" w:name="_Toc442171979"/>
+      <w:r>
+        <w:t>JSON</w:t>
+      </w:r>
+      <w:bookmarkEnd w:id="14"/>
+    </w:p>
+    <w:p>
+      <w:pPr>
+        <w:jc w:val="both"/>
+      </w:pPr>
+      <w:r>
+        <w:t>Zum Datenaustausch zwischen Client und Server kommt JSON in diesem Projekt zum Einsatz. JSON ist ein einfach lesbares, einfach zu verendendes und kompaktes Datenformat.  Diese Eigenschaften</w:t>
+      </w:r>
+      <w:r>
+        <w:t>,</w:t>
+      </w:r>
+      <w:r>
+        <w:t xml:space="preserve"> gepaart mit der guten Erfahrung aus mehreren Projekten</w:t>
+      </w:r>
+      <w:r>
+        <w:t>,</w:t>
+      </w:r>
+      <w:r>
+        <w:t xml:space="preserve"> sind der Grund für</w:t>
+      </w:r>
+      <w:r>
+        <w:t xml:space="preserve"> die Verwendung dieses Datenformats.</w:t>
+      </w:r>
+    </w:p>
+    <w:p>
+      <w:pPr>
+        <w:pStyle w:val="berschrift2"/>
+        <w:jc w:val="both"/>
+      </w:pPr>
+      <w:bookmarkStart w:id="15" w:name="_Toc442171980"/>
+      <w:r>
+        <w:t>Js</w:t>
+      </w:r>
+      <w:r>
+        <w:t>oup</w:t>
+      </w:r>
+      <w:bookmarkEnd w:id="15"/>
+    </w:p>
+    <w:p>
+      <w:pPr>
+        <w:jc w:val="both"/>
+      </w:pPr>
+      <w:r>
+        <w:t>Das Parsen von Websites, für die Automatisierung des Servers, wurde mithilfe von Jsoup realisiert.</w:t>
+      </w:r>
+      <w:r>
+        <w:t xml:space="preserve"> Jsoup ist eine Bibliothek, welche</w:t>
+      </w:r>
+      <w:r>
+        <w:t xml:space="preserve"> das Lesen und Bearbeiten von HTML-Dateien</w:t>
+      </w:r>
+      <w:r>
+        <w:t xml:space="preserve"> ermöglicht</w:t>
+      </w:r>
+      <w:r>
+        <w:t>. Es ist deutlich komfortabler und einfacher HTML mittels Jsoup zu parsen als auf einen reinen XML Parser zurückzugreifen.</w:t>
+      </w:r>
+    </w:p>
+    <w:p>
+      <w:pPr>
+        <w:pStyle w:val="berschrift1"/>
+        <w:jc w:val="both"/>
+      </w:pPr>
+      <w:bookmarkStart w:id="16" w:name="_Toc442171981"/>
+      <w:r>
+        <w:t>Aufbau der Anwendung</w:t>
+      </w:r>
+      <w:bookmarkEnd w:id="16"/>
+    </w:p>
+    <w:p>
+      <w:pPr>
+        <w:jc w:val="both"/>
+      </w:pPr>
+      <w:r>
+        <w:t>Das gesamte Projekt ist in 3 Subprojekte aufgeteilt, die ServerApplication, die ClientApplication und die ConnectorLib. Diese Aufteilung ermöglicht es die ClientApplication und die ServerApplication voneinander unabhängig zu entwickeln. Beide Projekte inkludieren die ConnectorLib. Diese stellt wichtige Komponenten bereit, welche von beiden Projekten benötigt werden. Dazu zählen das Modell, sowie die Kommunikation zwischen der ClientApplication und der ServerApplication.</w:t>
+      </w:r>
+      <w:r>
+        <w:t xml:space="preserve"> (siehe Visualisierung im Anhang).</w:t>
+      </w:r>
+    </w:p>
+    <w:p>
+      <w:pPr>
+        <w:pStyle w:val="berschrift2"/>
+        <w:jc w:val="both"/>
+      </w:pPr>
+      <w:bookmarkStart w:id="17" w:name="_Toc442171982"/>
+      <w:r>
         <w:t>ServerApplication</w:t>
       </w:r>
-      <w:proofErr w:type="spellEnd"/>
-      <w:r>
-        <w:t xml:space="preserve"> und </w:t>
-      </w:r>
-      <w:proofErr w:type="spellStart"/>
-      <w:r>
-        <w:t>ClientApplication</w:t>
-      </w:r>
-      <w:proofErr w:type="spellEnd"/>
-      <w:r>
-        <w:t xml:space="preserve"> einzubinden. Die </w:t>
-      </w:r>
-      <w:proofErr w:type="spellStart"/>
-      <w:r>
-        <w:t>ConnectorLib</w:t>
-      </w:r>
-      <w:proofErr w:type="spellEnd"/>
-      <w:r>
-        <w:t xml:space="preserve">, welche in einem eigenen </w:t>
-      </w:r>
-      <w:proofErr w:type="spellStart"/>
-      <w:r>
-        <w:t>Git</w:t>
-      </w:r>
-      <w:proofErr w:type="spellEnd"/>
-      <w:r>
-        <w:t xml:space="preserve">-Repository liegt, kann direkt dorthin </w:t>
-      </w:r>
-      <w:proofErr w:type="spellStart"/>
-      <w:r>
-        <w:t>deployed</w:t>
-      </w:r>
-      <w:proofErr w:type="spellEnd"/>
-      <w:r>
-        <w:t xml:space="preserve"> werden.</w:t>
-      </w:r>
-    </w:p>
-    <w:p>
-      <w:pPr>
-        <w:pStyle w:val="berschrift2"/>
-        <w:jc w:val="both"/>
-      </w:pPr>
-      <w:bookmarkStart w:id="11" w:name="_Toc442171976"/>
-      <w:proofErr w:type="spellStart"/>
-      <w:r>
-        <w:t>SQLite</w:t>
-      </w:r>
-      <w:bookmarkEnd w:id="11"/>
-      <w:proofErr w:type="spellEnd"/>
-    </w:p>
-    <w:p>
-      <w:pPr>
-        <w:jc w:val="both"/>
-      </w:pPr>
-      <w:proofErr w:type="spellStart"/>
-      <w:r>
-        <w:t>SQLite</w:t>
-      </w:r>
-      <w:proofErr w:type="spellEnd"/>
-      <w:r>
-        <w:t xml:space="preserve"> ist eine Bibliothek, welche </w:t>
-      </w:r>
-      <w:r>
-        <w:t>Datenbankfunktionen mit sich bringt.</w:t>
-      </w:r>
-      <w:r>
-        <w:t xml:space="preserve"> Diese Bibliothek benötigt keine weiteren Serverbedingungen, benötigt einen kleinen Speicherbereich und verwendet </w:t>
-      </w:r>
-      <w:r>
-        <w:t>eine Art</w:t>
-      </w:r>
-      <w:r>
-        <w:t xml:space="preserve"> reduzierte SQL </w:t>
-      </w:r>
-      <w:proofErr w:type="spellStart"/>
-      <w:r>
-        <w:t>database</w:t>
-      </w:r>
-      <w:proofErr w:type="spellEnd"/>
-      <w:r>
-        <w:t xml:space="preserve"> </w:t>
-      </w:r>
-      <w:proofErr w:type="spellStart"/>
-      <w:r>
-        <w:t>engine</w:t>
-      </w:r>
-      <w:proofErr w:type="spellEnd"/>
-      <w:r>
-        <w:t>.</w:t>
-      </w:r>
-      <w:r>
-        <w:t xml:space="preserve"> Durch diese Eigenschaften ist </w:t>
-      </w:r>
-      <w:proofErr w:type="spellStart"/>
-      <w:r>
-        <w:t>SQLite</w:t>
-      </w:r>
-      <w:proofErr w:type="spellEnd"/>
-      <w:r>
-        <w:t xml:space="preserve"> gut für das Projekt Cheftrainer geeignet, da das besagte Projekt ein vergleichsweise wenig umfangreiches ist und nur die grundlegendsten Datenbankfunktionen benötigt.</w:t>
-      </w:r>
-      <w:r>
-        <w:t xml:space="preserve"> Sie kommt ausschließlich in der </w:t>
-      </w:r>
-      <w:proofErr w:type="spellStart"/>
-      <w:r>
-        <w:t>ServerApplication</w:t>
-      </w:r>
-      <w:proofErr w:type="spellEnd"/>
-      <w:r>
-        <w:t xml:space="preserve"> zu Einsatz.</w:t>
-      </w:r>
-    </w:p>
-    <w:p>
-      <w:pPr>
-        <w:pStyle w:val="berschrift2"/>
-        <w:jc w:val="both"/>
-      </w:pPr>
-      <w:bookmarkStart w:id="12" w:name="_Toc442171977"/>
-      <w:proofErr w:type="spellStart"/>
-      <w:r>
-        <w:t>JUnit</w:t>
-      </w:r>
-      <w:bookmarkEnd w:id="12"/>
-      <w:proofErr w:type="spellEnd"/>
-    </w:p>
-    <w:p>
-      <w:pPr>
-        <w:jc w:val="both"/>
-      </w:pPr>
-      <w:r>
-        <w:t xml:space="preserve">Für das automatisierte Testen der </w:t>
-      </w:r>
-      <w:r>
-        <w:t xml:space="preserve">drei Subprojekte </w:t>
-      </w:r>
-      <w:r>
-        <w:t xml:space="preserve">kam das Framework </w:t>
-      </w:r>
-      <w:proofErr w:type="spellStart"/>
-      <w:r>
-        <w:t>JUnit</w:t>
-      </w:r>
-      <w:proofErr w:type="spellEnd"/>
-      <w:r>
-        <w:t xml:space="preserve"> zum Einsatz. </w:t>
-      </w:r>
-      <w:proofErr w:type="spellStart"/>
-      <w:r>
-        <w:t>JUnit</w:t>
-      </w:r>
-      <w:proofErr w:type="spellEnd"/>
-      <w:r>
-        <w:t xml:space="preserve"> vereinfacht es Fehler während der Entwicklung zu finden oder gar zu vermeiden, da es mit jedem Erstellungsprozess der Anwendung besagte Tests ausführt und Rückmeldung über den Erfolg dieser liefert.</w:t>
-      </w:r>
-    </w:p>
-    <w:p>
-      <w:pPr>
-        <w:pStyle w:val="berschrift2"/>
-        <w:jc w:val="both"/>
-      </w:pPr>
-      <w:bookmarkStart w:id="13" w:name="_Toc442171978"/>
-      <w:r>
-        <w:t>JDOM</w:t>
-      </w:r>
-      <w:bookmarkEnd w:id="13"/>
-    </w:p>
-    <w:p>
-      <w:pPr>
-        <w:jc w:val="both"/>
-      </w:pPr>
-      <w:r>
-        <w:t>JDOM ist eine speziell für Java entwickelte Bibliothek, welche es einem ermöglicht XML-Dateien zu bearbeiten</w:t>
-      </w:r>
-      <w:r>
-        <w:t xml:space="preserve"> und zu lesen. Es wird in der </w:t>
-      </w:r>
-      <w:proofErr w:type="spellStart"/>
-      <w:r>
-        <w:t>ClientApplication</w:t>
-      </w:r>
-      <w:proofErr w:type="spellEnd"/>
-      <w:r>
-        <w:t xml:space="preserve"> benötigt um ein Menü in Abhängigkeit von einer XML-Datei zu generieren.</w:t>
-      </w:r>
-    </w:p>
-    <w:p>
-      <w:pPr>
-        <w:pStyle w:val="berschrift2"/>
-        <w:jc w:val="both"/>
-      </w:pPr>
-      <w:bookmarkStart w:id="14" w:name="_Toc442171979"/>
-      <w:r>
-        <w:t>JSON</w:t>
-      </w:r>
-      <w:bookmarkEnd w:id="14"/>
-    </w:p>
-    <w:p>
-      <w:pPr>
-        <w:jc w:val="both"/>
-      </w:pPr>
-      <w:r>
-        <w:t>Zum Datenaustausch zwischen Client und Server kommt JSON in diesem Projekt zum Einsatz. JSON ist ein einfach lesbares, einfach zu verendendes und kompaktes Datenformat.  Diese Eigenschaften</w:t>
-      </w:r>
-      <w:r>
-        <w:t>,</w:t>
-      </w:r>
-      <w:r>
-        <w:t xml:space="preserve"> gepaart mit der guten Erfahrung aus mehreren Projekten</w:t>
-      </w:r>
-      <w:r>
-        <w:t>,</w:t>
-      </w:r>
-      <w:r>
-        <w:t xml:space="preserve"> sind der Grund für</w:t>
-      </w:r>
-      <w:r>
-        <w:t xml:space="preserve"> die Verwendung dieses Datenformats.</w:t>
-      </w:r>
-    </w:p>
-    <w:p>
-      <w:pPr>
-        <w:pStyle w:val="berschrift2"/>
-        <w:jc w:val="both"/>
-      </w:pPr>
-      <w:bookmarkStart w:id="15" w:name="_Toc442171980"/>
-      <w:proofErr w:type="spellStart"/>
-      <w:r>
-        <w:t>Js</w:t>
-      </w:r>
-      <w:r>
-        <w:t>oup</w:t>
-      </w:r>
-      <w:bookmarkEnd w:id="15"/>
-      <w:proofErr w:type="spellEnd"/>
-    </w:p>
-    <w:p>
-      <w:pPr>
-        <w:jc w:val="both"/>
-      </w:pPr>
-      <w:proofErr w:type="gramStart"/>
-      <w:r>
-        <w:t>Das Parsen</w:t>
-      </w:r>
-      <w:proofErr w:type="gramEnd"/>
-      <w:r>
-        <w:t xml:space="preserve"> von Websites, für die Automatisierung des Servers, wurde mithilfe von </w:t>
-      </w:r>
-      <w:proofErr w:type="spellStart"/>
-      <w:r>
-        <w:t>Jsoup</w:t>
-      </w:r>
-      <w:proofErr w:type="spellEnd"/>
-      <w:r>
-        <w:t xml:space="preserve"> realisiert.</w:t>
-      </w:r>
-      <w:r>
-        <w:t xml:space="preserve"> </w:t>
-      </w:r>
-      <w:proofErr w:type="spellStart"/>
-      <w:r>
-        <w:t>Jsoup</w:t>
-      </w:r>
-      <w:proofErr w:type="spellEnd"/>
-      <w:r>
-        <w:t xml:space="preserve"> ist eine Bibliothek, welche</w:t>
-      </w:r>
-      <w:r>
-        <w:t xml:space="preserve"> das Lesen und Bearbeiten von HTML-Dateien</w:t>
-      </w:r>
-      <w:r>
-        <w:t xml:space="preserve"> ermöglicht</w:t>
-      </w:r>
-      <w:r>
-        <w:t xml:space="preserve">. Es ist deutlich komfortabler und einfacher HTML mittels </w:t>
-      </w:r>
-      <w:proofErr w:type="spellStart"/>
-      <w:r>
-        <w:t>Jsoup</w:t>
-      </w:r>
-      <w:proofErr w:type="spellEnd"/>
-      <w:r>
-        <w:t xml:space="preserve"> zu parsen als auf einen reinen XML Parser zurückzugreifen.</w:t>
-      </w:r>
-    </w:p>
-    <w:p>
-      <w:pPr>
-        <w:pStyle w:val="berschrift1"/>
-        <w:jc w:val="both"/>
-      </w:pPr>
-      <w:bookmarkStart w:id="16" w:name="_Toc442171981"/>
-      <w:r>
-        <w:t>Aufbau der Anwendung</w:t>
-      </w:r>
-      <w:bookmarkEnd w:id="16"/>
-    </w:p>
-    <w:p>
-      <w:pPr>
-        <w:jc w:val="both"/>
-      </w:pPr>
-      <w:r>
-        <w:t xml:space="preserve">Das gesamte Projekt ist in 3 Subprojekte aufgeteilt, die </w:t>
-      </w:r>
-      <w:proofErr w:type="spellStart"/>
-      <w:r>
-        <w:t>ServerApplication</w:t>
-      </w:r>
-      <w:proofErr w:type="spellEnd"/>
-      <w:r>
-        <w:t xml:space="preserve">, die </w:t>
-      </w:r>
-      <w:proofErr w:type="spellStart"/>
-      <w:r>
-        <w:t>ClientApplication</w:t>
-      </w:r>
-      <w:proofErr w:type="spellEnd"/>
-      <w:r>
-        <w:t xml:space="preserve"> und die </w:t>
-      </w:r>
-      <w:proofErr w:type="spellStart"/>
-      <w:r>
-        <w:t>ConnectorLib</w:t>
-      </w:r>
-      <w:proofErr w:type="spellEnd"/>
-      <w:r>
-        <w:t xml:space="preserve">. Diese Aufteilung ermöglicht es die </w:t>
-      </w:r>
-      <w:proofErr w:type="spellStart"/>
-      <w:r>
-        <w:t>ClientApplication</w:t>
-      </w:r>
-      <w:proofErr w:type="spellEnd"/>
-      <w:r>
-        <w:t xml:space="preserve"> und die </w:t>
-      </w:r>
-      <w:proofErr w:type="spellStart"/>
-      <w:r>
-        <w:t>ServerApplication</w:t>
-      </w:r>
-      <w:proofErr w:type="spellEnd"/>
-      <w:r>
-        <w:t xml:space="preserve"> voneinander unabhängig zu entwickeln. Beide Projekte inkludieren die </w:t>
-      </w:r>
-      <w:proofErr w:type="spellStart"/>
-      <w:r>
-        <w:t>ConnectorLib</w:t>
-      </w:r>
-      <w:proofErr w:type="spellEnd"/>
-      <w:r>
-        <w:t xml:space="preserve">. Diese stellt wichtige Komponenten bereit, welche von beiden Projekten benötigt werden. Dazu zählen das Modell, sowie die Kommunikation zwischen der </w:t>
-      </w:r>
-      <w:proofErr w:type="spellStart"/>
-      <w:r>
-        <w:t>ClientApplication</w:t>
-      </w:r>
-      <w:proofErr w:type="spellEnd"/>
-      <w:r>
-        <w:t xml:space="preserve"> und der </w:t>
-      </w:r>
-      <w:proofErr w:type="spellStart"/>
-      <w:r>
-        <w:t>ServerApplication</w:t>
-      </w:r>
-      <w:proofErr w:type="spellEnd"/>
-      <w:r>
-        <w:t>.</w:t>
-      </w:r>
-      <w:r>
-        <w:t xml:space="preserve"> (siehe Visualisierung im Anhang).</w:t>
-      </w:r>
-    </w:p>
-    <w:p>
-      <w:pPr>
-        <w:pStyle w:val="berschrift2"/>
-        <w:jc w:val="both"/>
-      </w:pPr>
-      <w:bookmarkStart w:id="17" w:name="_Toc442171982"/>
-      <w:proofErr w:type="spellStart"/>
-      <w:r>
-        <w:t>ServerApplication</w:t>
-      </w:r>
       <w:bookmarkEnd w:id="17"/>
-      <w:proofErr w:type="spellEnd"/>
-    </w:p>
-    <w:p>
-      <w:pPr>
-        <w:jc w:val="both"/>
-      </w:pPr>
-      <w:r>
-        <w:t xml:space="preserve">Die Anwendung, welche auf dem Server läuft. Sie kommuniziert mit einer oder mehreren </w:t>
-      </w:r>
-      <w:proofErr w:type="spellStart"/>
-      <w:r>
-        <w:t>ClientApplications</w:t>
-      </w:r>
-      <w:proofErr w:type="spellEnd"/>
-      <w:r>
-        <w:t xml:space="preserve">. Zusätzlich verwaltet sie die </w:t>
-      </w:r>
-      <w:proofErr w:type="spellStart"/>
-      <w:r>
-        <w:t>SQLite</w:t>
-      </w:r>
-      <w:proofErr w:type="spellEnd"/>
-      <w:r>
-        <w:t xml:space="preserve"> Datenbank und regelt den Zugriff auf diese. Außerdem erledigt sie autonome Aufgaben, wie das Erzeugen der Datenbank, beim ersten Start der </w:t>
-      </w:r>
-      <w:r>
-        <w:lastRenderedPageBreak/>
-        <w:t xml:space="preserve">Anwendung, anhand der Website </w:t>
+    </w:p>
+    <w:p>
+      <w:pPr>
+        <w:jc w:val="both"/>
+      </w:pPr>
+      <w:r>
+        <w:t xml:space="preserve">Die Anwendung, welche auf dem Server läuft. Sie kommuniziert mit einer oder mehreren ClientApplications. Zusätzlich verwaltet sie die SQLite Datenbank und regelt den Zugriff auf diese. Außerdem erledigt sie autonome Aufgaben, wie das Erzeugen der Datenbank, beim ersten Start der Anwendung, anhand der Website </w:t>
       </w:r>
       <w:hyperlink r:id="rId8" w:history="1">
         <w:r>
@@ -2727,21 +2437,11 @@
       <w:r>
         <w:t xml:space="preserve">. Dazu wird das HTML der Website mittels </w:t>
       </w:r>
-      <w:proofErr w:type="spellStart"/>
       <w:r>
         <w:t>Jsoup</w:t>
       </w:r>
-      <w:proofErr w:type="spellEnd"/>
-      <w:r>
-        <w:t xml:space="preserve"> </w:t>
-      </w:r>
-      <w:proofErr w:type="spellStart"/>
-      <w:r>
-        <w:t>geparsed</w:t>
-      </w:r>
-      <w:proofErr w:type="spellEnd"/>
-      <w:r>
-        <w:t>. Während des laufenden Betriebs werden weitere autonome Aktionen, wie das „updaten“ der Spielerpunkte, nach einem Spieltag, oder das Ausführen von Transaktionen.</w:t>
+      <w:r>
+        <w:t xml:space="preserve"> geparsed. Während des laufenden Betriebs werden weitere autonome Aktionen, wie das „updaten“ der Spielerpunkte, nach einem Spieltag, oder das Ausführen von Transaktionen.</w:t>
       </w:r>
     </w:p>
     <w:p>
@@ -2750,27 +2450,18 @@
         <w:jc w:val="both"/>
       </w:pPr>
       <w:bookmarkStart w:id="18" w:name="_Toc442171983"/>
-      <w:proofErr w:type="spellStart"/>
-      <w:r>
+      <w:r>
+        <w:lastRenderedPageBreak/>
         <w:t>ClientApplication</w:t>
       </w:r>
       <w:bookmarkEnd w:id="18"/>
-      <w:proofErr w:type="spellEnd"/>
-    </w:p>
-    <w:p>
-      <w:pPr>
-        <w:jc w:val="both"/>
-      </w:pPr>
-      <w:r>
-        <w:t xml:space="preserve">Die </w:t>
-      </w:r>
-      <w:proofErr w:type="spellStart"/>
-      <w:r>
-        <w:t>ClientApplication</w:t>
-      </w:r>
-      <w:proofErr w:type="spellEnd"/>
-      <w:r>
-        <w:t xml:space="preserve"> ist im Wesentlichen für die Interaktion mit dem Server zuständig. Außerdem erzeugt sie die GUI, welche mittels Java FX realisiert wurde, mit welcher der Nutzer interagieren kann.</w:t>
+    </w:p>
+    <w:p>
+      <w:pPr>
+        <w:jc w:val="both"/>
+      </w:pPr>
+      <w:r>
+        <w:t>Die ClientApplication ist im Wesentlichen für die Interaktion mit dem Server zuständig. Außerdem erzeugt sie die GUI, welche mittels Java FX realisiert wurde, mit welcher der Nutzer interagieren kann.</w:t>
       </w:r>
     </w:p>
     <w:p>
@@ -2779,137 +2470,31 @@
         <w:jc w:val="both"/>
       </w:pPr>
       <w:bookmarkStart w:id="19" w:name="_Toc442171984"/>
-      <w:proofErr w:type="spellStart"/>
       <w:r>
         <w:t>ConnectorLib</w:t>
       </w:r>
       <w:bookmarkEnd w:id="19"/>
-      <w:proofErr w:type="spellEnd"/>
-    </w:p>
-    <w:p>
-      <w:pPr>
-        <w:jc w:val="both"/>
-      </w:pPr>
-      <w:r>
-        <w:t xml:space="preserve">Die </w:t>
-      </w:r>
-      <w:proofErr w:type="spellStart"/>
-      <w:r>
-        <w:t>ConnectorLib</w:t>
-      </w:r>
-      <w:proofErr w:type="spellEnd"/>
-      <w:r>
-        <w:t xml:space="preserve"> beinhaltete das Modell der Anwendung. Zusätzlich bietet sie die Möglichkeit, eine Server/Client Anwendung leicht zu erstellen. Dadurch erhält die </w:t>
-      </w:r>
-      <w:proofErr w:type="spellStart"/>
-      <w:r>
-        <w:t>ClientApplication</w:t>
-      </w:r>
-      <w:proofErr w:type="spellEnd"/>
-      <w:r>
-        <w:t xml:space="preserve"> einen </w:t>
-      </w:r>
-      <w:proofErr w:type="spellStart"/>
-      <w:r>
-        <w:t>MessageController</w:t>
-      </w:r>
-      <w:proofErr w:type="spellEnd"/>
-      <w:r>
-        <w:t xml:space="preserve"> und die </w:t>
-      </w:r>
-      <w:proofErr w:type="spellStart"/>
-      <w:r>
-        <w:t>ServerApplication</w:t>
-      </w:r>
-      <w:proofErr w:type="spellEnd"/>
-      <w:r>
-        <w:t xml:space="preserve"> einen </w:t>
-      </w:r>
-      <w:proofErr w:type="spellStart"/>
-      <w:r>
-        <w:t>MessageController</w:t>
-      </w:r>
-      <w:proofErr w:type="spellEnd"/>
-      <w:r>
-        <w:t xml:space="preserve"> pro eingeloggten Client. Dem </w:t>
-      </w:r>
-      <w:proofErr w:type="spellStart"/>
-      <w:r>
-        <w:t>MessageController</w:t>
-      </w:r>
-      <w:proofErr w:type="spellEnd"/>
-      <w:r>
-        <w:t xml:space="preserve"> können Message Objekte übergeben werde. Diese werden automatisch in JSON Formatiert und AES verschlüsselt übertragen. Damit die AES Verschlüsselung korrekt funktioniert führt die </w:t>
-      </w:r>
-      <w:proofErr w:type="spellStart"/>
-      <w:r>
-        <w:t>ConnectorLib</w:t>
-      </w:r>
-      <w:proofErr w:type="spellEnd"/>
-      <w:r>
-        <w:t xml:space="preserve"> direkt nach der Verbindung einen Handshake zwischen Client und Server durch. Dabei wird ein AES Key erzeugt und RSA verschlüsselt zwischen Client und Server übertragen.</w:t>
-      </w:r>
-    </w:p>
-    <w:p>
-      <w:pPr>
-        <w:jc w:val="both"/>
-      </w:pPr>
-      <w:r>
-        <w:t xml:space="preserve">Ein Message Objekt besteht im Wesentlichen aus einer ID und der eigentlichen Nachricht, welche als String übergeben werden kann. Die </w:t>
-      </w:r>
-      <w:proofErr w:type="spellStart"/>
-      <w:r>
-        <w:t>ConnectorLib</w:t>
-      </w:r>
-      <w:proofErr w:type="spellEnd"/>
-      <w:r>
-        <w:t xml:space="preserve"> stellt zwei Klassen, eine für „Client-</w:t>
-      </w:r>
-      <w:proofErr w:type="spellStart"/>
-      <w:r>
-        <w:t>To</w:t>
-      </w:r>
-      <w:proofErr w:type="spellEnd"/>
-      <w:r>
-        <w:t>-Server“ und eine für „Server-</w:t>
-      </w:r>
-      <w:proofErr w:type="spellStart"/>
-      <w:r>
-        <w:t>To</w:t>
-      </w:r>
-      <w:proofErr w:type="spellEnd"/>
-      <w:r>
-        <w:t xml:space="preserve">-Client“ Message IDs zur Verfügung. Die dort registrierten IDs können einer Message im Konstruktor übergeben werden. Bei der Erstellung des Message Controllers werden diese IDs auf Klassen </w:t>
-      </w:r>
-      <w:proofErr w:type="spellStart"/>
-      <w:r>
-        <w:t>gemapped</w:t>
-      </w:r>
-      <w:proofErr w:type="spellEnd"/>
-      <w:r>
-        <w:t xml:space="preserve">. Dafür wird ein </w:t>
-      </w:r>
-      <w:proofErr w:type="spellStart"/>
-      <w:r>
-        <w:t>Classloader</w:t>
-      </w:r>
-      <w:proofErr w:type="spellEnd"/>
-      <w:r>
-        <w:t xml:space="preserve"> verwendet, welcher </w:t>
+    </w:p>
+    <w:p>
+      <w:pPr>
+        <w:jc w:val="both"/>
+      </w:pPr>
+      <w:r>
+        <w:t>Die ConnectorLib beinhaltete das Modell der Anwendung. Zusätzlich bietet sie die Möglichkeit, eine Server/Client Anwendung leicht zu erstellen. Dadurch erhält die ClientApplication einen MessageController und die ServerApplication einen MessageController pro eingeloggten Client. Dem MessageController können Message Objekte übergeben werde. Diese werden automatisch in JSON Formatiert und AES verschlüsselt übertragen. Damit die AES Verschlüsselung korrekt funktioniert führt die ConnectorLib direkt nach der Verbindung einen Handshake zwischen Client und Server durch. Dabei wird ein AES Key erzeugt und RSA verschlüsselt zwischen Client und Server übertragen.</w:t>
+      </w:r>
+    </w:p>
+    <w:p>
+      <w:pPr>
+        <w:jc w:val="both"/>
+      </w:pPr>
+      <w:r>
+        <w:t xml:space="preserve">Ein Message Objekt besteht im Wesentlichen aus einer ID und der eigentlichen Nachricht, welche als String übergeben werden kann. Die ConnectorLib stellt zwei Klassen, eine für „Client-To-Server“ und eine für „Server-To-Client“ Message IDs zur Verfügung. Die dort registrierten IDs können einer Message im Konstruktor übergeben werden. Bei der Erstellung des Message Controllers werden diese IDs auf Klassen gemapped. Dafür wird ein Classloader verwendet, welcher </w:t>
       </w:r>
       <w:r>
         <w:t>Instanzen</w:t>
       </w:r>
       <w:r>
-        <w:t xml:space="preserve"> der Klassen erzeugt und diese in einer Map speichert. Diese Klassen müssen in einem „</w:t>
-      </w:r>
-      <w:proofErr w:type="spellStart"/>
-      <w:r>
-        <w:t>callables</w:t>
-      </w:r>
-      <w:proofErr w:type="spellEnd"/>
-      <w:r>
-        <w:t>“ Package liegen, der Name</w:t>
+        <w:t xml:space="preserve"> der Klassen erzeugt und diese in einer Map speichert. Diese Klassen müssen in einem „callables“ Package liegen, der Name</w:t>
       </w:r>
       <w:r>
         <w:t xml:space="preserve"> der Klasse muss äquivalent zu </w:t>
@@ -2917,31 +2502,21 @@
       <w:r>
         <w:t xml:space="preserve">dem Wert der ID sein und sie müssen von </w:t>
       </w:r>
-      <w:proofErr w:type="spellStart"/>
       <w:r>
         <w:rPr>
           <w:rStyle w:val="pl-e"/>
         </w:rPr>
-        <w:t>CallableAbstract</w:t>
-      </w:r>
-      <w:proofErr w:type="spellEnd"/>
-      <w:r>
-        <w:rPr>
-          <w:rStyle w:val="pl-e"/>
-        </w:rPr>
-        <w:t xml:space="preserve"> erben</w:t>
+        <w:t>CallableAbstract erben</w:t>
       </w:r>
       <w:r>
         <w:t>. Dies hat den Vorteil, dass kein Switch-Case verwendet werden muss. Eine Nachricht wird direkt „</w:t>
       </w:r>
-      <w:proofErr w:type="spellStart"/>
       <w:r>
         <w:rPr>
           <w:rStyle w:val="pl-en"/>
         </w:rPr>
         <w:t>messageArrived</w:t>
       </w:r>
-      <w:proofErr w:type="spellEnd"/>
       <w:r>
         <w:rPr>
           <w:rStyle w:val="pl-en"/>
@@ -2960,14 +2535,12 @@
       <w:r>
         <w:t xml:space="preserve"> </w:t>
       </w:r>
-      <w:proofErr w:type="spellStart"/>
       <w:r>
         <w:rPr>
           <w:rStyle w:val="pl-v"/>
         </w:rPr>
         <w:t>message</w:t>
       </w:r>
-      <w:proofErr w:type="spellEnd"/>
       <w:r>
         <w:t>)“ der Klasse mit der entsprechenden ID weitergeleitet.</w:t>
       </w:r>
@@ -3068,23 +2641,7 @@
         </w:drawing>
       </w:r>
       <w:r>
-        <w:t xml:space="preserve">Während der Arbeit an dem Projekt wurde mit dem Ticketsystem Redmine gearbeitet. Der Entwickelte Code wurde in zwei Repositorien aufgeteilt und auf </w:t>
-      </w:r>
-      <w:proofErr w:type="spellStart"/>
-      <w:r>
-        <w:t>GitHub</w:t>
-      </w:r>
-      <w:proofErr w:type="spellEnd"/>
-      <w:r>
-        <w:t xml:space="preserve"> zur Verfügung gestellt. Daher war es möglich an verschiedenen Orten und Rechnern an dem Projekt zu arbeiten. Ein genauer Aufbau ist der nebenstehenden Grafik zu entnehmen. Eine Verknüpfung zwischen Redmine und </w:t>
-      </w:r>
-      <w:proofErr w:type="spellStart"/>
-      <w:r>
-        <w:t>GitHub</w:t>
-      </w:r>
-      <w:proofErr w:type="spellEnd"/>
-      <w:r>
-        <w:t xml:space="preserve"> hat die Vorteile, dass Zeiten, Fortschritt und Kommentare direkt in einer Commit Message an das entsprechende Ticket geschrieben werden können. Dadurch war es zu jeder Zeit möglich den Fortschritt des Projektes zu überwachen.</w:t>
+        <w:t>Während der Arbeit an dem Projekt wurde mit dem Ticketsystem Redmine gearbeitet. Der Entwickelte Code wurde in zwei Repositorien aufgeteilt und auf GitHub zur Verfügung gestellt. Daher war es möglich an verschiedenen Orten und Rechnern an dem Projekt zu arbeiten. Ein genauer Aufbau ist der nebenstehenden Grafik zu entnehmen. Eine Verknüpfung zwischen Redmine und GitHub hat die Vorteile, dass Zeiten, Fortschritt und Kommentare direkt in einer Commit Message an das entsprechende Ticket geschrieben werden können. Dadurch war es zu jeder Zeit möglich den Fortschritt des Projektes zu überwachen.</w:t>
       </w:r>
     </w:p>
     <w:p>
@@ -3094,7 +2651,6 @@
       </w:pPr>
       <w:bookmarkStart w:id="21" w:name="_Toc442171986"/>
       <w:r>
-        <w:lastRenderedPageBreak/>
         <w:t>Beschreibung des Umsetzungsgrades</w:t>
       </w:r>
       <w:bookmarkEnd w:id="21"/>
@@ -3115,6 +2671,7 @@
           <w:rFonts w:eastAsiaTheme="minorHAnsi"/>
           <w:bCs w:val="0"/>
         </w:rPr>
+        <w:lastRenderedPageBreak/>
         <w:t>Erkenntnisgewinn</w:t>
       </w:r>
       <w:bookmarkEnd w:id="22"/>
@@ -3128,11 +2685,9 @@
         </w:numPr>
         <w:jc w:val="both"/>
       </w:pPr>
-      <w:proofErr w:type="spellStart"/>
       <w:r>
         <w:t>JavaFX</w:t>
       </w:r>
-      <w:proofErr w:type="spellEnd"/>
     </w:p>
     <w:p>
       <w:pPr>
@@ -3143,11 +2698,9 @@
         </w:numPr>
         <w:jc w:val="both"/>
       </w:pPr>
-      <w:proofErr w:type="spellStart"/>
       <w:r>
         <w:t>Maven</w:t>
       </w:r>
-      <w:proofErr w:type="spellEnd"/>
     </w:p>
     <w:p>
       <w:pPr>
@@ -3318,7 +2871,7 @@
         <w:bCs/>
         <w:noProof/>
       </w:rPr>
-      <w:t>2</w:t>
+      <w:t>1</w:t>
     </w:r>
     <w:r>
       <w:rPr>
@@ -4476,7 +4029,7 @@
 </file>
 
 <file path=customXml/itemProps1.xml><?xml version="1.0" encoding="utf-8"?>
-<ds:datastoreItem xmlns:ds="http://schemas.openxmlformats.org/officeDocument/2006/customXml" ds:itemID="{FA7EC698-0E16-46B5-8367-04C6FD350E54}">
+<ds:datastoreItem xmlns:ds="http://schemas.openxmlformats.org/officeDocument/2006/customXml" ds:itemID="{E4F4A60D-E5EF-4797-905B-592F7F6FAC0F}">
   <ds:schemaRefs>
     <ds:schemaRef ds:uri="http://schemas.openxmlformats.org/officeDocument/2006/bibliography"/>
   </ds:schemaRefs>

</xml_diff>

<commit_message>
Beschreibung der Umsetzungsgrades hinzugefügt
</commit_message>
<xml_diff>
--- a/Documentation/Abschlussdoku/Abschlussbericht.docx
+++ b/Documentation/Abschlussdoku/Abschlussbericht.docx
@@ -1,6 +1,6 @@
 
 <file path=word/document.xml><?xml version="1.0" encoding="utf-8"?>
-<w:document xmlns:wpc="http://schemas.microsoft.com/office/word/2010/wordprocessingCanvas" xmlns:cx="http://schemas.microsoft.com/office/drawing/2014/chartex" xmlns:cx1="http://schemas.microsoft.com/office/drawing/2015/9/8/chartex" xmlns:cx2="http://schemas.microsoft.com/office/drawing/2015/10/21/chartex" xmlns:mc="http://schemas.openxmlformats.org/markup-compatibility/2006" xmlns:o="urn:schemas-microsoft-com:office:office" xmlns:r="http://schemas.openxmlformats.org/officeDocument/2006/relationships" xmlns:m="http://schemas.openxmlformats.org/officeDocument/2006/math" xmlns:v="urn:schemas-microsoft-com:vml" xmlns:wp14="http://schemas.microsoft.com/office/word/2010/wordprocessingDrawing" xmlns:wp="http://schemas.openxmlformats.org/drawingml/2006/wordprocessingDrawing" xmlns:w10="urn:schemas-microsoft-com:office:word" xmlns:w="http://schemas.openxmlformats.org/wordprocessingml/2006/main" xmlns:w14="http://schemas.microsoft.com/office/word/2010/wordml" xmlns:w15="http://schemas.microsoft.com/office/word/2012/wordml" xmlns:w16se="http://schemas.microsoft.com/office/word/2015/wordml/symex" xmlns:wpg="http://schemas.microsoft.com/office/word/2010/wordprocessingGroup" xmlns:wpi="http://schemas.microsoft.com/office/word/2010/wordprocessingInk" xmlns:wne="http://schemas.microsoft.com/office/word/2006/wordml" xmlns:wps="http://schemas.microsoft.com/office/word/2010/wordprocessingShape" mc:Ignorable="w14 w15 w16se wp14">
+<w:document xmlns:wpc="http://schemas.microsoft.com/office/word/2010/wordprocessingCanvas" xmlns:mc="http://schemas.openxmlformats.org/markup-compatibility/2006" xmlns:o="urn:schemas-microsoft-com:office:office" xmlns:r="http://schemas.openxmlformats.org/officeDocument/2006/relationships" xmlns:m="http://schemas.openxmlformats.org/officeDocument/2006/math" xmlns:v="urn:schemas-microsoft-com:vml" xmlns:wp14="http://schemas.microsoft.com/office/word/2010/wordprocessingDrawing" xmlns:wp="http://schemas.openxmlformats.org/drawingml/2006/wordprocessingDrawing" xmlns:w10="urn:schemas-microsoft-com:office:word" xmlns:w="http://schemas.openxmlformats.org/wordprocessingml/2006/main" xmlns:w14="http://schemas.microsoft.com/office/word/2010/wordml" xmlns:w15="http://schemas.microsoft.com/office/word/2012/wordml" xmlns:wpg="http://schemas.microsoft.com/office/word/2010/wordprocessingGroup" xmlns:wpi="http://schemas.microsoft.com/office/word/2010/wordprocessingInk" xmlns:wne="http://schemas.microsoft.com/office/word/2006/wordml" xmlns:wps="http://schemas.microsoft.com/office/word/2010/wordprocessingShape" mc:Ignorable="w14 w15 wp14">
   <w:body>
     <w:p>
       <w:pPr>
@@ -2552,19 +2552,7 @@
       </w:r>
       <w:bookmarkStart w:id="19" w:name="_Toc442171985"/>
       <w:r>
-        <w:t xml:space="preserve">der </w:t>
-      </w:r>
-      <w:r>
-        <w:t>„</w:t>
-      </w:r>
-      <w:r>
-        <w:t xml:space="preserve">Client-To-Server“ oder </w:t>
-      </w:r>
-      <w:r>
-        <w:t>„Server-To-Client“ Message IDs</w:t>
-      </w:r>
-      <w:r>
-        <w:t xml:space="preserve"> benötigt. Auch diese Nachricht wird verschlüsselt übertragen.</w:t>
+        <w:t>der „Client-To-Server“ oder „Server-To-Client“ Message IDs benötigt. Auch diese Nachricht wird verschlüsselt übertragen.</w:t>
       </w:r>
     </w:p>
     <w:p>
@@ -2579,7 +2567,6 @@
           <w:rFonts w:eastAsiaTheme="minorHAnsi"/>
         </w:rPr>
       </w:pPr>
-      <w:bookmarkStart w:id="20" w:name="_GoBack"/>
       <w:r>
         <w:rPr>
           <w:rFonts w:eastAsiaTheme="minorHAnsi"/>
@@ -2588,7 +2575,6 @@
       </w:r>
       <w:bookmarkEnd w:id="19"/>
     </w:p>
-    <w:bookmarkEnd w:id="20"/>
     <w:p>
       <w:pPr>
         <w:jc w:val="both"/>
@@ -2597,7 +2583,7 @@
         <w:rPr>
           <w:bCs/>
           <w:noProof/>
-          <w:lang w:eastAsia="de-DE"/>
+          <w:lang w:val="en-GB" w:eastAsia="en-GB"/>
         </w:rPr>
         <w:drawing>
           <wp:anchor distT="0" distB="0" distL="114300" distR="114300" simplePos="0" relativeHeight="251660800" behindDoc="0" locked="0" layoutInCell="1" allowOverlap="1" wp14:anchorId="60646EA2" wp14:editId="07F52F45">
@@ -2675,13 +2661,501 @@
         <w:pStyle w:val="berschrift1"/>
         <w:jc w:val="both"/>
       </w:pPr>
-      <w:bookmarkStart w:id="21" w:name="_Toc442171986"/>
+      <w:bookmarkStart w:id="20" w:name="_Toc442171986"/>
       <w:r>
         <w:t>Beschreibung des Umsetzungsgrades</w:t>
       </w:r>
+      <w:bookmarkEnd w:id="20"/>
+    </w:p>
+    <w:p>
+      <w:r>
+        <w:t xml:space="preserve">Die Kriterien der Anforderungen der Applikation wurden größten Teils umgesetzt. Dabei wurden fast alle Musskriterien und Wunschkriterien erfüllt. </w:t>
+      </w:r>
+    </w:p>
+    <w:p>
+      <w:r>
+        <w:t>Folgende Musskriterien wurden umgesetzt:</w:t>
+      </w:r>
+    </w:p>
+    <w:p>
+      <w:pPr>
+        <w:pStyle w:val="Listenabsatz"/>
+        <w:numPr>
+          <w:ilvl w:val="0"/>
+          <w:numId w:val="3"/>
+        </w:numPr>
+      </w:pPr>
+      <w:r>
+        <w:t>Nutzer können sich Registrieren (</w:t>
+      </w:r>
+      <w:r>
+        <w:rPr>
+          <w:b/>
+        </w:rPr>
+        <w:t>/F0011/</w:t>
+      </w:r>
+      <w:r>
+        <w:t>)</w:t>
+      </w:r>
+    </w:p>
+    <w:p>
+      <w:pPr>
+        <w:pStyle w:val="Listenabsatz"/>
+        <w:numPr>
+          <w:ilvl w:val="0"/>
+          <w:numId w:val="3"/>
+        </w:numPr>
+      </w:pPr>
+      <w:r>
+        <w:t>Nutzer können sich Anmelden und Abmelden (</w:t>
+      </w:r>
+      <w:r>
+        <w:rPr>
+          <w:b/>
+        </w:rPr>
+        <w:t>/F0020</w:t>
+      </w:r>
+      <w:r>
+        <w:rPr>
+          <w:b/>
+        </w:rPr>
+        <w:t>/</w:t>
+      </w:r>
+      <w:r>
+        <w:t>)</w:t>
+      </w:r>
+    </w:p>
+    <w:p>
+      <w:pPr>
+        <w:pStyle w:val="Listenabsatz"/>
+        <w:numPr>
+          <w:ilvl w:val="0"/>
+          <w:numId w:val="3"/>
+        </w:numPr>
+      </w:pPr>
+      <w:r>
+        <w:t>Nutzer können Spielrunden Gründen und beitreten (</w:t>
+      </w:r>
+      <w:r>
+        <w:rPr>
+          <w:b/>
+        </w:rPr>
+        <w:t>/F0012</w:t>
+      </w:r>
+      <w:r>
+        <w:rPr>
+          <w:b/>
+        </w:rPr>
+        <w:t>/</w:t>
+      </w:r>
+      <w:r>
+        <w:t>)</w:t>
+      </w:r>
+    </w:p>
+    <w:p>
+      <w:pPr>
+        <w:pStyle w:val="Listenabsatz"/>
+        <w:numPr>
+          <w:ilvl w:val="0"/>
+          <w:numId w:val="3"/>
+        </w:numPr>
+      </w:pPr>
+      <w:r>
+        <w:t>Nutzer haben Zugang zu einer Spielrundenübersicht, in der sie zwischen ihren Spielrunden wechseln können (</w:t>
+      </w:r>
+      <w:r>
+        <w:rPr>
+          <w:b/>
+        </w:rPr>
+        <w:t>/F0060</w:t>
+      </w:r>
+      <w:r>
+        <w:rPr>
+          <w:b/>
+        </w:rPr>
+        <w:t>/</w:t>
+      </w:r>
+      <w:r>
+        <w:t>)</w:t>
+      </w:r>
+    </w:p>
+    <w:p>
+      <w:pPr>
+        <w:pStyle w:val="Listenabsatz"/>
+        <w:numPr>
+          <w:ilvl w:val="0"/>
+          <w:numId w:val="3"/>
+        </w:numPr>
+      </w:pPr>
+      <w:r>
+        <w:t>Nutzer können ihre Aufstellung verwalten (</w:t>
+      </w:r>
+      <w:r>
+        <w:rPr>
+          <w:b/>
+        </w:rPr>
+        <w:t>/F0</w:t>
+      </w:r>
+      <w:r>
+        <w:rPr>
+          <w:b/>
+        </w:rPr>
+        <w:t>1</w:t>
+      </w:r>
+      <w:r>
+        <w:rPr>
+          <w:b/>
+        </w:rPr>
+        <w:t>00</w:t>
+      </w:r>
+      <w:r>
+        <w:rPr>
+          <w:b/>
+        </w:rPr>
+        <w:t>/</w:t>
+      </w:r>
+      <w:r>
+        <w:t>)</w:t>
+      </w:r>
+    </w:p>
+    <w:p>
+      <w:pPr>
+        <w:pStyle w:val="Listenabsatz"/>
+        <w:numPr>
+          <w:ilvl w:val="0"/>
+          <w:numId w:val="3"/>
+        </w:numPr>
+      </w:pPr>
+      <w:r>
+        <w:t>Nutzer können sich den Spielstand anschauen (</w:t>
+      </w:r>
+      <w:r>
+        <w:rPr>
+          <w:b/>
+        </w:rPr>
+        <w:t>/F0310</w:t>
+      </w:r>
+      <w:r>
+        <w:rPr>
+          <w:b/>
+        </w:rPr>
+        <w:t>/</w:t>
+      </w:r>
+      <w:r>
+        <w:t>)</w:t>
+      </w:r>
+    </w:p>
+    <w:p>
+      <w:pPr>
+        <w:pStyle w:val="Listenabsatz"/>
+        <w:numPr>
+          <w:ilvl w:val="0"/>
+          <w:numId w:val="3"/>
+        </w:numPr>
+      </w:pPr>
+      <w:r>
+        <w:t>Die Oberfläche ist leicht verständlich deutschsprachig</w:t>
+      </w:r>
+    </w:p>
+    <w:p>
+      <w:r>
+        <w:t>Da Während der Umsetzung des Projekts der Entschluss gefasst wurde, dass es keine Admin</w:t>
+      </w:r>
+      <w:r>
+        <w:t>istrator</w:t>
+      </w:r>
+      <w:r>
+        <w:t>funktionen geben wird, wurden</w:t>
+      </w:r>
+      <w:r>
+        <w:t xml:space="preserve"> einige Kriterien nicht erfüllt. Dabei wurden folgende Musskriterien nicht erfüllt:</w:t>
+      </w:r>
+    </w:p>
+    <w:p>
+      <w:pPr>
+        <w:pStyle w:val="Listenabsatz"/>
+        <w:numPr>
+          <w:ilvl w:val="0"/>
+          <w:numId w:val="4"/>
+        </w:numPr>
+      </w:pPr>
+      <w:r>
+        <w:t>Ein Admin kann Daten einer Spielrunde verändern (</w:t>
+      </w:r>
+      <w:r>
+        <w:rPr>
+          <w:b/>
+        </w:rPr>
+        <w:t>/1140</w:t>
+      </w:r>
+      <w:r>
+        <w:rPr>
+          <w:b/>
+        </w:rPr>
+        <w:t>/</w:t>
+      </w:r>
+      <w:r>
+        <w:t>)</w:t>
+      </w:r>
+    </w:p>
+    <w:p>
+      <w:pPr>
+        <w:pStyle w:val="Listenabsatz"/>
+        <w:numPr>
+          <w:ilvl w:val="0"/>
+          <w:numId w:val="4"/>
+        </w:numPr>
+      </w:pPr>
+      <w:r>
+        <w:t>Ein Admin kann Strafen und Gutschriften verteilen (</w:t>
+      </w:r>
+      <w:r>
+        <w:rPr>
+          <w:b/>
+        </w:rPr>
+        <w:t>/F1110</w:t>
+      </w:r>
+      <w:r>
+        <w:rPr>
+          <w:b/>
+        </w:rPr>
+        <w:t>/</w:t>
+      </w:r>
+      <w:r>
+        <w:t>)</w:t>
+      </w:r>
+    </w:p>
+    <w:p>
+      <w:pPr>
+        <w:pStyle w:val="Listenabsatz"/>
+        <w:numPr>
+          <w:ilvl w:val="0"/>
+          <w:numId w:val="4"/>
+        </w:numPr>
+      </w:pPr>
+      <w:r>
+        <w:t xml:space="preserve">Ein Admin kann Spielrunden löschen </w:t>
+      </w:r>
+      <w:r>
+        <w:rPr>
+          <w:b/>
+        </w:rPr>
+        <w:t>/F1150</w:t>
+      </w:r>
+      <w:r>
+        <w:rPr>
+          <w:b/>
+        </w:rPr>
+        <w:t>/</w:t>
+      </w:r>
+    </w:p>
+    <w:p>
+      <w:r>
+        <w:t>Diese Wunschkriterien wurden nicht erfüllt:</w:t>
+      </w:r>
+    </w:p>
+    <w:p>
+      <w:pPr>
+        <w:pStyle w:val="Listenabsatz"/>
+        <w:numPr>
+          <w:ilvl w:val="0"/>
+          <w:numId w:val="5"/>
+        </w:numPr>
+      </w:pPr>
+      <w:r>
+        <w:t>Ein Admin kann Nutzer aus einer Spielrunde entfernen (</w:t>
+      </w:r>
+      <w:r>
+        <w:rPr>
+          <w:b/>
+        </w:rPr>
+        <w:t>/F1010</w:t>
+      </w:r>
+      <w:r>
+        <w:rPr>
+          <w:b/>
+        </w:rPr>
+        <w:t>/</w:t>
+      </w:r>
+      <w:r>
+        <w:t>)</w:t>
+      </w:r>
+    </w:p>
+    <w:p>
+      <w:pPr>
+        <w:pStyle w:val="Listenabsatz"/>
+        <w:numPr>
+          <w:ilvl w:val="0"/>
+          <w:numId w:val="5"/>
+        </w:numPr>
+      </w:pPr>
+      <w:r>
+        <w:t>Ein Admin kann Punkte anpassen (</w:t>
+      </w:r>
+      <w:r>
+        <w:rPr>
+          <w:b/>
+        </w:rPr>
+        <w:t>/F1120</w:t>
+      </w:r>
+      <w:r>
+        <w:rPr>
+          <w:b/>
+        </w:rPr>
+        <w:t>/</w:t>
+      </w:r>
+      <w:r>
+        <w:rPr>
+          <w:b/>
+        </w:rPr>
+        <w:t xml:space="preserve"> und /F1130</w:t>
+      </w:r>
+      <w:r>
+        <w:rPr>
+          <w:b/>
+        </w:rPr>
+        <w:t>/</w:t>
+      </w:r>
+      <w:r>
+        <w:t>)</w:t>
+      </w:r>
+    </w:p>
+    <w:p>
+      <w:r>
+        <w:t>Jedoch wurden alle</w:t>
+      </w:r>
+      <w:r>
+        <w:t xml:space="preserve"> Kriterien erfüllt, welche keinen Bezug zu der Implementierung von Administratorfunktionen haben. Diese Wunschkriterien wurden erfüllt: </w:t>
+      </w:r>
+    </w:p>
+    <w:p>
+      <w:pPr>
+        <w:pStyle w:val="Listenabsatz"/>
+        <w:numPr>
+          <w:ilvl w:val="0"/>
+          <w:numId w:val="6"/>
+        </w:numPr>
+      </w:pPr>
+      <w:r>
+        <w:t>Nutzer können Spieler auf den Transfermarkt setzten</w:t>
+      </w:r>
+      <w:r>
+        <w:t xml:space="preserve"> (</w:t>
+      </w:r>
+      <w:r>
+        <w:rPr>
+          <w:b/>
+        </w:rPr>
+        <w:t>/F0150</w:t>
+      </w:r>
+      <w:r>
+        <w:rPr>
+          <w:b/>
+        </w:rPr>
+        <w:t>/</w:t>
+      </w:r>
+      <w:r>
+        <w:rPr>
+          <w:b/>
+        </w:rPr>
+        <w:t>)</w:t>
+      </w:r>
+    </w:p>
+    <w:p>
+      <w:pPr>
+        <w:pStyle w:val="Listenabsatz"/>
+        <w:numPr>
+          <w:ilvl w:val="0"/>
+          <w:numId w:val="6"/>
+        </w:numPr>
+      </w:pPr>
+      <w:r>
+        <w:t>Nutzer können auf Spieler bieten</w:t>
+      </w:r>
+      <w:r>
+        <w:t xml:space="preserve"> </w:t>
+      </w:r>
+      <w:r>
+        <w:rPr>
+          <w:b/>
+        </w:rPr>
+        <w:t>/F0230</w:t>
+      </w:r>
+      <w:r>
+        <w:rPr>
+          <w:b/>
+        </w:rPr>
+        <w:t>/</w:t>
+      </w:r>
+    </w:p>
+    <w:p>
+      <w:pPr>
+        <w:pStyle w:val="Listenabsatz"/>
+        <w:numPr>
+          <w:ilvl w:val="0"/>
+          <w:numId w:val="6"/>
+        </w:numPr>
+      </w:pPr>
+      <w:r>
+        <w:t>Nutzer können Gebote einsehen und annehmen (</w:t>
+      </w:r>
+      <w:r>
+        <w:rPr>
+          <w:b/>
+        </w:rPr>
+        <w:t>/F0260</w:t>
+      </w:r>
+      <w:bookmarkStart w:id="21" w:name="_GoBack"/>
       <w:bookmarkEnd w:id="21"/>
-    </w:p>
-    <w:p/>
+      <w:r>
+        <w:rPr>
+          <w:b/>
+        </w:rPr>
+        <w:t>/</w:t>
+      </w:r>
+      <w:r>
+        <w:t>)</w:t>
+      </w:r>
+    </w:p>
+    <w:p>
+      <w:pPr>
+        <w:pStyle w:val="Listenabsatz"/>
+        <w:numPr>
+          <w:ilvl w:val="0"/>
+          <w:numId w:val="6"/>
+        </w:numPr>
+      </w:pPr>
+      <w:r>
+        <w:t>Der Marktwert eines Spielers wird dynamisch berechnet (</w:t>
+      </w:r>
+      <w:r>
+        <w:rPr>
+          <w:b/>
+        </w:rPr>
+        <w:t>/F0020</w:t>
+      </w:r>
+      <w:r>
+        <w:rPr>
+          <w:b/>
+        </w:rPr>
+        <w:t>/</w:t>
+      </w:r>
+      <w:r>
+        <w:t>)</w:t>
+      </w:r>
+    </w:p>
+    <w:p>
+      <w:pPr>
+        <w:pStyle w:val="Listenabsatz"/>
+        <w:numPr>
+          <w:ilvl w:val="0"/>
+          <w:numId w:val="6"/>
+        </w:numPr>
+      </w:pPr>
+      <w:r>
+        <w:t>Das System reagiert dynamisch auf einen Spielerwechsel in der Bundesliga</w:t>
+      </w:r>
+    </w:p>
     <w:p>
       <w:pPr>
         <w:pStyle w:val="berschrift1"/>
@@ -2706,7 +3180,11 @@
         <w:jc w:val="both"/>
       </w:pPr>
       <w:r>
-        <w:t>Ein Erkenntnisgewinn fand größtenteils in drei Bereichen statt: Dem erweiterten Umgang mit Maven und speziell dem Dependency Management, der Umsetzung einer grafischen Oberfläche mittels JavaFX sowie der Automatisierung der ServerApplication. Alle drei Bereiche haben uns immer wieder vor Herausforderungen gestellt, welche oft erst nach einigen Versuchen zu meistern waren. Jedoch haben diese Herausforderungen dazu beigetragen, dass sich unsere Kenntnisse über alle drei Bereiche hinweg deutlich verbessert haben. Zusätzlich war es bereichernd in einem größeren Projekt auf die Struktur der Anwendung und des Codes zu achten und dabei altes, beinahe vergessenes Wissen, beispielsweiße über SQL, wiederaufzufrischen.</w:t>
+        <w:t xml:space="preserve">Ein Erkenntnisgewinn fand größtenteils in drei Bereichen statt: Dem erweiterten Umgang mit Maven und speziell dem Dependency Management, der Umsetzung einer grafischen Oberfläche mittels JavaFX sowie der Automatisierung der ServerApplication. Alle drei Bereiche haben uns immer wieder vor Herausforderungen gestellt, welche oft erst nach einigen Versuchen zu meistern waren. Jedoch haben diese Herausforderungen dazu beigetragen, dass sich unsere Kenntnisse über alle drei Bereiche hinweg deutlich verbessert haben. Zusätzlich war es bereichernd in einem größeren Projekt </w:t>
+      </w:r>
+      <w:r>
+        <w:lastRenderedPageBreak/>
+        <w:t>auf die Struktur der Anwendung und des Codes zu achten und dabei altes, beinahe vergessenes Wissen, beispielsweiße über SQL, wiederaufzufrischen.</w:t>
       </w:r>
     </w:p>
     <w:p>
@@ -2840,7 +3318,7 @@
 </file>
 
 <file path=word/endnotes.xml><?xml version="1.0" encoding="utf-8"?>
-<w:endnotes xmlns:wpc="http://schemas.microsoft.com/office/word/2010/wordprocessingCanvas" xmlns:cx="http://schemas.microsoft.com/office/drawing/2014/chartex" xmlns:cx1="http://schemas.microsoft.com/office/drawing/2015/9/8/chartex" xmlns:cx2="http://schemas.microsoft.com/office/drawing/2015/10/21/chartex" xmlns:mc="http://schemas.openxmlformats.org/markup-compatibility/2006" xmlns:o="urn:schemas-microsoft-com:office:office" xmlns:r="http://schemas.openxmlformats.org/officeDocument/2006/relationships" xmlns:m="http://schemas.openxmlformats.org/officeDocument/2006/math" xmlns:v="urn:schemas-microsoft-com:vml" xmlns:wp14="http://schemas.microsoft.com/office/word/2010/wordprocessingDrawing" xmlns:wp="http://schemas.openxmlformats.org/drawingml/2006/wordprocessingDrawing" xmlns:w10="urn:schemas-microsoft-com:office:word" xmlns:w="http://schemas.openxmlformats.org/wordprocessingml/2006/main" xmlns:w14="http://schemas.microsoft.com/office/word/2010/wordml" xmlns:w15="http://schemas.microsoft.com/office/word/2012/wordml" xmlns:w16se="http://schemas.microsoft.com/office/word/2015/wordml/symex" xmlns:wpg="http://schemas.microsoft.com/office/word/2010/wordprocessingGroup" xmlns:wpi="http://schemas.microsoft.com/office/word/2010/wordprocessingInk" xmlns:wne="http://schemas.microsoft.com/office/word/2006/wordml" xmlns:wps="http://schemas.microsoft.com/office/word/2010/wordprocessingShape" mc:Ignorable="w14 w15 w16se wp14">
+<w:endnotes xmlns:wpc="http://schemas.microsoft.com/office/word/2010/wordprocessingCanvas" xmlns:mc="http://schemas.openxmlformats.org/markup-compatibility/2006" xmlns:o="urn:schemas-microsoft-com:office:office" xmlns:r="http://schemas.openxmlformats.org/officeDocument/2006/relationships" xmlns:m="http://schemas.openxmlformats.org/officeDocument/2006/math" xmlns:v="urn:schemas-microsoft-com:vml" xmlns:wp14="http://schemas.microsoft.com/office/word/2010/wordprocessingDrawing" xmlns:wp="http://schemas.openxmlformats.org/drawingml/2006/wordprocessingDrawing" xmlns:w10="urn:schemas-microsoft-com:office:word" xmlns:w="http://schemas.openxmlformats.org/wordprocessingml/2006/main" xmlns:w14="http://schemas.microsoft.com/office/word/2010/wordml" xmlns:w15="http://schemas.microsoft.com/office/word/2012/wordml" xmlns:wpg="http://schemas.microsoft.com/office/word/2010/wordprocessingGroup" xmlns:wpi="http://schemas.microsoft.com/office/word/2010/wordprocessingInk" xmlns:wne="http://schemas.microsoft.com/office/word/2006/wordml" xmlns:wps="http://schemas.microsoft.com/office/word/2010/wordprocessingShape" mc:Ignorable="w14 w15 wp14">
   <w:endnote w:type="separator" w:id="-1">
     <w:p>
       <w:pPr>
@@ -2865,7 +3343,7 @@
 </file>
 
 <file path=word/footer1.xml><?xml version="1.0" encoding="utf-8"?>
-<w:ftr xmlns:wpc="http://schemas.microsoft.com/office/word/2010/wordprocessingCanvas" xmlns:cx="http://schemas.microsoft.com/office/drawing/2014/chartex" xmlns:cx1="http://schemas.microsoft.com/office/drawing/2015/9/8/chartex" xmlns:cx2="http://schemas.microsoft.com/office/drawing/2015/10/21/chartex" xmlns:mc="http://schemas.openxmlformats.org/markup-compatibility/2006" xmlns:o="urn:schemas-microsoft-com:office:office" xmlns:r="http://schemas.openxmlformats.org/officeDocument/2006/relationships" xmlns:m="http://schemas.openxmlformats.org/officeDocument/2006/math" xmlns:v="urn:schemas-microsoft-com:vml" xmlns:wp14="http://schemas.microsoft.com/office/word/2010/wordprocessingDrawing" xmlns:wp="http://schemas.openxmlformats.org/drawingml/2006/wordprocessingDrawing" xmlns:w10="urn:schemas-microsoft-com:office:word" xmlns:w="http://schemas.openxmlformats.org/wordprocessingml/2006/main" xmlns:w14="http://schemas.microsoft.com/office/word/2010/wordml" xmlns:w15="http://schemas.microsoft.com/office/word/2012/wordml" xmlns:w16se="http://schemas.microsoft.com/office/word/2015/wordml/symex" xmlns:wpg="http://schemas.microsoft.com/office/word/2010/wordprocessingGroup" xmlns:wpi="http://schemas.microsoft.com/office/word/2010/wordprocessingInk" xmlns:wne="http://schemas.microsoft.com/office/word/2006/wordml" xmlns:wps="http://schemas.microsoft.com/office/word/2010/wordprocessingShape" mc:Ignorable="w14 w15 w16se wp14">
+<w:ftr xmlns:wpc="http://schemas.microsoft.com/office/word/2010/wordprocessingCanvas" xmlns:mc="http://schemas.openxmlformats.org/markup-compatibility/2006" xmlns:o="urn:schemas-microsoft-com:office:office" xmlns:r="http://schemas.openxmlformats.org/officeDocument/2006/relationships" xmlns:m="http://schemas.openxmlformats.org/officeDocument/2006/math" xmlns:v="urn:schemas-microsoft-com:vml" xmlns:wp14="http://schemas.microsoft.com/office/word/2010/wordprocessingDrawing" xmlns:wp="http://schemas.openxmlformats.org/drawingml/2006/wordprocessingDrawing" xmlns:w10="urn:schemas-microsoft-com:office:word" xmlns:w="http://schemas.openxmlformats.org/wordprocessingml/2006/main" xmlns:w14="http://schemas.microsoft.com/office/word/2010/wordml" xmlns:w15="http://schemas.microsoft.com/office/word/2012/wordml" xmlns:wpg="http://schemas.microsoft.com/office/word/2010/wordprocessingGroup" xmlns:wpi="http://schemas.microsoft.com/office/word/2010/wordprocessingInk" xmlns:wne="http://schemas.microsoft.com/office/word/2006/wordml" xmlns:wps="http://schemas.microsoft.com/office/word/2010/wordprocessingShape" mc:Ignorable="w14 w15 wp14">
   <w:p>
     <w:pPr>
       <w:pStyle w:val="Fuzeile"/>
@@ -2904,7 +3382,7 @@
         <w:bCs/>
         <w:noProof/>
       </w:rPr>
-      <w:t>3</w:t>
+      <w:t>8</w:t>
     </w:r>
     <w:r>
       <w:rPr>
@@ -2943,7 +3421,7 @@
         <w:bCs/>
         <w:noProof/>
       </w:rPr>
-      <w:t>7</w:t>
+      <w:t>8</w:t>
     </w:r>
     <w:r>
       <w:rPr>
@@ -2957,7 +3435,7 @@
 </file>
 
 <file path=word/footnotes.xml><?xml version="1.0" encoding="utf-8"?>
-<w:footnotes xmlns:wpc="http://schemas.microsoft.com/office/word/2010/wordprocessingCanvas" xmlns:cx="http://schemas.microsoft.com/office/drawing/2014/chartex" xmlns:cx1="http://schemas.microsoft.com/office/drawing/2015/9/8/chartex" xmlns:cx2="http://schemas.microsoft.com/office/drawing/2015/10/21/chartex" xmlns:mc="http://schemas.openxmlformats.org/markup-compatibility/2006" xmlns:o="urn:schemas-microsoft-com:office:office" xmlns:r="http://schemas.openxmlformats.org/officeDocument/2006/relationships" xmlns:m="http://schemas.openxmlformats.org/officeDocument/2006/math" xmlns:v="urn:schemas-microsoft-com:vml" xmlns:wp14="http://schemas.microsoft.com/office/word/2010/wordprocessingDrawing" xmlns:wp="http://schemas.openxmlformats.org/drawingml/2006/wordprocessingDrawing" xmlns:w10="urn:schemas-microsoft-com:office:word" xmlns:w="http://schemas.openxmlformats.org/wordprocessingml/2006/main" xmlns:w14="http://schemas.microsoft.com/office/word/2010/wordml" xmlns:w15="http://schemas.microsoft.com/office/word/2012/wordml" xmlns:w16se="http://schemas.microsoft.com/office/word/2015/wordml/symex" xmlns:wpg="http://schemas.microsoft.com/office/word/2010/wordprocessingGroup" xmlns:wpi="http://schemas.microsoft.com/office/word/2010/wordprocessingInk" xmlns:wne="http://schemas.microsoft.com/office/word/2006/wordml" xmlns:wps="http://schemas.microsoft.com/office/word/2010/wordprocessingShape" mc:Ignorable="w14 w15 w16se wp14">
+<w:footnotes xmlns:wpc="http://schemas.microsoft.com/office/word/2010/wordprocessingCanvas" xmlns:mc="http://schemas.openxmlformats.org/markup-compatibility/2006" xmlns:o="urn:schemas-microsoft-com:office:office" xmlns:r="http://schemas.openxmlformats.org/officeDocument/2006/relationships" xmlns:m="http://schemas.openxmlformats.org/officeDocument/2006/math" xmlns:v="urn:schemas-microsoft-com:vml" xmlns:wp14="http://schemas.microsoft.com/office/word/2010/wordprocessingDrawing" xmlns:wp="http://schemas.openxmlformats.org/drawingml/2006/wordprocessingDrawing" xmlns:w10="urn:schemas-microsoft-com:office:word" xmlns:w="http://schemas.openxmlformats.org/wordprocessingml/2006/main" xmlns:w14="http://schemas.microsoft.com/office/word/2010/wordml" xmlns:w15="http://schemas.microsoft.com/office/word/2012/wordml" xmlns:wpg="http://schemas.microsoft.com/office/word/2010/wordprocessingGroup" xmlns:wpi="http://schemas.microsoft.com/office/word/2010/wordprocessingInk" xmlns:wne="http://schemas.microsoft.com/office/word/2006/wordml" xmlns:wps="http://schemas.microsoft.com/office/word/2010/wordprocessingShape" mc:Ignorable="w14 w15 wp14">
   <w:footnote w:type="separator" w:id="-1">
     <w:p>
       <w:pPr>
@@ -2982,8 +3460,572 @@
 </file>
 
 <file path=word/numbering.xml><?xml version="1.0" encoding="utf-8"?>
-<w:numbering xmlns:wpc="http://schemas.microsoft.com/office/word/2010/wordprocessingCanvas" xmlns:cx="http://schemas.microsoft.com/office/drawing/2014/chartex" xmlns:cx1="http://schemas.microsoft.com/office/drawing/2015/9/8/chartex" xmlns:cx2="http://schemas.microsoft.com/office/drawing/2015/10/21/chartex" xmlns:mc="http://schemas.openxmlformats.org/markup-compatibility/2006" xmlns:o="urn:schemas-microsoft-com:office:office" xmlns:r="http://schemas.openxmlformats.org/officeDocument/2006/relationships" xmlns:m="http://schemas.openxmlformats.org/officeDocument/2006/math" xmlns:v="urn:schemas-microsoft-com:vml" xmlns:wp14="http://schemas.microsoft.com/office/word/2010/wordprocessingDrawing" xmlns:wp="http://schemas.openxmlformats.org/drawingml/2006/wordprocessingDrawing" xmlns:w10="urn:schemas-microsoft-com:office:word" xmlns:w="http://schemas.openxmlformats.org/wordprocessingml/2006/main" xmlns:w14="http://schemas.microsoft.com/office/word/2010/wordml" xmlns:w15="http://schemas.microsoft.com/office/word/2012/wordml" xmlns:w16se="http://schemas.microsoft.com/office/word/2015/wordml/symex" xmlns:wpg="http://schemas.microsoft.com/office/word/2010/wordprocessingGroup" xmlns:wpi="http://schemas.microsoft.com/office/word/2010/wordprocessingInk" xmlns:wne="http://schemas.microsoft.com/office/word/2006/wordml" xmlns:wps="http://schemas.microsoft.com/office/word/2010/wordprocessingShape" mc:Ignorable="w14 w15 w16se wp14">
+<w:numbering xmlns:wpc="http://schemas.microsoft.com/office/word/2010/wordprocessingCanvas" xmlns:mc="http://schemas.openxmlformats.org/markup-compatibility/2006" xmlns:o="urn:schemas-microsoft-com:office:office" xmlns:r="http://schemas.openxmlformats.org/officeDocument/2006/relationships" xmlns:m="http://schemas.openxmlformats.org/officeDocument/2006/math" xmlns:v="urn:schemas-microsoft-com:vml" xmlns:wp14="http://schemas.microsoft.com/office/word/2010/wordprocessingDrawing" xmlns:wp="http://schemas.openxmlformats.org/drawingml/2006/wordprocessingDrawing" xmlns:w10="urn:schemas-microsoft-com:office:word" xmlns:w="http://schemas.openxmlformats.org/wordprocessingml/2006/main" xmlns:w14="http://schemas.microsoft.com/office/word/2010/wordml" xmlns:w15="http://schemas.microsoft.com/office/word/2012/wordml" xmlns:wpg="http://schemas.microsoft.com/office/word/2010/wordprocessingGroup" xmlns:wpi="http://schemas.microsoft.com/office/word/2010/wordprocessingInk" xmlns:wne="http://schemas.microsoft.com/office/word/2006/wordml" xmlns:wps="http://schemas.microsoft.com/office/word/2010/wordprocessingShape" mc:Ignorable="w14 w15 wp14">
   <w:abstractNum w:abstractNumId="0" w15:restartNumberingAfterBreak="0">
+    <w:nsid w:val="30AC0652"/>
+    <w:multiLevelType w:val="hybridMultilevel"/>
+    <w:tmpl w:val="C04E0890"/>
+    <w:lvl w:ilvl="0" w:tplc="106C3F6E">
+      <w:numFmt w:val="bullet"/>
+      <w:lvlText w:val="-"/>
+      <w:lvlJc w:val="left"/>
+      <w:pPr>
+        <w:ind w:left="720" w:hanging="360"/>
+      </w:pPr>
+      <w:rPr>
+        <w:rFonts w:ascii="Calibri" w:eastAsiaTheme="minorHAnsi" w:hAnsi="Calibri" w:cstheme="minorBidi" w:hint="default"/>
+      </w:rPr>
+    </w:lvl>
+    <w:lvl w:ilvl="1" w:tplc="08090003" w:tentative="1">
+      <w:start w:val="1"/>
+      <w:numFmt w:val="bullet"/>
+      <w:lvlText w:val="o"/>
+      <w:lvlJc w:val="left"/>
+      <w:pPr>
+        <w:ind w:left="1440" w:hanging="360"/>
+      </w:pPr>
+      <w:rPr>
+        <w:rFonts w:ascii="Courier New" w:hAnsi="Courier New" w:cs="Courier New" w:hint="default"/>
+      </w:rPr>
+    </w:lvl>
+    <w:lvl w:ilvl="2" w:tplc="08090005" w:tentative="1">
+      <w:start w:val="1"/>
+      <w:numFmt w:val="bullet"/>
+      <w:lvlText w:val=""/>
+      <w:lvlJc w:val="left"/>
+      <w:pPr>
+        <w:ind w:left="2160" w:hanging="360"/>
+      </w:pPr>
+      <w:rPr>
+        <w:rFonts w:ascii="Wingdings" w:hAnsi="Wingdings" w:hint="default"/>
+      </w:rPr>
+    </w:lvl>
+    <w:lvl w:ilvl="3" w:tplc="08090001" w:tentative="1">
+      <w:start w:val="1"/>
+      <w:numFmt w:val="bullet"/>
+      <w:lvlText w:val=""/>
+      <w:lvlJc w:val="left"/>
+      <w:pPr>
+        <w:ind w:left="2880" w:hanging="360"/>
+      </w:pPr>
+      <w:rPr>
+        <w:rFonts w:ascii="Symbol" w:hAnsi="Symbol" w:hint="default"/>
+      </w:rPr>
+    </w:lvl>
+    <w:lvl w:ilvl="4" w:tplc="08090003" w:tentative="1">
+      <w:start w:val="1"/>
+      <w:numFmt w:val="bullet"/>
+      <w:lvlText w:val="o"/>
+      <w:lvlJc w:val="left"/>
+      <w:pPr>
+        <w:ind w:left="3600" w:hanging="360"/>
+      </w:pPr>
+      <w:rPr>
+        <w:rFonts w:ascii="Courier New" w:hAnsi="Courier New" w:cs="Courier New" w:hint="default"/>
+      </w:rPr>
+    </w:lvl>
+    <w:lvl w:ilvl="5" w:tplc="08090005" w:tentative="1">
+      <w:start w:val="1"/>
+      <w:numFmt w:val="bullet"/>
+      <w:lvlText w:val=""/>
+      <w:lvlJc w:val="left"/>
+      <w:pPr>
+        <w:ind w:left="4320" w:hanging="360"/>
+      </w:pPr>
+      <w:rPr>
+        <w:rFonts w:ascii="Wingdings" w:hAnsi="Wingdings" w:hint="default"/>
+      </w:rPr>
+    </w:lvl>
+    <w:lvl w:ilvl="6" w:tplc="08090001" w:tentative="1">
+      <w:start w:val="1"/>
+      <w:numFmt w:val="bullet"/>
+      <w:lvlText w:val=""/>
+      <w:lvlJc w:val="left"/>
+      <w:pPr>
+        <w:ind w:left="5040" w:hanging="360"/>
+      </w:pPr>
+      <w:rPr>
+        <w:rFonts w:ascii="Symbol" w:hAnsi="Symbol" w:hint="default"/>
+      </w:rPr>
+    </w:lvl>
+    <w:lvl w:ilvl="7" w:tplc="08090003" w:tentative="1">
+      <w:start w:val="1"/>
+      <w:numFmt w:val="bullet"/>
+      <w:lvlText w:val="o"/>
+      <w:lvlJc w:val="left"/>
+      <w:pPr>
+        <w:ind w:left="5760" w:hanging="360"/>
+      </w:pPr>
+      <w:rPr>
+        <w:rFonts w:ascii="Courier New" w:hAnsi="Courier New" w:cs="Courier New" w:hint="default"/>
+      </w:rPr>
+    </w:lvl>
+    <w:lvl w:ilvl="8" w:tplc="08090005" w:tentative="1">
+      <w:start w:val="1"/>
+      <w:numFmt w:val="bullet"/>
+      <w:lvlText w:val=""/>
+      <w:lvlJc w:val="left"/>
+      <w:pPr>
+        <w:ind w:left="6480" w:hanging="360"/>
+      </w:pPr>
+      <w:rPr>
+        <w:rFonts w:ascii="Wingdings" w:hAnsi="Wingdings" w:hint="default"/>
+      </w:rPr>
+    </w:lvl>
+  </w:abstractNum>
+  <w:abstractNum w:abstractNumId="1" w15:restartNumberingAfterBreak="0">
+    <w:nsid w:val="3E562AE2"/>
+    <w:multiLevelType w:val="hybridMultilevel"/>
+    <w:tmpl w:val="AF56E3BC"/>
+    <w:lvl w:ilvl="0" w:tplc="08090001">
+      <w:start w:val="1"/>
+      <w:numFmt w:val="bullet"/>
+      <w:lvlText w:val=""/>
+      <w:lvlJc w:val="left"/>
+      <w:pPr>
+        <w:ind w:left="720" w:hanging="360"/>
+      </w:pPr>
+      <w:rPr>
+        <w:rFonts w:ascii="Symbol" w:hAnsi="Symbol" w:hint="default"/>
+      </w:rPr>
+    </w:lvl>
+    <w:lvl w:ilvl="1" w:tplc="08090003" w:tentative="1">
+      <w:start w:val="1"/>
+      <w:numFmt w:val="bullet"/>
+      <w:lvlText w:val="o"/>
+      <w:lvlJc w:val="left"/>
+      <w:pPr>
+        <w:ind w:left="1440" w:hanging="360"/>
+      </w:pPr>
+      <w:rPr>
+        <w:rFonts w:ascii="Courier New" w:hAnsi="Courier New" w:cs="Courier New" w:hint="default"/>
+      </w:rPr>
+    </w:lvl>
+    <w:lvl w:ilvl="2" w:tplc="08090005" w:tentative="1">
+      <w:start w:val="1"/>
+      <w:numFmt w:val="bullet"/>
+      <w:lvlText w:val=""/>
+      <w:lvlJc w:val="left"/>
+      <w:pPr>
+        <w:ind w:left="2160" w:hanging="360"/>
+      </w:pPr>
+      <w:rPr>
+        <w:rFonts w:ascii="Wingdings" w:hAnsi="Wingdings" w:hint="default"/>
+      </w:rPr>
+    </w:lvl>
+    <w:lvl w:ilvl="3" w:tplc="08090001" w:tentative="1">
+      <w:start w:val="1"/>
+      <w:numFmt w:val="bullet"/>
+      <w:lvlText w:val=""/>
+      <w:lvlJc w:val="left"/>
+      <w:pPr>
+        <w:ind w:left="2880" w:hanging="360"/>
+      </w:pPr>
+      <w:rPr>
+        <w:rFonts w:ascii="Symbol" w:hAnsi="Symbol" w:hint="default"/>
+      </w:rPr>
+    </w:lvl>
+    <w:lvl w:ilvl="4" w:tplc="08090003" w:tentative="1">
+      <w:start w:val="1"/>
+      <w:numFmt w:val="bullet"/>
+      <w:lvlText w:val="o"/>
+      <w:lvlJc w:val="left"/>
+      <w:pPr>
+        <w:ind w:left="3600" w:hanging="360"/>
+      </w:pPr>
+      <w:rPr>
+        <w:rFonts w:ascii="Courier New" w:hAnsi="Courier New" w:cs="Courier New" w:hint="default"/>
+      </w:rPr>
+    </w:lvl>
+    <w:lvl w:ilvl="5" w:tplc="08090005" w:tentative="1">
+      <w:start w:val="1"/>
+      <w:numFmt w:val="bullet"/>
+      <w:lvlText w:val=""/>
+      <w:lvlJc w:val="left"/>
+      <w:pPr>
+        <w:ind w:left="4320" w:hanging="360"/>
+      </w:pPr>
+      <w:rPr>
+        <w:rFonts w:ascii="Wingdings" w:hAnsi="Wingdings" w:hint="default"/>
+      </w:rPr>
+    </w:lvl>
+    <w:lvl w:ilvl="6" w:tplc="08090001" w:tentative="1">
+      <w:start w:val="1"/>
+      <w:numFmt w:val="bullet"/>
+      <w:lvlText w:val=""/>
+      <w:lvlJc w:val="left"/>
+      <w:pPr>
+        <w:ind w:left="5040" w:hanging="360"/>
+      </w:pPr>
+      <w:rPr>
+        <w:rFonts w:ascii="Symbol" w:hAnsi="Symbol" w:hint="default"/>
+      </w:rPr>
+    </w:lvl>
+    <w:lvl w:ilvl="7" w:tplc="08090003" w:tentative="1">
+      <w:start w:val="1"/>
+      <w:numFmt w:val="bullet"/>
+      <w:lvlText w:val="o"/>
+      <w:lvlJc w:val="left"/>
+      <w:pPr>
+        <w:ind w:left="5760" w:hanging="360"/>
+      </w:pPr>
+      <w:rPr>
+        <w:rFonts w:ascii="Courier New" w:hAnsi="Courier New" w:cs="Courier New" w:hint="default"/>
+      </w:rPr>
+    </w:lvl>
+    <w:lvl w:ilvl="8" w:tplc="08090005" w:tentative="1">
+      <w:start w:val="1"/>
+      <w:numFmt w:val="bullet"/>
+      <w:lvlText w:val=""/>
+      <w:lvlJc w:val="left"/>
+      <w:pPr>
+        <w:ind w:left="6480" w:hanging="360"/>
+      </w:pPr>
+      <w:rPr>
+        <w:rFonts w:ascii="Wingdings" w:hAnsi="Wingdings" w:hint="default"/>
+      </w:rPr>
+    </w:lvl>
+  </w:abstractNum>
+  <w:abstractNum w:abstractNumId="2" w15:restartNumberingAfterBreak="0">
+    <w:nsid w:val="49AC115D"/>
+    <w:multiLevelType w:val="hybridMultilevel"/>
+    <w:tmpl w:val="7B6C4708"/>
+    <w:lvl w:ilvl="0" w:tplc="08090001">
+      <w:start w:val="1"/>
+      <w:numFmt w:val="bullet"/>
+      <w:lvlText w:val=""/>
+      <w:lvlJc w:val="left"/>
+      <w:pPr>
+        <w:ind w:left="720" w:hanging="360"/>
+      </w:pPr>
+      <w:rPr>
+        <w:rFonts w:ascii="Symbol" w:hAnsi="Symbol" w:hint="default"/>
+      </w:rPr>
+    </w:lvl>
+    <w:lvl w:ilvl="1" w:tplc="08090003" w:tentative="1">
+      <w:start w:val="1"/>
+      <w:numFmt w:val="bullet"/>
+      <w:lvlText w:val="o"/>
+      <w:lvlJc w:val="left"/>
+      <w:pPr>
+        <w:ind w:left="1440" w:hanging="360"/>
+      </w:pPr>
+      <w:rPr>
+        <w:rFonts w:ascii="Courier New" w:hAnsi="Courier New" w:cs="Courier New" w:hint="default"/>
+      </w:rPr>
+    </w:lvl>
+    <w:lvl w:ilvl="2" w:tplc="08090005" w:tentative="1">
+      <w:start w:val="1"/>
+      <w:numFmt w:val="bullet"/>
+      <w:lvlText w:val=""/>
+      <w:lvlJc w:val="left"/>
+      <w:pPr>
+        <w:ind w:left="2160" w:hanging="360"/>
+      </w:pPr>
+      <w:rPr>
+        <w:rFonts w:ascii="Wingdings" w:hAnsi="Wingdings" w:hint="default"/>
+      </w:rPr>
+    </w:lvl>
+    <w:lvl w:ilvl="3" w:tplc="08090001" w:tentative="1">
+      <w:start w:val="1"/>
+      <w:numFmt w:val="bullet"/>
+      <w:lvlText w:val=""/>
+      <w:lvlJc w:val="left"/>
+      <w:pPr>
+        <w:ind w:left="2880" w:hanging="360"/>
+      </w:pPr>
+      <w:rPr>
+        <w:rFonts w:ascii="Symbol" w:hAnsi="Symbol" w:hint="default"/>
+      </w:rPr>
+    </w:lvl>
+    <w:lvl w:ilvl="4" w:tplc="08090003" w:tentative="1">
+      <w:start w:val="1"/>
+      <w:numFmt w:val="bullet"/>
+      <w:lvlText w:val="o"/>
+      <w:lvlJc w:val="left"/>
+      <w:pPr>
+        <w:ind w:left="3600" w:hanging="360"/>
+      </w:pPr>
+      <w:rPr>
+        <w:rFonts w:ascii="Courier New" w:hAnsi="Courier New" w:cs="Courier New" w:hint="default"/>
+      </w:rPr>
+    </w:lvl>
+    <w:lvl w:ilvl="5" w:tplc="08090005" w:tentative="1">
+      <w:start w:val="1"/>
+      <w:numFmt w:val="bullet"/>
+      <w:lvlText w:val=""/>
+      <w:lvlJc w:val="left"/>
+      <w:pPr>
+        <w:ind w:left="4320" w:hanging="360"/>
+      </w:pPr>
+      <w:rPr>
+        <w:rFonts w:ascii="Wingdings" w:hAnsi="Wingdings" w:hint="default"/>
+      </w:rPr>
+    </w:lvl>
+    <w:lvl w:ilvl="6" w:tplc="08090001" w:tentative="1">
+      <w:start w:val="1"/>
+      <w:numFmt w:val="bullet"/>
+      <w:lvlText w:val=""/>
+      <w:lvlJc w:val="left"/>
+      <w:pPr>
+        <w:ind w:left="5040" w:hanging="360"/>
+      </w:pPr>
+      <w:rPr>
+        <w:rFonts w:ascii="Symbol" w:hAnsi="Symbol" w:hint="default"/>
+      </w:rPr>
+    </w:lvl>
+    <w:lvl w:ilvl="7" w:tplc="08090003" w:tentative="1">
+      <w:start w:val="1"/>
+      <w:numFmt w:val="bullet"/>
+      <w:lvlText w:val="o"/>
+      <w:lvlJc w:val="left"/>
+      <w:pPr>
+        <w:ind w:left="5760" w:hanging="360"/>
+      </w:pPr>
+      <w:rPr>
+        <w:rFonts w:ascii="Courier New" w:hAnsi="Courier New" w:cs="Courier New" w:hint="default"/>
+      </w:rPr>
+    </w:lvl>
+    <w:lvl w:ilvl="8" w:tplc="08090005" w:tentative="1">
+      <w:start w:val="1"/>
+      <w:numFmt w:val="bullet"/>
+      <w:lvlText w:val=""/>
+      <w:lvlJc w:val="left"/>
+      <w:pPr>
+        <w:ind w:left="6480" w:hanging="360"/>
+      </w:pPr>
+      <w:rPr>
+        <w:rFonts w:ascii="Wingdings" w:hAnsi="Wingdings" w:hint="default"/>
+      </w:rPr>
+    </w:lvl>
+  </w:abstractNum>
+  <w:abstractNum w:abstractNumId="3" w15:restartNumberingAfterBreak="0">
+    <w:nsid w:val="52BD6C14"/>
+    <w:multiLevelType w:val="hybridMultilevel"/>
+    <w:tmpl w:val="3982A97E"/>
+    <w:lvl w:ilvl="0" w:tplc="08090001">
+      <w:start w:val="1"/>
+      <w:numFmt w:val="bullet"/>
+      <w:lvlText w:val=""/>
+      <w:lvlJc w:val="left"/>
+      <w:pPr>
+        <w:ind w:left="720" w:hanging="360"/>
+      </w:pPr>
+      <w:rPr>
+        <w:rFonts w:ascii="Symbol" w:hAnsi="Symbol" w:hint="default"/>
+      </w:rPr>
+    </w:lvl>
+    <w:lvl w:ilvl="1" w:tplc="08090003" w:tentative="1">
+      <w:start w:val="1"/>
+      <w:numFmt w:val="bullet"/>
+      <w:lvlText w:val="o"/>
+      <w:lvlJc w:val="left"/>
+      <w:pPr>
+        <w:ind w:left="1440" w:hanging="360"/>
+      </w:pPr>
+      <w:rPr>
+        <w:rFonts w:ascii="Courier New" w:hAnsi="Courier New" w:cs="Courier New" w:hint="default"/>
+      </w:rPr>
+    </w:lvl>
+    <w:lvl w:ilvl="2" w:tplc="08090005" w:tentative="1">
+      <w:start w:val="1"/>
+      <w:numFmt w:val="bullet"/>
+      <w:lvlText w:val=""/>
+      <w:lvlJc w:val="left"/>
+      <w:pPr>
+        <w:ind w:left="2160" w:hanging="360"/>
+      </w:pPr>
+      <w:rPr>
+        <w:rFonts w:ascii="Wingdings" w:hAnsi="Wingdings" w:hint="default"/>
+      </w:rPr>
+    </w:lvl>
+    <w:lvl w:ilvl="3" w:tplc="08090001" w:tentative="1">
+      <w:start w:val="1"/>
+      <w:numFmt w:val="bullet"/>
+      <w:lvlText w:val=""/>
+      <w:lvlJc w:val="left"/>
+      <w:pPr>
+        <w:ind w:left="2880" w:hanging="360"/>
+      </w:pPr>
+      <w:rPr>
+        <w:rFonts w:ascii="Symbol" w:hAnsi="Symbol" w:hint="default"/>
+      </w:rPr>
+    </w:lvl>
+    <w:lvl w:ilvl="4" w:tplc="08090003" w:tentative="1">
+      <w:start w:val="1"/>
+      <w:numFmt w:val="bullet"/>
+      <w:lvlText w:val="o"/>
+      <w:lvlJc w:val="left"/>
+      <w:pPr>
+        <w:ind w:left="3600" w:hanging="360"/>
+      </w:pPr>
+      <w:rPr>
+        <w:rFonts w:ascii="Courier New" w:hAnsi="Courier New" w:cs="Courier New" w:hint="default"/>
+      </w:rPr>
+    </w:lvl>
+    <w:lvl w:ilvl="5" w:tplc="08090005" w:tentative="1">
+      <w:start w:val="1"/>
+      <w:numFmt w:val="bullet"/>
+      <w:lvlText w:val=""/>
+      <w:lvlJc w:val="left"/>
+      <w:pPr>
+        <w:ind w:left="4320" w:hanging="360"/>
+      </w:pPr>
+      <w:rPr>
+        <w:rFonts w:ascii="Wingdings" w:hAnsi="Wingdings" w:hint="default"/>
+      </w:rPr>
+    </w:lvl>
+    <w:lvl w:ilvl="6" w:tplc="08090001" w:tentative="1">
+      <w:start w:val="1"/>
+      <w:numFmt w:val="bullet"/>
+      <w:lvlText w:val=""/>
+      <w:lvlJc w:val="left"/>
+      <w:pPr>
+        <w:ind w:left="5040" w:hanging="360"/>
+      </w:pPr>
+      <w:rPr>
+        <w:rFonts w:ascii="Symbol" w:hAnsi="Symbol" w:hint="default"/>
+      </w:rPr>
+    </w:lvl>
+    <w:lvl w:ilvl="7" w:tplc="08090003" w:tentative="1">
+      <w:start w:val="1"/>
+      <w:numFmt w:val="bullet"/>
+      <w:lvlText w:val="o"/>
+      <w:lvlJc w:val="left"/>
+      <w:pPr>
+        <w:ind w:left="5760" w:hanging="360"/>
+      </w:pPr>
+      <w:rPr>
+        <w:rFonts w:ascii="Courier New" w:hAnsi="Courier New" w:cs="Courier New" w:hint="default"/>
+      </w:rPr>
+    </w:lvl>
+    <w:lvl w:ilvl="8" w:tplc="08090005" w:tentative="1">
+      <w:start w:val="1"/>
+      <w:numFmt w:val="bullet"/>
+      <w:lvlText w:val=""/>
+      <w:lvlJc w:val="left"/>
+      <w:pPr>
+        <w:ind w:left="6480" w:hanging="360"/>
+      </w:pPr>
+      <w:rPr>
+        <w:rFonts w:ascii="Wingdings" w:hAnsi="Wingdings" w:hint="default"/>
+      </w:rPr>
+    </w:lvl>
+  </w:abstractNum>
+  <w:abstractNum w:abstractNumId="4" w15:restartNumberingAfterBreak="0">
+    <w:nsid w:val="5B4235BF"/>
+    <w:multiLevelType w:val="hybridMultilevel"/>
+    <w:tmpl w:val="2E305CB0"/>
+    <w:lvl w:ilvl="0" w:tplc="08090001">
+      <w:start w:val="1"/>
+      <w:numFmt w:val="bullet"/>
+      <w:lvlText w:val=""/>
+      <w:lvlJc w:val="left"/>
+      <w:pPr>
+        <w:ind w:left="1080" w:hanging="360"/>
+      </w:pPr>
+      <w:rPr>
+        <w:rFonts w:ascii="Symbol" w:hAnsi="Symbol" w:hint="default"/>
+      </w:rPr>
+    </w:lvl>
+    <w:lvl w:ilvl="1" w:tplc="08090003" w:tentative="1">
+      <w:start w:val="1"/>
+      <w:numFmt w:val="bullet"/>
+      <w:lvlText w:val="o"/>
+      <w:lvlJc w:val="left"/>
+      <w:pPr>
+        <w:ind w:left="1800" w:hanging="360"/>
+      </w:pPr>
+      <w:rPr>
+        <w:rFonts w:ascii="Courier New" w:hAnsi="Courier New" w:cs="Courier New" w:hint="default"/>
+      </w:rPr>
+    </w:lvl>
+    <w:lvl w:ilvl="2" w:tplc="08090005" w:tentative="1">
+      <w:start w:val="1"/>
+      <w:numFmt w:val="bullet"/>
+      <w:lvlText w:val=""/>
+      <w:lvlJc w:val="left"/>
+      <w:pPr>
+        <w:ind w:left="2520" w:hanging="360"/>
+      </w:pPr>
+      <w:rPr>
+        <w:rFonts w:ascii="Wingdings" w:hAnsi="Wingdings" w:hint="default"/>
+      </w:rPr>
+    </w:lvl>
+    <w:lvl w:ilvl="3" w:tplc="08090001" w:tentative="1">
+      <w:start w:val="1"/>
+      <w:numFmt w:val="bullet"/>
+      <w:lvlText w:val=""/>
+      <w:lvlJc w:val="left"/>
+      <w:pPr>
+        <w:ind w:left="3240" w:hanging="360"/>
+      </w:pPr>
+      <w:rPr>
+        <w:rFonts w:ascii="Symbol" w:hAnsi="Symbol" w:hint="default"/>
+      </w:rPr>
+    </w:lvl>
+    <w:lvl w:ilvl="4" w:tplc="08090003" w:tentative="1">
+      <w:start w:val="1"/>
+      <w:numFmt w:val="bullet"/>
+      <w:lvlText w:val="o"/>
+      <w:lvlJc w:val="left"/>
+      <w:pPr>
+        <w:ind w:left="3960" w:hanging="360"/>
+      </w:pPr>
+      <w:rPr>
+        <w:rFonts w:ascii="Courier New" w:hAnsi="Courier New" w:cs="Courier New" w:hint="default"/>
+      </w:rPr>
+    </w:lvl>
+    <w:lvl w:ilvl="5" w:tplc="08090005" w:tentative="1">
+      <w:start w:val="1"/>
+      <w:numFmt w:val="bullet"/>
+      <w:lvlText w:val=""/>
+      <w:lvlJc w:val="left"/>
+      <w:pPr>
+        <w:ind w:left="4680" w:hanging="360"/>
+      </w:pPr>
+      <w:rPr>
+        <w:rFonts w:ascii="Wingdings" w:hAnsi="Wingdings" w:hint="default"/>
+      </w:rPr>
+    </w:lvl>
+    <w:lvl w:ilvl="6" w:tplc="08090001" w:tentative="1">
+      <w:start w:val="1"/>
+      <w:numFmt w:val="bullet"/>
+      <w:lvlText w:val=""/>
+      <w:lvlJc w:val="left"/>
+      <w:pPr>
+        <w:ind w:left="5400" w:hanging="360"/>
+      </w:pPr>
+      <w:rPr>
+        <w:rFonts w:ascii="Symbol" w:hAnsi="Symbol" w:hint="default"/>
+      </w:rPr>
+    </w:lvl>
+    <w:lvl w:ilvl="7" w:tplc="08090003" w:tentative="1">
+      <w:start w:val="1"/>
+      <w:numFmt w:val="bullet"/>
+      <w:lvlText w:val="o"/>
+      <w:lvlJc w:val="left"/>
+      <w:pPr>
+        <w:ind w:left="6120" w:hanging="360"/>
+      </w:pPr>
+      <w:rPr>
+        <w:rFonts w:ascii="Courier New" w:hAnsi="Courier New" w:cs="Courier New" w:hint="default"/>
+      </w:rPr>
+    </w:lvl>
+    <w:lvl w:ilvl="8" w:tplc="08090005" w:tentative="1">
+      <w:start w:val="1"/>
+      <w:numFmt w:val="bullet"/>
+      <w:lvlText w:val=""/>
+      <w:lvlJc w:val="left"/>
+      <w:pPr>
+        <w:ind w:left="6840" w:hanging="360"/>
+      </w:pPr>
+      <w:rPr>
+        <w:rFonts w:ascii="Wingdings" w:hAnsi="Wingdings" w:hint="default"/>
+      </w:rPr>
+    </w:lvl>
+  </w:abstractNum>
+  <w:abstractNum w:abstractNumId="5" w15:restartNumberingAfterBreak="0">
     <w:nsid w:val="65A829E8"/>
     <w:multiLevelType w:val="hybridMultilevel"/>
     <w:tmpl w:val="F634F136"/>
@@ -3096,13 +4138,28 @@
     </w:lvl>
   </w:abstractNum>
   <w:num w:numId="1">
+    <w:abstractNumId w:val="5"/>
+  </w:num>
+  <w:num w:numId="2">
     <w:abstractNumId w:val="0"/>
+  </w:num>
+  <w:num w:numId="3">
+    <w:abstractNumId w:val="1"/>
+  </w:num>
+  <w:num w:numId="4">
+    <w:abstractNumId w:val="4"/>
+  </w:num>
+  <w:num w:numId="5">
+    <w:abstractNumId w:val="2"/>
+  </w:num>
+  <w:num w:numId="6">
+    <w:abstractNumId w:val="3"/>
   </w:num>
 </w:numbering>
 </file>
 
 <file path=word/styles.xml><?xml version="1.0" encoding="utf-8"?>
-<w:styles xmlns:mc="http://schemas.openxmlformats.org/markup-compatibility/2006" xmlns:r="http://schemas.openxmlformats.org/officeDocument/2006/relationships" xmlns:w="http://schemas.openxmlformats.org/wordprocessingml/2006/main" xmlns:w14="http://schemas.microsoft.com/office/word/2010/wordml" xmlns:w15="http://schemas.microsoft.com/office/word/2012/wordml" xmlns:w16se="http://schemas.microsoft.com/office/word/2015/wordml/symex" mc:Ignorable="w14 w15 w16se">
+<w:styles xmlns:mc="http://schemas.openxmlformats.org/markup-compatibility/2006" xmlns:r="http://schemas.openxmlformats.org/officeDocument/2006/relationships" xmlns:w="http://schemas.openxmlformats.org/wordprocessingml/2006/main" xmlns:w14="http://schemas.microsoft.com/office/word/2010/wordml" xmlns:w15="http://schemas.microsoft.com/office/word/2012/wordml" mc:Ignorable="w14 w15">
   <w:docDefaults>
     <w:rPrDefault>
       <w:rPr>
@@ -3118,7 +4175,7 @@
       </w:pPr>
     </w:pPrDefault>
   </w:docDefaults>
-  <w:latentStyles w:defLockedState="0" w:defUIPriority="99" w:defSemiHidden="0" w:defUnhideWhenUsed="0" w:defQFormat="0" w:count="372">
+  <w:latentStyles w:defLockedState="0" w:defUIPriority="99" w:defSemiHidden="0" w:defUnhideWhenUsed="0" w:defQFormat="0" w:count="371">
     <w:lsdException w:name="Normal" w:uiPriority="0" w:qFormat="1"/>
     <w:lsdException w:name="heading 1" w:uiPriority="9" w:qFormat="1"/>
     <w:lsdException w:name="heading 2" w:semiHidden="1" w:uiPriority="9" w:unhideWhenUsed="1" w:qFormat="1"/>
@@ -3490,7 +4547,6 @@
     <w:lsdException w:name="List Table 5 Dark Accent 6" w:uiPriority="50"/>
     <w:lsdException w:name="List Table 6 Colorful Accent 6" w:uiPriority="51"/>
     <w:lsdException w:name="List Table 7 Colorful Accent 6" w:uiPriority="52"/>
-    <w:lsdException w:name="Mention" w:semiHidden="1" w:unhideWhenUsed="1"/>
   </w:latentStyles>
   <w:style w:type="paragraph" w:default="1" w:styleId="Standard">
     <w:name w:val="Normal"/>
@@ -4063,7 +5119,7 @@
 </file>
 
 <file path=customXml/itemProps1.xml><?xml version="1.0" encoding="utf-8"?>
-<ds:datastoreItem xmlns:ds="http://schemas.openxmlformats.org/officeDocument/2006/customXml" ds:itemID="{95646489-2977-4C75-8FCA-D18C26984196}">
+<ds:datastoreItem xmlns:ds="http://schemas.openxmlformats.org/officeDocument/2006/customXml" ds:itemID="{53F8E2AB-3AB3-4AA4-92DE-E9E8A8BF22E3}">
   <ds:schemaRefs>
     <ds:schemaRef ds:uri="http://schemas.openxmlformats.org/officeDocument/2006/bibliography"/>
   </ds:schemaRefs>

</xml_diff>

<commit_message>
Fehlende Punkte im Umsetzungsgrades ergänzt.
</commit_message>
<xml_diff>
--- a/Documentation/Abschlussdoku/Abschlussbericht.docx
+++ b/Documentation/Abschlussdoku/Abschlussbericht.docx
@@ -1,6 +1,6 @@
 
 <file path=word/document.xml><?xml version="1.0" encoding="utf-8"?>
-<w:document xmlns:wpc="http://schemas.microsoft.com/office/word/2010/wordprocessingCanvas" xmlns:mc="http://schemas.openxmlformats.org/markup-compatibility/2006" xmlns:o="urn:schemas-microsoft-com:office:office" xmlns:r="http://schemas.openxmlformats.org/officeDocument/2006/relationships" xmlns:m="http://schemas.openxmlformats.org/officeDocument/2006/math" xmlns:v="urn:schemas-microsoft-com:vml" xmlns:wp14="http://schemas.microsoft.com/office/word/2010/wordprocessingDrawing" xmlns:wp="http://schemas.openxmlformats.org/drawingml/2006/wordprocessingDrawing" xmlns:w10="urn:schemas-microsoft-com:office:word" xmlns:w="http://schemas.openxmlformats.org/wordprocessingml/2006/main" xmlns:w14="http://schemas.microsoft.com/office/word/2010/wordml" xmlns:w15="http://schemas.microsoft.com/office/word/2012/wordml" xmlns:wpg="http://schemas.microsoft.com/office/word/2010/wordprocessingGroup" xmlns:wpi="http://schemas.microsoft.com/office/word/2010/wordprocessingInk" xmlns:wne="http://schemas.microsoft.com/office/word/2006/wordml" xmlns:wps="http://schemas.microsoft.com/office/word/2010/wordprocessingShape" mc:Ignorable="w14 w15 wp14">
+<w:document xmlns:wpc="http://schemas.microsoft.com/office/word/2010/wordprocessingCanvas" xmlns:cx="http://schemas.microsoft.com/office/drawing/2014/chartex" xmlns:cx1="http://schemas.microsoft.com/office/drawing/2015/9/8/chartex" xmlns:cx2="http://schemas.microsoft.com/office/drawing/2015/10/21/chartex" xmlns:mc="http://schemas.openxmlformats.org/markup-compatibility/2006" xmlns:o="urn:schemas-microsoft-com:office:office" xmlns:r="http://schemas.openxmlformats.org/officeDocument/2006/relationships" xmlns:m="http://schemas.openxmlformats.org/officeDocument/2006/math" xmlns:v="urn:schemas-microsoft-com:vml" xmlns:wp14="http://schemas.microsoft.com/office/word/2010/wordprocessingDrawing" xmlns:wp="http://schemas.openxmlformats.org/drawingml/2006/wordprocessingDrawing" xmlns:w10="urn:schemas-microsoft-com:office:word" xmlns:w="http://schemas.openxmlformats.org/wordprocessingml/2006/main" xmlns:w14="http://schemas.microsoft.com/office/word/2010/wordml" xmlns:w15="http://schemas.microsoft.com/office/word/2012/wordml" xmlns:w16se="http://schemas.microsoft.com/office/word/2015/wordml/symex" xmlns:wpg="http://schemas.microsoft.com/office/word/2010/wordprocessingGroup" xmlns:wpi="http://schemas.microsoft.com/office/word/2010/wordprocessingInk" xmlns:wne="http://schemas.microsoft.com/office/word/2006/wordml" xmlns:wps="http://schemas.microsoft.com/office/word/2010/wordprocessingShape" mc:Ignorable="w14 w15 w16se wp14">
   <w:body>
     <w:p>
       <w:pPr>
@@ -2583,7 +2583,7 @@
         <w:rPr>
           <w:bCs/>
           <w:noProof/>
-          <w:lang w:val="en-GB" w:eastAsia="en-GB"/>
+          <w:lang w:eastAsia="de-DE"/>
         </w:rPr>
         <w:drawing>
           <wp:anchor distT="0" distB="0" distL="114300" distR="114300" simplePos="0" relativeHeight="251660800" behindDoc="0" locked="0" layoutInCell="1" allowOverlap="1" wp14:anchorId="60646EA2" wp14:editId="07F52F45">
@@ -2761,19 +2761,13 @@
         </w:numPr>
       </w:pPr>
       <w:r>
-        <w:t>Nutzer haben Zugang zu einer Spielrundenübersicht, in der sie zwischen ihren Spielrunden wechseln können (</w:t>
+        <w:t>Nutzer können jederzeit mit einem Spielrundennamen und dem dazugehörigen Passwort einer Spielrunde beitreten (</w:t>
       </w:r>
       <w:r>
         <w:rPr>
           <w:b/>
         </w:rPr>
-        <w:t>/F0060</w:t>
-      </w:r>
-      <w:r>
-        <w:rPr>
-          <w:b/>
-        </w:rPr>
-        <w:t>/</w:t>
+        <w:t>/F0040/</w:t>
       </w:r>
       <w:r>
         <w:t>)</w:t>
@@ -2788,25 +2782,13 @@
         </w:numPr>
       </w:pPr>
       <w:r>
-        <w:t>Nutzer können ihre Aufstellung verwalten (</w:t>
+        <w:t>Nutzer haben Zugang zu einer Spielrundenübersicht, in der sie zwischen ihren Spielrunden wechseln können (</w:t>
       </w:r>
       <w:r>
         <w:rPr>
           <w:b/>
         </w:rPr>
-        <w:t>/F0</w:t>
-      </w:r>
-      <w:r>
-        <w:rPr>
-          <w:b/>
-        </w:rPr>
-        <w:t>1</w:t>
-      </w:r>
-      <w:r>
-        <w:rPr>
-          <w:b/>
-        </w:rPr>
-        <w:t>00</w:t>
+        <w:t>/F0060</w:t>
       </w:r>
       <w:r>
         <w:rPr>
@@ -2827,13 +2809,25 @@
         </w:numPr>
       </w:pPr>
       <w:r>
-        <w:t>Nutzer können sich den Spielstand anschauen (</w:t>
+        <w:t>Nutzer können ihre Aufstellung verwalten (</w:t>
       </w:r>
       <w:r>
         <w:rPr>
           <w:b/>
         </w:rPr>
-        <w:t>/F0310</w:t>
+        <w:t>/F0</w:t>
+      </w:r>
+      <w:r>
+        <w:rPr>
+          <w:b/>
+        </w:rPr>
+        <w:t>1</w:t>
+      </w:r>
+      <w:r>
+        <w:rPr>
+          <w:b/>
+        </w:rPr>
+        <w:t>00</w:t>
       </w:r>
       <w:r>
         <w:rPr>
@@ -2854,12 +2848,72 @@
         </w:numPr>
       </w:pPr>
       <w:r>
-        <w:t>Die Oberfläche ist leicht verständlich deutschsprachig</w:t>
-      </w:r>
-    </w:p>
-    <w:p>
-      <w:r>
-        <w:t>Da Während der Umsetzung des Projekts der Entschluss gefasst wurde, dass es keine Admin</w:t>
+        <w:t>Nutzer können sich den Spielstand anschauen (</w:t>
+      </w:r>
+      <w:r>
+        <w:rPr>
+          <w:b/>
+        </w:rPr>
+        <w:t>/F0310</w:t>
+      </w:r>
+      <w:r>
+        <w:rPr>
+          <w:b/>
+        </w:rPr>
+        <w:t>/</w:t>
+      </w:r>
+      <w:r>
+        <w:t>)</w:t>
+      </w:r>
+    </w:p>
+    <w:p>
+      <w:pPr>
+        <w:pStyle w:val="Listenabsatz"/>
+        <w:numPr>
+          <w:ilvl w:val="0"/>
+          <w:numId w:val="3"/>
+        </w:numPr>
+      </w:pPr>
+      <w:r>
+        <w:t>Die Anwendung berechnet nach einem Spieltag die Punkte der Spieler und Manager (</w:t>
+      </w:r>
+      <w:r>
+        <w:rPr>
+          <w:b/>
+        </w:rPr>
+        <w:t>/L0030/ und /L0040/</w:t>
+      </w:r>
+      <w:r>
+        <w:t>)</w:t>
+      </w:r>
+    </w:p>
+    <w:p>
+      <w:pPr>
+        <w:pStyle w:val="Listenabsatz"/>
+        <w:numPr>
+          <w:ilvl w:val="0"/>
+          <w:numId w:val="3"/>
+        </w:numPr>
+      </w:pPr>
+      <w:r>
+        <w:t xml:space="preserve">Die Oberfläche ist leicht verständlich </w:t>
+      </w:r>
+      <w:r>
+        <w:t xml:space="preserve">und </w:t>
+      </w:r>
+      <w:r>
+        <w:t>deutschsprachig</w:t>
+      </w:r>
+    </w:p>
+    <w:p>
+      <w:r>
+        <w:t xml:space="preserve">Da </w:t>
+      </w:r>
+      <w:r>
+        <w:t>w</w:t>
+      </w:r>
+      <w:r>
+        <w:t>ährend der Umsetzung des Projekts der Entschluss gefasst wurde, dass es keine Admin</w:t>
       </w:r>
       <w:r>
         <w:t>istrator</w:t>
@@ -3025,7 +3079,15 @@
         <w:t>Jedoch wurden alle</w:t>
       </w:r>
       <w:r>
-        <w:t xml:space="preserve"> Kriterien erfüllt, welche keinen Bezug zu der Implementierung von Administratorfunktionen haben. Diese Wunschkriterien wurden erfüllt: </w:t>
+        <w:t xml:space="preserve"> Kriterien erfüllt, welche keinen Bezug zu der Implementierung von Administratorfunktionen haben. </w:t>
+      </w:r>
+      <w:r>
+        <w:t>Folgende</w:t>
+      </w:r>
+    </w:p>
+    <w:p>
+      <w:r>
+        <w:t xml:space="preserve"> Wunschkriterien wurden erfüllt: </w:t>
       </w:r>
     </w:p>
     <w:p>
@@ -3105,8 +3167,6 @@
         </w:rPr>
         <w:t>/F0260</w:t>
       </w:r>
-      <w:bookmarkStart w:id="21" w:name="_GoBack"/>
-      <w:bookmarkEnd w:id="21"/>
       <w:r>
         <w:rPr>
           <w:b/>
@@ -3132,7 +3192,13 @@
         <w:rPr>
           <w:b/>
         </w:rPr>
-        <w:t>/F0020</w:t>
+        <w:t>/L</w:t>
+      </w:r>
+      <w:r>
+        <w:rPr>
+          <w:b/>
+        </w:rPr>
+        <w:t>0020</w:t>
       </w:r>
       <w:r>
         <w:rPr>
@@ -3153,7 +3219,33 @@
         </w:numPr>
       </w:pPr>
       <w:r>
-        <w:t>Das System reagiert dynamisch auf einen Spielerwechsel in der Bundesliga</w:t>
+        <w:t>Der Nutzer kann sich seine lokalen Statistiken anschauen (</w:t>
+      </w:r>
+      <w:r>
+        <w:rPr>
+          <w:b/>
+        </w:rPr>
+        <w:t>/F0300/</w:t>
+      </w:r>
+      <w:r>
+        <w:t>)</w:t>
+      </w:r>
+    </w:p>
+    <w:p>
+      <w:pPr>
+        <w:pStyle w:val="Listenabsatz"/>
+        <w:numPr>
+          <w:ilvl w:val="0"/>
+          <w:numId w:val="6"/>
+        </w:numPr>
+      </w:pPr>
+      <w:r>
+        <w:t>D</w:t>
+      </w:r>
+      <w:bookmarkStart w:id="21" w:name="_GoBack"/>
+      <w:bookmarkEnd w:id="21"/>
+      <w:r>
+        <w:t>as System reagiert dynamisch auf einen Spielerwechsel in der Bundesliga</w:t>
       </w:r>
     </w:p>
     <w:p>
@@ -3171,6 +3263,7 @@
           <w:rFonts w:eastAsiaTheme="minorHAnsi"/>
           <w:bCs w:val="0"/>
         </w:rPr>
+        <w:lastRenderedPageBreak/>
         <w:t>Erkenntnisgewinn</w:t>
       </w:r>
       <w:bookmarkEnd w:id="22"/>
@@ -3180,11 +3273,7 @@
         <w:jc w:val="both"/>
       </w:pPr>
       <w:r>
-        <w:t xml:space="preserve">Ein Erkenntnisgewinn fand größtenteils in drei Bereichen statt: Dem erweiterten Umgang mit Maven und speziell dem Dependency Management, der Umsetzung einer grafischen Oberfläche mittels JavaFX sowie der Automatisierung der ServerApplication. Alle drei Bereiche haben uns immer wieder vor Herausforderungen gestellt, welche oft erst nach einigen Versuchen zu meistern waren. Jedoch haben diese Herausforderungen dazu beigetragen, dass sich unsere Kenntnisse über alle drei Bereiche hinweg deutlich verbessert haben. Zusätzlich war es bereichernd in einem größeren Projekt </w:t>
-      </w:r>
-      <w:r>
-        <w:lastRenderedPageBreak/>
-        <w:t>auf die Struktur der Anwendung und des Codes zu achten und dabei altes, beinahe vergessenes Wissen, beispielsweiße über SQL, wiederaufzufrischen.</w:t>
+        <w:t>Ein Erkenntnisgewinn fand größtenteils in drei Bereichen statt: Dem erweiterten Umgang mit Maven und speziell dem Dependency Management, der Umsetzung einer grafischen Oberfläche mittels JavaFX sowie der Automatisierung der ServerApplication. Alle drei Bereiche haben uns immer wieder vor Herausforderungen gestellt, welche oft erst nach einigen Versuchen zu meistern waren. Jedoch haben diese Herausforderungen dazu beigetragen, dass sich unsere Kenntnisse über alle drei Bereiche hinweg deutlich verbessert haben. Zusätzlich war es bereichernd in einem größeren Projekt auf die Struktur der Anwendung und des Codes zu achten und dabei altes, beinahe vergessenes Wissen, beispielsweiße über SQL, wiederaufzufrischen.</w:t>
       </w:r>
     </w:p>
     <w:p>
@@ -3318,7 +3407,7 @@
 </file>
 
 <file path=word/endnotes.xml><?xml version="1.0" encoding="utf-8"?>
-<w:endnotes xmlns:wpc="http://schemas.microsoft.com/office/word/2010/wordprocessingCanvas" xmlns:mc="http://schemas.openxmlformats.org/markup-compatibility/2006" xmlns:o="urn:schemas-microsoft-com:office:office" xmlns:r="http://schemas.openxmlformats.org/officeDocument/2006/relationships" xmlns:m="http://schemas.openxmlformats.org/officeDocument/2006/math" xmlns:v="urn:schemas-microsoft-com:vml" xmlns:wp14="http://schemas.microsoft.com/office/word/2010/wordprocessingDrawing" xmlns:wp="http://schemas.openxmlformats.org/drawingml/2006/wordprocessingDrawing" xmlns:w10="urn:schemas-microsoft-com:office:word" xmlns:w="http://schemas.openxmlformats.org/wordprocessingml/2006/main" xmlns:w14="http://schemas.microsoft.com/office/word/2010/wordml" xmlns:w15="http://schemas.microsoft.com/office/word/2012/wordml" xmlns:wpg="http://schemas.microsoft.com/office/word/2010/wordprocessingGroup" xmlns:wpi="http://schemas.microsoft.com/office/word/2010/wordprocessingInk" xmlns:wne="http://schemas.microsoft.com/office/word/2006/wordml" xmlns:wps="http://schemas.microsoft.com/office/word/2010/wordprocessingShape" mc:Ignorable="w14 w15 wp14">
+<w:endnotes xmlns:wpc="http://schemas.microsoft.com/office/word/2010/wordprocessingCanvas" xmlns:cx="http://schemas.microsoft.com/office/drawing/2014/chartex" xmlns:cx1="http://schemas.microsoft.com/office/drawing/2015/9/8/chartex" xmlns:cx2="http://schemas.microsoft.com/office/drawing/2015/10/21/chartex" xmlns:mc="http://schemas.openxmlformats.org/markup-compatibility/2006" xmlns:o="urn:schemas-microsoft-com:office:office" xmlns:r="http://schemas.openxmlformats.org/officeDocument/2006/relationships" xmlns:m="http://schemas.openxmlformats.org/officeDocument/2006/math" xmlns:v="urn:schemas-microsoft-com:vml" xmlns:wp14="http://schemas.microsoft.com/office/word/2010/wordprocessingDrawing" xmlns:wp="http://schemas.openxmlformats.org/drawingml/2006/wordprocessingDrawing" xmlns:w10="urn:schemas-microsoft-com:office:word" xmlns:w="http://schemas.openxmlformats.org/wordprocessingml/2006/main" xmlns:w14="http://schemas.microsoft.com/office/word/2010/wordml" xmlns:w15="http://schemas.microsoft.com/office/word/2012/wordml" xmlns:w16se="http://schemas.microsoft.com/office/word/2015/wordml/symex" xmlns:wpg="http://schemas.microsoft.com/office/word/2010/wordprocessingGroup" xmlns:wpi="http://schemas.microsoft.com/office/word/2010/wordprocessingInk" xmlns:wne="http://schemas.microsoft.com/office/word/2006/wordml" xmlns:wps="http://schemas.microsoft.com/office/word/2010/wordprocessingShape" mc:Ignorable="w14 w15 w16se wp14">
   <w:endnote w:type="separator" w:id="-1">
     <w:p>
       <w:pPr>
@@ -3343,7 +3432,7 @@
 </file>
 
 <file path=word/footer1.xml><?xml version="1.0" encoding="utf-8"?>
-<w:ftr xmlns:wpc="http://schemas.microsoft.com/office/word/2010/wordprocessingCanvas" xmlns:mc="http://schemas.openxmlformats.org/markup-compatibility/2006" xmlns:o="urn:schemas-microsoft-com:office:office" xmlns:r="http://schemas.openxmlformats.org/officeDocument/2006/relationships" xmlns:m="http://schemas.openxmlformats.org/officeDocument/2006/math" xmlns:v="urn:schemas-microsoft-com:vml" xmlns:wp14="http://schemas.microsoft.com/office/word/2010/wordprocessingDrawing" xmlns:wp="http://schemas.openxmlformats.org/drawingml/2006/wordprocessingDrawing" xmlns:w10="urn:schemas-microsoft-com:office:word" xmlns:w="http://schemas.openxmlformats.org/wordprocessingml/2006/main" xmlns:w14="http://schemas.microsoft.com/office/word/2010/wordml" xmlns:w15="http://schemas.microsoft.com/office/word/2012/wordml" xmlns:wpg="http://schemas.microsoft.com/office/word/2010/wordprocessingGroup" xmlns:wpi="http://schemas.microsoft.com/office/word/2010/wordprocessingInk" xmlns:wne="http://schemas.microsoft.com/office/word/2006/wordml" xmlns:wps="http://schemas.microsoft.com/office/word/2010/wordprocessingShape" mc:Ignorable="w14 w15 wp14">
+<w:ftr xmlns:wpc="http://schemas.microsoft.com/office/word/2010/wordprocessingCanvas" xmlns:cx="http://schemas.microsoft.com/office/drawing/2014/chartex" xmlns:cx1="http://schemas.microsoft.com/office/drawing/2015/9/8/chartex" xmlns:cx2="http://schemas.microsoft.com/office/drawing/2015/10/21/chartex" xmlns:mc="http://schemas.openxmlformats.org/markup-compatibility/2006" xmlns:o="urn:schemas-microsoft-com:office:office" xmlns:r="http://schemas.openxmlformats.org/officeDocument/2006/relationships" xmlns:m="http://schemas.openxmlformats.org/officeDocument/2006/math" xmlns:v="urn:schemas-microsoft-com:vml" xmlns:wp14="http://schemas.microsoft.com/office/word/2010/wordprocessingDrawing" xmlns:wp="http://schemas.openxmlformats.org/drawingml/2006/wordprocessingDrawing" xmlns:w10="urn:schemas-microsoft-com:office:word" xmlns:w="http://schemas.openxmlformats.org/wordprocessingml/2006/main" xmlns:w14="http://schemas.microsoft.com/office/word/2010/wordml" xmlns:w15="http://schemas.microsoft.com/office/word/2012/wordml" xmlns:w16se="http://schemas.microsoft.com/office/word/2015/wordml/symex" xmlns:wpg="http://schemas.microsoft.com/office/word/2010/wordprocessingGroup" xmlns:wpi="http://schemas.microsoft.com/office/word/2010/wordprocessingInk" xmlns:wne="http://schemas.microsoft.com/office/word/2006/wordml" xmlns:wps="http://schemas.microsoft.com/office/word/2010/wordprocessingShape" mc:Ignorable="w14 w15 w16se wp14">
   <w:p>
     <w:pPr>
       <w:pStyle w:val="Fuzeile"/>
@@ -3382,7 +3471,7 @@
         <w:bCs/>
         <w:noProof/>
       </w:rPr>
-      <w:t>8</w:t>
+      <w:t>7</w:t>
     </w:r>
     <w:r>
       <w:rPr>
@@ -3435,7 +3524,7 @@
 </file>
 
 <file path=word/footnotes.xml><?xml version="1.0" encoding="utf-8"?>
-<w:footnotes xmlns:wpc="http://schemas.microsoft.com/office/word/2010/wordprocessingCanvas" xmlns:mc="http://schemas.openxmlformats.org/markup-compatibility/2006" xmlns:o="urn:schemas-microsoft-com:office:office" xmlns:r="http://schemas.openxmlformats.org/officeDocument/2006/relationships" xmlns:m="http://schemas.openxmlformats.org/officeDocument/2006/math" xmlns:v="urn:schemas-microsoft-com:vml" xmlns:wp14="http://schemas.microsoft.com/office/word/2010/wordprocessingDrawing" xmlns:wp="http://schemas.openxmlformats.org/drawingml/2006/wordprocessingDrawing" xmlns:w10="urn:schemas-microsoft-com:office:word" xmlns:w="http://schemas.openxmlformats.org/wordprocessingml/2006/main" xmlns:w14="http://schemas.microsoft.com/office/word/2010/wordml" xmlns:w15="http://schemas.microsoft.com/office/word/2012/wordml" xmlns:wpg="http://schemas.microsoft.com/office/word/2010/wordprocessingGroup" xmlns:wpi="http://schemas.microsoft.com/office/word/2010/wordprocessingInk" xmlns:wne="http://schemas.microsoft.com/office/word/2006/wordml" xmlns:wps="http://schemas.microsoft.com/office/word/2010/wordprocessingShape" mc:Ignorable="w14 w15 wp14">
+<w:footnotes xmlns:wpc="http://schemas.microsoft.com/office/word/2010/wordprocessingCanvas" xmlns:cx="http://schemas.microsoft.com/office/drawing/2014/chartex" xmlns:cx1="http://schemas.microsoft.com/office/drawing/2015/9/8/chartex" xmlns:cx2="http://schemas.microsoft.com/office/drawing/2015/10/21/chartex" xmlns:mc="http://schemas.openxmlformats.org/markup-compatibility/2006" xmlns:o="urn:schemas-microsoft-com:office:office" xmlns:r="http://schemas.openxmlformats.org/officeDocument/2006/relationships" xmlns:m="http://schemas.openxmlformats.org/officeDocument/2006/math" xmlns:v="urn:schemas-microsoft-com:vml" xmlns:wp14="http://schemas.microsoft.com/office/word/2010/wordprocessingDrawing" xmlns:wp="http://schemas.openxmlformats.org/drawingml/2006/wordprocessingDrawing" xmlns:w10="urn:schemas-microsoft-com:office:word" xmlns:w="http://schemas.openxmlformats.org/wordprocessingml/2006/main" xmlns:w14="http://schemas.microsoft.com/office/word/2010/wordml" xmlns:w15="http://schemas.microsoft.com/office/word/2012/wordml" xmlns:w16se="http://schemas.microsoft.com/office/word/2015/wordml/symex" xmlns:wpg="http://schemas.microsoft.com/office/word/2010/wordprocessingGroup" xmlns:wpi="http://schemas.microsoft.com/office/word/2010/wordprocessingInk" xmlns:wne="http://schemas.microsoft.com/office/word/2006/wordml" xmlns:wps="http://schemas.microsoft.com/office/word/2010/wordprocessingShape" mc:Ignorable="w14 w15 w16se wp14">
   <w:footnote w:type="separator" w:id="-1">
     <w:p>
       <w:pPr>
@@ -3460,7 +3549,7 @@
 </file>
 
 <file path=word/numbering.xml><?xml version="1.0" encoding="utf-8"?>
-<w:numbering xmlns:wpc="http://schemas.microsoft.com/office/word/2010/wordprocessingCanvas" xmlns:mc="http://schemas.openxmlformats.org/markup-compatibility/2006" xmlns:o="urn:schemas-microsoft-com:office:office" xmlns:r="http://schemas.openxmlformats.org/officeDocument/2006/relationships" xmlns:m="http://schemas.openxmlformats.org/officeDocument/2006/math" xmlns:v="urn:schemas-microsoft-com:vml" xmlns:wp14="http://schemas.microsoft.com/office/word/2010/wordprocessingDrawing" xmlns:wp="http://schemas.openxmlformats.org/drawingml/2006/wordprocessingDrawing" xmlns:w10="urn:schemas-microsoft-com:office:word" xmlns:w="http://schemas.openxmlformats.org/wordprocessingml/2006/main" xmlns:w14="http://schemas.microsoft.com/office/word/2010/wordml" xmlns:w15="http://schemas.microsoft.com/office/word/2012/wordml" xmlns:wpg="http://schemas.microsoft.com/office/word/2010/wordprocessingGroup" xmlns:wpi="http://schemas.microsoft.com/office/word/2010/wordprocessingInk" xmlns:wne="http://schemas.microsoft.com/office/word/2006/wordml" xmlns:wps="http://schemas.microsoft.com/office/word/2010/wordprocessingShape" mc:Ignorable="w14 w15 wp14">
+<w:numbering xmlns:wpc="http://schemas.microsoft.com/office/word/2010/wordprocessingCanvas" xmlns:cx="http://schemas.microsoft.com/office/drawing/2014/chartex" xmlns:cx1="http://schemas.microsoft.com/office/drawing/2015/9/8/chartex" xmlns:cx2="http://schemas.microsoft.com/office/drawing/2015/10/21/chartex" xmlns:mc="http://schemas.openxmlformats.org/markup-compatibility/2006" xmlns:o="urn:schemas-microsoft-com:office:office" xmlns:r="http://schemas.openxmlformats.org/officeDocument/2006/relationships" xmlns:m="http://schemas.openxmlformats.org/officeDocument/2006/math" xmlns:v="urn:schemas-microsoft-com:vml" xmlns:wp14="http://schemas.microsoft.com/office/word/2010/wordprocessingDrawing" xmlns:wp="http://schemas.openxmlformats.org/drawingml/2006/wordprocessingDrawing" xmlns:w10="urn:schemas-microsoft-com:office:word" xmlns:w="http://schemas.openxmlformats.org/wordprocessingml/2006/main" xmlns:w14="http://schemas.microsoft.com/office/word/2010/wordml" xmlns:w15="http://schemas.microsoft.com/office/word/2012/wordml" xmlns:w16se="http://schemas.microsoft.com/office/word/2015/wordml/symex" xmlns:wpg="http://schemas.microsoft.com/office/word/2010/wordprocessingGroup" xmlns:wpi="http://schemas.microsoft.com/office/word/2010/wordprocessingInk" xmlns:wne="http://schemas.microsoft.com/office/word/2006/wordml" xmlns:wps="http://schemas.microsoft.com/office/word/2010/wordprocessingShape" mc:Ignorable="w14 w15 w16se wp14">
   <w:abstractNum w:abstractNumId="0" w15:restartNumberingAfterBreak="0">
     <w:nsid w:val="30AC0652"/>
     <w:multiLevelType w:val="hybridMultilevel"/>
@@ -4159,7 +4248,7 @@
 </file>
 
 <file path=word/styles.xml><?xml version="1.0" encoding="utf-8"?>
-<w:styles xmlns:mc="http://schemas.openxmlformats.org/markup-compatibility/2006" xmlns:r="http://schemas.openxmlformats.org/officeDocument/2006/relationships" xmlns:w="http://schemas.openxmlformats.org/wordprocessingml/2006/main" xmlns:w14="http://schemas.microsoft.com/office/word/2010/wordml" xmlns:w15="http://schemas.microsoft.com/office/word/2012/wordml" mc:Ignorable="w14 w15">
+<w:styles xmlns:mc="http://schemas.openxmlformats.org/markup-compatibility/2006" xmlns:r="http://schemas.openxmlformats.org/officeDocument/2006/relationships" xmlns:w="http://schemas.openxmlformats.org/wordprocessingml/2006/main" xmlns:w14="http://schemas.microsoft.com/office/word/2010/wordml" xmlns:w15="http://schemas.microsoft.com/office/word/2012/wordml" xmlns:w16se="http://schemas.microsoft.com/office/word/2015/wordml/symex" mc:Ignorable="w14 w15 w16se">
   <w:docDefaults>
     <w:rPrDefault>
       <w:rPr>
@@ -4175,7 +4264,7 @@
       </w:pPr>
     </w:pPrDefault>
   </w:docDefaults>
-  <w:latentStyles w:defLockedState="0" w:defUIPriority="99" w:defSemiHidden="0" w:defUnhideWhenUsed="0" w:defQFormat="0" w:count="371">
+  <w:latentStyles w:defLockedState="0" w:defUIPriority="99" w:defSemiHidden="0" w:defUnhideWhenUsed="0" w:defQFormat="0" w:count="372">
     <w:lsdException w:name="Normal" w:uiPriority="0" w:qFormat="1"/>
     <w:lsdException w:name="heading 1" w:uiPriority="9" w:qFormat="1"/>
     <w:lsdException w:name="heading 2" w:semiHidden="1" w:uiPriority="9" w:unhideWhenUsed="1" w:qFormat="1"/>
@@ -4281,7 +4370,6 @@
     <w:lsdException w:name="HTML Sample" w:semiHidden="1" w:unhideWhenUsed="1"/>
     <w:lsdException w:name="HTML Typewriter" w:semiHidden="1" w:unhideWhenUsed="1"/>
     <w:lsdException w:name="HTML Variable" w:semiHidden="1" w:unhideWhenUsed="1"/>
-    <w:lsdException w:name="Normal Table" w:semiHidden="1" w:unhideWhenUsed="1"/>
     <w:lsdException w:name="annotation subject" w:semiHidden="1" w:unhideWhenUsed="1"/>
     <w:lsdException w:name="No List" w:semiHidden="1" w:unhideWhenUsed="1"/>
     <w:lsdException w:name="Outline List 1" w:semiHidden="1" w:unhideWhenUsed="1"/>
@@ -4328,10 +4416,8 @@
     <w:lsdException w:name="Table Subtle 2" w:semiHidden="1" w:unhideWhenUsed="1"/>
     <w:lsdException w:name="Table Web 1" w:semiHidden="1" w:unhideWhenUsed="1"/>
     <w:lsdException w:name="Table Web 2" w:semiHidden="1" w:unhideWhenUsed="1"/>
-    <w:lsdException w:name="Table Web 3" w:semiHidden="1" w:unhideWhenUsed="1"/>
     <w:lsdException w:name="Balloon Text" w:semiHidden="1" w:unhideWhenUsed="1"/>
     <w:lsdException w:name="Table Grid" w:uiPriority="59"/>
-    <w:lsdException w:name="Table Theme" w:semiHidden="1" w:unhideWhenUsed="1"/>
     <w:lsdException w:name="Placeholder Text" w:semiHidden="1"/>
     <w:lsdException w:name="No Spacing" w:uiPriority="1" w:qFormat="1"/>
     <w:lsdException w:name="Light Shading" w:uiPriority="60"/>
@@ -4547,6 +4633,7 @@
     <w:lsdException w:name="List Table 5 Dark Accent 6" w:uiPriority="50"/>
     <w:lsdException w:name="List Table 6 Colorful Accent 6" w:uiPriority="51"/>
     <w:lsdException w:name="List Table 7 Colorful Accent 6" w:uiPriority="52"/>
+    <w:lsdException w:name="Mention" w:semiHidden="1" w:unhideWhenUsed="1"/>
   </w:latentStyles>
   <w:style w:type="paragraph" w:default="1" w:styleId="Standard">
     <w:name w:val="Normal"/>
@@ -5119,7 +5206,7 @@
 </file>
 
 <file path=customXml/itemProps1.xml><?xml version="1.0" encoding="utf-8"?>
-<ds:datastoreItem xmlns:ds="http://schemas.openxmlformats.org/officeDocument/2006/customXml" ds:itemID="{53F8E2AB-3AB3-4AA4-92DE-E9E8A8BF22E3}">
+<ds:datastoreItem xmlns:ds="http://schemas.openxmlformats.org/officeDocument/2006/customXml" ds:itemID="{01371EDE-5E5E-435D-A636-848C1DE904B5}">
   <ds:schemaRefs>
     <ds:schemaRef ds:uri="http://schemas.openxmlformats.org/officeDocument/2006/bibliography"/>
   </ds:schemaRefs>

</xml_diff>

<commit_message>
added testabdeckung to documentation
</commit_message>
<xml_diff>
--- a/Documentation/Abschlussdoku/Abschlussbericht.docx
+++ b/Documentation/Abschlussdoku/Abschlussbericht.docx
@@ -48,7 +48,6 @@
             <w:tabs>
               <w:tab w:val="right" w:leader="dot" w:pos="9062"/>
             </w:tabs>
-            <w:jc w:val="both"/>
             <w:rPr>
               <w:rFonts w:eastAsiaTheme="minorEastAsia"/>
               <w:noProof/>
@@ -64,13 +63,130 @@
           <w:r>
             <w:fldChar w:fldCharType="separate"/>
           </w:r>
-          <w:hyperlink w:anchor="_Toc442171966" w:history="1">
+          <w:bookmarkStart w:id="0" w:name="_GoBack"/>
+          <w:bookmarkEnd w:id="0"/>
+          <w:r>
+            <w:rPr>
+              <w:rStyle w:val="Hyperlink"/>
+              <w:noProof/>
+            </w:rPr>
+            <w:fldChar w:fldCharType="begin"/>
+          </w:r>
+          <w:r>
+            <w:rPr>
+              <w:rStyle w:val="Hyperlink"/>
+              <w:noProof/>
+            </w:rPr>
+            <w:instrText xml:space="preserve"> </w:instrText>
+          </w:r>
+          <w:r>
+            <w:rPr>
+              <w:noProof/>
+            </w:rPr>
+            <w:instrText>HYPERLINK \l "_Toc443857246"</w:instrText>
+          </w:r>
+          <w:r>
+            <w:rPr>
+              <w:rStyle w:val="Hyperlink"/>
+              <w:noProof/>
+            </w:rPr>
+            <w:instrText xml:space="preserve"> </w:instrText>
+          </w:r>
+          <w:r>
+            <w:rPr>
+              <w:rStyle w:val="Hyperlink"/>
+              <w:noProof/>
+            </w:rPr>
+          </w:r>
+          <w:r>
+            <w:rPr>
+              <w:rStyle w:val="Hyperlink"/>
+              <w:noProof/>
+            </w:rPr>
+            <w:fldChar w:fldCharType="separate"/>
+          </w:r>
+          <w:r>
+            <w:rPr>
+              <w:rStyle w:val="Hyperlink"/>
+              <w:noProof/>
+            </w:rPr>
+            <w:t>Anleitung</w:t>
+          </w:r>
+          <w:r>
+            <w:rPr>
+              <w:noProof/>
+              <w:webHidden/>
+            </w:rPr>
+            <w:tab/>
+          </w:r>
+          <w:r>
+            <w:rPr>
+              <w:noProof/>
+              <w:webHidden/>
+            </w:rPr>
+            <w:fldChar w:fldCharType="begin"/>
+          </w:r>
+          <w:r>
+            <w:rPr>
+              <w:noProof/>
+              <w:webHidden/>
+            </w:rPr>
+            <w:instrText xml:space="preserve"> PAGEREF _Toc443857246 \h </w:instrText>
+          </w:r>
+          <w:r>
+            <w:rPr>
+              <w:noProof/>
+              <w:webHidden/>
+            </w:rPr>
+          </w:r>
+          <w:r>
+            <w:rPr>
+              <w:noProof/>
+              <w:webHidden/>
+            </w:rPr>
+            <w:fldChar w:fldCharType="separate"/>
+          </w:r>
+          <w:r>
+            <w:rPr>
+              <w:noProof/>
+              <w:webHidden/>
+            </w:rPr>
+            <w:t>2</w:t>
+          </w:r>
+          <w:r>
+            <w:rPr>
+              <w:noProof/>
+              <w:webHidden/>
+            </w:rPr>
+            <w:fldChar w:fldCharType="end"/>
+          </w:r>
+          <w:r>
+            <w:rPr>
+              <w:rStyle w:val="Hyperlink"/>
+              <w:noProof/>
+            </w:rPr>
+            <w:fldChar w:fldCharType="end"/>
+          </w:r>
+        </w:p>
+        <w:p>
+          <w:pPr>
+            <w:pStyle w:val="Verzeichnis2"/>
+            <w:tabs>
+              <w:tab w:val="right" w:leader="dot" w:pos="9062"/>
+            </w:tabs>
+            <w:rPr>
+              <w:rFonts w:eastAsiaTheme="minorEastAsia"/>
+              <w:noProof/>
+              <w:lang w:eastAsia="de-DE"/>
+            </w:rPr>
+          </w:pPr>
+          <w:hyperlink w:anchor="_Toc443857247" w:history="1">
             <w:r>
               <w:rPr>
                 <w:rStyle w:val="Hyperlink"/>
                 <w:noProof/>
               </w:rPr>
-              <w:t>Anleitung</w:t>
+              <w:t>Registrierung und Anmeldung</w:t>
             </w:r>
             <w:r>
               <w:rPr>
@@ -91,7 +207,7 @@
                 <w:noProof/>
                 <w:webHidden/>
               </w:rPr>
-              <w:instrText xml:space="preserve"> PAGEREF _Toc442171966 \h </w:instrText>
+              <w:instrText xml:space="preserve"> PAGEREF _Toc443857247 \h </w:instrText>
             </w:r>
             <w:r>
               <w:rPr>
@@ -111,7 +227,7 @@
                 <w:noProof/>
                 <w:webHidden/>
               </w:rPr>
-              <w:t>1</w:t>
+              <w:t>2</w:t>
             </w:r>
             <w:r>
               <w:rPr>
@@ -128,20 +244,19 @@
             <w:tabs>
               <w:tab w:val="right" w:leader="dot" w:pos="9062"/>
             </w:tabs>
-            <w:jc w:val="both"/>
             <w:rPr>
               <w:rFonts w:eastAsiaTheme="minorEastAsia"/>
               <w:noProof/>
               <w:lang w:eastAsia="de-DE"/>
             </w:rPr>
           </w:pPr>
-          <w:hyperlink w:anchor="_Toc442171967" w:history="1">
+          <w:hyperlink w:anchor="_Toc443857248" w:history="1">
             <w:r>
               <w:rPr>
                 <w:rStyle w:val="Hyperlink"/>
                 <w:noProof/>
               </w:rPr>
-              <w:t>Registrierung und Anmeldung</w:t>
+              <w:t>Verwaltung von Ligen (Erstellen, Beitreten und Spielen)</w:t>
             </w:r>
             <w:r>
               <w:rPr>
@@ -162,7 +277,7 @@
                 <w:noProof/>
                 <w:webHidden/>
               </w:rPr>
-              <w:instrText xml:space="preserve"> PAGEREF _Toc442171967 \h </w:instrText>
+              <w:instrText xml:space="preserve"> PAGEREF _Toc443857248 \h </w:instrText>
             </w:r>
             <w:r>
               <w:rPr>
@@ -182,7 +297,7 @@
                 <w:noProof/>
                 <w:webHidden/>
               </w:rPr>
-              <w:t>1</w:t>
+              <w:t>2</w:t>
             </w:r>
             <w:r>
               <w:rPr>
@@ -199,20 +314,19 @@
             <w:tabs>
               <w:tab w:val="right" w:leader="dot" w:pos="9062"/>
             </w:tabs>
-            <w:jc w:val="both"/>
             <w:rPr>
               <w:rFonts w:eastAsiaTheme="minorEastAsia"/>
               <w:noProof/>
               <w:lang w:eastAsia="de-DE"/>
             </w:rPr>
           </w:pPr>
-          <w:hyperlink w:anchor="_Toc442171968" w:history="1">
+          <w:hyperlink w:anchor="_Toc443857249" w:history="1">
             <w:r>
               <w:rPr>
                 <w:rStyle w:val="Hyperlink"/>
                 <w:noProof/>
               </w:rPr>
-              <w:t>Verwaltung von Ligen (Erstellen, Beitreten und Spielen)</w:t>
+              <w:t>Handel mit Spielern</w:t>
             </w:r>
             <w:r>
               <w:rPr>
@@ -233,7 +347,7 @@
                 <w:noProof/>
                 <w:webHidden/>
               </w:rPr>
-              <w:instrText xml:space="preserve"> PAGEREF _Toc442171968 \h </w:instrText>
+              <w:instrText xml:space="preserve"> PAGEREF _Toc443857249 \h </w:instrText>
             </w:r>
             <w:r>
               <w:rPr>
@@ -253,7 +367,7 @@
                 <w:noProof/>
                 <w:webHidden/>
               </w:rPr>
-              <w:t>1</w:t>
+              <w:t>2</w:t>
             </w:r>
             <w:r>
               <w:rPr>
@@ -270,20 +384,19 @@
             <w:tabs>
               <w:tab w:val="right" w:leader="dot" w:pos="9062"/>
             </w:tabs>
-            <w:jc w:val="both"/>
             <w:rPr>
               <w:rFonts w:eastAsiaTheme="minorEastAsia"/>
               <w:noProof/>
               <w:lang w:eastAsia="de-DE"/>
             </w:rPr>
           </w:pPr>
-          <w:hyperlink w:anchor="_Toc442171969" w:history="1">
+          <w:hyperlink w:anchor="_Toc443857250" w:history="1">
             <w:r>
               <w:rPr>
                 <w:rStyle w:val="Hyperlink"/>
                 <w:noProof/>
               </w:rPr>
-              <w:t>Handel mit Spielern</w:t>
+              <w:t>Managen der Aufstellung</w:t>
             </w:r>
             <w:r>
               <w:rPr>
@@ -304,7 +417,7 @@
                 <w:noProof/>
                 <w:webHidden/>
               </w:rPr>
-              <w:instrText xml:space="preserve"> PAGEREF _Toc442171969 \h </w:instrText>
+              <w:instrText xml:space="preserve"> PAGEREF _Toc443857250 \h </w:instrText>
             </w:r>
             <w:r>
               <w:rPr>
@@ -324,7 +437,7 @@
                 <w:noProof/>
                 <w:webHidden/>
               </w:rPr>
-              <w:t>1</w:t>
+              <w:t>3</w:t>
             </w:r>
             <w:r>
               <w:rPr>
@@ -341,20 +454,19 @@
             <w:tabs>
               <w:tab w:val="right" w:leader="dot" w:pos="9062"/>
             </w:tabs>
-            <w:jc w:val="both"/>
             <w:rPr>
               <w:rFonts w:eastAsiaTheme="minorEastAsia"/>
               <w:noProof/>
               <w:lang w:eastAsia="de-DE"/>
             </w:rPr>
           </w:pPr>
-          <w:hyperlink w:anchor="_Toc442171970" w:history="1">
+          <w:hyperlink w:anchor="_Toc443857251" w:history="1">
             <w:r>
               <w:rPr>
                 <w:rStyle w:val="Hyperlink"/>
                 <w:noProof/>
               </w:rPr>
-              <w:t>Managen der Aufstellung</w:t>
+              <w:t>Spielstand prüfen</w:t>
             </w:r>
             <w:r>
               <w:rPr>
@@ -375,7 +487,7 @@
                 <w:noProof/>
                 <w:webHidden/>
               </w:rPr>
-              <w:instrText xml:space="preserve"> PAGEREF _Toc442171970 \h </w:instrText>
+              <w:instrText xml:space="preserve"> PAGEREF _Toc443857251 \h </w:instrText>
             </w:r>
             <w:r>
               <w:rPr>
@@ -395,7 +507,77 @@
                 <w:noProof/>
                 <w:webHidden/>
               </w:rPr>
-              <w:t>2</w:t>
+              <w:t>3</w:t>
+            </w:r>
+            <w:r>
+              <w:rPr>
+                <w:noProof/>
+                <w:webHidden/>
+              </w:rPr>
+              <w:fldChar w:fldCharType="end"/>
+            </w:r>
+          </w:hyperlink>
+        </w:p>
+        <w:p>
+          <w:pPr>
+            <w:pStyle w:val="Verzeichnis1"/>
+            <w:tabs>
+              <w:tab w:val="right" w:leader="dot" w:pos="9062"/>
+            </w:tabs>
+            <w:rPr>
+              <w:rFonts w:eastAsiaTheme="minorEastAsia"/>
+              <w:noProof/>
+              <w:lang w:eastAsia="de-DE"/>
+            </w:rPr>
+          </w:pPr>
+          <w:hyperlink w:anchor="_Toc443857252" w:history="1">
+            <w:r>
+              <w:rPr>
+                <w:rStyle w:val="Hyperlink"/>
+                <w:noProof/>
+              </w:rPr>
+              <w:t>Verwendete Komponenten</w:t>
+            </w:r>
+            <w:r>
+              <w:rPr>
+                <w:noProof/>
+                <w:webHidden/>
+              </w:rPr>
+              <w:tab/>
+            </w:r>
+            <w:r>
+              <w:rPr>
+                <w:noProof/>
+                <w:webHidden/>
+              </w:rPr>
+              <w:fldChar w:fldCharType="begin"/>
+            </w:r>
+            <w:r>
+              <w:rPr>
+                <w:noProof/>
+                <w:webHidden/>
+              </w:rPr>
+              <w:instrText xml:space="preserve"> PAGEREF _Toc443857252 \h </w:instrText>
+            </w:r>
+            <w:r>
+              <w:rPr>
+                <w:noProof/>
+                <w:webHidden/>
+              </w:rPr>
+            </w:r>
+            <w:r>
+              <w:rPr>
+                <w:noProof/>
+                <w:webHidden/>
+              </w:rPr>
+              <w:fldChar w:fldCharType="separate"/>
+            </w:r>
+            <w:r>
+              <w:rPr>
+                <w:noProof/>
+                <w:webHidden/>
+              </w:rPr>
+              <w:t>3</w:t>
             </w:r>
             <w:r>
               <w:rPr>
@@ -412,20 +594,19 @@
             <w:tabs>
               <w:tab w:val="right" w:leader="dot" w:pos="9062"/>
             </w:tabs>
-            <w:jc w:val="both"/>
             <w:rPr>
               <w:rFonts w:eastAsiaTheme="minorEastAsia"/>
               <w:noProof/>
               <w:lang w:eastAsia="de-DE"/>
             </w:rPr>
           </w:pPr>
-          <w:hyperlink w:anchor="_Toc442171971" w:history="1">
+          <w:hyperlink w:anchor="_Toc443857253" w:history="1">
             <w:r>
               <w:rPr>
                 <w:rStyle w:val="Hyperlink"/>
                 <w:noProof/>
               </w:rPr>
-              <w:t>Spielstand prüfen</w:t>
+              <w:t>Java FX</w:t>
             </w:r>
             <w:r>
               <w:rPr>
@@ -446,7 +627,7 @@
                 <w:noProof/>
                 <w:webHidden/>
               </w:rPr>
-              <w:instrText xml:space="preserve"> PAGEREF _Toc442171971 \h </w:instrText>
+              <w:instrText xml:space="preserve"> PAGEREF _Toc443857253 \h </w:instrText>
             </w:r>
             <w:r>
               <w:rPr>
@@ -466,7 +647,497 @@
                 <w:noProof/>
                 <w:webHidden/>
               </w:rPr>
-              <w:t>2</w:t>
+              <w:t>3</w:t>
+            </w:r>
+            <w:r>
+              <w:rPr>
+                <w:noProof/>
+                <w:webHidden/>
+              </w:rPr>
+              <w:fldChar w:fldCharType="end"/>
+            </w:r>
+          </w:hyperlink>
+        </w:p>
+        <w:p>
+          <w:pPr>
+            <w:pStyle w:val="Verzeichnis2"/>
+            <w:tabs>
+              <w:tab w:val="right" w:leader="dot" w:pos="9062"/>
+            </w:tabs>
+            <w:rPr>
+              <w:rFonts w:eastAsiaTheme="minorEastAsia"/>
+              <w:noProof/>
+              <w:lang w:eastAsia="de-DE"/>
+            </w:rPr>
+          </w:pPr>
+          <w:hyperlink w:anchor="_Toc443857254" w:history="1">
+            <w:r>
+              <w:rPr>
+                <w:rStyle w:val="Hyperlink"/>
+                <w:noProof/>
+              </w:rPr>
+              <w:t>Log4J</w:t>
+            </w:r>
+            <w:r>
+              <w:rPr>
+                <w:noProof/>
+                <w:webHidden/>
+              </w:rPr>
+              <w:tab/>
+            </w:r>
+            <w:r>
+              <w:rPr>
+                <w:noProof/>
+                <w:webHidden/>
+              </w:rPr>
+              <w:fldChar w:fldCharType="begin"/>
+            </w:r>
+            <w:r>
+              <w:rPr>
+                <w:noProof/>
+                <w:webHidden/>
+              </w:rPr>
+              <w:instrText xml:space="preserve"> PAGEREF _Toc443857254 \h </w:instrText>
+            </w:r>
+            <w:r>
+              <w:rPr>
+                <w:noProof/>
+                <w:webHidden/>
+              </w:rPr>
+            </w:r>
+            <w:r>
+              <w:rPr>
+                <w:noProof/>
+                <w:webHidden/>
+              </w:rPr>
+              <w:fldChar w:fldCharType="separate"/>
+            </w:r>
+            <w:r>
+              <w:rPr>
+                <w:noProof/>
+                <w:webHidden/>
+              </w:rPr>
+              <w:t>3</w:t>
+            </w:r>
+            <w:r>
+              <w:rPr>
+                <w:noProof/>
+                <w:webHidden/>
+              </w:rPr>
+              <w:fldChar w:fldCharType="end"/>
+            </w:r>
+          </w:hyperlink>
+        </w:p>
+        <w:p>
+          <w:pPr>
+            <w:pStyle w:val="Verzeichnis2"/>
+            <w:tabs>
+              <w:tab w:val="right" w:leader="dot" w:pos="9062"/>
+            </w:tabs>
+            <w:rPr>
+              <w:rFonts w:eastAsiaTheme="minorEastAsia"/>
+              <w:noProof/>
+              <w:lang w:eastAsia="de-DE"/>
+            </w:rPr>
+          </w:pPr>
+          <w:hyperlink w:anchor="_Toc443857255" w:history="1">
+            <w:r>
+              <w:rPr>
+                <w:rStyle w:val="Hyperlink"/>
+                <w:noProof/>
+              </w:rPr>
+              <w:t>Maven</w:t>
+            </w:r>
+            <w:r>
+              <w:rPr>
+                <w:noProof/>
+                <w:webHidden/>
+              </w:rPr>
+              <w:tab/>
+            </w:r>
+            <w:r>
+              <w:rPr>
+                <w:noProof/>
+                <w:webHidden/>
+              </w:rPr>
+              <w:fldChar w:fldCharType="begin"/>
+            </w:r>
+            <w:r>
+              <w:rPr>
+                <w:noProof/>
+                <w:webHidden/>
+              </w:rPr>
+              <w:instrText xml:space="preserve"> PAGEREF _Toc443857255 \h </w:instrText>
+            </w:r>
+            <w:r>
+              <w:rPr>
+                <w:noProof/>
+                <w:webHidden/>
+              </w:rPr>
+            </w:r>
+            <w:r>
+              <w:rPr>
+                <w:noProof/>
+                <w:webHidden/>
+              </w:rPr>
+              <w:fldChar w:fldCharType="separate"/>
+            </w:r>
+            <w:r>
+              <w:rPr>
+                <w:noProof/>
+                <w:webHidden/>
+              </w:rPr>
+              <w:t>3</w:t>
+            </w:r>
+            <w:r>
+              <w:rPr>
+                <w:noProof/>
+                <w:webHidden/>
+              </w:rPr>
+              <w:fldChar w:fldCharType="end"/>
+            </w:r>
+          </w:hyperlink>
+        </w:p>
+        <w:p>
+          <w:pPr>
+            <w:pStyle w:val="Verzeichnis2"/>
+            <w:tabs>
+              <w:tab w:val="right" w:leader="dot" w:pos="9062"/>
+            </w:tabs>
+            <w:rPr>
+              <w:rFonts w:eastAsiaTheme="minorEastAsia"/>
+              <w:noProof/>
+              <w:lang w:eastAsia="de-DE"/>
+            </w:rPr>
+          </w:pPr>
+          <w:hyperlink w:anchor="_Toc443857256" w:history="1">
+            <w:r>
+              <w:rPr>
+                <w:rStyle w:val="Hyperlink"/>
+                <w:noProof/>
+              </w:rPr>
+              <w:t>SQLite</w:t>
+            </w:r>
+            <w:r>
+              <w:rPr>
+                <w:noProof/>
+                <w:webHidden/>
+              </w:rPr>
+              <w:tab/>
+            </w:r>
+            <w:r>
+              <w:rPr>
+                <w:noProof/>
+                <w:webHidden/>
+              </w:rPr>
+              <w:fldChar w:fldCharType="begin"/>
+            </w:r>
+            <w:r>
+              <w:rPr>
+                <w:noProof/>
+                <w:webHidden/>
+              </w:rPr>
+              <w:instrText xml:space="preserve"> PAGEREF _Toc443857256 \h </w:instrText>
+            </w:r>
+            <w:r>
+              <w:rPr>
+                <w:noProof/>
+                <w:webHidden/>
+              </w:rPr>
+            </w:r>
+            <w:r>
+              <w:rPr>
+                <w:noProof/>
+                <w:webHidden/>
+              </w:rPr>
+              <w:fldChar w:fldCharType="separate"/>
+            </w:r>
+            <w:r>
+              <w:rPr>
+                <w:noProof/>
+                <w:webHidden/>
+              </w:rPr>
+              <w:t>4</w:t>
+            </w:r>
+            <w:r>
+              <w:rPr>
+                <w:noProof/>
+                <w:webHidden/>
+              </w:rPr>
+              <w:fldChar w:fldCharType="end"/>
+            </w:r>
+          </w:hyperlink>
+        </w:p>
+        <w:p>
+          <w:pPr>
+            <w:pStyle w:val="Verzeichnis2"/>
+            <w:tabs>
+              <w:tab w:val="right" w:leader="dot" w:pos="9062"/>
+            </w:tabs>
+            <w:rPr>
+              <w:rFonts w:eastAsiaTheme="minorEastAsia"/>
+              <w:noProof/>
+              <w:lang w:eastAsia="de-DE"/>
+            </w:rPr>
+          </w:pPr>
+          <w:hyperlink w:anchor="_Toc443857257" w:history="1">
+            <w:r>
+              <w:rPr>
+                <w:rStyle w:val="Hyperlink"/>
+                <w:noProof/>
+              </w:rPr>
+              <w:t>JUnit</w:t>
+            </w:r>
+            <w:r>
+              <w:rPr>
+                <w:noProof/>
+                <w:webHidden/>
+              </w:rPr>
+              <w:tab/>
+            </w:r>
+            <w:r>
+              <w:rPr>
+                <w:noProof/>
+                <w:webHidden/>
+              </w:rPr>
+              <w:fldChar w:fldCharType="begin"/>
+            </w:r>
+            <w:r>
+              <w:rPr>
+                <w:noProof/>
+                <w:webHidden/>
+              </w:rPr>
+              <w:instrText xml:space="preserve"> PAGEREF _Toc443857257 \h </w:instrText>
+            </w:r>
+            <w:r>
+              <w:rPr>
+                <w:noProof/>
+                <w:webHidden/>
+              </w:rPr>
+            </w:r>
+            <w:r>
+              <w:rPr>
+                <w:noProof/>
+                <w:webHidden/>
+              </w:rPr>
+              <w:fldChar w:fldCharType="separate"/>
+            </w:r>
+            <w:r>
+              <w:rPr>
+                <w:noProof/>
+                <w:webHidden/>
+              </w:rPr>
+              <w:t>4</w:t>
+            </w:r>
+            <w:r>
+              <w:rPr>
+                <w:noProof/>
+                <w:webHidden/>
+              </w:rPr>
+              <w:fldChar w:fldCharType="end"/>
+            </w:r>
+          </w:hyperlink>
+        </w:p>
+        <w:p>
+          <w:pPr>
+            <w:pStyle w:val="Verzeichnis2"/>
+            <w:tabs>
+              <w:tab w:val="right" w:leader="dot" w:pos="9062"/>
+            </w:tabs>
+            <w:rPr>
+              <w:rFonts w:eastAsiaTheme="minorEastAsia"/>
+              <w:noProof/>
+              <w:lang w:eastAsia="de-DE"/>
+            </w:rPr>
+          </w:pPr>
+          <w:hyperlink w:anchor="_Toc443857258" w:history="1">
+            <w:r>
+              <w:rPr>
+                <w:rStyle w:val="Hyperlink"/>
+                <w:noProof/>
+              </w:rPr>
+              <w:t>JDOM</w:t>
+            </w:r>
+            <w:r>
+              <w:rPr>
+                <w:noProof/>
+                <w:webHidden/>
+              </w:rPr>
+              <w:tab/>
+            </w:r>
+            <w:r>
+              <w:rPr>
+                <w:noProof/>
+                <w:webHidden/>
+              </w:rPr>
+              <w:fldChar w:fldCharType="begin"/>
+            </w:r>
+            <w:r>
+              <w:rPr>
+                <w:noProof/>
+                <w:webHidden/>
+              </w:rPr>
+              <w:instrText xml:space="preserve"> PAGEREF _Toc443857258 \h </w:instrText>
+            </w:r>
+            <w:r>
+              <w:rPr>
+                <w:noProof/>
+                <w:webHidden/>
+              </w:rPr>
+            </w:r>
+            <w:r>
+              <w:rPr>
+                <w:noProof/>
+                <w:webHidden/>
+              </w:rPr>
+              <w:fldChar w:fldCharType="separate"/>
+            </w:r>
+            <w:r>
+              <w:rPr>
+                <w:noProof/>
+                <w:webHidden/>
+              </w:rPr>
+              <w:t>4</w:t>
+            </w:r>
+            <w:r>
+              <w:rPr>
+                <w:noProof/>
+                <w:webHidden/>
+              </w:rPr>
+              <w:fldChar w:fldCharType="end"/>
+            </w:r>
+          </w:hyperlink>
+        </w:p>
+        <w:p>
+          <w:pPr>
+            <w:pStyle w:val="Verzeichnis2"/>
+            <w:tabs>
+              <w:tab w:val="right" w:leader="dot" w:pos="9062"/>
+            </w:tabs>
+            <w:rPr>
+              <w:rFonts w:eastAsiaTheme="minorEastAsia"/>
+              <w:noProof/>
+              <w:lang w:eastAsia="de-DE"/>
+            </w:rPr>
+          </w:pPr>
+          <w:hyperlink w:anchor="_Toc443857259" w:history="1">
+            <w:r>
+              <w:rPr>
+                <w:rStyle w:val="Hyperlink"/>
+                <w:noProof/>
+              </w:rPr>
+              <w:t>JSON</w:t>
+            </w:r>
+            <w:r>
+              <w:rPr>
+                <w:noProof/>
+                <w:webHidden/>
+              </w:rPr>
+              <w:tab/>
+            </w:r>
+            <w:r>
+              <w:rPr>
+                <w:noProof/>
+                <w:webHidden/>
+              </w:rPr>
+              <w:fldChar w:fldCharType="begin"/>
+            </w:r>
+            <w:r>
+              <w:rPr>
+                <w:noProof/>
+                <w:webHidden/>
+              </w:rPr>
+              <w:instrText xml:space="preserve"> PAGEREF _Toc443857259 \h </w:instrText>
+            </w:r>
+            <w:r>
+              <w:rPr>
+                <w:noProof/>
+                <w:webHidden/>
+              </w:rPr>
+            </w:r>
+            <w:r>
+              <w:rPr>
+                <w:noProof/>
+                <w:webHidden/>
+              </w:rPr>
+              <w:fldChar w:fldCharType="separate"/>
+            </w:r>
+            <w:r>
+              <w:rPr>
+                <w:noProof/>
+                <w:webHidden/>
+              </w:rPr>
+              <w:t>4</w:t>
+            </w:r>
+            <w:r>
+              <w:rPr>
+                <w:noProof/>
+                <w:webHidden/>
+              </w:rPr>
+              <w:fldChar w:fldCharType="end"/>
+            </w:r>
+          </w:hyperlink>
+        </w:p>
+        <w:p>
+          <w:pPr>
+            <w:pStyle w:val="Verzeichnis2"/>
+            <w:tabs>
+              <w:tab w:val="right" w:leader="dot" w:pos="9062"/>
+            </w:tabs>
+            <w:rPr>
+              <w:rFonts w:eastAsiaTheme="minorEastAsia"/>
+              <w:noProof/>
+              <w:lang w:eastAsia="de-DE"/>
+            </w:rPr>
+          </w:pPr>
+          <w:hyperlink w:anchor="_Toc443857260" w:history="1">
+            <w:r>
+              <w:rPr>
+                <w:rStyle w:val="Hyperlink"/>
+                <w:noProof/>
+              </w:rPr>
+              <w:t>Jsoup</w:t>
+            </w:r>
+            <w:r>
+              <w:rPr>
+                <w:noProof/>
+                <w:webHidden/>
+              </w:rPr>
+              <w:tab/>
+            </w:r>
+            <w:r>
+              <w:rPr>
+                <w:noProof/>
+                <w:webHidden/>
+              </w:rPr>
+              <w:fldChar w:fldCharType="begin"/>
+            </w:r>
+            <w:r>
+              <w:rPr>
+                <w:noProof/>
+                <w:webHidden/>
+              </w:rPr>
+              <w:instrText xml:space="preserve"> PAGEREF _Toc443857260 \h </w:instrText>
+            </w:r>
+            <w:r>
+              <w:rPr>
+                <w:noProof/>
+                <w:webHidden/>
+              </w:rPr>
+            </w:r>
+            <w:r>
+              <w:rPr>
+                <w:noProof/>
+                <w:webHidden/>
+              </w:rPr>
+              <w:fldChar w:fldCharType="separate"/>
+            </w:r>
+            <w:r>
+              <w:rPr>
+                <w:noProof/>
+                <w:webHidden/>
+              </w:rPr>
+              <w:t>4</w:t>
             </w:r>
             <w:r>
               <w:rPr>
@@ -483,20 +1154,19 @@
             <w:tabs>
               <w:tab w:val="right" w:leader="dot" w:pos="9062"/>
             </w:tabs>
-            <w:jc w:val="both"/>
             <w:rPr>
               <w:rFonts w:eastAsiaTheme="minorEastAsia"/>
               <w:noProof/>
               <w:lang w:eastAsia="de-DE"/>
             </w:rPr>
           </w:pPr>
-          <w:hyperlink w:anchor="_Toc442171972" w:history="1">
+          <w:hyperlink w:anchor="_Toc443857261" w:history="1">
             <w:r>
               <w:rPr>
                 <w:rStyle w:val="Hyperlink"/>
                 <w:noProof/>
               </w:rPr>
-              <w:t>Verwendete Komponenten</w:t>
+              <w:t>Aufbau der Anwendung</w:t>
             </w:r>
             <w:r>
               <w:rPr>
@@ -517,7 +1187,7 @@
                 <w:noProof/>
                 <w:webHidden/>
               </w:rPr>
-              <w:instrText xml:space="preserve"> PAGEREF _Toc442171972 \h </w:instrText>
+              <w:instrText xml:space="preserve"> PAGEREF _Toc443857261 \h </w:instrText>
             </w:r>
             <w:r>
               <w:rPr>
@@ -537,7 +1207,7 @@
                 <w:noProof/>
                 <w:webHidden/>
               </w:rPr>
-              <w:t>2</w:t>
+              <w:t>4</w:t>
             </w:r>
             <w:r>
               <w:rPr>
@@ -554,20 +1224,19 @@
             <w:tabs>
               <w:tab w:val="right" w:leader="dot" w:pos="9062"/>
             </w:tabs>
-            <w:jc w:val="both"/>
             <w:rPr>
               <w:rFonts w:eastAsiaTheme="minorEastAsia"/>
               <w:noProof/>
               <w:lang w:eastAsia="de-DE"/>
             </w:rPr>
           </w:pPr>
-          <w:hyperlink w:anchor="_Toc442171973" w:history="1">
+          <w:hyperlink w:anchor="_Toc443857262" w:history="1">
             <w:r>
               <w:rPr>
                 <w:rStyle w:val="Hyperlink"/>
                 <w:noProof/>
               </w:rPr>
-              <w:t>Java FX</w:t>
+              <w:t>ServerApplication</w:t>
             </w:r>
             <w:r>
               <w:rPr>
@@ -588,7 +1257,7 @@
                 <w:noProof/>
                 <w:webHidden/>
               </w:rPr>
-              <w:instrText xml:space="preserve"> PAGEREF _Toc442171973 \h </w:instrText>
+              <w:instrText xml:space="preserve"> PAGEREF _Toc443857262 \h </w:instrText>
             </w:r>
             <w:r>
               <w:rPr>
@@ -608,7 +1277,7 @@
                 <w:noProof/>
                 <w:webHidden/>
               </w:rPr>
-              <w:t>2</w:t>
+              <w:t>4</w:t>
             </w:r>
             <w:r>
               <w:rPr>
@@ -625,20 +1294,19 @@
             <w:tabs>
               <w:tab w:val="right" w:leader="dot" w:pos="9062"/>
             </w:tabs>
-            <w:jc w:val="both"/>
             <w:rPr>
               <w:rFonts w:eastAsiaTheme="minorEastAsia"/>
               <w:noProof/>
               <w:lang w:eastAsia="de-DE"/>
             </w:rPr>
           </w:pPr>
-          <w:hyperlink w:anchor="_Toc442171974" w:history="1">
+          <w:hyperlink w:anchor="_Toc443857263" w:history="1">
             <w:r>
               <w:rPr>
                 <w:rStyle w:val="Hyperlink"/>
                 <w:noProof/>
               </w:rPr>
-              <w:t>Log4J</w:t>
+              <w:t>ClientApplication</w:t>
             </w:r>
             <w:r>
               <w:rPr>
@@ -659,7 +1327,7 @@
                 <w:noProof/>
                 <w:webHidden/>
               </w:rPr>
-              <w:instrText xml:space="preserve"> PAGEREF _Toc442171974 \h </w:instrText>
+              <w:instrText xml:space="preserve"> PAGEREF _Toc443857263 \h </w:instrText>
             </w:r>
             <w:r>
               <w:rPr>
@@ -679,7 +1347,7 @@
                 <w:noProof/>
                 <w:webHidden/>
               </w:rPr>
-              <w:t>2</w:t>
+              <w:t>5</w:t>
             </w:r>
             <w:r>
               <w:rPr>
@@ -696,20 +1364,19 @@
             <w:tabs>
               <w:tab w:val="right" w:leader="dot" w:pos="9062"/>
             </w:tabs>
-            <w:jc w:val="both"/>
             <w:rPr>
               <w:rFonts w:eastAsiaTheme="minorEastAsia"/>
               <w:noProof/>
               <w:lang w:eastAsia="de-DE"/>
             </w:rPr>
           </w:pPr>
-          <w:hyperlink w:anchor="_Toc442171975" w:history="1">
+          <w:hyperlink w:anchor="_Toc443857264" w:history="1">
             <w:r>
               <w:rPr>
                 <w:rStyle w:val="Hyperlink"/>
                 <w:noProof/>
               </w:rPr>
-              <w:t>Maven</w:t>
+              <w:t>ConnectorLib</w:t>
             </w:r>
             <w:r>
               <w:rPr>
@@ -730,7 +1397,7 @@
                 <w:noProof/>
                 <w:webHidden/>
               </w:rPr>
-              <w:instrText xml:space="preserve"> PAGEREF _Toc442171975 \h </w:instrText>
+              <w:instrText xml:space="preserve"> PAGEREF _Toc443857264 \h </w:instrText>
             </w:r>
             <w:r>
               <w:rPr>
@@ -750,7 +1417,7 @@
                 <w:noProof/>
                 <w:webHidden/>
               </w:rPr>
-              <w:t>2</w:t>
+              <w:t>5</w:t>
             </w:r>
             <w:r>
               <w:rPr>
@@ -767,20 +1434,19 @@
             <w:tabs>
               <w:tab w:val="right" w:leader="dot" w:pos="9062"/>
             </w:tabs>
-            <w:jc w:val="both"/>
             <w:rPr>
               <w:rFonts w:eastAsiaTheme="minorEastAsia"/>
               <w:noProof/>
               <w:lang w:eastAsia="de-DE"/>
             </w:rPr>
           </w:pPr>
-          <w:hyperlink w:anchor="_Toc442171976" w:history="1">
+          <w:hyperlink w:anchor="_Toc443857265" w:history="1">
             <w:r>
               <w:rPr>
                 <w:rStyle w:val="Hyperlink"/>
                 <w:noProof/>
               </w:rPr>
-              <w:t>SQLite</w:t>
+              <w:t>Projekt Management</w:t>
             </w:r>
             <w:r>
               <w:rPr>
@@ -801,7 +1467,7 @@
                 <w:noProof/>
                 <w:webHidden/>
               </w:rPr>
-              <w:instrText xml:space="preserve"> PAGEREF _Toc442171976 \h </w:instrText>
+              <w:instrText xml:space="preserve"> PAGEREF _Toc443857265 \h </w:instrText>
             </w:r>
             <w:r>
               <w:rPr>
@@ -821,7 +1487,287 @@
                 <w:noProof/>
                 <w:webHidden/>
               </w:rPr>
-              <w:t>3</w:t>
+              <w:t>5</w:t>
+            </w:r>
+            <w:r>
+              <w:rPr>
+                <w:noProof/>
+                <w:webHidden/>
+              </w:rPr>
+              <w:fldChar w:fldCharType="end"/>
+            </w:r>
+          </w:hyperlink>
+        </w:p>
+        <w:p>
+          <w:pPr>
+            <w:pStyle w:val="Verzeichnis1"/>
+            <w:tabs>
+              <w:tab w:val="right" w:leader="dot" w:pos="9062"/>
+            </w:tabs>
+            <w:rPr>
+              <w:rFonts w:eastAsiaTheme="minorEastAsia"/>
+              <w:noProof/>
+              <w:lang w:eastAsia="de-DE"/>
+            </w:rPr>
+          </w:pPr>
+          <w:hyperlink w:anchor="_Toc443857266" w:history="1">
+            <w:r>
+              <w:rPr>
+                <w:rStyle w:val="Hyperlink"/>
+                <w:noProof/>
+              </w:rPr>
+              <w:t>Beschreibung des Umsetzungsgrades</w:t>
+            </w:r>
+            <w:r>
+              <w:rPr>
+                <w:noProof/>
+                <w:webHidden/>
+              </w:rPr>
+              <w:tab/>
+            </w:r>
+            <w:r>
+              <w:rPr>
+                <w:noProof/>
+                <w:webHidden/>
+              </w:rPr>
+              <w:fldChar w:fldCharType="begin"/>
+            </w:r>
+            <w:r>
+              <w:rPr>
+                <w:noProof/>
+                <w:webHidden/>
+              </w:rPr>
+              <w:instrText xml:space="preserve"> PAGEREF _Toc443857266 \h </w:instrText>
+            </w:r>
+            <w:r>
+              <w:rPr>
+                <w:noProof/>
+                <w:webHidden/>
+              </w:rPr>
+            </w:r>
+            <w:r>
+              <w:rPr>
+                <w:noProof/>
+                <w:webHidden/>
+              </w:rPr>
+              <w:fldChar w:fldCharType="separate"/>
+            </w:r>
+            <w:r>
+              <w:rPr>
+                <w:noProof/>
+                <w:webHidden/>
+              </w:rPr>
+              <w:t>6</w:t>
+            </w:r>
+            <w:r>
+              <w:rPr>
+                <w:noProof/>
+                <w:webHidden/>
+              </w:rPr>
+              <w:fldChar w:fldCharType="end"/>
+            </w:r>
+          </w:hyperlink>
+        </w:p>
+        <w:p>
+          <w:pPr>
+            <w:pStyle w:val="Verzeichnis1"/>
+            <w:tabs>
+              <w:tab w:val="right" w:leader="dot" w:pos="9062"/>
+            </w:tabs>
+            <w:rPr>
+              <w:rFonts w:eastAsiaTheme="minorEastAsia"/>
+              <w:noProof/>
+              <w:lang w:eastAsia="de-DE"/>
+            </w:rPr>
+          </w:pPr>
+          <w:hyperlink w:anchor="_Toc443857267" w:history="1">
+            <w:r>
+              <w:rPr>
+                <w:rStyle w:val="Hyperlink"/>
+                <w:noProof/>
+              </w:rPr>
+              <w:t>Testabdeckung</w:t>
+            </w:r>
+            <w:r>
+              <w:rPr>
+                <w:noProof/>
+                <w:webHidden/>
+              </w:rPr>
+              <w:tab/>
+            </w:r>
+            <w:r>
+              <w:rPr>
+                <w:noProof/>
+                <w:webHidden/>
+              </w:rPr>
+              <w:fldChar w:fldCharType="begin"/>
+            </w:r>
+            <w:r>
+              <w:rPr>
+                <w:noProof/>
+                <w:webHidden/>
+              </w:rPr>
+              <w:instrText xml:space="preserve"> PAGEREF _Toc443857267 \h </w:instrText>
+            </w:r>
+            <w:r>
+              <w:rPr>
+                <w:noProof/>
+                <w:webHidden/>
+              </w:rPr>
+            </w:r>
+            <w:r>
+              <w:rPr>
+                <w:noProof/>
+                <w:webHidden/>
+              </w:rPr>
+              <w:fldChar w:fldCharType="separate"/>
+            </w:r>
+            <w:r>
+              <w:rPr>
+                <w:noProof/>
+                <w:webHidden/>
+              </w:rPr>
+              <w:t>7</w:t>
+            </w:r>
+            <w:r>
+              <w:rPr>
+                <w:noProof/>
+                <w:webHidden/>
+              </w:rPr>
+              <w:fldChar w:fldCharType="end"/>
+            </w:r>
+          </w:hyperlink>
+        </w:p>
+        <w:p>
+          <w:pPr>
+            <w:pStyle w:val="Verzeichnis1"/>
+            <w:tabs>
+              <w:tab w:val="right" w:leader="dot" w:pos="9062"/>
+            </w:tabs>
+            <w:rPr>
+              <w:rFonts w:eastAsiaTheme="minorEastAsia"/>
+              <w:noProof/>
+              <w:lang w:eastAsia="de-DE"/>
+            </w:rPr>
+          </w:pPr>
+          <w:hyperlink w:anchor="_Toc443857268" w:history="1">
+            <w:r>
+              <w:rPr>
+                <w:rStyle w:val="Hyperlink"/>
+                <w:noProof/>
+              </w:rPr>
+              <w:t>Erkenntnisgewinn</w:t>
+            </w:r>
+            <w:r>
+              <w:rPr>
+                <w:noProof/>
+                <w:webHidden/>
+              </w:rPr>
+              <w:tab/>
+            </w:r>
+            <w:r>
+              <w:rPr>
+                <w:noProof/>
+                <w:webHidden/>
+              </w:rPr>
+              <w:fldChar w:fldCharType="begin"/>
+            </w:r>
+            <w:r>
+              <w:rPr>
+                <w:noProof/>
+                <w:webHidden/>
+              </w:rPr>
+              <w:instrText xml:space="preserve"> PAGEREF _Toc443857268 \h </w:instrText>
+            </w:r>
+            <w:r>
+              <w:rPr>
+                <w:noProof/>
+                <w:webHidden/>
+              </w:rPr>
+            </w:r>
+            <w:r>
+              <w:rPr>
+                <w:noProof/>
+                <w:webHidden/>
+              </w:rPr>
+              <w:fldChar w:fldCharType="separate"/>
+            </w:r>
+            <w:r>
+              <w:rPr>
+                <w:noProof/>
+                <w:webHidden/>
+              </w:rPr>
+              <w:t>8</w:t>
+            </w:r>
+            <w:r>
+              <w:rPr>
+                <w:noProof/>
+                <w:webHidden/>
+              </w:rPr>
+              <w:fldChar w:fldCharType="end"/>
+            </w:r>
+          </w:hyperlink>
+        </w:p>
+        <w:p>
+          <w:pPr>
+            <w:pStyle w:val="Verzeichnis1"/>
+            <w:tabs>
+              <w:tab w:val="right" w:leader="dot" w:pos="9062"/>
+            </w:tabs>
+            <w:rPr>
+              <w:rFonts w:eastAsiaTheme="minorEastAsia"/>
+              <w:noProof/>
+              <w:lang w:eastAsia="de-DE"/>
+            </w:rPr>
+          </w:pPr>
+          <w:hyperlink w:anchor="_Toc443857269" w:history="1">
+            <w:r>
+              <w:rPr>
+                <w:rStyle w:val="Hyperlink"/>
+                <w:noProof/>
+              </w:rPr>
+              <w:t>Anhang</w:t>
+            </w:r>
+            <w:r>
+              <w:rPr>
+                <w:noProof/>
+                <w:webHidden/>
+              </w:rPr>
+              <w:tab/>
+            </w:r>
+            <w:r>
+              <w:rPr>
+                <w:noProof/>
+                <w:webHidden/>
+              </w:rPr>
+              <w:fldChar w:fldCharType="begin"/>
+            </w:r>
+            <w:r>
+              <w:rPr>
+                <w:noProof/>
+                <w:webHidden/>
+              </w:rPr>
+              <w:instrText xml:space="preserve"> PAGEREF _Toc443857269 \h </w:instrText>
+            </w:r>
+            <w:r>
+              <w:rPr>
+                <w:noProof/>
+                <w:webHidden/>
+              </w:rPr>
+            </w:r>
+            <w:r>
+              <w:rPr>
+                <w:noProof/>
+                <w:webHidden/>
+              </w:rPr>
+              <w:fldChar w:fldCharType="separate"/>
+            </w:r>
+            <w:r>
+              <w:rPr>
+                <w:noProof/>
+                <w:webHidden/>
+              </w:rPr>
+              <w:t>9</w:t>
             </w:r>
             <w:r>
               <w:rPr>
@@ -838,20 +1784,19 @@
             <w:tabs>
               <w:tab w:val="right" w:leader="dot" w:pos="9062"/>
             </w:tabs>
-            <w:jc w:val="both"/>
             <w:rPr>
               <w:rFonts w:eastAsiaTheme="minorEastAsia"/>
               <w:noProof/>
               <w:lang w:eastAsia="de-DE"/>
             </w:rPr>
           </w:pPr>
-          <w:hyperlink w:anchor="_Toc442171977" w:history="1">
+          <w:hyperlink w:anchor="_Toc443857270" w:history="1">
             <w:r>
               <w:rPr>
                 <w:rStyle w:val="Hyperlink"/>
                 <w:noProof/>
               </w:rPr>
-              <w:t>JUnit</w:t>
+              <w:t>Aufbau der Anwendung</w:t>
             </w:r>
             <w:r>
               <w:rPr>
@@ -872,7 +1817,7 @@
                 <w:noProof/>
                 <w:webHidden/>
               </w:rPr>
-              <w:instrText xml:space="preserve"> PAGEREF _Toc442171977 \h </w:instrText>
+              <w:instrText xml:space="preserve"> PAGEREF _Toc443857270 \h </w:instrText>
             </w:r>
             <w:r>
               <w:rPr>
@@ -892,859 +1837,7 @@
                 <w:noProof/>
                 <w:webHidden/>
               </w:rPr>
-              <w:t>3</w:t>
-            </w:r>
-            <w:r>
-              <w:rPr>
-                <w:noProof/>
-                <w:webHidden/>
-              </w:rPr>
-              <w:fldChar w:fldCharType="end"/>
-            </w:r>
-          </w:hyperlink>
-        </w:p>
-        <w:p>
-          <w:pPr>
-            <w:pStyle w:val="Verzeichnis2"/>
-            <w:tabs>
-              <w:tab w:val="right" w:leader="dot" w:pos="9062"/>
-            </w:tabs>
-            <w:jc w:val="both"/>
-            <w:rPr>
-              <w:rFonts w:eastAsiaTheme="minorEastAsia"/>
-              <w:noProof/>
-              <w:lang w:eastAsia="de-DE"/>
-            </w:rPr>
-          </w:pPr>
-          <w:hyperlink w:anchor="_Toc442171978" w:history="1">
-            <w:r>
-              <w:rPr>
-                <w:rStyle w:val="Hyperlink"/>
-                <w:noProof/>
-              </w:rPr>
-              <w:t>JDOM</w:t>
-            </w:r>
-            <w:r>
-              <w:rPr>
-                <w:noProof/>
-                <w:webHidden/>
-              </w:rPr>
-              <w:tab/>
-            </w:r>
-            <w:r>
-              <w:rPr>
-                <w:noProof/>
-                <w:webHidden/>
-              </w:rPr>
-              <w:fldChar w:fldCharType="begin"/>
-            </w:r>
-            <w:r>
-              <w:rPr>
-                <w:noProof/>
-                <w:webHidden/>
-              </w:rPr>
-              <w:instrText xml:space="preserve"> PAGEREF _Toc442171978 \h </w:instrText>
-            </w:r>
-            <w:r>
-              <w:rPr>
-                <w:noProof/>
-                <w:webHidden/>
-              </w:rPr>
-            </w:r>
-            <w:r>
-              <w:rPr>
-                <w:noProof/>
-                <w:webHidden/>
-              </w:rPr>
-              <w:fldChar w:fldCharType="separate"/>
-            </w:r>
-            <w:r>
-              <w:rPr>
-                <w:noProof/>
-                <w:webHidden/>
-              </w:rPr>
-              <w:t>3</w:t>
-            </w:r>
-            <w:r>
-              <w:rPr>
-                <w:noProof/>
-                <w:webHidden/>
-              </w:rPr>
-              <w:fldChar w:fldCharType="end"/>
-            </w:r>
-          </w:hyperlink>
-        </w:p>
-        <w:p>
-          <w:pPr>
-            <w:pStyle w:val="Verzeichnis2"/>
-            <w:tabs>
-              <w:tab w:val="right" w:leader="dot" w:pos="9062"/>
-            </w:tabs>
-            <w:jc w:val="both"/>
-            <w:rPr>
-              <w:rFonts w:eastAsiaTheme="minorEastAsia"/>
-              <w:noProof/>
-              <w:lang w:eastAsia="de-DE"/>
-            </w:rPr>
-          </w:pPr>
-          <w:hyperlink w:anchor="_Toc442171979" w:history="1">
-            <w:r>
-              <w:rPr>
-                <w:rStyle w:val="Hyperlink"/>
-                <w:noProof/>
-              </w:rPr>
-              <w:t>JSON</w:t>
-            </w:r>
-            <w:r>
-              <w:rPr>
-                <w:noProof/>
-                <w:webHidden/>
-              </w:rPr>
-              <w:tab/>
-            </w:r>
-            <w:r>
-              <w:rPr>
-                <w:noProof/>
-                <w:webHidden/>
-              </w:rPr>
-              <w:fldChar w:fldCharType="begin"/>
-            </w:r>
-            <w:r>
-              <w:rPr>
-                <w:noProof/>
-                <w:webHidden/>
-              </w:rPr>
-              <w:instrText xml:space="preserve"> PAGEREF _Toc442171979 \h </w:instrText>
-            </w:r>
-            <w:r>
-              <w:rPr>
-                <w:noProof/>
-                <w:webHidden/>
-              </w:rPr>
-            </w:r>
-            <w:r>
-              <w:rPr>
-                <w:noProof/>
-                <w:webHidden/>
-              </w:rPr>
-              <w:fldChar w:fldCharType="separate"/>
-            </w:r>
-            <w:r>
-              <w:rPr>
-                <w:noProof/>
-                <w:webHidden/>
-              </w:rPr>
-              <w:t>3</w:t>
-            </w:r>
-            <w:r>
-              <w:rPr>
-                <w:noProof/>
-                <w:webHidden/>
-              </w:rPr>
-              <w:fldChar w:fldCharType="end"/>
-            </w:r>
-          </w:hyperlink>
-        </w:p>
-        <w:p>
-          <w:pPr>
-            <w:pStyle w:val="Verzeichnis2"/>
-            <w:tabs>
-              <w:tab w:val="right" w:leader="dot" w:pos="9062"/>
-            </w:tabs>
-            <w:jc w:val="both"/>
-            <w:rPr>
-              <w:rFonts w:eastAsiaTheme="minorEastAsia"/>
-              <w:noProof/>
-              <w:lang w:eastAsia="de-DE"/>
-            </w:rPr>
-          </w:pPr>
-          <w:hyperlink w:anchor="_Toc442171980" w:history="1">
-            <w:r>
-              <w:rPr>
-                <w:rStyle w:val="Hyperlink"/>
-                <w:noProof/>
-              </w:rPr>
-              <w:t>Jsoup</w:t>
-            </w:r>
-            <w:r>
-              <w:rPr>
-                <w:noProof/>
-                <w:webHidden/>
-              </w:rPr>
-              <w:tab/>
-            </w:r>
-            <w:r>
-              <w:rPr>
-                <w:noProof/>
-                <w:webHidden/>
-              </w:rPr>
-              <w:fldChar w:fldCharType="begin"/>
-            </w:r>
-            <w:r>
-              <w:rPr>
-                <w:noProof/>
-                <w:webHidden/>
-              </w:rPr>
-              <w:instrText xml:space="preserve"> PAGEREF _Toc442171980 \h </w:instrText>
-            </w:r>
-            <w:r>
-              <w:rPr>
-                <w:noProof/>
-                <w:webHidden/>
-              </w:rPr>
-            </w:r>
-            <w:r>
-              <w:rPr>
-                <w:noProof/>
-                <w:webHidden/>
-              </w:rPr>
-              <w:fldChar w:fldCharType="separate"/>
-            </w:r>
-            <w:r>
-              <w:rPr>
-                <w:noProof/>
-                <w:webHidden/>
-              </w:rPr>
-              <w:t>3</w:t>
-            </w:r>
-            <w:r>
-              <w:rPr>
-                <w:noProof/>
-                <w:webHidden/>
-              </w:rPr>
-              <w:fldChar w:fldCharType="end"/>
-            </w:r>
-          </w:hyperlink>
-        </w:p>
-        <w:p>
-          <w:pPr>
-            <w:pStyle w:val="Verzeichnis1"/>
-            <w:tabs>
-              <w:tab w:val="right" w:leader="dot" w:pos="9062"/>
-            </w:tabs>
-            <w:jc w:val="both"/>
-            <w:rPr>
-              <w:rFonts w:eastAsiaTheme="minorEastAsia"/>
-              <w:noProof/>
-              <w:lang w:eastAsia="de-DE"/>
-            </w:rPr>
-          </w:pPr>
-          <w:hyperlink w:anchor="_Toc442171981" w:history="1">
-            <w:r>
-              <w:rPr>
-                <w:rStyle w:val="Hyperlink"/>
-                <w:noProof/>
-              </w:rPr>
-              <w:t>Aufbau der Anwendung</w:t>
-            </w:r>
-            <w:r>
-              <w:rPr>
-                <w:noProof/>
-                <w:webHidden/>
-              </w:rPr>
-              <w:tab/>
-            </w:r>
-            <w:r>
-              <w:rPr>
-                <w:noProof/>
-                <w:webHidden/>
-              </w:rPr>
-              <w:fldChar w:fldCharType="begin"/>
-            </w:r>
-            <w:r>
-              <w:rPr>
-                <w:noProof/>
-                <w:webHidden/>
-              </w:rPr>
-              <w:instrText xml:space="preserve"> PAGEREF _Toc442171981 \h </w:instrText>
-            </w:r>
-            <w:r>
-              <w:rPr>
-                <w:noProof/>
-                <w:webHidden/>
-              </w:rPr>
-            </w:r>
-            <w:r>
-              <w:rPr>
-                <w:noProof/>
-                <w:webHidden/>
-              </w:rPr>
-              <w:fldChar w:fldCharType="separate"/>
-            </w:r>
-            <w:r>
-              <w:rPr>
-                <w:noProof/>
-                <w:webHidden/>
-              </w:rPr>
-              <w:t>3</w:t>
-            </w:r>
-            <w:r>
-              <w:rPr>
-                <w:noProof/>
-                <w:webHidden/>
-              </w:rPr>
-              <w:fldChar w:fldCharType="end"/>
-            </w:r>
-          </w:hyperlink>
-        </w:p>
-        <w:p>
-          <w:pPr>
-            <w:pStyle w:val="Verzeichnis2"/>
-            <w:tabs>
-              <w:tab w:val="right" w:leader="dot" w:pos="9062"/>
-            </w:tabs>
-            <w:jc w:val="both"/>
-            <w:rPr>
-              <w:rFonts w:eastAsiaTheme="minorEastAsia"/>
-              <w:noProof/>
-              <w:lang w:eastAsia="de-DE"/>
-            </w:rPr>
-          </w:pPr>
-          <w:hyperlink w:anchor="_Toc442171982" w:history="1">
-            <w:r>
-              <w:rPr>
-                <w:rStyle w:val="Hyperlink"/>
-                <w:noProof/>
-              </w:rPr>
-              <w:t>ServerApplication</w:t>
-            </w:r>
-            <w:r>
-              <w:rPr>
-                <w:noProof/>
-                <w:webHidden/>
-              </w:rPr>
-              <w:tab/>
-            </w:r>
-            <w:r>
-              <w:rPr>
-                <w:noProof/>
-                <w:webHidden/>
-              </w:rPr>
-              <w:fldChar w:fldCharType="begin"/>
-            </w:r>
-            <w:r>
-              <w:rPr>
-                <w:noProof/>
-                <w:webHidden/>
-              </w:rPr>
-              <w:instrText xml:space="preserve"> PAGEREF _Toc442171982 \h </w:instrText>
-            </w:r>
-            <w:r>
-              <w:rPr>
-                <w:noProof/>
-                <w:webHidden/>
-              </w:rPr>
-            </w:r>
-            <w:r>
-              <w:rPr>
-                <w:noProof/>
-                <w:webHidden/>
-              </w:rPr>
-              <w:fldChar w:fldCharType="separate"/>
-            </w:r>
-            <w:r>
-              <w:rPr>
-                <w:noProof/>
-                <w:webHidden/>
-              </w:rPr>
-              <w:t>4</w:t>
-            </w:r>
-            <w:r>
-              <w:rPr>
-                <w:noProof/>
-                <w:webHidden/>
-              </w:rPr>
-              <w:fldChar w:fldCharType="end"/>
-            </w:r>
-          </w:hyperlink>
-        </w:p>
-        <w:p>
-          <w:pPr>
-            <w:pStyle w:val="Verzeichnis2"/>
-            <w:tabs>
-              <w:tab w:val="right" w:leader="dot" w:pos="9062"/>
-            </w:tabs>
-            <w:jc w:val="both"/>
-            <w:rPr>
-              <w:rFonts w:eastAsiaTheme="minorEastAsia"/>
-              <w:noProof/>
-              <w:lang w:eastAsia="de-DE"/>
-            </w:rPr>
-          </w:pPr>
-          <w:hyperlink w:anchor="_Toc442171983" w:history="1">
-            <w:r>
-              <w:rPr>
-                <w:rStyle w:val="Hyperlink"/>
-                <w:noProof/>
-              </w:rPr>
-              <w:t>ClientApplication</w:t>
-            </w:r>
-            <w:r>
-              <w:rPr>
-                <w:noProof/>
-                <w:webHidden/>
-              </w:rPr>
-              <w:tab/>
-            </w:r>
-            <w:r>
-              <w:rPr>
-                <w:noProof/>
-                <w:webHidden/>
-              </w:rPr>
-              <w:fldChar w:fldCharType="begin"/>
-            </w:r>
-            <w:r>
-              <w:rPr>
-                <w:noProof/>
-                <w:webHidden/>
-              </w:rPr>
-              <w:instrText xml:space="preserve"> PAGEREF _Toc442171983 \h </w:instrText>
-            </w:r>
-            <w:r>
-              <w:rPr>
-                <w:noProof/>
-                <w:webHidden/>
-              </w:rPr>
-            </w:r>
-            <w:r>
-              <w:rPr>
-                <w:noProof/>
-                <w:webHidden/>
-              </w:rPr>
-              <w:fldChar w:fldCharType="separate"/>
-            </w:r>
-            <w:r>
-              <w:rPr>
-                <w:noProof/>
-                <w:webHidden/>
-              </w:rPr>
-              <w:t>4</w:t>
-            </w:r>
-            <w:r>
-              <w:rPr>
-                <w:noProof/>
-                <w:webHidden/>
-              </w:rPr>
-              <w:fldChar w:fldCharType="end"/>
-            </w:r>
-          </w:hyperlink>
-        </w:p>
-        <w:p>
-          <w:pPr>
-            <w:pStyle w:val="Verzeichnis2"/>
-            <w:tabs>
-              <w:tab w:val="right" w:leader="dot" w:pos="9062"/>
-            </w:tabs>
-            <w:jc w:val="both"/>
-            <w:rPr>
-              <w:rFonts w:eastAsiaTheme="minorEastAsia"/>
-              <w:noProof/>
-              <w:lang w:eastAsia="de-DE"/>
-            </w:rPr>
-          </w:pPr>
-          <w:hyperlink w:anchor="_Toc442171984" w:history="1">
-            <w:r>
-              <w:rPr>
-                <w:rStyle w:val="Hyperlink"/>
-                <w:noProof/>
-              </w:rPr>
-              <w:t>ConnectorLib</w:t>
-            </w:r>
-            <w:r>
-              <w:rPr>
-                <w:noProof/>
-                <w:webHidden/>
-              </w:rPr>
-              <w:tab/>
-            </w:r>
-            <w:r>
-              <w:rPr>
-                <w:noProof/>
-                <w:webHidden/>
-              </w:rPr>
-              <w:fldChar w:fldCharType="begin"/>
-            </w:r>
-            <w:r>
-              <w:rPr>
-                <w:noProof/>
-                <w:webHidden/>
-              </w:rPr>
-              <w:instrText xml:space="preserve"> PAGEREF _Toc442171984 \h </w:instrText>
-            </w:r>
-            <w:r>
-              <w:rPr>
-                <w:noProof/>
-                <w:webHidden/>
-              </w:rPr>
-            </w:r>
-            <w:r>
-              <w:rPr>
-                <w:noProof/>
-                <w:webHidden/>
-              </w:rPr>
-              <w:fldChar w:fldCharType="separate"/>
-            </w:r>
-            <w:r>
-              <w:rPr>
-                <w:noProof/>
-                <w:webHidden/>
-              </w:rPr>
-              <w:t>4</w:t>
-            </w:r>
-            <w:r>
-              <w:rPr>
-                <w:noProof/>
-                <w:webHidden/>
-              </w:rPr>
-              <w:fldChar w:fldCharType="end"/>
-            </w:r>
-          </w:hyperlink>
-        </w:p>
-        <w:p>
-          <w:pPr>
-            <w:pStyle w:val="Verzeichnis1"/>
-            <w:tabs>
-              <w:tab w:val="right" w:leader="dot" w:pos="9062"/>
-            </w:tabs>
-            <w:jc w:val="both"/>
-            <w:rPr>
-              <w:rFonts w:eastAsiaTheme="minorEastAsia"/>
-              <w:noProof/>
-              <w:lang w:eastAsia="de-DE"/>
-            </w:rPr>
-          </w:pPr>
-          <w:hyperlink w:anchor="_Toc442171985" w:history="1">
-            <w:r>
-              <w:rPr>
-                <w:rStyle w:val="Hyperlink"/>
-                <w:noProof/>
-              </w:rPr>
-              <w:t>Projekt Management</w:t>
-            </w:r>
-            <w:r>
-              <w:rPr>
-                <w:noProof/>
-                <w:webHidden/>
-              </w:rPr>
-              <w:tab/>
-            </w:r>
-            <w:r>
-              <w:rPr>
-                <w:noProof/>
-                <w:webHidden/>
-              </w:rPr>
-              <w:fldChar w:fldCharType="begin"/>
-            </w:r>
-            <w:r>
-              <w:rPr>
-                <w:noProof/>
-                <w:webHidden/>
-              </w:rPr>
-              <w:instrText xml:space="preserve"> PAGEREF _Toc442171985 \h </w:instrText>
-            </w:r>
-            <w:r>
-              <w:rPr>
-                <w:noProof/>
-                <w:webHidden/>
-              </w:rPr>
-            </w:r>
-            <w:r>
-              <w:rPr>
-                <w:noProof/>
-                <w:webHidden/>
-              </w:rPr>
-              <w:fldChar w:fldCharType="separate"/>
-            </w:r>
-            <w:r>
-              <w:rPr>
-                <w:noProof/>
-                <w:webHidden/>
-              </w:rPr>
-              <w:t>4</w:t>
-            </w:r>
-            <w:r>
-              <w:rPr>
-                <w:noProof/>
-                <w:webHidden/>
-              </w:rPr>
-              <w:fldChar w:fldCharType="end"/>
-            </w:r>
-          </w:hyperlink>
-        </w:p>
-        <w:p>
-          <w:pPr>
-            <w:pStyle w:val="Verzeichnis1"/>
-            <w:tabs>
-              <w:tab w:val="right" w:leader="dot" w:pos="9062"/>
-            </w:tabs>
-            <w:jc w:val="both"/>
-            <w:rPr>
-              <w:rFonts w:eastAsiaTheme="minorEastAsia"/>
-              <w:noProof/>
-              <w:lang w:eastAsia="de-DE"/>
-            </w:rPr>
-          </w:pPr>
-          <w:hyperlink w:anchor="_Toc442171986" w:history="1">
-            <w:r>
-              <w:rPr>
-                <w:rStyle w:val="Hyperlink"/>
-                <w:noProof/>
-              </w:rPr>
-              <w:t>Beschreibung des Umsetzungsgrades</w:t>
-            </w:r>
-            <w:r>
-              <w:rPr>
-                <w:noProof/>
-                <w:webHidden/>
-              </w:rPr>
-              <w:tab/>
-            </w:r>
-            <w:r>
-              <w:rPr>
-                <w:noProof/>
-                <w:webHidden/>
-              </w:rPr>
-              <w:fldChar w:fldCharType="begin"/>
-            </w:r>
-            <w:r>
-              <w:rPr>
-                <w:noProof/>
-                <w:webHidden/>
-              </w:rPr>
-              <w:instrText xml:space="preserve"> PAGEREF _Toc442171986 \h </w:instrText>
-            </w:r>
-            <w:r>
-              <w:rPr>
-                <w:noProof/>
-                <w:webHidden/>
-              </w:rPr>
-            </w:r>
-            <w:r>
-              <w:rPr>
-                <w:noProof/>
-                <w:webHidden/>
-              </w:rPr>
-              <w:fldChar w:fldCharType="separate"/>
-            </w:r>
-            <w:r>
-              <w:rPr>
-                <w:noProof/>
-                <w:webHidden/>
-              </w:rPr>
-              <w:t>5</w:t>
-            </w:r>
-            <w:r>
-              <w:rPr>
-                <w:noProof/>
-                <w:webHidden/>
-              </w:rPr>
-              <w:fldChar w:fldCharType="end"/>
-            </w:r>
-          </w:hyperlink>
-        </w:p>
-        <w:p>
-          <w:pPr>
-            <w:pStyle w:val="Verzeichnis1"/>
-            <w:tabs>
-              <w:tab w:val="right" w:leader="dot" w:pos="9062"/>
-            </w:tabs>
-            <w:jc w:val="both"/>
-            <w:rPr>
-              <w:rFonts w:eastAsiaTheme="minorEastAsia"/>
-              <w:noProof/>
-              <w:lang w:eastAsia="de-DE"/>
-            </w:rPr>
-          </w:pPr>
-          <w:hyperlink w:anchor="_Toc442171987" w:history="1">
-            <w:r>
-              <w:rPr>
-                <w:rStyle w:val="Hyperlink"/>
-                <w:noProof/>
-              </w:rPr>
-              <w:t>Erkenntnisgewinn</w:t>
-            </w:r>
-            <w:r>
-              <w:rPr>
-                <w:noProof/>
-                <w:webHidden/>
-              </w:rPr>
-              <w:tab/>
-            </w:r>
-            <w:r>
-              <w:rPr>
-                <w:noProof/>
-                <w:webHidden/>
-              </w:rPr>
-              <w:fldChar w:fldCharType="begin"/>
-            </w:r>
-            <w:r>
-              <w:rPr>
-                <w:noProof/>
-                <w:webHidden/>
-              </w:rPr>
-              <w:instrText xml:space="preserve"> PAGEREF _Toc442171987 \h </w:instrText>
-            </w:r>
-            <w:r>
-              <w:rPr>
-                <w:noProof/>
-                <w:webHidden/>
-              </w:rPr>
-            </w:r>
-            <w:r>
-              <w:rPr>
-                <w:noProof/>
-                <w:webHidden/>
-              </w:rPr>
-              <w:fldChar w:fldCharType="separate"/>
-            </w:r>
-            <w:r>
-              <w:rPr>
-                <w:noProof/>
-                <w:webHidden/>
-              </w:rPr>
-              <w:t>5</w:t>
-            </w:r>
-            <w:r>
-              <w:rPr>
-                <w:noProof/>
-                <w:webHidden/>
-              </w:rPr>
-              <w:fldChar w:fldCharType="end"/>
-            </w:r>
-          </w:hyperlink>
-        </w:p>
-        <w:p>
-          <w:pPr>
-            <w:pStyle w:val="Verzeichnis1"/>
-            <w:tabs>
-              <w:tab w:val="right" w:leader="dot" w:pos="9062"/>
-            </w:tabs>
-            <w:jc w:val="both"/>
-            <w:rPr>
-              <w:rFonts w:eastAsiaTheme="minorEastAsia"/>
-              <w:noProof/>
-              <w:lang w:eastAsia="de-DE"/>
-            </w:rPr>
-          </w:pPr>
-          <w:hyperlink w:anchor="_Toc442171988" w:history="1">
-            <w:r>
-              <w:rPr>
-                <w:rStyle w:val="Hyperlink"/>
-                <w:noProof/>
-              </w:rPr>
-              <w:t>Anhang</w:t>
-            </w:r>
-            <w:r>
-              <w:rPr>
-                <w:noProof/>
-                <w:webHidden/>
-              </w:rPr>
-              <w:tab/>
-            </w:r>
-            <w:r>
-              <w:rPr>
-                <w:noProof/>
-                <w:webHidden/>
-              </w:rPr>
-              <w:fldChar w:fldCharType="begin"/>
-            </w:r>
-            <w:r>
-              <w:rPr>
-                <w:noProof/>
-                <w:webHidden/>
-              </w:rPr>
-              <w:instrText xml:space="preserve"> PAGEREF _Toc442171988 \h </w:instrText>
-            </w:r>
-            <w:r>
-              <w:rPr>
-                <w:noProof/>
-                <w:webHidden/>
-              </w:rPr>
-            </w:r>
-            <w:r>
-              <w:rPr>
-                <w:noProof/>
-                <w:webHidden/>
-              </w:rPr>
-              <w:fldChar w:fldCharType="separate"/>
-            </w:r>
-            <w:r>
-              <w:rPr>
-                <w:noProof/>
-                <w:webHidden/>
-              </w:rPr>
-              <w:t>6</w:t>
-            </w:r>
-            <w:r>
-              <w:rPr>
-                <w:noProof/>
-                <w:webHidden/>
-              </w:rPr>
-              <w:fldChar w:fldCharType="end"/>
-            </w:r>
-          </w:hyperlink>
-        </w:p>
-        <w:p>
-          <w:pPr>
-            <w:pStyle w:val="Verzeichnis2"/>
-            <w:tabs>
-              <w:tab w:val="right" w:leader="dot" w:pos="9062"/>
-            </w:tabs>
-            <w:jc w:val="both"/>
-            <w:rPr>
-              <w:rFonts w:eastAsiaTheme="minorEastAsia"/>
-              <w:noProof/>
-              <w:lang w:eastAsia="de-DE"/>
-            </w:rPr>
-          </w:pPr>
-          <w:hyperlink w:anchor="_Toc442171989" w:history="1">
-            <w:r>
-              <w:rPr>
-                <w:rStyle w:val="Hyperlink"/>
-                <w:noProof/>
-              </w:rPr>
-              <w:t>Aufbau der Anwendung</w:t>
-            </w:r>
-            <w:r>
-              <w:rPr>
-                <w:noProof/>
-                <w:webHidden/>
-              </w:rPr>
-              <w:tab/>
-            </w:r>
-            <w:r>
-              <w:rPr>
-                <w:noProof/>
-                <w:webHidden/>
-              </w:rPr>
-              <w:fldChar w:fldCharType="begin"/>
-            </w:r>
-            <w:r>
-              <w:rPr>
-                <w:noProof/>
-                <w:webHidden/>
-              </w:rPr>
-              <w:instrText xml:space="preserve"> PAGEREF _Toc442171989 \h </w:instrText>
-            </w:r>
-            <w:r>
-              <w:rPr>
-                <w:noProof/>
-                <w:webHidden/>
-              </w:rPr>
-            </w:r>
-            <w:r>
-              <w:rPr>
-                <w:noProof/>
-                <w:webHidden/>
-              </w:rPr>
-              <w:fldChar w:fldCharType="separate"/>
-            </w:r>
-            <w:r>
-              <w:rPr>
-                <w:noProof/>
-                <w:webHidden/>
-              </w:rPr>
-              <w:t>6</w:t>
+              <w:t>9</w:t>
             </w:r>
             <w:r>
               <w:rPr>
@@ -1788,26 +1881,26 @@
         </w:tabs>
         <w:jc w:val="both"/>
       </w:pPr>
-      <w:bookmarkStart w:id="0" w:name="_Toc442171966"/>
+      <w:bookmarkStart w:id="1" w:name="_Toc443857246"/>
       <w:r>
         <w:lastRenderedPageBreak/>
         <w:t>Anleitung</w:t>
       </w:r>
-      <w:bookmarkEnd w:id="0"/>
+      <w:bookmarkEnd w:id="1"/>
     </w:p>
     <w:p>
       <w:pPr>
         <w:pStyle w:val="berschrift2"/>
         <w:jc w:val="both"/>
       </w:pPr>
-      <w:bookmarkStart w:id="1" w:name="_Toc442171967"/>
+      <w:bookmarkStart w:id="2" w:name="_Toc443857247"/>
       <w:r>
         <w:t>Registrierung</w:t>
       </w:r>
       <w:r>
         <w:t xml:space="preserve"> und Anmeldung</w:t>
       </w:r>
-      <w:bookmarkEnd w:id="1"/>
+      <w:bookmarkEnd w:id="2"/>
     </w:p>
     <w:p>
       <w:pPr>
@@ -1886,11 +1979,11 @@
         <w:pStyle w:val="berschrift2"/>
         <w:jc w:val="both"/>
       </w:pPr>
-      <w:bookmarkStart w:id="2" w:name="_Toc442171968"/>
+      <w:bookmarkStart w:id="3" w:name="_Toc443857248"/>
       <w:r>
         <w:t>Verwaltung von Ligen (Erstellen, Beitreten und Spielen)</w:t>
       </w:r>
-      <w:bookmarkEnd w:id="2"/>
+      <w:bookmarkEnd w:id="3"/>
     </w:p>
     <w:p>
       <w:pPr>
@@ -1951,11 +2044,11 @@
         </w:tabs>
         <w:jc w:val="both"/>
       </w:pPr>
-      <w:bookmarkStart w:id="3" w:name="_Toc442171969"/>
+      <w:bookmarkStart w:id="4" w:name="_Toc443857249"/>
       <w:r>
         <w:t>Handel mit Spielern</w:t>
       </w:r>
-      <w:bookmarkEnd w:id="3"/>
+      <w:bookmarkEnd w:id="4"/>
       <w:r>
         <w:tab/>
       </w:r>
@@ -2043,11 +2136,11 @@
         </w:tabs>
         <w:jc w:val="both"/>
       </w:pPr>
-      <w:bookmarkStart w:id="4" w:name="_Toc442171970"/>
+      <w:bookmarkStart w:id="5" w:name="_Toc443857250"/>
       <w:r>
         <w:t>Managen der Aufstellung</w:t>
       </w:r>
-      <w:bookmarkEnd w:id="4"/>
+      <w:bookmarkEnd w:id="5"/>
       <w:r>
         <w:tab/>
       </w:r>
@@ -2068,11 +2161,11 @@
         <w:pStyle w:val="berschrift2"/>
         <w:jc w:val="both"/>
       </w:pPr>
-      <w:bookmarkStart w:id="5" w:name="_Toc442171971"/>
+      <w:bookmarkStart w:id="6" w:name="_Toc443857251"/>
       <w:r>
         <w:t>Spielstand prüfen</w:t>
       </w:r>
-      <w:bookmarkEnd w:id="5"/>
+      <w:bookmarkEnd w:id="6"/>
     </w:p>
     <w:p>
       <w:pPr>
@@ -2105,22 +2198,22 @@
         <w:pStyle w:val="berschrift1"/>
         <w:jc w:val="both"/>
       </w:pPr>
-      <w:bookmarkStart w:id="6" w:name="_Toc442171972"/>
+      <w:bookmarkStart w:id="7" w:name="_Toc443857252"/>
       <w:r>
         <w:t>Verwendete Komponenten</w:t>
       </w:r>
-      <w:bookmarkEnd w:id="6"/>
+      <w:bookmarkEnd w:id="7"/>
     </w:p>
     <w:p>
       <w:pPr>
         <w:pStyle w:val="berschrift2"/>
         <w:jc w:val="both"/>
       </w:pPr>
-      <w:bookmarkStart w:id="7" w:name="_Toc442171973"/>
+      <w:bookmarkStart w:id="8" w:name="_Toc443857253"/>
       <w:r>
         <w:t>Java FX</w:t>
       </w:r>
-      <w:bookmarkEnd w:id="7"/>
+      <w:bookmarkEnd w:id="8"/>
     </w:p>
     <w:p>
       <w:pPr>
@@ -2168,11 +2261,11 @@
         <w:pStyle w:val="berschrift2"/>
         <w:jc w:val="both"/>
       </w:pPr>
-      <w:bookmarkStart w:id="8" w:name="_Toc442171974"/>
+      <w:bookmarkStart w:id="9" w:name="_Toc443857254"/>
       <w:r>
         <w:t>Log4J</w:t>
       </w:r>
-      <w:bookmarkEnd w:id="8"/>
+      <w:bookmarkEnd w:id="9"/>
     </w:p>
     <w:p>
       <w:pPr>
@@ -2202,11 +2295,11 @@
         <w:pStyle w:val="berschrift2"/>
         <w:jc w:val="both"/>
       </w:pPr>
-      <w:bookmarkStart w:id="9" w:name="_Toc442171975"/>
+      <w:bookmarkStart w:id="10" w:name="_Toc443857255"/>
       <w:r>
         <w:t>Maven</w:t>
       </w:r>
-      <w:bookmarkEnd w:id="9"/>
+      <w:bookmarkEnd w:id="10"/>
     </w:p>
     <w:p>
       <w:pPr>
@@ -2233,12 +2326,12 @@
         <w:pStyle w:val="berschrift2"/>
         <w:jc w:val="both"/>
       </w:pPr>
-      <w:bookmarkStart w:id="10" w:name="_Toc442171976"/>
+      <w:bookmarkStart w:id="11" w:name="_Toc443857256"/>
       <w:r>
         <w:lastRenderedPageBreak/>
         <w:t>SQLite</w:t>
       </w:r>
-      <w:bookmarkEnd w:id="10"/>
+      <w:bookmarkEnd w:id="11"/>
     </w:p>
     <w:p>
       <w:pPr>
@@ -2271,11 +2364,11 @@
         <w:pStyle w:val="berschrift2"/>
         <w:jc w:val="both"/>
       </w:pPr>
-      <w:bookmarkStart w:id="11" w:name="_Toc442171977"/>
+      <w:bookmarkStart w:id="12" w:name="_Toc443857257"/>
       <w:r>
         <w:t>JUnit</w:t>
       </w:r>
-      <w:bookmarkEnd w:id="11"/>
+      <w:bookmarkEnd w:id="12"/>
     </w:p>
     <w:p>
       <w:pPr>
@@ -2299,11 +2392,11 @@
         <w:pStyle w:val="berschrift2"/>
         <w:jc w:val="both"/>
       </w:pPr>
-      <w:bookmarkStart w:id="12" w:name="_Toc442171978"/>
+      <w:bookmarkStart w:id="13" w:name="_Toc443857258"/>
       <w:r>
         <w:t>JDOM</w:t>
       </w:r>
-      <w:bookmarkEnd w:id="12"/>
+      <w:bookmarkEnd w:id="13"/>
     </w:p>
     <w:p>
       <w:pPr>
@@ -2321,11 +2414,11 @@
         <w:pStyle w:val="berschrift2"/>
         <w:jc w:val="both"/>
       </w:pPr>
-      <w:bookmarkStart w:id="13" w:name="_Toc442171979"/>
+      <w:bookmarkStart w:id="14" w:name="_Toc443857259"/>
       <w:r>
         <w:t>JSON</w:t>
       </w:r>
-      <w:bookmarkEnd w:id="13"/>
+      <w:bookmarkEnd w:id="14"/>
     </w:p>
     <w:p>
       <w:pPr>
@@ -2355,14 +2448,14 @@
         <w:pStyle w:val="berschrift2"/>
         <w:jc w:val="both"/>
       </w:pPr>
-      <w:bookmarkStart w:id="14" w:name="_Toc442171980"/>
+      <w:bookmarkStart w:id="15" w:name="_Toc443857260"/>
       <w:r>
         <w:t>Js</w:t>
       </w:r>
       <w:r>
         <w:t>oup</w:t>
       </w:r>
-      <w:bookmarkEnd w:id="14"/>
+      <w:bookmarkEnd w:id="15"/>
     </w:p>
     <w:p>
       <w:pPr>
@@ -2389,11 +2482,11 @@
         <w:pStyle w:val="berschrift1"/>
         <w:jc w:val="both"/>
       </w:pPr>
-      <w:bookmarkStart w:id="15" w:name="_Toc442171981"/>
+      <w:bookmarkStart w:id="16" w:name="_Toc443857261"/>
       <w:r>
         <w:t>Aufbau der Anwendung</w:t>
       </w:r>
-      <w:bookmarkEnd w:id="15"/>
+      <w:bookmarkEnd w:id="16"/>
     </w:p>
     <w:p>
       <w:pPr>
@@ -2411,11 +2504,11 @@
         <w:pStyle w:val="berschrift2"/>
         <w:jc w:val="both"/>
       </w:pPr>
-      <w:bookmarkStart w:id="16" w:name="_Toc442171982"/>
+      <w:bookmarkStart w:id="17" w:name="_Toc443857262"/>
       <w:r>
         <w:t>ServerApplication</w:t>
       </w:r>
-      <w:bookmarkEnd w:id="16"/>
+      <w:bookmarkEnd w:id="17"/>
     </w:p>
     <w:p>
       <w:pPr>
@@ -2447,12 +2540,12 @@
         <w:pStyle w:val="berschrift2"/>
         <w:jc w:val="both"/>
       </w:pPr>
-      <w:bookmarkStart w:id="17" w:name="_Toc442171983"/>
+      <w:bookmarkStart w:id="18" w:name="_Toc443857263"/>
       <w:r>
         <w:lastRenderedPageBreak/>
         <w:t>ClientApplication</w:t>
       </w:r>
-      <w:bookmarkEnd w:id="17"/>
+      <w:bookmarkEnd w:id="18"/>
     </w:p>
     <w:p>
       <w:pPr>
@@ -2467,11 +2560,11 @@
         <w:pStyle w:val="berschrift2"/>
         <w:jc w:val="both"/>
       </w:pPr>
-      <w:bookmarkStart w:id="18" w:name="_Toc442171984"/>
+      <w:bookmarkStart w:id="19" w:name="_Toc443857264"/>
       <w:r>
         <w:t>ConnectorLib</w:t>
       </w:r>
-      <w:bookmarkEnd w:id="18"/>
+      <w:bookmarkEnd w:id="19"/>
     </w:p>
     <w:p>
       <w:pPr>
@@ -2548,11 +2641,7 @@
         <w:jc w:val="both"/>
       </w:pPr>
       <w:r>
-        <w:t xml:space="preserve">Sowohl dem Server als auch dem Client stehen eine Reihe von Message Templates zur Verfügung. Diese können mit Objekten initialisiert und direkt gesendet werden. Die Umwandlung in einen validen JSON String übernimmt dabei das gewählt Message Template. Es ist jedoch auch möglich einen einfachen JSON String zu übermitteln. Dafür kann die „Message“ Klasse verwendet werden, welche lediglich den Inhalt sowie eine </w:t>
-      </w:r>
-      <w:bookmarkStart w:id="19" w:name="_Toc442171985"/>
-      <w:r>
-        <w:t>der „Client-To-Server“ oder „Server-To-Client“ Message IDs benötigt. Auch diese Nachricht wird verschlüsselt übertragen.</w:t>
+        <w:t>Sowohl dem Server als auch dem Client stehen eine Reihe von Message Templates zur Verfügung. Diese können mit Objekten initialisiert und direkt gesendet werden. Die Umwandlung in einen validen JSON String übernimmt dabei das gewählt Message Template. Es ist jedoch auch möglich einen einfachen JSON String zu übermitteln. Dafür kann die „Message“ Klasse verwendet werden, welche lediglich den Inhalt sowie eine der „Client-To-Server“ oder „Server-To-Client“ Message IDs benötigt. Auch diese Nachricht wird verschlüsselt übertragen.</w:t>
       </w:r>
     </w:p>
     <w:p>
@@ -2567,13 +2656,14 @@
           <w:rFonts w:eastAsiaTheme="minorHAnsi"/>
         </w:rPr>
       </w:pPr>
+      <w:bookmarkStart w:id="20" w:name="_Toc443857265"/>
       <w:r>
         <w:rPr>
           <w:rFonts w:eastAsiaTheme="minorHAnsi"/>
         </w:rPr>
         <w:t>Projekt Management</w:t>
       </w:r>
-      <w:bookmarkEnd w:id="19"/>
+      <w:bookmarkEnd w:id="20"/>
     </w:p>
     <w:p>
       <w:pPr>
@@ -2586,7 +2676,7 @@
           <w:lang w:eastAsia="de-DE"/>
         </w:rPr>
         <w:drawing>
-          <wp:anchor distT="0" distB="0" distL="114300" distR="114300" simplePos="0" relativeHeight="251660800" behindDoc="0" locked="0" layoutInCell="1" allowOverlap="1" wp14:anchorId="60646EA2" wp14:editId="07F52F45">
+          <wp:anchor distT="0" distB="0" distL="114300" distR="114300" simplePos="0" relativeHeight="251660800" behindDoc="0" locked="0" layoutInCell="1" allowOverlap="1" wp14:anchorId="16F6E78A" wp14:editId="191D6483">
             <wp:simplePos x="0" y="0"/>
             <wp:positionH relativeFrom="column">
               <wp:posOffset>3491230</wp:posOffset>
@@ -2661,11 +2751,11 @@
         <w:pStyle w:val="berschrift1"/>
         <w:jc w:val="both"/>
       </w:pPr>
-      <w:bookmarkStart w:id="20" w:name="_Toc442171986"/>
+      <w:bookmarkStart w:id="21" w:name="_Toc443857266"/>
       <w:r>
         <w:t>Beschreibung des Umsetzungsgrades</w:t>
       </w:r>
-      <w:bookmarkEnd w:id="20"/>
+      <w:bookmarkEnd w:id="21"/>
     </w:p>
     <w:p>
       <w:r>
@@ -3240,12 +3330,7 @@
         </w:numPr>
       </w:pPr>
       <w:r>
-        <w:t>D</w:t>
-      </w:r>
-      <w:bookmarkStart w:id="21" w:name="_GoBack"/>
-      <w:bookmarkEnd w:id="21"/>
-      <w:r>
-        <w:t>as System reagiert dynamisch auf einen Spielerwechsel in der Bundesliga</w:t>
+        <w:t>Das System reagiert dynamisch auf einen Spielerwechsel in der Bundesliga</w:t>
       </w:r>
     </w:p>
     <w:p>
@@ -3257,7 +3342,1130 @@
           <w:bCs w:val="0"/>
         </w:rPr>
       </w:pPr>
-      <w:bookmarkStart w:id="22" w:name="_Toc442171987"/>
+      <w:bookmarkStart w:id="22" w:name="_Toc443857267"/>
+      <w:r>
+        <w:rPr>
+          <w:rFonts w:eastAsiaTheme="minorHAnsi"/>
+          <w:bCs w:val="0"/>
+        </w:rPr>
+        <w:lastRenderedPageBreak/>
+        <w:t>Testabdeckung</w:t>
+      </w:r>
+      <w:bookmarkEnd w:id="22"/>
+    </w:p>
+    <w:p>
+      <w:pPr>
+        <w:jc w:val="both"/>
+      </w:pPr>
+      <w:r>
+        <w:t xml:space="preserve">Die, im Pflichtenheft definierten, Testfälle </w:t>
+      </w:r>
+      <w:r>
+        <w:t xml:space="preserve">wurden nur teilweiße umgesetzt. Dafür gibt es drei verschiedenen Gründe. Die Testfälle </w:t>
+      </w:r>
+      <w:r>
+        <w:t>/T0110/</w:t>
+      </w:r>
+      <w:r>
+        <w:t xml:space="preserve">, </w:t>
+      </w:r>
+      <w:r>
+        <w:t>/T01</w:t>
+      </w:r>
+      <w:r>
+        <w:t>3</w:t>
+      </w:r>
+      <w:r>
+        <w:t>0/</w:t>
+      </w:r>
+      <w:r>
+        <w:t>, /T0211</w:t>
+      </w:r>
+      <w:r>
+        <w:t>/</w:t>
+      </w:r>
+      <w:r>
+        <w:t>, /T0221</w:t>
+      </w:r>
+      <w:r>
+        <w:t>/</w:t>
+      </w:r>
+      <w:r>
+        <w:t xml:space="preserve">, </w:t>
+      </w:r>
+      <w:r>
+        <w:t>/T022</w:t>
+      </w:r>
+      <w:r>
+        <w:t>2</w:t>
+      </w:r>
+      <w:r>
+        <w:t>/</w:t>
+      </w:r>
+      <w:r>
+        <w:t xml:space="preserve">, </w:t>
+      </w:r>
+      <w:r>
+        <w:t>/T022</w:t>
+      </w:r>
+      <w:r>
+        <w:t>3</w:t>
+      </w:r>
+      <w:r>
+        <w:t>/</w:t>
+      </w:r>
+      <w:r>
+        <w:t xml:space="preserve"> wurden nicht umgesetzt, da sie als reine GUI-Tests definiert wurden. Zwar ist es generell möglich, eine mit JavaFX erstellte GUI zu testen, jedoch hätte diese Umsetzung den zeitlichen Rahmen des Projektes bei weitem überschritten. Der Testfall /T0030/ wurde nicht umgesetzt, da es nicht möglich ist dieses Verhalten sinnvoll zu testen. Außerdem wurde </w:t>
+      </w:r>
+      <w:r>
+        <w:t>die Testfälle, welche die Administratorfunktionen testen sollten, nicht umgesetzt, da die Administratorfunktionen selber nicht umgesetzt wurden.</w:t>
+      </w:r>
+    </w:p>
+    <w:p>
+      <w:pPr>
+        <w:jc w:val="both"/>
+      </w:pPr>
+      <w:r>
+        <w:t xml:space="preserve">Um die Tests konstant zu überwachen wurde das Tool </w:t>
+      </w:r>
+      <w:r>
+        <w:t>Travis-CI (</w:t>
+      </w:r>
+      <w:hyperlink r:id="rId10" w:history="1">
+        <w:r>
+          <w:rPr>
+            <w:rStyle w:val="Hyperlink"/>
+          </w:rPr>
+          <w:t>https://travis-ci.com/</w:t>
+        </w:r>
+      </w:hyperlink>
+      <w:r>
+        <w:t>) verwendet.</w:t>
+      </w:r>
+      <w:r>
+        <w:t xml:space="preserve"> Dies bietet die Möglichkeit bei Codeveränderungen automatisiert zu testen. Dadurch kann sichergestellt werden, dass eine Codeveränderungen keine Fehler in bereits existierenden Code auslöst.</w:t>
+      </w:r>
+    </w:p>
+    <w:p>
+      <w:pPr>
+        <w:jc w:val="both"/>
+      </w:pPr>
+      <w:r>
+        <w:t>Die genaue Testabdeckung ist der nachfolgenden Tabelle zu entnehmen:</w:t>
+      </w:r>
+    </w:p>
+    <w:tbl>
+      <w:tblPr>
+        <w:tblStyle w:val="Tabellenraster"/>
+        <w:tblW w:w="0" w:type="auto"/>
+        <w:tblLook w:val="04A0" w:firstRow="1" w:lastRow="0" w:firstColumn="1" w:lastColumn="0" w:noHBand="0" w:noVBand="1"/>
+      </w:tblPr>
+      <w:tblGrid>
+        <w:gridCol w:w="6204"/>
+        <w:gridCol w:w="3008"/>
+      </w:tblGrid>
+      <w:tr>
+        <w:tc>
+          <w:tcPr>
+            <w:tcW w:w="6204" w:type="dxa"/>
+          </w:tcPr>
+          <w:p>
+            <w:pPr>
+              <w:jc w:val="both"/>
+            </w:pPr>
+            <w:r>
+              <w:t>Testfall</w:t>
+            </w:r>
+          </w:p>
+        </w:tc>
+        <w:tc>
+          <w:tcPr>
+            <w:tcW w:w="3008" w:type="dxa"/>
+          </w:tcPr>
+          <w:p>
+            <w:pPr>
+              <w:jc w:val="both"/>
+            </w:pPr>
+            <w:r>
+              <w:t>Umgesetzt</w:t>
+            </w:r>
+          </w:p>
+        </w:tc>
+      </w:tr>
+      <w:tr>
+        <w:tc>
+          <w:tcPr>
+            <w:tcW w:w="6204" w:type="dxa"/>
+          </w:tcPr>
+          <w:p>
+            <w:pPr>
+              <w:jc w:val="both"/>
+            </w:pPr>
+            <w:r>
+              <w:t>/T0010/ Nutzerregistrierung</w:t>
+            </w:r>
+          </w:p>
+        </w:tc>
+        <w:tc>
+          <w:tcPr>
+            <w:tcW w:w="3008" w:type="dxa"/>
+            <w:shd w:val="clear" w:color="auto" w:fill="00B050"/>
+          </w:tcPr>
+          <w:p>
+            <w:pPr>
+              <w:jc w:val="both"/>
+            </w:pPr>
+            <w:r>
+              <w:t>Ja</w:t>
+            </w:r>
+          </w:p>
+        </w:tc>
+      </w:tr>
+      <w:tr>
+        <w:tc>
+          <w:tcPr>
+            <w:tcW w:w="6204" w:type="dxa"/>
+          </w:tcPr>
+          <w:p>
+            <w:pPr>
+              <w:jc w:val="both"/>
+            </w:pPr>
+            <w:r>
+              <w:t>/T0020/ Anmeldung</w:t>
+            </w:r>
+          </w:p>
+        </w:tc>
+        <w:tc>
+          <w:tcPr>
+            <w:tcW w:w="3008" w:type="dxa"/>
+            <w:shd w:val="clear" w:color="auto" w:fill="00B050"/>
+          </w:tcPr>
+          <w:p>
+            <w:pPr>
+              <w:jc w:val="both"/>
+            </w:pPr>
+            <w:r>
+              <w:t>Ja</w:t>
+            </w:r>
+          </w:p>
+        </w:tc>
+      </w:tr>
+      <w:tr>
+        <w:tc>
+          <w:tcPr>
+            <w:tcW w:w="6204" w:type="dxa"/>
+          </w:tcPr>
+          <w:p>
+            <w:pPr>
+              <w:jc w:val="both"/>
+            </w:pPr>
+            <w:r>
+              <w:t>/T0030/ Abmeldung</w:t>
+            </w:r>
+          </w:p>
+        </w:tc>
+        <w:tc>
+          <w:tcPr>
+            <w:tcW w:w="3008" w:type="dxa"/>
+            <w:shd w:val="clear" w:color="auto" w:fill="FF0000"/>
+          </w:tcPr>
+          <w:p>
+            <w:pPr>
+              <w:jc w:val="both"/>
+            </w:pPr>
+            <w:r>
+              <w:t>Nein</w:t>
+            </w:r>
+          </w:p>
+        </w:tc>
+      </w:tr>
+      <w:tr>
+        <w:tc>
+          <w:tcPr>
+            <w:tcW w:w="6204" w:type="dxa"/>
+          </w:tcPr>
+          <w:p>
+            <w:pPr>
+              <w:jc w:val="both"/>
+            </w:pPr>
+            <w:r>
+              <w:t>/T0100/ Spielrunde beitreten</w:t>
+            </w:r>
+          </w:p>
+        </w:tc>
+        <w:tc>
+          <w:tcPr>
+            <w:tcW w:w="3008" w:type="dxa"/>
+            <w:shd w:val="clear" w:color="auto" w:fill="FFC000"/>
+          </w:tcPr>
+          <w:p>
+            <w:pPr>
+              <w:jc w:val="both"/>
+            </w:pPr>
+            <w:r>
+              <w:t>Teilweiße</w:t>
+            </w:r>
+          </w:p>
+        </w:tc>
+      </w:tr>
+      <w:tr>
+        <w:tc>
+          <w:tcPr>
+            <w:tcW w:w="6204" w:type="dxa"/>
+          </w:tcPr>
+          <w:p>
+            <w:pPr>
+              <w:jc w:val="both"/>
+            </w:pPr>
+            <w:r>
+              <w:tab/>
+              <w:t>/T0110/ Spielrundenübersicht</w:t>
+            </w:r>
+          </w:p>
+        </w:tc>
+        <w:tc>
+          <w:tcPr>
+            <w:tcW w:w="3008" w:type="dxa"/>
+            <w:shd w:val="clear" w:color="auto" w:fill="FF0000"/>
+          </w:tcPr>
+          <w:p>
+            <w:pPr>
+              <w:jc w:val="both"/>
+            </w:pPr>
+            <w:r>
+              <w:t>Nein</w:t>
+            </w:r>
+          </w:p>
+        </w:tc>
+      </w:tr>
+      <w:tr>
+        <w:tc>
+          <w:tcPr>
+            <w:tcW w:w="6204" w:type="dxa"/>
+          </w:tcPr>
+          <w:p>
+            <w:pPr>
+              <w:jc w:val="both"/>
+            </w:pPr>
+            <w:r>
+              <w:tab/>
+            </w:r>
+            <w:r>
+              <w:t>/T0120/ Spielrunden Registration</w:t>
+            </w:r>
+          </w:p>
+        </w:tc>
+        <w:tc>
+          <w:tcPr>
+            <w:tcW w:w="3008" w:type="dxa"/>
+            <w:shd w:val="clear" w:color="auto" w:fill="00B050"/>
+          </w:tcPr>
+          <w:p>
+            <w:pPr>
+              <w:jc w:val="both"/>
+            </w:pPr>
+            <w:r>
+              <w:t>Ja</w:t>
+            </w:r>
+          </w:p>
+        </w:tc>
+      </w:tr>
+      <w:tr>
+        <w:tc>
+          <w:tcPr>
+            <w:tcW w:w="6204" w:type="dxa"/>
+          </w:tcPr>
+          <w:p>
+            <w:pPr>
+              <w:jc w:val="both"/>
+            </w:pPr>
+            <w:r>
+              <w:tab/>
+            </w:r>
+            <w:r>
+              <w:t>/T0130/ Spielrunde auswählen</w:t>
+            </w:r>
+          </w:p>
+        </w:tc>
+        <w:tc>
+          <w:tcPr>
+            <w:tcW w:w="3008" w:type="dxa"/>
+            <w:shd w:val="clear" w:color="auto" w:fill="FF0000"/>
+          </w:tcPr>
+          <w:p>
+            <w:pPr>
+              <w:jc w:val="both"/>
+            </w:pPr>
+            <w:r>
+              <w:t>Nein</w:t>
+            </w:r>
+          </w:p>
+        </w:tc>
+      </w:tr>
+      <w:tr>
+        <w:tc>
+          <w:tcPr>
+            <w:tcW w:w="6204" w:type="dxa"/>
+          </w:tcPr>
+          <w:p>
+            <w:pPr>
+              <w:jc w:val="both"/>
+            </w:pPr>
+            <w:r>
+              <w:t>/T0200/ Spielen</w:t>
+            </w:r>
+          </w:p>
+        </w:tc>
+        <w:tc>
+          <w:tcPr>
+            <w:tcW w:w="3008" w:type="dxa"/>
+            <w:shd w:val="clear" w:color="auto" w:fill="FFC000"/>
+          </w:tcPr>
+          <w:p>
+            <w:pPr>
+              <w:jc w:val="both"/>
+            </w:pPr>
+            <w:r>
+              <w:t>Teilweiße</w:t>
+            </w:r>
+          </w:p>
+        </w:tc>
+      </w:tr>
+      <w:tr>
+        <w:tc>
+          <w:tcPr>
+            <w:tcW w:w="6204" w:type="dxa"/>
+          </w:tcPr>
+          <w:p>
+            <w:pPr>
+              <w:jc w:val="both"/>
+            </w:pPr>
+            <w:r>
+              <w:tab/>
+            </w:r>
+            <w:r>
+              <w:t>/T0210/ Transfermarkt</w:t>
+            </w:r>
+          </w:p>
+        </w:tc>
+        <w:tc>
+          <w:tcPr>
+            <w:tcW w:w="3008" w:type="dxa"/>
+            <w:shd w:val="clear" w:color="auto" w:fill="FFC000"/>
+          </w:tcPr>
+          <w:p>
+            <w:pPr>
+              <w:jc w:val="both"/>
+            </w:pPr>
+            <w:r>
+              <w:t>Teilweiße</w:t>
+            </w:r>
+          </w:p>
+        </w:tc>
+      </w:tr>
+      <w:tr>
+        <w:tc>
+          <w:tcPr>
+            <w:tcW w:w="6204" w:type="dxa"/>
+          </w:tcPr>
+          <w:p>
+            <w:pPr>
+              <w:jc w:val="both"/>
+            </w:pPr>
+            <w:r>
+              <w:tab/>
+            </w:r>
+            <w:r>
+              <w:tab/>
+            </w:r>
+            <w:r>
+              <w:t>/T0211/ Transfermarkt anschauen</w:t>
+            </w:r>
+          </w:p>
+        </w:tc>
+        <w:tc>
+          <w:tcPr>
+            <w:tcW w:w="3008" w:type="dxa"/>
+            <w:shd w:val="clear" w:color="auto" w:fill="FF0000"/>
+          </w:tcPr>
+          <w:p>
+            <w:pPr>
+              <w:jc w:val="both"/>
+            </w:pPr>
+            <w:r>
+              <w:t>Nein</w:t>
+            </w:r>
+          </w:p>
+        </w:tc>
+      </w:tr>
+      <w:tr>
+        <w:tc>
+          <w:tcPr>
+            <w:tcW w:w="6204" w:type="dxa"/>
+          </w:tcPr>
+          <w:p>
+            <w:pPr>
+              <w:jc w:val="both"/>
+            </w:pPr>
+            <w:r>
+              <w:tab/>
+            </w:r>
+            <w:r>
+              <w:tab/>
+            </w:r>
+            <w:r>
+              <w:t>/T0212/ Gebot abgeben</w:t>
+            </w:r>
+          </w:p>
+        </w:tc>
+        <w:tc>
+          <w:tcPr>
+            <w:tcW w:w="3008" w:type="dxa"/>
+            <w:shd w:val="clear" w:color="auto" w:fill="00B050"/>
+          </w:tcPr>
+          <w:p>
+            <w:pPr>
+              <w:jc w:val="both"/>
+            </w:pPr>
+            <w:r>
+              <w:t>Ja</w:t>
+            </w:r>
+          </w:p>
+        </w:tc>
+      </w:tr>
+      <w:tr>
+        <w:tc>
+          <w:tcPr>
+            <w:tcW w:w="6204" w:type="dxa"/>
+          </w:tcPr>
+          <w:p>
+            <w:pPr>
+              <w:jc w:val="both"/>
+            </w:pPr>
+            <w:r>
+              <w:tab/>
+            </w:r>
+            <w:r>
+              <w:tab/>
+            </w:r>
+            <w:r>
+              <w:t>/T0213/ Gebot löschen</w:t>
+            </w:r>
+          </w:p>
+        </w:tc>
+        <w:tc>
+          <w:tcPr>
+            <w:tcW w:w="3008" w:type="dxa"/>
+            <w:shd w:val="clear" w:color="auto" w:fill="00B050"/>
+          </w:tcPr>
+          <w:p>
+            <w:pPr>
+              <w:jc w:val="both"/>
+            </w:pPr>
+            <w:r>
+              <w:t>Ja</w:t>
+            </w:r>
+          </w:p>
+        </w:tc>
+      </w:tr>
+      <w:tr>
+        <w:tc>
+          <w:tcPr>
+            <w:tcW w:w="6204" w:type="dxa"/>
+          </w:tcPr>
+          <w:p>
+            <w:pPr>
+              <w:jc w:val="both"/>
+            </w:pPr>
+            <w:r>
+              <w:tab/>
+            </w:r>
+            <w:r>
+              <w:tab/>
+            </w:r>
+            <w:r>
+              <w:t>/T0214/ Gebot annehmen</w:t>
+            </w:r>
+          </w:p>
+        </w:tc>
+        <w:tc>
+          <w:tcPr>
+            <w:tcW w:w="3008" w:type="dxa"/>
+            <w:shd w:val="clear" w:color="auto" w:fill="00B050"/>
+          </w:tcPr>
+          <w:p>
+            <w:pPr>
+              <w:jc w:val="both"/>
+            </w:pPr>
+            <w:r>
+              <w:t>Ja</w:t>
+            </w:r>
+          </w:p>
+        </w:tc>
+      </w:tr>
+      <w:tr>
+        <w:tc>
+          <w:tcPr>
+            <w:tcW w:w="6204" w:type="dxa"/>
+          </w:tcPr>
+          <w:p>
+            <w:pPr>
+              <w:jc w:val="both"/>
+            </w:pPr>
+            <w:r>
+              <w:tab/>
+            </w:r>
+            <w:r>
+              <w:t>/T0220/ Aufstellung</w:t>
+            </w:r>
+          </w:p>
+        </w:tc>
+        <w:tc>
+          <w:tcPr>
+            <w:tcW w:w="3008" w:type="dxa"/>
+            <w:shd w:val="clear" w:color="auto" w:fill="FFC000"/>
+          </w:tcPr>
+          <w:p>
+            <w:pPr>
+              <w:jc w:val="both"/>
+            </w:pPr>
+            <w:r>
+              <w:t>Teilweiße</w:t>
+            </w:r>
+          </w:p>
+        </w:tc>
+      </w:tr>
+      <w:tr>
+        <w:tc>
+          <w:tcPr>
+            <w:tcW w:w="6204" w:type="dxa"/>
+          </w:tcPr>
+          <w:p>
+            <w:pPr>
+              <w:jc w:val="both"/>
+            </w:pPr>
+            <w:r>
+              <w:tab/>
+            </w:r>
+            <w:r>
+              <w:tab/>
+            </w:r>
+            <w:r>
+              <w:t>/T0221/ Aufstellung anschauen</w:t>
+            </w:r>
+          </w:p>
+        </w:tc>
+        <w:tc>
+          <w:tcPr>
+            <w:tcW w:w="3008" w:type="dxa"/>
+            <w:shd w:val="clear" w:color="auto" w:fill="FF0000"/>
+          </w:tcPr>
+          <w:p>
+            <w:pPr>
+              <w:jc w:val="both"/>
+            </w:pPr>
+            <w:r>
+              <w:t>Nein</w:t>
+            </w:r>
+          </w:p>
+        </w:tc>
+      </w:tr>
+      <w:tr>
+        <w:tc>
+          <w:tcPr>
+            <w:tcW w:w="6204" w:type="dxa"/>
+          </w:tcPr>
+          <w:p>
+            <w:pPr>
+              <w:jc w:val="both"/>
+            </w:pPr>
+            <w:r>
+              <w:tab/>
+            </w:r>
+            <w:r>
+              <w:tab/>
+            </w:r>
+            <w:r>
+              <w:t>/T0222/ Formation ändern</w:t>
+            </w:r>
+          </w:p>
+        </w:tc>
+        <w:tc>
+          <w:tcPr>
+            <w:tcW w:w="3008" w:type="dxa"/>
+            <w:shd w:val="clear" w:color="auto" w:fill="FF0000"/>
+          </w:tcPr>
+          <w:p>
+            <w:pPr>
+              <w:jc w:val="both"/>
+            </w:pPr>
+            <w:r>
+              <w:t>Nein</w:t>
+            </w:r>
+          </w:p>
+        </w:tc>
+      </w:tr>
+      <w:tr>
+        <w:tc>
+          <w:tcPr>
+            <w:tcW w:w="6204" w:type="dxa"/>
+          </w:tcPr>
+          <w:p>
+            <w:pPr>
+              <w:jc w:val="both"/>
+            </w:pPr>
+            <w:r>
+              <w:tab/>
+            </w:r>
+            <w:r>
+              <w:tab/>
+            </w:r>
+            <w:r>
+              <w:t>/T0223/ Spieler wechseln</w:t>
+            </w:r>
+          </w:p>
+        </w:tc>
+        <w:tc>
+          <w:tcPr>
+            <w:tcW w:w="3008" w:type="dxa"/>
+            <w:shd w:val="clear" w:color="auto" w:fill="FF0000"/>
+          </w:tcPr>
+          <w:p>
+            <w:pPr>
+              <w:jc w:val="both"/>
+            </w:pPr>
+            <w:r>
+              <w:t>Nein</w:t>
+            </w:r>
+          </w:p>
+        </w:tc>
+      </w:tr>
+      <w:tr>
+        <w:tc>
+          <w:tcPr>
+            <w:tcW w:w="6204" w:type="dxa"/>
+          </w:tcPr>
+          <w:p>
+            <w:pPr>
+              <w:jc w:val="both"/>
+            </w:pPr>
+            <w:r>
+              <w:tab/>
+            </w:r>
+            <w:r>
+              <w:tab/>
+            </w:r>
+            <w:r>
+              <w:t>/T0224/ Spieler verkaufen</w:t>
+            </w:r>
+          </w:p>
+        </w:tc>
+        <w:tc>
+          <w:tcPr>
+            <w:tcW w:w="3008" w:type="dxa"/>
+            <w:shd w:val="clear" w:color="auto" w:fill="00B050"/>
+          </w:tcPr>
+          <w:p>
+            <w:pPr>
+              <w:jc w:val="both"/>
+            </w:pPr>
+            <w:r>
+              <w:t>Ja</w:t>
+            </w:r>
+          </w:p>
+        </w:tc>
+      </w:tr>
+      <w:tr>
+        <w:tc>
+          <w:tcPr>
+            <w:tcW w:w="6204" w:type="dxa"/>
+          </w:tcPr>
+          <w:p>
+            <w:pPr>
+              <w:jc w:val="both"/>
+            </w:pPr>
+            <w:r>
+              <w:t>/T1000/ Ändern der Spielrundendaten</w:t>
+            </w:r>
+          </w:p>
+        </w:tc>
+        <w:tc>
+          <w:tcPr>
+            <w:tcW w:w="3008" w:type="dxa"/>
+            <w:shd w:val="clear" w:color="auto" w:fill="FF0000"/>
+          </w:tcPr>
+          <w:p>
+            <w:pPr>
+              <w:jc w:val="both"/>
+            </w:pPr>
+            <w:r>
+              <w:t>Nein</w:t>
+            </w:r>
+          </w:p>
+        </w:tc>
+      </w:tr>
+      <w:tr>
+        <w:tc>
+          <w:tcPr>
+            <w:tcW w:w="6204" w:type="dxa"/>
+          </w:tcPr>
+          <w:p>
+            <w:pPr>
+              <w:jc w:val="both"/>
+            </w:pPr>
+            <w:r>
+              <w:tab/>
+            </w:r>
+            <w:r>
+              <w:rPr>
+                <w:lang w:eastAsia="de-DE"/>
+              </w:rPr>
+              <w:t>/T1010/ Gutschrift erteilen</w:t>
+            </w:r>
+          </w:p>
+        </w:tc>
+        <w:tc>
+          <w:tcPr>
+            <w:tcW w:w="3008" w:type="dxa"/>
+            <w:shd w:val="clear" w:color="auto" w:fill="FF0000"/>
+          </w:tcPr>
+          <w:p>
+            <w:pPr>
+              <w:jc w:val="both"/>
+            </w:pPr>
+            <w:r>
+              <w:t>Nein</w:t>
+            </w:r>
+          </w:p>
+        </w:tc>
+      </w:tr>
+      <w:tr>
+        <w:tc>
+          <w:tcPr>
+            <w:tcW w:w="6204" w:type="dxa"/>
+          </w:tcPr>
+          <w:p>
+            <w:pPr>
+              <w:ind w:firstLine="708"/>
+              <w:rPr>
+                <w:lang w:eastAsia="de-DE"/>
+              </w:rPr>
+            </w:pPr>
+            <w:r>
+              <w:rPr>
+                <w:lang w:eastAsia="de-DE"/>
+              </w:rPr>
+              <w:t>/T1020/ Strafe erteilen</w:t>
+            </w:r>
+          </w:p>
+        </w:tc>
+        <w:tc>
+          <w:tcPr>
+            <w:tcW w:w="3008" w:type="dxa"/>
+            <w:shd w:val="clear" w:color="auto" w:fill="FF0000"/>
+          </w:tcPr>
+          <w:p>
+            <w:pPr>
+              <w:jc w:val="both"/>
+            </w:pPr>
+            <w:r>
+              <w:t>Nein</w:t>
+            </w:r>
+          </w:p>
+        </w:tc>
+      </w:tr>
+      <w:tr>
+        <w:tc>
+          <w:tcPr>
+            <w:tcW w:w="6204" w:type="dxa"/>
+          </w:tcPr>
+          <w:p>
+            <w:pPr>
+              <w:jc w:val="both"/>
+            </w:pPr>
+            <w:r>
+              <w:tab/>
+            </w:r>
+            <w:r>
+              <w:rPr>
+                <w:lang w:eastAsia="de-DE"/>
+              </w:rPr>
+              <w:t>/T1030/ Spielrunde löschen</w:t>
+            </w:r>
+          </w:p>
+        </w:tc>
+        <w:tc>
+          <w:tcPr>
+            <w:tcW w:w="3008" w:type="dxa"/>
+            <w:shd w:val="clear" w:color="auto" w:fill="FF0000"/>
+          </w:tcPr>
+          <w:p>
+            <w:pPr>
+              <w:jc w:val="both"/>
+            </w:pPr>
+            <w:r>
+              <w:t>Nein</w:t>
+            </w:r>
+          </w:p>
+        </w:tc>
+      </w:tr>
+      <w:tr>
+        <w:tc>
+          <w:tcPr>
+            <w:tcW w:w="6204" w:type="dxa"/>
+          </w:tcPr>
+          <w:p>
+            <w:pPr>
+              <w:jc w:val="both"/>
+            </w:pPr>
+            <w:r>
+              <w:t>/T2000/ Marktwertberechnung</w:t>
+            </w:r>
+          </w:p>
+        </w:tc>
+        <w:tc>
+          <w:tcPr>
+            <w:tcW w:w="3008" w:type="dxa"/>
+            <w:shd w:val="clear" w:color="auto" w:fill="00B050"/>
+          </w:tcPr>
+          <w:p>
+            <w:pPr>
+              <w:jc w:val="both"/>
+            </w:pPr>
+            <w:r>
+              <w:t>Ja</w:t>
+            </w:r>
+          </w:p>
+        </w:tc>
+      </w:tr>
+      <w:tr>
+        <w:tc>
+          <w:tcPr>
+            <w:tcW w:w="6204" w:type="dxa"/>
+          </w:tcPr>
+          <w:p>
+            <w:pPr>
+              <w:jc w:val="both"/>
+            </w:pPr>
+            <w:r>
+              <w:t>/T2010/ Parser</w:t>
+            </w:r>
+          </w:p>
+        </w:tc>
+        <w:tc>
+          <w:tcPr>
+            <w:tcW w:w="3008" w:type="dxa"/>
+            <w:shd w:val="clear" w:color="auto" w:fill="00B050"/>
+          </w:tcPr>
+          <w:p>
+            <w:pPr>
+              <w:jc w:val="both"/>
+            </w:pPr>
+            <w:r>
+              <w:t>Ja</w:t>
+            </w:r>
+          </w:p>
+        </w:tc>
+      </w:tr>
+      <w:tr>
+        <w:tc>
+          <w:tcPr>
+            <w:tcW w:w="6204" w:type="dxa"/>
+          </w:tcPr>
+          <w:p>
+            <w:pPr>
+              <w:jc w:val="both"/>
+            </w:pPr>
+            <w:r>
+              <w:tab/>
+            </w:r>
+            <w:r>
+              <w:t>/T2011/ Spielplan</w:t>
+            </w:r>
+          </w:p>
+        </w:tc>
+        <w:tc>
+          <w:tcPr>
+            <w:tcW w:w="3008" w:type="dxa"/>
+            <w:shd w:val="clear" w:color="auto" w:fill="00B050"/>
+          </w:tcPr>
+          <w:p>
+            <w:pPr>
+              <w:jc w:val="both"/>
+            </w:pPr>
+            <w:r>
+              <w:t>Ja</w:t>
+            </w:r>
+          </w:p>
+        </w:tc>
+      </w:tr>
+      <w:tr>
+        <w:tc>
+          <w:tcPr>
+            <w:tcW w:w="6204" w:type="dxa"/>
+          </w:tcPr>
+          <w:p>
+            <w:pPr>
+              <w:jc w:val="both"/>
+            </w:pPr>
+            <w:r>
+              <w:tab/>
+            </w:r>
+            <w:r>
+              <w:t>/T2012/ Noten</w:t>
+            </w:r>
+          </w:p>
+        </w:tc>
+        <w:tc>
+          <w:tcPr>
+            <w:tcW w:w="3008" w:type="dxa"/>
+            <w:shd w:val="clear" w:color="auto" w:fill="00B050"/>
+          </w:tcPr>
+          <w:p>
+            <w:pPr>
+              <w:jc w:val="both"/>
+            </w:pPr>
+            <w:r>
+              <w:t>Ja</w:t>
+            </w:r>
+          </w:p>
+        </w:tc>
+      </w:tr>
+      <w:tr>
+        <w:tc>
+          <w:tcPr>
+            <w:tcW w:w="6204" w:type="dxa"/>
+          </w:tcPr>
+          <w:p>
+            <w:pPr>
+              <w:jc w:val="both"/>
+            </w:pPr>
+            <w:r>
+              <w:tab/>
+            </w:r>
+            <w:r>
+              <w:t>/T2013/ Spieler</w:t>
+            </w:r>
+          </w:p>
+        </w:tc>
+        <w:tc>
+          <w:tcPr>
+            <w:tcW w:w="3008" w:type="dxa"/>
+            <w:shd w:val="clear" w:color="auto" w:fill="00B050"/>
+          </w:tcPr>
+          <w:p>
+            <w:pPr>
+              <w:jc w:val="both"/>
+            </w:pPr>
+            <w:r>
+              <w:t>Ja</w:t>
+            </w:r>
+          </w:p>
+        </w:tc>
+      </w:tr>
+      <w:tr>
+        <w:tc>
+          <w:tcPr>
+            <w:tcW w:w="6204" w:type="dxa"/>
+          </w:tcPr>
+          <w:p>
+            <w:pPr>
+              <w:jc w:val="both"/>
+            </w:pPr>
+            <w:r>
+              <w:t>/T2020/ Team Generierung</w:t>
+            </w:r>
+          </w:p>
+        </w:tc>
+        <w:tc>
+          <w:tcPr>
+            <w:tcW w:w="3008" w:type="dxa"/>
+            <w:shd w:val="clear" w:color="auto" w:fill="00B050"/>
+          </w:tcPr>
+          <w:p>
+            <w:pPr>
+              <w:jc w:val="both"/>
+            </w:pPr>
+            <w:r>
+              <w:t>Ja</w:t>
+            </w:r>
+          </w:p>
+        </w:tc>
+      </w:tr>
+      <w:tr>
+        <w:tc>
+          <w:tcPr>
+            <w:tcW w:w="6204" w:type="dxa"/>
+          </w:tcPr>
+          <w:p>
+            <w:pPr>
+              <w:jc w:val="both"/>
+            </w:pPr>
+            <w:r>
+              <w:t>/T2030/ Punkteberechnung</w:t>
+            </w:r>
+          </w:p>
+        </w:tc>
+        <w:tc>
+          <w:tcPr>
+            <w:tcW w:w="3008" w:type="dxa"/>
+            <w:shd w:val="clear" w:color="auto" w:fill="00B050"/>
+          </w:tcPr>
+          <w:p>
+            <w:pPr>
+              <w:jc w:val="both"/>
+            </w:pPr>
+            <w:r>
+              <w:t>Ja</w:t>
+            </w:r>
+          </w:p>
+        </w:tc>
+      </w:tr>
+      <w:tr>
+        <w:tc>
+          <w:tcPr>
+            <w:tcW w:w="6204" w:type="dxa"/>
+          </w:tcPr>
+          <w:p>
+            <w:pPr>
+              <w:jc w:val="both"/>
+            </w:pPr>
+            <w:r>
+              <w:t>/T2040/ Nutzerverwaltung</w:t>
+            </w:r>
+          </w:p>
+        </w:tc>
+        <w:tc>
+          <w:tcPr>
+            <w:tcW w:w="3008" w:type="dxa"/>
+            <w:shd w:val="clear" w:color="auto" w:fill="00B050"/>
+          </w:tcPr>
+          <w:p>
+            <w:pPr>
+              <w:jc w:val="both"/>
+            </w:pPr>
+            <w:r>
+              <w:t>Ja (wurde in /T0020/ getestet)</w:t>
+            </w:r>
+          </w:p>
+        </w:tc>
+      </w:tr>
+    </w:tbl>
+    <w:p>
+      <w:pPr>
+        <w:jc w:val="both"/>
+      </w:pPr>
+    </w:p>
+    <w:p>
+      <w:pPr>
+        <w:pStyle w:val="berschrift1"/>
+        <w:jc w:val="both"/>
+        <w:rPr>
+          <w:rFonts w:eastAsiaTheme="minorHAnsi"/>
+          <w:bCs w:val="0"/>
+        </w:rPr>
+      </w:pPr>
+      <w:bookmarkStart w:id="23" w:name="_Toc443857268"/>
       <w:r>
         <w:rPr>
           <w:rFonts w:eastAsiaTheme="minorHAnsi"/>
@@ -3266,7 +4474,7 @@
         <w:lastRenderedPageBreak/>
         <w:t>Erkenntnisgewinn</w:t>
       </w:r>
-      <w:bookmarkEnd w:id="22"/>
+      <w:bookmarkEnd w:id="23"/>
     </w:p>
     <w:p>
       <w:pPr>
@@ -3346,23 +4554,23 @@
         <w:pStyle w:val="berschrift1"/>
         <w:jc w:val="both"/>
       </w:pPr>
-      <w:bookmarkStart w:id="23" w:name="_Toc442171988"/>
+      <w:bookmarkStart w:id="24" w:name="_Toc443857269"/>
       <w:r>
         <w:lastRenderedPageBreak/>
         <w:t>Anhang</w:t>
       </w:r>
-      <w:bookmarkEnd w:id="23"/>
+      <w:bookmarkEnd w:id="24"/>
     </w:p>
     <w:p>
       <w:pPr>
         <w:pStyle w:val="berschrift2"/>
         <w:jc w:val="both"/>
       </w:pPr>
-      <w:bookmarkStart w:id="24" w:name="_Toc442171989"/>
+      <w:bookmarkStart w:id="25" w:name="_Toc443857270"/>
       <w:r>
         <w:t>Aufbau der Anwendung</w:t>
       </w:r>
-      <w:bookmarkEnd w:id="24"/>
+      <w:bookmarkEnd w:id="25"/>
     </w:p>
     <w:p>
       <w:pPr>
@@ -3389,14 +4597,14 @@
             <v:path o:extrusionok="f" gradientshapeok="t" o:connecttype="rect"/>
             <o:lock v:ext="edit" aspectratio="t"/>
           </v:shapetype>
-          <v:shape id="_x0000_i1025" type="#_x0000_t75" style="width:453pt;height:653.25pt">
-            <v:imagedata r:id="rId10" o:title="Aufbau"/>
+          <v:shape id="_x0000_i1025" type="#_x0000_t75" style="width:452.7pt;height:653.2pt">
+            <v:imagedata r:id="rId11" o:title="Aufbau"/>
           </v:shape>
         </w:pict>
       </w:r>
     </w:p>
     <w:sectPr>
-      <w:footerReference w:type="default" r:id="rId11"/>
+      <w:footerReference w:type="default" r:id="rId12"/>
       <w:pgSz w:w="11906" w:h="16838"/>
       <w:pgMar w:top="1417" w:right="1417" w:bottom="1134" w:left="1417" w:header="708" w:footer="708" w:gutter="0"/>
       <w:cols w:space="708"/>
@@ -3471,7 +4679,7 @@
         <w:bCs/>
         <w:noProof/>
       </w:rPr>
-      <w:t>7</w:t>
+      <w:t>1</w:t>
     </w:r>
     <w:r>
       <w:rPr>
@@ -3510,7 +4718,7 @@
         <w:bCs/>
         <w:noProof/>
       </w:rPr>
-      <w:t>8</w:t>
+      <w:t>9</w:t>
     </w:r>
     <w:r>
       <w:rPr>
@@ -4370,6 +5578,7 @@
     <w:lsdException w:name="HTML Sample" w:semiHidden="1" w:unhideWhenUsed="1"/>
     <w:lsdException w:name="HTML Typewriter" w:semiHidden="1" w:unhideWhenUsed="1"/>
     <w:lsdException w:name="HTML Variable" w:semiHidden="1" w:unhideWhenUsed="1"/>
+    <w:lsdException w:name="Normal Table" w:semiHidden="1" w:unhideWhenUsed="1"/>
     <w:lsdException w:name="annotation subject" w:semiHidden="1" w:unhideWhenUsed="1"/>
     <w:lsdException w:name="No List" w:semiHidden="1" w:unhideWhenUsed="1"/>
     <w:lsdException w:name="Outline List 1" w:semiHidden="1" w:unhideWhenUsed="1"/>
@@ -4416,8 +5625,10 @@
     <w:lsdException w:name="Table Subtle 2" w:semiHidden="1" w:unhideWhenUsed="1"/>
     <w:lsdException w:name="Table Web 1" w:semiHidden="1" w:unhideWhenUsed="1"/>
     <w:lsdException w:name="Table Web 2" w:semiHidden="1" w:unhideWhenUsed="1"/>
+    <w:lsdException w:name="Table Web 3" w:semiHidden="1" w:unhideWhenUsed="1"/>
     <w:lsdException w:name="Balloon Text" w:semiHidden="1" w:unhideWhenUsed="1"/>
     <w:lsdException w:name="Table Grid" w:uiPriority="59"/>
+    <w:lsdException w:name="Table Theme" w:semiHidden="1" w:unhideWhenUsed="1"/>
     <w:lsdException w:name="Placeholder Text" w:semiHidden="1"/>
     <w:lsdException w:name="No Spacing" w:uiPriority="1" w:qFormat="1"/>
     <w:lsdException w:name="Light Shading" w:uiPriority="60"/>
@@ -4913,6 +6124,25 @@
     <w:uiPriority w:val="99"/>
     <w:rsid w:val="008B761F"/>
   </w:style>
+  <w:style w:type="table" w:styleId="Tabellenraster">
+    <w:name w:val="Table Grid"/>
+    <w:basedOn w:val="NormaleTabelle"/>
+    <w:uiPriority w:val="59"/>
+    <w:rsid w:val="00342679"/>
+    <w:pPr>
+      <w:spacing w:after="0" w:line="240" w:lineRule="auto"/>
+    </w:pPr>
+    <w:tblPr>
+      <w:tblBorders>
+        <w:top w:val="single" w:sz="4" w:space="0" w:color="auto"/>
+        <w:left w:val="single" w:sz="4" w:space="0" w:color="auto"/>
+        <w:bottom w:val="single" w:sz="4" w:space="0" w:color="auto"/>
+        <w:right w:val="single" w:sz="4" w:space="0" w:color="auto"/>
+        <w:insideH w:val="single" w:sz="4" w:space="0" w:color="auto"/>
+        <w:insideV w:val="single" w:sz="4" w:space="0" w:color="auto"/>
+      </w:tblBorders>
+    </w:tblPr>
+  </w:style>
 </w:styles>
 </file>
 
@@ -5206,7 +6436,7 @@
 </file>
 
 <file path=customXml/itemProps1.xml><?xml version="1.0" encoding="utf-8"?>
-<ds:datastoreItem xmlns:ds="http://schemas.openxmlformats.org/officeDocument/2006/customXml" ds:itemID="{01371EDE-5E5E-435D-A636-848C1DE904B5}">
+<ds:datastoreItem xmlns:ds="http://schemas.openxmlformats.org/officeDocument/2006/customXml" ds:itemID="{3C6E1B07-22D7-4ABB-B0A0-7FCE7F508F56}">
   <ds:schemaRefs>
     <ds:schemaRef ds:uri="http://schemas.openxmlformats.org/officeDocument/2006/bibliography"/>
   </ds:schemaRefs>

</xml_diff>

<commit_message>
added "Analyse der Qualitätszielbestimmungen"
see #41
</commit_message>
<xml_diff>
--- a/Documentation/Abschlussdoku/Abschlussbericht.docx
+++ b/Documentation/Abschlussdoku/Abschlussbericht.docx
@@ -63,110 +63,63 @@
           <w:r>
             <w:fldChar w:fldCharType="separate"/>
           </w:r>
-          <w:bookmarkStart w:id="0" w:name="_GoBack"/>
-          <w:bookmarkEnd w:id="0"/>
-          <w:r>
-            <w:rPr>
-              <w:rStyle w:val="Hyperlink"/>
-              <w:noProof/>
-            </w:rPr>
-            <w:fldChar w:fldCharType="begin"/>
-          </w:r>
-          <w:r>
-            <w:rPr>
-              <w:rStyle w:val="Hyperlink"/>
-              <w:noProof/>
-            </w:rPr>
-            <w:instrText xml:space="preserve"> </w:instrText>
-          </w:r>
-          <w:r>
-            <w:rPr>
-              <w:noProof/>
-            </w:rPr>
-            <w:instrText>HYPERLINK \l "_Toc443857246"</w:instrText>
-          </w:r>
-          <w:r>
-            <w:rPr>
-              <w:rStyle w:val="Hyperlink"/>
-              <w:noProof/>
-            </w:rPr>
-            <w:instrText xml:space="preserve"> </w:instrText>
-          </w:r>
-          <w:r>
-            <w:rPr>
-              <w:rStyle w:val="Hyperlink"/>
-              <w:noProof/>
-            </w:rPr>
-          </w:r>
-          <w:r>
-            <w:rPr>
-              <w:rStyle w:val="Hyperlink"/>
-              <w:noProof/>
-            </w:rPr>
-            <w:fldChar w:fldCharType="separate"/>
-          </w:r>
-          <w:r>
-            <w:rPr>
-              <w:rStyle w:val="Hyperlink"/>
-              <w:noProof/>
-            </w:rPr>
-            <w:t>Anleitung</w:t>
-          </w:r>
-          <w:r>
-            <w:rPr>
-              <w:noProof/>
-              <w:webHidden/>
-            </w:rPr>
-            <w:tab/>
-          </w:r>
-          <w:r>
-            <w:rPr>
-              <w:noProof/>
-              <w:webHidden/>
-            </w:rPr>
-            <w:fldChar w:fldCharType="begin"/>
-          </w:r>
-          <w:r>
-            <w:rPr>
-              <w:noProof/>
-              <w:webHidden/>
-            </w:rPr>
-            <w:instrText xml:space="preserve"> PAGEREF _Toc443857246 \h </w:instrText>
-          </w:r>
-          <w:r>
-            <w:rPr>
-              <w:noProof/>
-              <w:webHidden/>
-            </w:rPr>
-          </w:r>
-          <w:r>
-            <w:rPr>
-              <w:noProof/>
-              <w:webHidden/>
-            </w:rPr>
-            <w:fldChar w:fldCharType="separate"/>
-          </w:r>
-          <w:r>
-            <w:rPr>
-              <w:noProof/>
-              <w:webHidden/>
-            </w:rPr>
-            <w:t>2</w:t>
-          </w:r>
-          <w:r>
-            <w:rPr>
-              <w:noProof/>
-              <w:webHidden/>
-            </w:rPr>
-            <w:fldChar w:fldCharType="end"/>
-          </w:r>
-          <w:r>
-            <w:rPr>
-              <w:rStyle w:val="Hyperlink"/>
-              <w:noProof/>
-            </w:rPr>
-            <w:fldChar w:fldCharType="end"/>
-          </w:r>
+          <w:hyperlink w:anchor="_Toc443857246" w:history="1">
+            <w:r>
+              <w:rPr>
+                <w:rStyle w:val="Hyperlink"/>
+                <w:noProof/>
+              </w:rPr>
+              <w:t>Anleitung</w:t>
+            </w:r>
+            <w:r>
+              <w:rPr>
+                <w:noProof/>
+                <w:webHidden/>
+              </w:rPr>
+              <w:tab/>
+            </w:r>
+            <w:r>
+              <w:rPr>
+                <w:noProof/>
+                <w:webHidden/>
+              </w:rPr>
+              <w:fldChar w:fldCharType="begin"/>
+            </w:r>
+            <w:r>
+              <w:rPr>
+                <w:noProof/>
+                <w:webHidden/>
+              </w:rPr>
+              <w:instrText xml:space="preserve"> PAGEREF _Toc443857246 \h </w:instrText>
+            </w:r>
+            <w:r>
+              <w:rPr>
+                <w:noProof/>
+                <w:webHidden/>
+              </w:rPr>
+            </w:r>
+            <w:r>
+              <w:rPr>
+                <w:noProof/>
+                <w:webHidden/>
+              </w:rPr>
+              <w:fldChar w:fldCharType="separate"/>
+            </w:r>
+            <w:r>
+              <w:rPr>
+                <w:noProof/>
+                <w:webHidden/>
+              </w:rPr>
+              <w:t>2</w:t>
+            </w:r>
+            <w:r>
+              <w:rPr>
+                <w:noProof/>
+                <w:webHidden/>
+              </w:rPr>
+              <w:fldChar w:fldCharType="end"/>
+            </w:r>
+          </w:hyperlink>
         </w:p>
         <w:p>
           <w:pPr>
@@ -1881,26 +1834,26 @@
         </w:tabs>
         <w:jc w:val="both"/>
       </w:pPr>
-      <w:bookmarkStart w:id="1" w:name="_Toc443857246"/>
+      <w:bookmarkStart w:id="0" w:name="_Toc443857246"/>
       <w:r>
         <w:lastRenderedPageBreak/>
         <w:t>Anleitung</w:t>
       </w:r>
-      <w:bookmarkEnd w:id="1"/>
+      <w:bookmarkEnd w:id="0"/>
     </w:p>
     <w:p>
       <w:pPr>
         <w:pStyle w:val="berschrift2"/>
         <w:jc w:val="both"/>
       </w:pPr>
-      <w:bookmarkStart w:id="2" w:name="_Toc443857247"/>
+      <w:bookmarkStart w:id="1" w:name="_Toc443857247"/>
       <w:r>
         <w:t>Registrierung</w:t>
       </w:r>
       <w:r>
         <w:t xml:space="preserve"> und Anmeldung</w:t>
       </w:r>
-      <w:bookmarkEnd w:id="2"/>
+      <w:bookmarkEnd w:id="1"/>
     </w:p>
     <w:p>
       <w:pPr>
@@ -1979,11 +1932,11 @@
         <w:pStyle w:val="berschrift2"/>
         <w:jc w:val="both"/>
       </w:pPr>
-      <w:bookmarkStart w:id="3" w:name="_Toc443857248"/>
+      <w:bookmarkStart w:id="2" w:name="_Toc443857248"/>
       <w:r>
         <w:t>Verwaltung von Ligen (Erstellen, Beitreten und Spielen)</w:t>
       </w:r>
-      <w:bookmarkEnd w:id="3"/>
+      <w:bookmarkEnd w:id="2"/>
     </w:p>
     <w:p>
       <w:pPr>
@@ -2044,11 +1997,11 @@
         </w:tabs>
         <w:jc w:val="both"/>
       </w:pPr>
-      <w:bookmarkStart w:id="4" w:name="_Toc443857249"/>
+      <w:bookmarkStart w:id="3" w:name="_Toc443857249"/>
       <w:r>
         <w:t>Handel mit Spielern</w:t>
       </w:r>
-      <w:bookmarkEnd w:id="4"/>
+      <w:bookmarkEnd w:id="3"/>
       <w:r>
         <w:tab/>
       </w:r>
@@ -2136,11 +2089,11 @@
         </w:tabs>
         <w:jc w:val="both"/>
       </w:pPr>
-      <w:bookmarkStart w:id="5" w:name="_Toc443857250"/>
+      <w:bookmarkStart w:id="4" w:name="_Toc443857250"/>
       <w:r>
         <w:t>Managen der Aufstellung</w:t>
       </w:r>
-      <w:bookmarkEnd w:id="5"/>
+      <w:bookmarkEnd w:id="4"/>
       <w:r>
         <w:tab/>
       </w:r>
@@ -2161,11 +2114,11 @@
         <w:pStyle w:val="berschrift2"/>
         <w:jc w:val="both"/>
       </w:pPr>
-      <w:bookmarkStart w:id="6" w:name="_Toc443857251"/>
+      <w:bookmarkStart w:id="5" w:name="_Toc443857251"/>
       <w:r>
         <w:t>Spielstand prüfen</w:t>
       </w:r>
-      <w:bookmarkEnd w:id="6"/>
+      <w:bookmarkEnd w:id="5"/>
     </w:p>
     <w:p>
       <w:pPr>
@@ -2198,22 +2151,22 @@
         <w:pStyle w:val="berschrift1"/>
         <w:jc w:val="both"/>
       </w:pPr>
-      <w:bookmarkStart w:id="7" w:name="_Toc443857252"/>
+      <w:bookmarkStart w:id="6" w:name="_Toc443857252"/>
       <w:r>
         <w:t>Verwendete Komponenten</w:t>
       </w:r>
-      <w:bookmarkEnd w:id="7"/>
+      <w:bookmarkEnd w:id="6"/>
     </w:p>
     <w:p>
       <w:pPr>
         <w:pStyle w:val="berschrift2"/>
         <w:jc w:val="both"/>
       </w:pPr>
-      <w:bookmarkStart w:id="8" w:name="_Toc443857253"/>
+      <w:bookmarkStart w:id="7" w:name="_Toc443857253"/>
       <w:r>
         <w:t>Java FX</w:t>
       </w:r>
-      <w:bookmarkEnd w:id="8"/>
+      <w:bookmarkEnd w:id="7"/>
     </w:p>
     <w:p>
       <w:pPr>
@@ -2261,11 +2214,11 @@
         <w:pStyle w:val="berschrift2"/>
         <w:jc w:val="both"/>
       </w:pPr>
-      <w:bookmarkStart w:id="9" w:name="_Toc443857254"/>
+      <w:bookmarkStart w:id="8" w:name="_Toc443857254"/>
       <w:r>
         <w:t>Log4J</w:t>
       </w:r>
-      <w:bookmarkEnd w:id="9"/>
+      <w:bookmarkEnd w:id="8"/>
     </w:p>
     <w:p>
       <w:pPr>
@@ -2295,11 +2248,11 @@
         <w:pStyle w:val="berschrift2"/>
         <w:jc w:val="both"/>
       </w:pPr>
-      <w:bookmarkStart w:id="10" w:name="_Toc443857255"/>
+      <w:bookmarkStart w:id="9" w:name="_Toc443857255"/>
       <w:r>
         <w:t>Maven</w:t>
       </w:r>
-      <w:bookmarkEnd w:id="10"/>
+      <w:bookmarkEnd w:id="9"/>
     </w:p>
     <w:p>
       <w:pPr>
@@ -2326,12 +2279,12 @@
         <w:pStyle w:val="berschrift2"/>
         <w:jc w:val="both"/>
       </w:pPr>
-      <w:bookmarkStart w:id="11" w:name="_Toc443857256"/>
+      <w:bookmarkStart w:id="10" w:name="_Toc443857256"/>
       <w:r>
         <w:lastRenderedPageBreak/>
         <w:t>SQLite</w:t>
       </w:r>
-      <w:bookmarkEnd w:id="11"/>
+      <w:bookmarkEnd w:id="10"/>
     </w:p>
     <w:p>
       <w:pPr>
@@ -2364,11 +2317,11 @@
         <w:pStyle w:val="berschrift2"/>
         <w:jc w:val="both"/>
       </w:pPr>
-      <w:bookmarkStart w:id="12" w:name="_Toc443857257"/>
+      <w:bookmarkStart w:id="11" w:name="_Toc443857257"/>
       <w:r>
         <w:t>JUnit</w:t>
       </w:r>
-      <w:bookmarkEnd w:id="12"/>
+      <w:bookmarkEnd w:id="11"/>
     </w:p>
     <w:p>
       <w:pPr>
@@ -2392,11 +2345,11 @@
         <w:pStyle w:val="berschrift2"/>
         <w:jc w:val="both"/>
       </w:pPr>
-      <w:bookmarkStart w:id="13" w:name="_Toc443857258"/>
+      <w:bookmarkStart w:id="12" w:name="_Toc443857258"/>
       <w:r>
         <w:t>JDOM</w:t>
       </w:r>
-      <w:bookmarkEnd w:id="13"/>
+      <w:bookmarkEnd w:id="12"/>
     </w:p>
     <w:p>
       <w:pPr>
@@ -2414,11 +2367,11 @@
         <w:pStyle w:val="berschrift2"/>
         <w:jc w:val="both"/>
       </w:pPr>
-      <w:bookmarkStart w:id="14" w:name="_Toc443857259"/>
+      <w:bookmarkStart w:id="13" w:name="_Toc443857259"/>
       <w:r>
         <w:t>JSON</w:t>
       </w:r>
-      <w:bookmarkEnd w:id="14"/>
+      <w:bookmarkEnd w:id="13"/>
     </w:p>
     <w:p>
       <w:pPr>
@@ -2448,14 +2401,14 @@
         <w:pStyle w:val="berschrift2"/>
         <w:jc w:val="both"/>
       </w:pPr>
-      <w:bookmarkStart w:id="15" w:name="_Toc443857260"/>
+      <w:bookmarkStart w:id="14" w:name="_Toc443857260"/>
       <w:r>
         <w:t>Js</w:t>
       </w:r>
       <w:r>
         <w:t>oup</w:t>
       </w:r>
-      <w:bookmarkEnd w:id="15"/>
+      <w:bookmarkEnd w:id="14"/>
     </w:p>
     <w:p>
       <w:pPr>
@@ -2482,11 +2435,11 @@
         <w:pStyle w:val="berschrift1"/>
         <w:jc w:val="both"/>
       </w:pPr>
-      <w:bookmarkStart w:id="16" w:name="_Toc443857261"/>
+      <w:bookmarkStart w:id="15" w:name="_Toc443857261"/>
       <w:r>
         <w:t>Aufbau der Anwendung</w:t>
       </w:r>
-      <w:bookmarkEnd w:id="16"/>
+      <w:bookmarkEnd w:id="15"/>
     </w:p>
     <w:p>
       <w:pPr>
@@ -2504,11 +2457,11 @@
         <w:pStyle w:val="berschrift2"/>
         <w:jc w:val="both"/>
       </w:pPr>
-      <w:bookmarkStart w:id="17" w:name="_Toc443857262"/>
+      <w:bookmarkStart w:id="16" w:name="_Toc443857262"/>
       <w:r>
         <w:t>ServerApplication</w:t>
       </w:r>
-      <w:bookmarkEnd w:id="17"/>
+      <w:bookmarkEnd w:id="16"/>
     </w:p>
     <w:p>
       <w:pPr>
@@ -2540,12 +2493,12 @@
         <w:pStyle w:val="berschrift2"/>
         <w:jc w:val="both"/>
       </w:pPr>
-      <w:bookmarkStart w:id="18" w:name="_Toc443857263"/>
+      <w:bookmarkStart w:id="17" w:name="_Toc443857263"/>
       <w:r>
         <w:lastRenderedPageBreak/>
         <w:t>ClientApplication</w:t>
       </w:r>
-      <w:bookmarkEnd w:id="18"/>
+      <w:bookmarkEnd w:id="17"/>
     </w:p>
     <w:p>
       <w:pPr>
@@ -2560,11 +2513,11 @@
         <w:pStyle w:val="berschrift2"/>
         <w:jc w:val="both"/>
       </w:pPr>
-      <w:bookmarkStart w:id="19" w:name="_Toc443857264"/>
+      <w:bookmarkStart w:id="18" w:name="_Toc443857264"/>
       <w:r>
         <w:t>ConnectorLib</w:t>
       </w:r>
-      <w:bookmarkEnd w:id="19"/>
+      <w:bookmarkEnd w:id="18"/>
     </w:p>
     <w:p>
       <w:pPr>
@@ -2656,14 +2609,14 @@
           <w:rFonts w:eastAsiaTheme="minorHAnsi"/>
         </w:rPr>
       </w:pPr>
-      <w:bookmarkStart w:id="20" w:name="_Toc443857265"/>
+      <w:bookmarkStart w:id="19" w:name="_Toc443857265"/>
       <w:r>
         <w:rPr>
           <w:rFonts w:eastAsiaTheme="minorHAnsi"/>
         </w:rPr>
         <w:t>Projekt Management</w:t>
       </w:r>
-      <w:bookmarkEnd w:id="20"/>
+      <w:bookmarkEnd w:id="19"/>
     </w:p>
     <w:p>
       <w:pPr>
@@ -2751,11 +2704,11 @@
         <w:pStyle w:val="berschrift1"/>
         <w:jc w:val="both"/>
       </w:pPr>
-      <w:bookmarkStart w:id="21" w:name="_Toc443857266"/>
+      <w:bookmarkStart w:id="20" w:name="_Toc443857266"/>
       <w:r>
         <w:t>Beschreibung des Umsetzungsgrades</w:t>
       </w:r>
-      <w:bookmarkEnd w:id="21"/>
+      <w:bookmarkEnd w:id="20"/>
     </w:p>
     <w:p>
       <w:r>
@@ -3342,7 +3295,7 @@
           <w:bCs w:val="0"/>
         </w:rPr>
       </w:pPr>
-      <w:bookmarkStart w:id="22" w:name="_Toc443857267"/>
+      <w:bookmarkStart w:id="21" w:name="_Toc443857267"/>
       <w:r>
         <w:rPr>
           <w:rFonts w:eastAsiaTheme="minorHAnsi"/>
@@ -3351,7 +3304,7 @@
         <w:lastRenderedPageBreak/>
         <w:t>Testabdeckung</w:t>
       </w:r>
-      <w:bookmarkEnd w:id="22"/>
+      <w:bookmarkEnd w:id="21"/>
     </w:p>
     <w:p>
       <w:pPr>
@@ -3391,25 +3344,13 @@
         <w:t>/</w:t>
       </w:r>
       <w:r>
-        <w:t xml:space="preserve">, </w:t>
-      </w:r>
-      <w:r>
-        <w:t>/T022</w:t>
-      </w:r>
-      <w:r>
-        <w:t>2</w:t>
+        <w:t>, /T0222</w:t>
       </w:r>
       <w:r>
         <w:t>/</w:t>
       </w:r>
       <w:r>
-        <w:t xml:space="preserve">, </w:t>
-      </w:r>
-      <w:r>
-        <w:t>/T022</w:t>
-      </w:r>
-      <w:r>
-        <w:t>3</w:t>
+        <w:t>, /T0223</w:t>
       </w:r>
       <w:r>
         <w:t>/</w:t>
@@ -3443,7 +3384,16 @@
         <w:t>) verwendet.</w:t>
       </w:r>
       <w:r>
-        <w:t xml:space="preserve"> Dies bietet die Möglichkeit bei Codeveränderungen automatisiert zu testen. Dadurch kann sichergestellt werden, dass eine Codeveränderungen keine Fehler in bereits existierenden Code auslöst.</w:t>
+        <w:t xml:space="preserve"> Dies bietet die Möglichkeit bei Codeveränderungen automatisiert zu testen. Dadurch kann sichergestellt werden, dass </w:t>
+      </w:r>
+      <w:r>
+        <w:t>eine Codeveränderung</w:t>
+      </w:r>
+      <w:r>
+        <w:t xml:space="preserve"> keine Fehler in bereits existierenden Code auslöst.</w:t>
+      </w:r>
+      <w:r>
+        <w:t xml:space="preserve"> Leider war es nach der Implementierung der datenbankspezifischen Tests nicht mehr möglich, dieses Tool zu benutzen.</w:t>
       </w:r>
     </w:p>
     <w:p>
@@ -4465,16 +4415,741 @@
           <w:bCs w:val="0"/>
         </w:rPr>
       </w:pPr>
-      <w:bookmarkStart w:id="23" w:name="_Toc443857268"/>
+      <w:bookmarkStart w:id="22" w:name="_Toc443857268"/>
       <w:r>
         <w:rPr>
           <w:rFonts w:eastAsiaTheme="minorHAnsi"/>
           <w:bCs w:val="0"/>
         </w:rPr>
         <w:lastRenderedPageBreak/>
+        <w:t>Analyse der Qualitätszielbestimmungen</w:t>
+      </w:r>
+    </w:p>
+    <w:p/>
+    <w:p>
+      <w:pPr>
+        <w:jc w:val="both"/>
+      </w:pPr>
+      <w:r>
+        <w:t>Zu Beginn des Projektes wurden Qualitätsbestimmungen aufgestellt. Diese wollen wir nun reflektieren und analysieren. Die nachfolgende Tabelle zeigt, in wie weit wir die Umsetzung in diesen Punkten bewerten. Dabei repräsentieren die schwarzen Kreuze das aufgestellte Ziel und die roten/grünen Kreuze den heutigen Umsetzungsgrat.</w:t>
+      </w:r>
+    </w:p>
+    <w:tbl>
+      <w:tblPr>
+        <w:tblStyle w:val="EinfacheTabelle3"/>
+        <w:tblW w:w="9089" w:type="dxa"/>
+        <w:tblLook w:val="04A0" w:firstRow="1" w:lastRow="0" w:firstColumn="1" w:lastColumn="0" w:noHBand="0" w:noVBand="1"/>
+      </w:tblPr>
+      <w:tblGrid>
+        <w:gridCol w:w="4047"/>
+        <w:gridCol w:w="1579"/>
+        <w:gridCol w:w="1580"/>
+        <w:gridCol w:w="1883"/>
+      </w:tblGrid>
+      <w:tr>
+        <w:trPr>
+          <w:cnfStyle w:val="100000000000" w:firstRow="1" w:lastRow="0" w:firstColumn="0" w:lastColumn="0" w:oddVBand="0" w:evenVBand="0" w:oddHBand="0" w:evenHBand="0" w:firstRowFirstColumn="0" w:firstRowLastColumn="0" w:lastRowFirstColumn="0" w:lastRowLastColumn="0"/>
+          <w:trHeight w:val="486"/>
+        </w:trPr>
+        <w:tc>
+          <w:tcPr>
+            <w:cnfStyle w:val="001000000100" w:firstRow="0" w:lastRow="0" w:firstColumn="1" w:lastColumn="0" w:oddVBand="0" w:evenVBand="0" w:oddHBand="0" w:evenHBand="0" w:firstRowFirstColumn="1" w:firstRowLastColumn="0" w:lastRowFirstColumn="0" w:lastRowLastColumn="0"/>
+            <w:tcW w:w="4047" w:type="dxa"/>
+          </w:tcPr>
+          <w:p>
+            <w:pPr>
+              <w:jc w:val="both"/>
+              <w:rPr>
+                <w:lang w:eastAsia="de-DE"/>
+              </w:rPr>
+            </w:pPr>
+          </w:p>
+        </w:tc>
+        <w:tc>
+          <w:tcPr>
+            <w:tcW w:w="1579" w:type="dxa"/>
+          </w:tcPr>
+          <w:p>
+            <w:pPr>
+              <w:jc w:val="both"/>
+              <w:cnfStyle w:val="100000000000" w:firstRow="1" w:lastRow="0" w:firstColumn="0" w:lastColumn="0" w:oddVBand="0" w:evenVBand="0" w:oddHBand="0" w:evenHBand="0" w:firstRowFirstColumn="0" w:firstRowLastColumn="0" w:lastRowFirstColumn="0" w:lastRowLastColumn="0"/>
+              <w:rPr>
+                <w:lang w:eastAsia="de-DE"/>
+              </w:rPr>
+            </w:pPr>
+            <w:r>
+              <w:rPr>
+                <w:lang w:eastAsia="de-DE"/>
+              </w:rPr>
+              <w:t>Sehr wichtig</w:t>
+            </w:r>
+          </w:p>
+        </w:tc>
+        <w:tc>
+          <w:tcPr>
+            <w:tcW w:w="1580" w:type="dxa"/>
+          </w:tcPr>
+          <w:p>
+            <w:pPr>
+              <w:jc w:val="both"/>
+              <w:cnfStyle w:val="100000000000" w:firstRow="1" w:lastRow="0" w:firstColumn="0" w:lastColumn="0" w:oddVBand="0" w:evenVBand="0" w:oddHBand="0" w:evenHBand="0" w:firstRowFirstColumn="0" w:firstRowLastColumn="0" w:lastRowFirstColumn="0" w:lastRowLastColumn="0"/>
+              <w:rPr>
+                <w:lang w:eastAsia="de-DE"/>
+              </w:rPr>
+            </w:pPr>
+            <w:r>
+              <w:rPr>
+                <w:lang w:eastAsia="de-DE"/>
+              </w:rPr>
+              <w:t>EHER Wichtig</w:t>
+            </w:r>
+          </w:p>
+        </w:tc>
+        <w:tc>
+          <w:tcPr>
+            <w:tcW w:w="1883" w:type="dxa"/>
+          </w:tcPr>
+          <w:p>
+            <w:pPr>
+              <w:jc w:val="both"/>
+              <w:cnfStyle w:val="100000000000" w:firstRow="1" w:lastRow="0" w:firstColumn="0" w:lastColumn="0" w:oddVBand="0" w:evenVBand="0" w:oddHBand="0" w:evenHBand="0" w:firstRowFirstColumn="0" w:firstRowLastColumn="0" w:lastRowFirstColumn="0" w:lastRowLastColumn="0"/>
+              <w:rPr>
+                <w:lang w:eastAsia="de-DE"/>
+              </w:rPr>
+            </w:pPr>
+            <w:r>
+              <w:rPr>
+                <w:lang w:eastAsia="de-DE"/>
+              </w:rPr>
+              <w:t>NICHT WICHTIG</w:t>
+            </w:r>
+          </w:p>
+        </w:tc>
+      </w:tr>
+      <w:tr>
+        <w:trPr>
+          <w:cnfStyle w:val="000000100000" w:firstRow="0" w:lastRow="0" w:firstColumn="0" w:lastColumn="0" w:oddVBand="0" w:evenVBand="0" w:oddHBand="1" w:evenHBand="0" w:firstRowFirstColumn="0" w:firstRowLastColumn="0" w:lastRowFirstColumn="0" w:lastRowLastColumn="0"/>
+          <w:trHeight w:val="228"/>
+        </w:trPr>
+        <w:tc>
+          <w:tcPr>
+            <w:cnfStyle w:val="001000000000" w:firstRow="0" w:lastRow="0" w:firstColumn="1" w:lastColumn="0" w:oddVBand="0" w:evenVBand="0" w:oddHBand="0" w:evenHBand="0" w:firstRowFirstColumn="0" w:firstRowLastColumn="0" w:lastRowFirstColumn="0" w:lastRowLastColumn="0"/>
+            <w:tcW w:w="4047" w:type="dxa"/>
+          </w:tcPr>
+          <w:p>
+            <w:pPr>
+              <w:jc w:val="both"/>
+              <w:rPr>
+                <w:lang w:eastAsia="de-DE"/>
+              </w:rPr>
+            </w:pPr>
+            <w:r>
+              <w:rPr>
+                <w:lang w:eastAsia="de-DE"/>
+              </w:rPr>
+              <w:t>Robustheit</w:t>
+            </w:r>
+          </w:p>
+        </w:tc>
+        <w:tc>
+          <w:tcPr>
+            <w:tcW w:w="1579" w:type="dxa"/>
+          </w:tcPr>
+          <w:p>
+            <w:pPr>
+              <w:jc w:val="both"/>
+              <w:cnfStyle w:val="000000100000" w:firstRow="0" w:lastRow="0" w:firstColumn="0" w:lastColumn="0" w:oddVBand="0" w:evenVBand="0" w:oddHBand="1" w:evenHBand="0" w:firstRowFirstColumn="0" w:firstRowLastColumn="0" w:lastRowFirstColumn="0" w:lastRowLastColumn="0"/>
+              <w:rPr>
+                <w:lang w:eastAsia="de-DE"/>
+              </w:rPr>
+            </w:pPr>
+          </w:p>
+        </w:tc>
+        <w:tc>
+          <w:tcPr>
+            <w:tcW w:w="1580" w:type="dxa"/>
+          </w:tcPr>
+          <w:p>
+            <w:pPr>
+              <w:jc w:val="both"/>
+              <w:cnfStyle w:val="000000100000" w:firstRow="0" w:lastRow="0" w:firstColumn="0" w:lastColumn="0" w:oddVBand="0" w:evenVBand="0" w:oddHBand="1" w:evenHBand="0" w:firstRowFirstColumn="0" w:firstRowLastColumn="0" w:lastRowFirstColumn="0" w:lastRowLastColumn="0"/>
+              <w:rPr>
+                <w:lang w:eastAsia="de-DE"/>
+              </w:rPr>
+            </w:pPr>
+            <w:r>
+              <w:rPr>
+                <w:lang w:eastAsia="de-DE"/>
+              </w:rPr>
+              <w:t>X</w:t>
+            </w:r>
+            <w:r>
+              <w:rPr>
+                <w:b/>
+                <w:color w:val="00B050"/>
+                <w:lang w:eastAsia="de-DE"/>
+              </w:rPr>
+              <w:t>X</w:t>
+            </w:r>
+          </w:p>
+        </w:tc>
+        <w:tc>
+          <w:tcPr>
+            <w:tcW w:w="1883" w:type="dxa"/>
+          </w:tcPr>
+          <w:p>
+            <w:pPr>
+              <w:jc w:val="both"/>
+              <w:cnfStyle w:val="000000100000" w:firstRow="0" w:lastRow="0" w:firstColumn="0" w:lastColumn="0" w:oddVBand="0" w:evenVBand="0" w:oddHBand="1" w:evenHBand="0" w:firstRowFirstColumn="0" w:firstRowLastColumn="0" w:lastRowFirstColumn="0" w:lastRowLastColumn="0"/>
+              <w:rPr>
+                <w:lang w:eastAsia="de-DE"/>
+              </w:rPr>
+            </w:pPr>
+          </w:p>
+        </w:tc>
+      </w:tr>
+      <w:tr>
+        <w:trPr>
+          <w:trHeight w:val="243"/>
+        </w:trPr>
+        <w:tc>
+          <w:tcPr>
+            <w:cnfStyle w:val="001000000000" w:firstRow="0" w:lastRow="0" w:firstColumn="1" w:lastColumn="0" w:oddVBand="0" w:evenVBand="0" w:oddHBand="0" w:evenHBand="0" w:firstRowFirstColumn="0" w:firstRowLastColumn="0" w:lastRowFirstColumn="0" w:lastRowLastColumn="0"/>
+            <w:tcW w:w="4047" w:type="dxa"/>
+          </w:tcPr>
+          <w:p>
+            <w:pPr>
+              <w:jc w:val="both"/>
+              <w:rPr>
+                <w:lang w:eastAsia="de-DE"/>
+              </w:rPr>
+            </w:pPr>
+            <w:r>
+              <w:rPr>
+                <w:lang w:eastAsia="de-DE"/>
+              </w:rPr>
+              <w:t>Zuverlässigkeit</w:t>
+            </w:r>
+          </w:p>
+        </w:tc>
+        <w:tc>
+          <w:tcPr>
+            <w:tcW w:w="1579" w:type="dxa"/>
+          </w:tcPr>
+          <w:p>
+            <w:pPr>
+              <w:jc w:val="both"/>
+              <w:cnfStyle w:val="000000000000" w:firstRow="0" w:lastRow="0" w:firstColumn="0" w:lastColumn="0" w:oddVBand="0" w:evenVBand="0" w:oddHBand="0" w:evenHBand="0" w:firstRowFirstColumn="0" w:firstRowLastColumn="0" w:lastRowFirstColumn="0" w:lastRowLastColumn="0"/>
+              <w:rPr>
+                <w:lang w:eastAsia="de-DE"/>
+              </w:rPr>
+            </w:pPr>
+            <w:r>
+              <w:rPr>
+                <w:lang w:eastAsia="de-DE"/>
+              </w:rPr>
+              <w:t>X</w:t>
+            </w:r>
+            <w:r>
+              <w:rPr>
+                <w:b/>
+                <w:color w:val="00B050"/>
+                <w:lang w:eastAsia="de-DE"/>
+              </w:rPr>
+              <w:t xml:space="preserve"> </w:t>
+            </w:r>
+          </w:p>
+        </w:tc>
+        <w:tc>
+          <w:tcPr>
+            <w:tcW w:w="1580" w:type="dxa"/>
+          </w:tcPr>
+          <w:p>
+            <w:pPr>
+              <w:jc w:val="both"/>
+              <w:cnfStyle w:val="000000000000" w:firstRow="0" w:lastRow="0" w:firstColumn="0" w:lastColumn="0" w:oddVBand="0" w:evenVBand="0" w:oddHBand="0" w:evenHBand="0" w:firstRowFirstColumn="0" w:firstRowLastColumn="0" w:lastRowFirstColumn="0" w:lastRowLastColumn="0"/>
+              <w:rPr>
+                <w:b/>
+                <w:lang w:eastAsia="de-DE"/>
+              </w:rPr>
+            </w:pPr>
+            <w:r>
+              <w:rPr>
+                <w:b/>
+                <w:color w:val="FF0000"/>
+                <w:lang w:eastAsia="de-DE"/>
+              </w:rPr>
+              <w:t>X</w:t>
+            </w:r>
+          </w:p>
+        </w:tc>
+        <w:tc>
+          <w:tcPr>
+            <w:tcW w:w="1883" w:type="dxa"/>
+          </w:tcPr>
+          <w:p>
+            <w:pPr>
+              <w:jc w:val="both"/>
+              <w:cnfStyle w:val="000000000000" w:firstRow="0" w:lastRow="0" w:firstColumn="0" w:lastColumn="0" w:oddVBand="0" w:evenVBand="0" w:oddHBand="0" w:evenHBand="0" w:firstRowFirstColumn="0" w:firstRowLastColumn="0" w:lastRowFirstColumn="0" w:lastRowLastColumn="0"/>
+              <w:rPr>
+                <w:lang w:eastAsia="de-DE"/>
+              </w:rPr>
+            </w:pPr>
+          </w:p>
+        </w:tc>
+      </w:tr>
+      <w:tr>
+        <w:trPr>
+          <w:cnfStyle w:val="000000100000" w:firstRow="0" w:lastRow="0" w:firstColumn="0" w:lastColumn="0" w:oddVBand="0" w:evenVBand="0" w:oddHBand="1" w:evenHBand="0" w:firstRowFirstColumn="0" w:firstRowLastColumn="0" w:lastRowFirstColumn="0" w:lastRowLastColumn="0"/>
+          <w:trHeight w:val="243"/>
+        </w:trPr>
+        <w:tc>
+          <w:tcPr>
+            <w:cnfStyle w:val="001000000000" w:firstRow="0" w:lastRow="0" w:firstColumn="1" w:lastColumn="0" w:oddVBand="0" w:evenVBand="0" w:oddHBand="0" w:evenHBand="0" w:firstRowFirstColumn="0" w:firstRowLastColumn="0" w:lastRowFirstColumn="0" w:lastRowLastColumn="0"/>
+            <w:tcW w:w="4047" w:type="dxa"/>
+          </w:tcPr>
+          <w:p>
+            <w:pPr>
+              <w:jc w:val="both"/>
+              <w:rPr>
+                <w:lang w:eastAsia="de-DE"/>
+              </w:rPr>
+            </w:pPr>
+            <w:r>
+              <w:rPr>
+                <w:lang w:eastAsia="de-DE"/>
+              </w:rPr>
+              <w:t>Korrektheit</w:t>
+            </w:r>
+          </w:p>
+        </w:tc>
+        <w:tc>
+          <w:tcPr>
+            <w:tcW w:w="1579" w:type="dxa"/>
+          </w:tcPr>
+          <w:p>
+            <w:pPr>
+              <w:jc w:val="both"/>
+              <w:cnfStyle w:val="000000100000" w:firstRow="0" w:lastRow="0" w:firstColumn="0" w:lastColumn="0" w:oddVBand="0" w:evenVBand="0" w:oddHBand="1" w:evenHBand="0" w:firstRowFirstColumn="0" w:firstRowLastColumn="0" w:lastRowFirstColumn="0" w:lastRowLastColumn="0"/>
+              <w:rPr>
+                <w:lang w:eastAsia="de-DE"/>
+              </w:rPr>
+            </w:pPr>
+          </w:p>
+        </w:tc>
+        <w:tc>
+          <w:tcPr>
+            <w:tcW w:w="1580" w:type="dxa"/>
+          </w:tcPr>
+          <w:p>
+            <w:pPr>
+              <w:jc w:val="both"/>
+              <w:cnfStyle w:val="000000100000" w:firstRow="0" w:lastRow="0" w:firstColumn="0" w:lastColumn="0" w:oddVBand="0" w:evenVBand="0" w:oddHBand="1" w:evenHBand="0" w:firstRowFirstColumn="0" w:firstRowLastColumn="0" w:lastRowFirstColumn="0" w:lastRowLastColumn="0"/>
+              <w:rPr>
+                <w:lang w:eastAsia="de-DE"/>
+              </w:rPr>
+            </w:pPr>
+            <w:r>
+              <w:rPr>
+                <w:lang w:eastAsia="de-DE"/>
+              </w:rPr>
+              <w:t>X</w:t>
+            </w:r>
+            <w:r>
+              <w:rPr>
+                <w:b/>
+                <w:color w:val="00B050"/>
+                <w:lang w:eastAsia="de-DE"/>
+              </w:rPr>
+              <w:t xml:space="preserve"> </w:t>
+            </w:r>
+            <w:r>
+              <w:rPr>
+                <w:b/>
+                <w:color w:val="00B050"/>
+                <w:lang w:eastAsia="de-DE"/>
+              </w:rPr>
+              <w:t>X</w:t>
+            </w:r>
+          </w:p>
+        </w:tc>
+        <w:tc>
+          <w:tcPr>
+            <w:tcW w:w="1883" w:type="dxa"/>
+          </w:tcPr>
+          <w:p>
+            <w:pPr>
+              <w:jc w:val="both"/>
+              <w:cnfStyle w:val="000000100000" w:firstRow="0" w:lastRow="0" w:firstColumn="0" w:lastColumn="0" w:oddVBand="0" w:evenVBand="0" w:oddHBand="1" w:evenHBand="0" w:firstRowFirstColumn="0" w:firstRowLastColumn="0" w:lastRowFirstColumn="0" w:lastRowLastColumn="0"/>
+              <w:rPr>
+                <w:lang w:eastAsia="de-DE"/>
+              </w:rPr>
+            </w:pPr>
+          </w:p>
+        </w:tc>
+      </w:tr>
+      <w:tr>
+        <w:trPr>
+          <w:trHeight w:val="243"/>
+        </w:trPr>
+        <w:tc>
+          <w:tcPr>
+            <w:cnfStyle w:val="001000000000" w:firstRow="0" w:lastRow="0" w:firstColumn="1" w:lastColumn="0" w:oddVBand="0" w:evenVBand="0" w:oddHBand="0" w:evenHBand="0" w:firstRowFirstColumn="0" w:firstRowLastColumn="0" w:lastRowFirstColumn="0" w:lastRowLastColumn="0"/>
+            <w:tcW w:w="4047" w:type="dxa"/>
+          </w:tcPr>
+          <w:p>
+            <w:pPr>
+              <w:jc w:val="both"/>
+              <w:rPr>
+                <w:lang w:eastAsia="de-DE"/>
+              </w:rPr>
+            </w:pPr>
+            <w:r>
+              <w:rPr>
+                <w:lang w:eastAsia="de-DE"/>
+              </w:rPr>
+              <w:t>Benutzerfreundlichkeit</w:t>
+            </w:r>
+          </w:p>
+        </w:tc>
+        <w:tc>
+          <w:tcPr>
+            <w:tcW w:w="1579" w:type="dxa"/>
+          </w:tcPr>
+          <w:p>
+            <w:pPr>
+              <w:jc w:val="both"/>
+              <w:cnfStyle w:val="000000000000" w:firstRow="0" w:lastRow="0" w:firstColumn="0" w:lastColumn="0" w:oddVBand="0" w:evenVBand="0" w:oddHBand="0" w:evenHBand="0" w:firstRowFirstColumn="0" w:firstRowLastColumn="0" w:lastRowFirstColumn="0" w:lastRowLastColumn="0"/>
+              <w:rPr>
+                <w:lang w:eastAsia="de-DE"/>
+              </w:rPr>
+            </w:pPr>
+            <w:r>
+              <w:rPr>
+                <w:lang w:eastAsia="de-DE"/>
+              </w:rPr>
+              <w:t>X</w:t>
+            </w:r>
+          </w:p>
+        </w:tc>
+        <w:tc>
+          <w:tcPr>
+            <w:tcW w:w="1580" w:type="dxa"/>
+          </w:tcPr>
+          <w:p>
+            <w:pPr>
+              <w:jc w:val="both"/>
+              <w:cnfStyle w:val="000000000000" w:firstRow="0" w:lastRow="0" w:firstColumn="0" w:lastColumn="0" w:oddVBand="0" w:evenVBand="0" w:oddHBand="0" w:evenHBand="0" w:firstRowFirstColumn="0" w:firstRowLastColumn="0" w:lastRowFirstColumn="0" w:lastRowLastColumn="0"/>
+              <w:rPr>
+                <w:lang w:eastAsia="de-DE"/>
+              </w:rPr>
+            </w:pPr>
+            <w:r>
+              <w:rPr>
+                <w:b/>
+                <w:color w:val="FF0000"/>
+                <w:lang w:eastAsia="de-DE"/>
+              </w:rPr>
+              <w:t>X</w:t>
+            </w:r>
+          </w:p>
+        </w:tc>
+        <w:tc>
+          <w:tcPr>
+            <w:tcW w:w="1883" w:type="dxa"/>
+          </w:tcPr>
+          <w:p>
+            <w:pPr>
+              <w:jc w:val="both"/>
+              <w:cnfStyle w:val="000000000000" w:firstRow="0" w:lastRow="0" w:firstColumn="0" w:lastColumn="0" w:oddVBand="0" w:evenVBand="0" w:oddHBand="0" w:evenHBand="0" w:firstRowFirstColumn="0" w:firstRowLastColumn="0" w:lastRowFirstColumn="0" w:lastRowLastColumn="0"/>
+              <w:rPr>
+                <w:lang w:eastAsia="de-DE"/>
+              </w:rPr>
+            </w:pPr>
+          </w:p>
+        </w:tc>
+      </w:tr>
+      <w:tr>
+        <w:trPr>
+          <w:cnfStyle w:val="000000100000" w:firstRow="0" w:lastRow="0" w:firstColumn="0" w:lastColumn="0" w:oddVBand="0" w:evenVBand="0" w:oddHBand="1" w:evenHBand="0" w:firstRowFirstColumn="0" w:firstRowLastColumn="0" w:lastRowFirstColumn="0" w:lastRowLastColumn="0"/>
+          <w:trHeight w:val="243"/>
+        </w:trPr>
+        <w:tc>
+          <w:tcPr>
+            <w:cnfStyle w:val="001000000000" w:firstRow="0" w:lastRow="0" w:firstColumn="1" w:lastColumn="0" w:oddVBand="0" w:evenVBand="0" w:oddHBand="0" w:evenHBand="0" w:firstRowFirstColumn="0" w:firstRowLastColumn="0" w:lastRowFirstColumn="0" w:lastRowLastColumn="0"/>
+            <w:tcW w:w="4047" w:type="dxa"/>
+          </w:tcPr>
+          <w:p>
+            <w:pPr>
+              <w:jc w:val="both"/>
+              <w:rPr>
+                <w:lang w:eastAsia="de-DE"/>
+              </w:rPr>
+            </w:pPr>
+            <w:r>
+              <w:rPr>
+                <w:lang w:eastAsia="de-DE"/>
+              </w:rPr>
+              <w:t>Effizienz</w:t>
+            </w:r>
+          </w:p>
+        </w:tc>
+        <w:tc>
+          <w:tcPr>
+            <w:tcW w:w="1579" w:type="dxa"/>
+          </w:tcPr>
+          <w:p>
+            <w:pPr>
+              <w:jc w:val="both"/>
+              <w:cnfStyle w:val="000000100000" w:firstRow="0" w:lastRow="0" w:firstColumn="0" w:lastColumn="0" w:oddVBand="0" w:evenVBand="0" w:oddHBand="1" w:evenHBand="0" w:firstRowFirstColumn="0" w:firstRowLastColumn="0" w:lastRowFirstColumn="0" w:lastRowLastColumn="0"/>
+              <w:rPr>
+                <w:lang w:eastAsia="de-DE"/>
+              </w:rPr>
+            </w:pPr>
+          </w:p>
+        </w:tc>
+        <w:tc>
+          <w:tcPr>
+            <w:tcW w:w="1580" w:type="dxa"/>
+          </w:tcPr>
+          <w:p>
+            <w:pPr>
+              <w:jc w:val="both"/>
+              <w:cnfStyle w:val="000000100000" w:firstRow="0" w:lastRow="0" w:firstColumn="0" w:lastColumn="0" w:oddVBand="0" w:evenVBand="0" w:oddHBand="1" w:evenHBand="0" w:firstRowFirstColumn="0" w:firstRowLastColumn="0" w:lastRowFirstColumn="0" w:lastRowLastColumn="0"/>
+              <w:rPr>
+                <w:lang w:eastAsia="de-DE"/>
+              </w:rPr>
+            </w:pPr>
+            <w:r>
+              <w:rPr>
+                <w:b/>
+                <w:color w:val="00B050"/>
+                <w:lang w:eastAsia="de-DE"/>
+              </w:rPr>
+              <w:t>X</w:t>
+            </w:r>
+          </w:p>
+        </w:tc>
+        <w:tc>
+          <w:tcPr>
+            <w:tcW w:w="1883" w:type="dxa"/>
+          </w:tcPr>
+          <w:p>
+            <w:pPr>
+              <w:jc w:val="both"/>
+              <w:cnfStyle w:val="000000100000" w:firstRow="0" w:lastRow="0" w:firstColumn="0" w:lastColumn="0" w:oddVBand="0" w:evenVBand="0" w:oddHBand="1" w:evenHBand="0" w:firstRowFirstColumn="0" w:firstRowLastColumn="0" w:lastRowFirstColumn="0" w:lastRowLastColumn="0"/>
+              <w:rPr>
+                <w:lang w:eastAsia="de-DE"/>
+              </w:rPr>
+            </w:pPr>
+            <w:r>
+              <w:rPr>
+                <w:lang w:eastAsia="de-DE"/>
+              </w:rPr>
+              <w:t>X</w:t>
+            </w:r>
+          </w:p>
+        </w:tc>
+      </w:tr>
+      <w:tr>
+        <w:trPr>
+          <w:trHeight w:val="243"/>
+        </w:trPr>
+        <w:tc>
+          <w:tcPr>
+            <w:cnfStyle w:val="001000000000" w:firstRow="0" w:lastRow="0" w:firstColumn="1" w:lastColumn="0" w:oddVBand="0" w:evenVBand="0" w:oddHBand="0" w:evenHBand="0" w:firstRowFirstColumn="0" w:firstRowLastColumn="0" w:lastRowFirstColumn="0" w:lastRowLastColumn="0"/>
+            <w:tcW w:w="4047" w:type="dxa"/>
+          </w:tcPr>
+          <w:p>
+            <w:pPr>
+              <w:jc w:val="both"/>
+              <w:rPr>
+                <w:lang w:eastAsia="de-DE"/>
+              </w:rPr>
+            </w:pPr>
+            <w:r>
+              <w:rPr>
+                <w:lang w:eastAsia="de-DE"/>
+              </w:rPr>
+              <w:t>Portierbarkeit</w:t>
+            </w:r>
+          </w:p>
+        </w:tc>
+        <w:tc>
+          <w:tcPr>
+            <w:tcW w:w="1579" w:type="dxa"/>
+          </w:tcPr>
+          <w:p>
+            <w:pPr>
+              <w:jc w:val="both"/>
+              <w:cnfStyle w:val="000000000000" w:firstRow="0" w:lastRow="0" w:firstColumn="0" w:lastColumn="0" w:oddVBand="0" w:evenVBand="0" w:oddHBand="0" w:evenHBand="0" w:firstRowFirstColumn="0" w:firstRowLastColumn="0" w:lastRowFirstColumn="0" w:lastRowLastColumn="0"/>
+              <w:rPr>
+                <w:lang w:eastAsia="de-DE"/>
+              </w:rPr>
+            </w:pPr>
+          </w:p>
+        </w:tc>
+        <w:tc>
+          <w:tcPr>
+            <w:tcW w:w="1580" w:type="dxa"/>
+          </w:tcPr>
+          <w:p>
+            <w:pPr>
+              <w:jc w:val="both"/>
+              <w:cnfStyle w:val="000000000000" w:firstRow="0" w:lastRow="0" w:firstColumn="0" w:lastColumn="0" w:oddVBand="0" w:evenVBand="0" w:oddHBand="0" w:evenHBand="0" w:firstRowFirstColumn="0" w:firstRowLastColumn="0" w:lastRowFirstColumn="0" w:lastRowLastColumn="0"/>
+              <w:rPr>
+                <w:lang w:eastAsia="de-DE"/>
+              </w:rPr>
+            </w:pPr>
+            <w:r>
+              <w:rPr>
+                <w:lang w:eastAsia="de-DE"/>
+              </w:rPr>
+              <w:t>X</w:t>
+            </w:r>
+            <w:r>
+              <w:rPr>
+                <w:b/>
+                <w:color w:val="00B050"/>
+                <w:lang w:eastAsia="de-DE"/>
+              </w:rPr>
+              <w:t>X</w:t>
+            </w:r>
+          </w:p>
+        </w:tc>
+        <w:tc>
+          <w:tcPr>
+            <w:tcW w:w="1883" w:type="dxa"/>
+          </w:tcPr>
+          <w:p>
+            <w:pPr>
+              <w:jc w:val="both"/>
+              <w:cnfStyle w:val="000000000000" w:firstRow="0" w:lastRow="0" w:firstColumn="0" w:lastColumn="0" w:oddVBand="0" w:evenVBand="0" w:oddHBand="0" w:evenHBand="0" w:firstRowFirstColumn="0" w:firstRowLastColumn="0" w:lastRowFirstColumn="0" w:lastRowLastColumn="0"/>
+              <w:rPr>
+                <w:lang w:eastAsia="de-DE"/>
+              </w:rPr>
+            </w:pPr>
+          </w:p>
+        </w:tc>
+      </w:tr>
+      <w:tr>
+        <w:trPr>
+          <w:cnfStyle w:val="000000100000" w:firstRow="0" w:lastRow="0" w:firstColumn="0" w:lastColumn="0" w:oddVBand="0" w:evenVBand="0" w:oddHBand="1" w:evenHBand="0" w:firstRowFirstColumn="0" w:firstRowLastColumn="0" w:lastRowFirstColumn="0" w:lastRowLastColumn="0"/>
+          <w:trHeight w:val="228"/>
+        </w:trPr>
+        <w:tc>
+          <w:tcPr>
+            <w:cnfStyle w:val="001000000000" w:firstRow="0" w:lastRow="0" w:firstColumn="1" w:lastColumn="0" w:oddVBand="0" w:evenVBand="0" w:oddHBand="0" w:evenHBand="0" w:firstRowFirstColumn="0" w:firstRowLastColumn="0" w:lastRowFirstColumn="0" w:lastRowLastColumn="0"/>
+            <w:tcW w:w="4047" w:type="dxa"/>
+          </w:tcPr>
+          <w:p>
+            <w:pPr>
+              <w:jc w:val="both"/>
+              <w:rPr>
+                <w:lang w:eastAsia="de-DE"/>
+              </w:rPr>
+            </w:pPr>
+            <w:r>
+              <w:rPr>
+                <w:lang w:eastAsia="de-DE"/>
+              </w:rPr>
+              <w:t>Kompatibilität</w:t>
+            </w:r>
+          </w:p>
+        </w:tc>
+        <w:tc>
+          <w:tcPr>
+            <w:tcW w:w="1579" w:type="dxa"/>
+          </w:tcPr>
+          <w:p>
+            <w:pPr>
+              <w:jc w:val="both"/>
+              <w:cnfStyle w:val="000000100000" w:firstRow="0" w:lastRow="0" w:firstColumn="0" w:lastColumn="0" w:oddVBand="0" w:evenVBand="0" w:oddHBand="1" w:evenHBand="0" w:firstRowFirstColumn="0" w:firstRowLastColumn="0" w:lastRowFirstColumn="0" w:lastRowLastColumn="0"/>
+              <w:rPr>
+                <w:lang w:eastAsia="de-DE"/>
+              </w:rPr>
+            </w:pPr>
+          </w:p>
+        </w:tc>
+        <w:tc>
+          <w:tcPr>
+            <w:tcW w:w="1580" w:type="dxa"/>
+          </w:tcPr>
+          <w:p>
+            <w:pPr>
+              <w:jc w:val="both"/>
+              <w:cnfStyle w:val="000000100000" w:firstRow="0" w:lastRow="0" w:firstColumn="0" w:lastColumn="0" w:oddVBand="0" w:evenVBand="0" w:oddHBand="1" w:evenHBand="0" w:firstRowFirstColumn="0" w:firstRowLastColumn="0" w:lastRowFirstColumn="0" w:lastRowLastColumn="0"/>
+              <w:rPr>
+                <w:lang w:eastAsia="de-DE"/>
+              </w:rPr>
+            </w:pPr>
+          </w:p>
+        </w:tc>
+        <w:tc>
+          <w:tcPr>
+            <w:tcW w:w="1883" w:type="dxa"/>
+          </w:tcPr>
+          <w:p>
+            <w:pPr>
+              <w:jc w:val="both"/>
+              <w:cnfStyle w:val="000000100000" w:firstRow="0" w:lastRow="0" w:firstColumn="0" w:lastColumn="0" w:oddVBand="0" w:evenVBand="0" w:oddHBand="1" w:evenHBand="0" w:firstRowFirstColumn="0" w:firstRowLastColumn="0" w:lastRowFirstColumn="0" w:lastRowLastColumn="0"/>
+              <w:rPr>
+                <w:lang w:eastAsia="de-DE"/>
+              </w:rPr>
+            </w:pPr>
+            <w:r>
+              <w:rPr>
+                <w:lang w:eastAsia="de-DE"/>
+              </w:rPr>
+              <w:t>X</w:t>
+            </w:r>
+            <w:r>
+              <w:rPr>
+                <w:b/>
+                <w:color w:val="00B050"/>
+                <w:lang w:eastAsia="de-DE"/>
+              </w:rPr>
+              <w:t>X</w:t>
+            </w:r>
+          </w:p>
+        </w:tc>
+      </w:tr>
+    </w:tbl>
+    <w:p>
+      <w:pPr>
+        <w:jc w:val="both"/>
+      </w:pPr>
+    </w:p>
+    <w:p>
+      <w:pPr>
+        <w:jc w:val="both"/>
+      </w:pPr>
+      <w:r>
+        <w:t>Bei der Zuverlässigkeit und der Benutzerfreundlichkeit sind leichte Mängel zu begutachten. Dies lässt sich über die Abhängigkeit zu Sportal.de begründen. Da Sportal.de keine API bereitstellt muss das HTML der Seite geparsed werden. Leider baut sportal.de dort teilweiße nicht funktionierende Links ein. Daher kommt es teilweiße vor, dass einzelne Spiele nicht erfasst werden.</w:t>
+      </w:r>
+      <w:r>
+        <w:t xml:space="preserve"> Daher bewerten wir die Zuverlässigkeit schlechter. Die Benutzerfreundlichkeit bewerten wir schlechter, da die GUI an manchen Stellen etwas unübersichtlich ist. Diese Mängel sind in unseren Augen nicht gravierend, jedoch hätte die Gestaltung an manchen Stellen besser sein können.</w:t>
+      </w:r>
+      <w:bookmarkStart w:id="23" w:name="_GoBack"/>
+      <w:bookmarkEnd w:id="23"/>
+    </w:p>
+    <w:p>
+      <w:pPr>
+        <w:pStyle w:val="berschrift1"/>
+        <w:jc w:val="both"/>
+        <w:rPr>
+          <w:rFonts w:eastAsiaTheme="minorHAnsi"/>
+          <w:bCs w:val="0"/>
+        </w:rPr>
+      </w:pPr>
+      <w:r>
+        <w:rPr>
+          <w:rFonts w:eastAsiaTheme="minorHAnsi"/>
+          <w:bCs w:val="0"/>
+        </w:rPr>
         <w:t>Erkenntnisgewinn</w:t>
       </w:r>
-      <w:bookmarkEnd w:id="23"/>
+      <w:bookmarkEnd w:id="22"/>
     </w:p>
     <w:p>
       <w:pPr>
@@ -4597,7 +5272,7 @@
             <v:path o:extrusionok="f" gradientshapeok="t" o:connecttype="rect"/>
             <o:lock v:ext="edit" aspectratio="t"/>
           </v:shapetype>
-          <v:shape id="_x0000_i1025" type="#_x0000_t75" style="width:452.7pt;height:653.2pt">
+          <v:shape id="_x0000_i1025" type="#_x0000_t75" style="width:452.95pt;height:653.25pt">
             <v:imagedata r:id="rId11" o:title="Aufbau"/>
           </v:shape>
         </w:pict>
@@ -4679,7 +5354,7 @@
         <w:bCs/>
         <w:noProof/>
       </w:rPr>
-      <w:t>1</w:t>
+      <w:t>8</w:t>
     </w:r>
     <w:r>
       <w:rPr>
@@ -6143,6 +6818,99 @@
       </w:tblBorders>
     </w:tblPr>
   </w:style>
+  <w:style w:type="table" w:styleId="EinfacheTabelle3">
+    <w:name w:val="Plain Table 3"/>
+    <w:basedOn w:val="NormaleTabelle"/>
+    <w:uiPriority w:val="43"/>
+    <w:rsid w:val="00BB7181"/>
+    <w:pPr>
+      <w:spacing w:after="0" w:line="240" w:lineRule="auto"/>
+    </w:pPr>
+    <w:tblPr>
+      <w:tblStyleRowBandSize w:val="1"/>
+      <w:tblStyleColBandSize w:val="1"/>
+    </w:tblPr>
+    <w:tblStylePr w:type="firstRow">
+      <w:rPr>
+        <w:b/>
+        <w:bCs/>
+        <w:caps/>
+      </w:rPr>
+      <w:tblPr/>
+      <w:tcPr>
+        <w:tcBorders>
+          <w:bottom w:val="single" w:sz="4" w:space="0" w:color="7F7F7F" w:themeColor="text1" w:themeTint="80"/>
+        </w:tcBorders>
+      </w:tcPr>
+    </w:tblStylePr>
+    <w:tblStylePr w:type="lastRow">
+      <w:rPr>
+        <w:b/>
+        <w:bCs/>
+        <w:caps/>
+      </w:rPr>
+      <w:tblPr/>
+      <w:tcPr>
+        <w:tcBorders>
+          <w:top w:val="nil"/>
+        </w:tcBorders>
+      </w:tcPr>
+    </w:tblStylePr>
+    <w:tblStylePr w:type="firstCol">
+      <w:rPr>
+        <w:b/>
+        <w:bCs/>
+        <w:caps/>
+      </w:rPr>
+      <w:tblPr/>
+      <w:tcPr>
+        <w:tcBorders>
+          <w:right w:val="single" w:sz="4" w:space="0" w:color="7F7F7F" w:themeColor="text1" w:themeTint="80"/>
+        </w:tcBorders>
+      </w:tcPr>
+    </w:tblStylePr>
+    <w:tblStylePr w:type="lastCol">
+      <w:rPr>
+        <w:b/>
+        <w:bCs/>
+        <w:caps/>
+      </w:rPr>
+      <w:tblPr/>
+      <w:tcPr>
+        <w:tcBorders>
+          <w:left w:val="nil"/>
+        </w:tcBorders>
+      </w:tcPr>
+    </w:tblStylePr>
+    <w:tblStylePr w:type="band1Vert">
+      <w:tblPr/>
+      <w:tcPr>
+        <w:shd w:val="clear" w:color="auto" w:fill="F2F2F2" w:themeFill="background1" w:themeFillShade="F2"/>
+      </w:tcPr>
+    </w:tblStylePr>
+    <w:tblStylePr w:type="band1Horz">
+      <w:tblPr/>
+      <w:tcPr>
+        <w:shd w:val="clear" w:color="auto" w:fill="F2F2F2" w:themeFill="background1" w:themeFillShade="F2"/>
+      </w:tcPr>
+    </w:tblStylePr>
+    <w:tblStylePr w:type="neCell">
+      <w:tblPr/>
+      <w:tcPr>
+        <w:tcBorders>
+          <w:left w:val="nil"/>
+        </w:tcBorders>
+      </w:tcPr>
+    </w:tblStylePr>
+    <w:tblStylePr w:type="nwCell">
+      <w:tblPr/>
+      <w:tcPr>
+        <w:tcBorders>
+          <w:right w:val="nil"/>
+        </w:tcBorders>
+      </w:tcPr>
+    </w:tblStylePr>
+  </w:style>
 </w:styles>
 </file>
 
@@ -6436,7 +7204,7 @@
 </file>
 
 <file path=customXml/itemProps1.xml><?xml version="1.0" encoding="utf-8"?>
-<ds:datastoreItem xmlns:ds="http://schemas.openxmlformats.org/officeDocument/2006/customXml" ds:itemID="{3C6E1B07-22D7-4ABB-B0A0-7FCE7F508F56}">
+<ds:datastoreItem xmlns:ds="http://schemas.openxmlformats.org/officeDocument/2006/customXml" ds:itemID="{5F4D7B70-2425-461C-9F8C-3C8CC7A07A60}">
   <ds:schemaRefs>
     <ds:schemaRef ds:uri="http://schemas.openxmlformats.org/officeDocument/2006/bibliography"/>
   </ds:schemaRefs>

</xml_diff>

<commit_message>
ServerAppliation, ClientApplication und Erkenntnisgewinn fortgesetzt
</commit_message>
<xml_diff>
--- a/Documentation/Abschlussdoku/Abschlussbericht.docx
+++ b/Documentation/Abschlussdoku/Abschlussbericht.docx
@@ -1,11 +1,12 @@
 
 <file path=word/document.xml><?xml version="1.0" encoding="utf-8"?>
-<w:document xmlns:wpc="http://schemas.microsoft.com/office/word/2010/wordprocessingCanvas" xmlns:mc="http://schemas.openxmlformats.org/markup-compatibility/2006" xmlns:o="urn:schemas-microsoft-com:office:office" xmlns:r="http://schemas.openxmlformats.org/officeDocument/2006/relationships" xmlns:m="http://schemas.openxmlformats.org/officeDocument/2006/math" xmlns:v="urn:schemas-microsoft-com:vml" xmlns:wp14="http://schemas.microsoft.com/office/word/2010/wordprocessingDrawing" xmlns:wp="http://schemas.openxmlformats.org/drawingml/2006/wordprocessingDrawing" xmlns:w10="urn:schemas-microsoft-com:office:word" xmlns:w="http://schemas.openxmlformats.org/wordprocessingml/2006/main" xmlns:w14="http://schemas.microsoft.com/office/word/2010/wordml" xmlns:wpg="http://schemas.microsoft.com/office/word/2010/wordprocessingGroup" xmlns:wpi="http://schemas.microsoft.com/office/word/2010/wordprocessingInk" xmlns:wne="http://schemas.microsoft.com/office/word/2006/wordml" xmlns:wps="http://schemas.microsoft.com/office/word/2010/wordprocessingShape" mc:Ignorable="w14 wp14">
+<w:document xmlns:wpc="http://schemas.microsoft.com/office/word/2010/wordprocessingCanvas" xmlns:mc="http://schemas.openxmlformats.org/markup-compatibility/2006" xmlns:o="urn:schemas-microsoft-com:office:office" xmlns:r="http://schemas.openxmlformats.org/officeDocument/2006/relationships" xmlns:m="http://schemas.openxmlformats.org/officeDocument/2006/math" xmlns:v="urn:schemas-microsoft-com:vml" xmlns:wp14="http://schemas.microsoft.com/office/word/2010/wordprocessingDrawing" xmlns:wp="http://schemas.openxmlformats.org/drawingml/2006/wordprocessingDrawing" xmlns:w10="urn:schemas-microsoft-com:office:word" xmlns:w="http://schemas.openxmlformats.org/wordprocessingml/2006/main" xmlns:w14="http://schemas.microsoft.com/office/word/2010/wordml" xmlns:w15="http://schemas.microsoft.com/office/word/2012/wordml" xmlns:wpg="http://schemas.microsoft.com/office/word/2010/wordprocessingGroup" xmlns:wpi="http://schemas.microsoft.com/office/word/2010/wordprocessingInk" xmlns:wne="http://schemas.microsoft.com/office/word/2006/wordml" xmlns:wps="http://schemas.microsoft.com/office/word/2010/wordprocessingShape" mc:Ignorable="w14 w15 wp14">
   <w:body>
     <w:sdt>
       <w:sdtPr>
         <w:rPr>
           <w:rFonts w:asciiTheme="majorHAnsi" w:eastAsiaTheme="majorEastAsia" w:hAnsiTheme="majorHAnsi" w:cstheme="majorBidi"/>
+          <w:lang w:eastAsia="en-US"/>
         </w:rPr>
         <w:id w:val="-1050224808"/>
         <w:docPartObj>
@@ -16,7 +17,6 @@
       <w:sdtEndPr>
         <w:rPr>
           <w:rFonts w:asciiTheme="minorHAnsi" w:eastAsiaTheme="minorHAnsi" w:hAnsiTheme="minorHAnsi" w:cstheme="minorBidi"/>
-          <w:lang w:eastAsia="en-US"/>
         </w:rPr>
       </w:sdtEndPr>
       <w:sdtContent>
@@ -37,6 +37,7 @@
               <w:sdtPr>
                 <w:rPr>
                   <w:rFonts w:asciiTheme="majorHAnsi" w:eastAsiaTheme="majorEastAsia" w:hAnsiTheme="majorHAnsi" w:cstheme="majorBidi"/>
+                  <w:lang w:eastAsia="en-US"/>
                 </w:rPr>
                 <w:alias w:val="Firma"/>
                 <w:id w:val="13406915"/>
@@ -52,6 +53,7 @@
                   <w:color w:val="365F91" w:themeColor="accent1" w:themeShade="BF"/>
                   <w:sz w:val="24"/>
                   <w:szCs w:val="24"/>
+                  <w:lang w:eastAsia="de-DE"/>
                 </w:rPr>
               </w:sdtEndPr>
               <w:sdtContent>
@@ -116,6 +118,7 @@
                   <w:dataBinding w:prefixMappings="xmlns:ns0='http://schemas.openxmlformats.org/package/2006/metadata/core-properties' xmlns:ns1='http://purl.org/dc/elements/1.1/'" w:xpath="/ns0:coreProperties[1]/ns1:title[1]" w:storeItemID="{6C3C8BC8-F283-45AE-878A-BAB7291924A1}"/>
                   <w:text/>
                 </w:sdtPr>
+                <w:sdtEndPr/>
                 <w:sdtContent>
                   <w:p>
                     <w:pPr>
@@ -157,6 +160,7 @@
                 <w:dataBinding w:prefixMappings="xmlns:ns0='http://schemas.openxmlformats.org/package/2006/metadata/core-properties' xmlns:ns1='http://purl.org/dc/elements/1.1/'" w:xpath="/ns0:coreProperties[1]/ns1:subject[1]" w:storeItemID="{6C3C8BC8-F283-45AE-878A-BAB7291924A1}"/>
                 <w:text/>
               </w:sdtPr>
+              <w:sdtEndPr/>
               <w:sdtContent>
                 <w:tc>
                   <w:tcPr>
@@ -235,6 +239,7 @@
                     <w:dataBinding w:prefixMappings="xmlns:ns0='http://schemas.openxmlformats.org/package/2006/metadata/core-properties' xmlns:ns1='http://purl.org/dc/elements/1.1/'" w:xpath="/ns0:coreProperties[1]/ns1:creator[1]" w:storeItemID="{6C3C8BC8-F283-45AE-878A-BAB7291924A1}"/>
                     <w:text/>
                   </w:sdtPr>
+                  <w:sdtEndPr/>
                   <w:sdtContent>
                     <w:r>
                       <w:rPr>
@@ -273,6 +278,7 @@
                     <w:calendar w:val="gregorian"/>
                   </w:date>
                 </w:sdtPr>
+                <w:sdtEndPr/>
                 <w:sdtContent>
                   <w:p>
                     <w:pPr>
@@ -924,8 +930,6 @@
               <w:fldChar w:fldCharType="end"/>
             </w:r>
           </w:hyperlink>
-          <w:bookmarkStart w:id="0" w:name="_GoBack"/>
-          <w:bookmarkEnd w:id="0"/>
         </w:p>
         <w:p>
           <w:pPr>
@@ -2306,12 +2310,12 @@
         </w:tabs>
         <w:jc w:val="both"/>
       </w:pPr>
-      <w:bookmarkStart w:id="1" w:name="_Toc444079459"/>
+      <w:bookmarkStart w:id="0" w:name="_Toc444079459"/>
       <w:r>
         <w:lastRenderedPageBreak/>
         <w:t>Einleitung</w:t>
       </w:r>
-      <w:bookmarkEnd w:id="1"/>
+      <w:bookmarkEnd w:id="0"/>
     </w:p>
     <w:p/>
     <w:p>
@@ -2338,11 +2342,11 @@
         <w:pStyle w:val="berschrift1"/>
         <w:jc w:val="both"/>
       </w:pPr>
-      <w:bookmarkStart w:id="2" w:name="_Toc444079460"/>
+      <w:bookmarkStart w:id="1" w:name="_Toc444079460"/>
       <w:r>
         <w:t>Aufbau der Anwendung</w:t>
       </w:r>
-      <w:bookmarkEnd w:id="2"/>
+      <w:bookmarkEnd w:id="1"/>
     </w:p>
     <w:p>
       <w:pPr>
@@ -2360,20 +2364,31 @@
         <w:pStyle w:val="berschrift2"/>
         <w:jc w:val="both"/>
       </w:pPr>
-      <w:bookmarkStart w:id="3" w:name="_Toc444079461"/>
+      <w:bookmarkStart w:id="2" w:name="_Toc444079461"/>
       <w:r>
         <w:t>ServerApplication</w:t>
       </w:r>
+      <w:bookmarkEnd w:id="2"/>
+    </w:p>
+    <w:p>
+      <w:pPr>
+        <w:jc w:val="both"/>
+      </w:pPr>
+      <w:r>
+        <w:t>Die Anwendung, welche auf dem Server läuft. Sie kommuniziert mit einer oder mehreren ClientApplications. Zusätzlich verwaltet sie die SQLite Datenbank und regelt den Zugriff auf diese.</w:t>
+      </w:r>
+      <w:r>
+        <w:t xml:space="preserve"> Der Server dient also ebenfalls als zentraler Speicherort Benutzerbezogener Daten, um diese einem Client ortunabhängig auszuhändigen.</w:t>
+      </w:r>
+      <w:r>
+        <w:t xml:space="preserve"> Außerdem erledigt sie autonome Aufgaben, wie das Erzeugen der Datenbank, beim erste</w:t>
+      </w:r>
+      <w:bookmarkStart w:id="3" w:name="_GoBack"/>
       <w:bookmarkEnd w:id="3"/>
-    </w:p>
-    <w:p>
-      <w:pPr>
-        <w:jc w:val="both"/>
-      </w:pPr>
-      <w:r>
-        <w:t xml:space="preserve">Die Anwendung, welche auf dem Server läuft. Sie kommuniziert mit einer oder mehreren ClientApplications. Zusätzlich verwaltet sie die SQLite Datenbank und regelt den Zugriff auf diese. Außerdem erledigt sie autonome Aufgaben, wie das Erzeugen der Datenbank, beim ersten Start der Anwendung, anhand der Website </w:t>
-      </w:r>
-      <w:hyperlink r:id="rId10" w:history="1">
+      <w:r>
+        <w:t xml:space="preserve">n Start der Anwendung, anhand der Website </w:t>
+      </w:r>
+      <w:hyperlink r:id="rId9" w:history="1">
         <w:r>
           <w:rPr>
             <w:rStyle w:val="Hyperlink"/>
@@ -2390,7 +2405,15 @@
       </w:r>
       <w:proofErr w:type="spellEnd"/>
       <w:r>
-        <w:t xml:space="preserve"> geparsed. Während des laufenden Betriebs werden weitere autonome Aktionen, wie das „updaten“ der Spielerpunkte, nach einem Spieltag, oder das Ausführen von Transaktionen.</w:t>
+        <w:t xml:space="preserve"> </w:t>
+      </w:r>
+      <w:proofErr w:type="spellStart"/>
+      <w:r>
+        <w:t>geparsed</w:t>
+      </w:r>
+      <w:proofErr w:type="spellEnd"/>
+      <w:r>
+        <w:t>. Während des laufenden Betriebs werden weitere autonome Aktionen, wie das „updaten“ der Spielerpunkte, nach einem Spieltag, oder das Ausführen von Transaktionen.</w:t>
       </w:r>
     </w:p>
     <w:p>
@@ -2409,7 +2432,30 @@
         <w:jc w:val="both"/>
       </w:pPr>
       <w:r>
-        <w:t>Die ClientApplication ist im Wesentlichen für die Interaktion mit dem Server zuständig. Außerdem erzeugt sie die GUI, welche mittels Java FX realisiert wurde, mit welcher der Nutzer interagieren kann.</w:t>
+        <w:t xml:space="preserve">Die ClientApplication ist im Wesentlichen für die Interaktion mit dem Server zuständig. Außerdem erzeugt sie die GUI, welche mittels Java FX realisiert wurde, mit </w:t>
+      </w:r>
+      <w:r>
+        <w:t>dessen</w:t>
+      </w:r>
+      <w:r>
+        <w:t xml:space="preserve"> der Nutzer interagieren kann.</w:t>
+      </w:r>
+      <w:r>
+        <w:t xml:space="preserve"> </w:t>
+      </w:r>
+    </w:p>
+    <w:p>
+      <w:pPr>
+        <w:jc w:val="both"/>
+      </w:pPr>
+      <w:r>
+        <w:t>Das eigentliche Spiel ist für den Benutzer die C</w:t>
+      </w:r>
+      <w:r>
+        <w:t>lientapplikation. Sie ist der Teil, in dem der Nutzer sein Spiel vollzieht. Der Benutzer kann sich also in dieser Registrieren, Anmelden und das Spiel spielen. Des Weiteren kann der Benutzer sich über die Clientapplikation mit verschiedenen Servern verbinden.</w:t>
+      </w:r>
+      <w:r>
+        <w:t xml:space="preserve"> Jede Veränderung, welche vom Benutzer aus gespeichert werden sollen, wir automatisiert an die Serverapplikation weitergeleitet um diese Zentral zu speichern.</w:t>
       </w:r>
     </w:p>
     <w:p>
@@ -2436,6 +2482,7 @@
         <w:jc w:val="both"/>
       </w:pPr>
       <w:r>
+        <w:lastRenderedPageBreak/>
         <w:t xml:space="preserve">Ein Message Objekt besteht im Wesentlichen aus einer ID und der eigentlichen Nachricht, welche als String übergeben werden kann. Die ConnectorLib stellt zwei Klassen, eine für „Client-To-Server“ und eine für „Server-To-Client“ Message IDs zur Verfügung. Die dort registrierten IDs können einer Message im Konstruktor übergeben werden. Bei der Erstellung des Message Controllers werden diese IDs auf Klassen gemapped. Dafür wird ein Classloader verwendet, welcher </w:t>
       </w:r>
       <w:r>
@@ -2454,7 +2501,6 @@
         <w:rPr>
           <w:rStyle w:val="pl-e"/>
         </w:rPr>
-        <w:lastRenderedPageBreak/>
         <w:t>CallableAbstract erben</w:t>
       </w:r>
       <w:r>
@@ -2539,7 +2585,7 @@
         <w:rPr>
           <w:bCs/>
           <w:noProof/>
-          <w:lang w:eastAsia="de-DE"/>
+          <w:lang w:val="en-GB" w:eastAsia="en-GB"/>
         </w:rPr>
         <w:drawing>
           <wp:anchor distT="0" distB="0" distL="114300" distR="114300" simplePos="0" relativeHeight="251660800" behindDoc="0" locked="0" layoutInCell="1" allowOverlap="1" wp14:anchorId="52ACEAF2" wp14:editId="4EBE357C">
@@ -2567,7 +2613,7 @@
                     </pic:cNvPicPr>
                   </pic:nvPicPr>
                   <pic:blipFill>
-                    <a:blip r:embed="rId11">
+                    <a:blip r:embed="rId10">
                       <a:extLst>
                         <a:ext uri="{28A0092B-C50C-407E-A947-70E740481C1C}">
                           <a14:useLocalDpi xmlns:a14="http://schemas.microsoft.com/office/drawing/2010/main" val="0"/>
@@ -2605,31 +2651,15 @@
         </w:drawing>
       </w:r>
       <w:r>
-        <w:t xml:space="preserve">Während der Arbeit an dem Projekt wurde mit dem Ticketsystem </w:t>
+        <w:t xml:space="preserve">Während der Arbeit an dem Projekt wurde mit dem Ticketsystem Redmine gearbeitet. Der Entwickelte Code wurde in zwei Repositorien aufgeteilt und auf </w:t>
       </w:r>
       <w:proofErr w:type="spellStart"/>
       <w:r>
-        <w:t>Redmine</w:t>
+        <w:t>GitHub</w:t>
       </w:r>
       <w:proofErr w:type="spellEnd"/>
       <w:r>
-        <w:t xml:space="preserve"> gearbeitet. Der Entwickelte Code wurde in zwei Repositorien aufgeteilt und auf </w:t>
-      </w:r>
-      <w:proofErr w:type="spellStart"/>
-      <w:r>
-        <w:t>GitHub</w:t>
-      </w:r>
-      <w:proofErr w:type="spellEnd"/>
-      <w:r>
-        <w:t xml:space="preserve"> zur Verfügung gestellt. Daher war es möglich an verschiedenen Orten und Rechnern an dem Projekt zu arbeiten. Ein genauer Aufbau ist der nebenstehenden Grafik zu entnehmen. Eine Verknüpfung zwischen </w:t>
-      </w:r>
-      <w:proofErr w:type="spellStart"/>
-      <w:r>
-        <w:t>Redmine</w:t>
-      </w:r>
-      <w:proofErr w:type="spellEnd"/>
-      <w:r>
-        <w:t xml:space="preserve"> und </w:t>
+        <w:t xml:space="preserve"> zur Verfügung gestellt. Daher war es möglich an verschiedenen Orten und Rechnern an dem Projekt zu arbeiten. Ein genauer Aufbau ist der nebenstehenden Grafik zu entnehmen. Eine Verknüpfung zwischen Redmine und </w:t>
       </w:r>
       <w:proofErr w:type="spellStart"/>
       <w:r>
@@ -2793,6 +2823,7 @@
         </w:numPr>
       </w:pPr>
       <w:r>
+        <w:lastRenderedPageBreak/>
         <w:t>Nutzer können ihre Aufstellung verwalten (</w:t>
       </w:r>
       <w:r>
@@ -2891,7 +2922,6 @@
     </w:p>
     <w:p>
       <w:r>
-        <w:lastRenderedPageBreak/>
         <w:t xml:space="preserve">Da </w:t>
       </w:r>
       <w:r>
@@ -3327,7 +3357,7 @@
       <w:r>
         <w:t>Travis-CI (</w:t>
       </w:r>
-      <w:hyperlink r:id="rId12" w:history="1">
+      <w:hyperlink r:id="rId11" w:history="1">
         <w:r>
           <w:rPr>
             <w:rStyle w:val="Hyperlink"/>
@@ -3379,6 +3409,7 @@
               <w:jc w:val="both"/>
             </w:pPr>
             <w:r>
+              <w:lastRenderedPageBreak/>
               <w:t>Testfall</w:t>
             </w:r>
           </w:p>
@@ -3508,7 +3539,10 @@
               <w:jc w:val="both"/>
             </w:pPr>
             <w:r>
-              <w:t>Teilweiße</w:t>
+              <w:t>Teilweis</w:t>
+            </w:r>
+            <w:r>
+              <w:t>e</w:t>
             </w:r>
           </w:p>
         </w:tc>
@@ -3553,7 +3587,6 @@
               <w:jc w:val="both"/>
             </w:pPr>
             <w:r>
-              <w:lastRenderedPageBreak/>
               <w:tab/>
             </w:r>
             <w:r>
@@ -3632,7 +3665,10 @@
               <w:jc w:val="both"/>
             </w:pPr>
             <w:r>
-              <w:t>Teilweiße</w:t>
+              <w:t>Teilweis</w:t>
+            </w:r>
+            <w:r>
+              <w:t>e</w:t>
             </w:r>
           </w:p>
         </w:tc>
@@ -3664,7 +3700,10 @@
               <w:jc w:val="both"/>
             </w:pPr>
             <w:r>
-              <w:t>Teilweiße</w:t>
+              <w:t>Teilweis</w:t>
+            </w:r>
+            <w:r>
+              <w:t>e</w:t>
             </w:r>
           </w:p>
         </w:tc>
@@ -3836,7 +3875,10 @@
               <w:jc w:val="both"/>
             </w:pPr>
             <w:r>
-              <w:t>Teilweiße</w:t>
+              <w:t>Teilweis</w:t>
+            </w:r>
+            <w:r>
+              <w:t>e</w:t>
             </w:r>
           </w:p>
         </w:tc>
@@ -4392,7 +4434,7 @@
     </w:p>
     <w:tbl>
       <w:tblPr>
-        <w:tblStyle w:val="PlainTable3"/>
+        <w:tblStyle w:val="EinfacheTabelle31"/>
         <w:tblW w:w="9089" w:type="dxa"/>
         <w:tblLook w:val="04A0" w:firstRow="1" w:lastRow="0" w:firstColumn="1" w:lastColumn="0" w:noHBand="0" w:noVBand="1"/>
       </w:tblPr>
@@ -5086,11 +5128,7 @@
         <w:t>Bei der Zuverlässigkeit und der Benutzerfreundlichkeit sind leichte Mängel zu begutachten. Dies lässt sich über die Abhängigkeit zu Sportal.de begründen. Da Sportal.de keine API bereitstellt muss das HTML der Seite geparsed werden. Leider baut sportal.de dort teilweiße nicht funktionierende Links ein. Daher kommt es teilweiße vor, dass einzelne Spiele nicht erfasst werden.</w:t>
       </w:r>
       <w:r>
-        <w:t xml:space="preserve"> Daher bewerten wir die </w:t>
-      </w:r>
-      <w:r>
-        <w:lastRenderedPageBreak/>
-        <w:t>Zuverlässigkeit schlechter. Die Benutzerfreundlichkeit bewerten wir schlechter, da die GUI an manchen Stellen etwas unübersichtlich ist. Diese Mängel sind in unseren Augen nicht gravierend, jedoch hätte die Gestaltung an manchen Stellen besser sein können.</w:t>
+        <w:t xml:space="preserve"> Daher bewerten wir die Zuverlässigkeit schlechter. Die Benutzerfreundlichkeit bewerten wir schlechter, da die GUI an manchen Stellen etwas unübersichtlich ist. Diese Mängel sind in unseren Augen nicht gravierend, jedoch hätte die Gestaltung an manchen Stellen besser sein können.</w:t>
       </w:r>
     </w:p>
     <w:p>
@@ -5119,83 +5157,35 @@
       <w:r>
         <w:t>Ein Erkenntnisgewinn fand größtenteils in drei Bereichen statt: Dem erweiterten Umgang mit Maven und speziell dem Dependency Management, der Umsetzung einer grafischen Oberfläche mittels JavaFX sowie der Automatisierung der ServerApplication. Alle drei Bereiche haben uns immer wieder vor Herausforderungen gestellt, welche oft erst nach einigen Versuchen zu meistern waren. Jedoch haben diese Herausforderungen dazu beigetragen, dass sich unsere Kenntnisse über alle drei Bereiche hinweg deutlich verbessert haben. Zusätzlich war es bereichernd in einem größeren Projekt auf die Struktur der Anwendung und des Codes zu achten und dabei altes, beinahe vergessenes Wissen, beispielsweiße über SQL, wiederaufzufrischen.</w:t>
       </w:r>
-    </w:p>
-    <w:p>
-      <w:pPr>
-        <w:pStyle w:val="Listenabsatz"/>
-        <w:numPr>
-          <w:ilvl w:val="0"/>
-          <w:numId w:val="1"/>
-        </w:numPr>
+      <w:r>
+        <w:t xml:space="preserve"> Darüber hinaus gewannen wir neue Kenntnisse im Bereich des Datenaustauschs zwischen mehreren Teilnehmen über ein Netzwerk mittels Sockets in Java. Dabei lernten wir vor allem die Verarbeitung von empfangenen Daten. Die Besonderheiten einer Serveranwendung wie beispielsweise zeitgesteuerte Aktionen und das Synchronisieren von Clientspezifischen Daten sind aus ebenfalls näher gekommen.</w:t>
+      </w:r>
+    </w:p>
+    <w:p>
+      <w:pPr>
         <w:jc w:val="both"/>
       </w:pPr>
       <w:r>
-        <w:t>JavaFX</w:t>
-      </w:r>
-    </w:p>
-    <w:p>
-      <w:pPr>
-        <w:pStyle w:val="Listenabsatz"/>
-        <w:numPr>
-          <w:ilvl w:val="0"/>
-          <w:numId w:val="1"/>
-        </w:numPr>
-        <w:jc w:val="both"/>
-      </w:pPr>
-      <w:r>
-        <w:t>Maven</w:t>
-      </w:r>
-    </w:p>
-    <w:p>
-      <w:pPr>
-        <w:pStyle w:val="Listenabsatz"/>
-        <w:numPr>
-          <w:ilvl w:val="0"/>
-          <w:numId w:val="1"/>
-        </w:numPr>
-        <w:jc w:val="both"/>
-      </w:pPr>
-      <w:r>
-        <w:t>Sockets</w:t>
-      </w:r>
-    </w:p>
-    <w:p>
-      <w:pPr>
-        <w:pStyle w:val="Listenabsatz"/>
-        <w:numPr>
-          <w:ilvl w:val="0"/>
-          <w:numId w:val="1"/>
-        </w:numPr>
-        <w:jc w:val="both"/>
-      </w:pPr>
-      <w:r>
-        <w:t>Serveranwendungen</w:t>
-      </w:r>
-    </w:p>
-    <w:p>
-      <w:pPr>
-        <w:pStyle w:val="Listenabsatz"/>
-        <w:numPr>
-          <w:ilvl w:val="0"/>
-          <w:numId w:val="1"/>
-        </w:numPr>
-        <w:jc w:val="both"/>
-      </w:pPr>
-      <w:r>
-        <w:t>Langzeit-Teamprojekt</w:t>
-      </w:r>
-    </w:p>
-    <w:p>
-      <w:pPr>
-        <w:rPr>
-          <w:rFonts w:asciiTheme="majorHAnsi" w:eastAsiaTheme="majorEastAsia" w:hAnsiTheme="majorHAnsi" w:cstheme="majorBidi"/>
-          <w:b/>
-          <w:bCs/>
-          <w:color w:val="365F91" w:themeColor="accent1" w:themeShade="BF"/>
-          <w:sz w:val="28"/>
-          <w:szCs w:val="28"/>
-        </w:rPr>
-      </w:pPr>
+        <w:t>Neben technischen Neuerkenntnissen gewannen wir weitere Erfahrung im Bereich der Planung und der Zeiteinhaltung.</w:t>
+      </w:r>
+      <w:r>
+        <w:t xml:space="preserve"> Eine präzise Erfassung der Anforderungen und Aufgaben eines Projekts sind</w:t>
+      </w:r>
+      <w:r>
+        <w:t xml:space="preserve"> eben</w:t>
+      </w:r>
+      <w:r>
+        <w:t>so</w:t>
+      </w:r>
+      <w:r>
+        <w:t xml:space="preserve"> wichtig wie eine realistische Zeitplanung. Unsere Fähigkeiten </w:t>
+      </w:r>
+      <w:r>
+        <w:t>in der Planung dessen</w:t>
+      </w:r>
+      <w:r>
+        <w:t xml:space="preserve"> haben sich, wie sich der Vergleich zu vergangenen Projekten zeigt, deutlich verbessert.</w:t>
+      </w:r>
       <w:r>
         <w:br w:type="page"/>
       </w:r>
@@ -5650,14 +5640,14 @@
             <v:path o:extrusionok="f" gradientshapeok="t" o:connecttype="rect"/>
             <o:lock v:ext="edit" aspectratio="t"/>
           </v:shapetype>
-          <v:shape id="_x0000_i1025" type="#_x0000_t75" style="width:452.55pt;height:653.6pt">
-            <v:imagedata r:id="rId13" o:title="Aufbau"/>
+          <v:shape id="_x0000_i1025" type="#_x0000_t75" style="width:452.95pt;height:653.85pt">
+            <v:imagedata r:id="rId12" o:title="Aufbau"/>
           </v:shape>
         </w:pict>
       </w:r>
     </w:p>
     <w:sectPr>
-      <w:footerReference w:type="default" r:id="rId14"/>
+      <w:footerReference w:type="default" r:id="rId13"/>
       <w:pgSz w:w="11906" w:h="16838"/>
       <w:pgMar w:top="1417" w:right="1417" w:bottom="1134" w:left="1417" w:header="708" w:footer="708" w:gutter="0"/>
       <w:pgNumType w:start="0"/>
@@ -5670,7 +5660,7 @@
 </file>
 
 <file path=word/endnotes.xml><?xml version="1.0" encoding="utf-8"?>
-<w:endnotes xmlns:wpc="http://schemas.microsoft.com/office/word/2010/wordprocessingCanvas" xmlns:mc="http://schemas.openxmlformats.org/markup-compatibility/2006" xmlns:o="urn:schemas-microsoft-com:office:office" xmlns:r="http://schemas.openxmlformats.org/officeDocument/2006/relationships" xmlns:m="http://schemas.openxmlformats.org/officeDocument/2006/math" xmlns:v="urn:schemas-microsoft-com:vml" xmlns:wp14="http://schemas.microsoft.com/office/word/2010/wordprocessingDrawing" xmlns:wp="http://schemas.openxmlformats.org/drawingml/2006/wordprocessingDrawing" xmlns:w10="urn:schemas-microsoft-com:office:word" xmlns:w="http://schemas.openxmlformats.org/wordprocessingml/2006/main" xmlns:w14="http://schemas.microsoft.com/office/word/2010/wordml" xmlns:wpg="http://schemas.microsoft.com/office/word/2010/wordprocessingGroup" xmlns:wpi="http://schemas.microsoft.com/office/word/2010/wordprocessingInk" xmlns:wne="http://schemas.microsoft.com/office/word/2006/wordml" xmlns:wps="http://schemas.microsoft.com/office/word/2010/wordprocessingShape" mc:Ignorable="w14 wp14">
+<w:endnotes xmlns:wpc="http://schemas.microsoft.com/office/word/2010/wordprocessingCanvas" xmlns:mc="http://schemas.openxmlformats.org/markup-compatibility/2006" xmlns:o="urn:schemas-microsoft-com:office:office" xmlns:r="http://schemas.openxmlformats.org/officeDocument/2006/relationships" xmlns:m="http://schemas.openxmlformats.org/officeDocument/2006/math" xmlns:v="urn:schemas-microsoft-com:vml" xmlns:wp14="http://schemas.microsoft.com/office/word/2010/wordprocessingDrawing" xmlns:wp="http://schemas.openxmlformats.org/drawingml/2006/wordprocessingDrawing" xmlns:w10="urn:schemas-microsoft-com:office:word" xmlns:w="http://schemas.openxmlformats.org/wordprocessingml/2006/main" xmlns:w14="http://schemas.microsoft.com/office/word/2010/wordml" xmlns:w15="http://schemas.microsoft.com/office/word/2012/wordml" xmlns:wpg="http://schemas.microsoft.com/office/word/2010/wordprocessingGroup" xmlns:wpi="http://schemas.microsoft.com/office/word/2010/wordprocessingInk" xmlns:wne="http://schemas.microsoft.com/office/word/2006/wordml" xmlns:wps="http://schemas.microsoft.com/office/word/2010/wordprocessingShape" mc:Ignorable="w14 w15 wp14">
   <w:endnote w:type="separator" w:id="-1">
     <w:p>
       <w:pPr>
@@ -5695,7 +5685,7 @@
 </file>
 
 <file path=word/footer1.xml><?xml version="1.0" encoding="utf-8"?>
-<w:ftr xmlns:wpc="http://schemas.microsoft.com/office/word/2010/wordprocessingCanvas" xmlns:mc="http://schemas.openxmlformats.org/markup-compatibility/2006" xmlns:o="urn:schemas-microsoft-com:office:office" xmlns:r="http://schemas.openxmlformats.org/officeDocument/2006/relationships" xmlns:m="http://schemas.openxmlformats.org/officeDocument/2006/math" xmlns:v="urn:schemas-microsoft-com:vml" xmlns:wp14="http://schemas.microsoft.com/office/word/2010/wordprocessingDrawing" xmlns:wp="http://schemas.openxmlformats.org/drawingml/2006/wordprocessingDrawing" xmlns:w10="urn:schemas-microsoft-com:office:word" xmlns:w="http://schemas.openxmlformats.org/wordprocessingml/2006/main" xmlns:w14="http://schemas.microsoft.com/office/word/2010/wordml" xmlns:wpg="http://schemas.microsoft.com/office/word/2010/wordprocessingGroup" xmlns:wpi="http://schemas.microsoft.com/office/word/2010/wordprocessingInk" xmlns:wne="http://schemas.microsoft.com/office/word/2006/wordml" xmlns:wps="http://schemas.microsoft.com/office/word/2010/wordprocessingShape" mc:Ignorable="w14 wp14">
+<w:ftr xmlns:wpc="http://schemas.microsoft.com/office/word/2010/wordprocessingCanvas" xmlns:mc="http://schemas.openxmlformats.org/markup-compatibility/2006" xmlns:o="urn:schemas-microsoft-com:office:office" xmlns:r="http://schemas.openxmlformats.org/officeDocument/2006/relationships" xmlns:m="http://schemas.openxmlformats.org/officeDocument/2006/math" xmlns:v="urn:schemas-microsoft-com:vml" xmlns:wp14="http://schemas.microsoft.com/office/word/2010/wordprocessingDrawing" xmlns:wp="http://schemas.openxmlformats.org/drawingml/2006/wordprocessingDrawing" xmlns:w10="urn:schemas-microsoft-com:office:word" xmlns:w="http://schemas.openxmlformats.org/wordprocessingml/2006/main" xmlns:w14="http://schemas.microsoft.com/office/word/2010/wordml" xmlns:w15="http://schemas.microsoft.com/office/word/2012/wordml" xmlns:wpg="http://schemas.microsoft.com/office/word/2010/wordprocessingGroup" xmlns:wpi="http://schemas.microsoft.com/office/word/2010/wordprocessingInk" xmlns:wne="http://schemas.microsoft.com/office/word/2006/wordml" xmlns:wps="http://schemas.microsoft.com/office/word/2010/wordprocessingShape" mc:Ignorable="w14 w15 wp14">
   <w:p>
     <w:pPr>
       <w:pStyle w:val="Fuzeile"/>
@@ -5734,7 +5724,7 @@
         <w:bCs/>
         <w:noProof/>
       </w:rPr>
-      <w:t>1</w:t>
+      <w:t>10</w:t>
     </w:r>
     <w:r>
       <w:rPr>
@@ -5787,7 +5777,7 @@
 </file>
 
 <file path=word/footnotes.xml><?xml version="1.0" encoding="utf-8"?>
-<w:footnotes xmlns:wpc="http://schemas.microsoft.com/office/word/2010/wordprocessingCanvas" xmlns:mc="http://schemas.openxmlformats.org/markup-compatibility/2006" xmlns:o="urn:schemas-microsoft-com:office:office" xmlns:r="http://schemas.openxmlformats.org/officeDocument/2006/relationships" xmlns:m="http://schemas.openxmlformats.org/officeDocument/2006/math" xmlns:v="urn:schemas-microsoft-com:vml" xmlns:wp14="http://schemas.microsoft.com/office/word/2010/wordprocessingDrawing" xmlns:wp="http://schemas.openxmlformats.org/drawingml/2006/wordprocessingDrawing" xmlns:w10="urn:schemas-microsoft-com:office:word" xmlns:w="http://schemas.openxmlformats.org/wordprocessingml/2006/main" xmlns:w14="http://schemas.microsoft.com/office/word/2010/wordml" xmlns:wpg="http://schemas.microsoft.com/office/word/2010/wordprocessingGroup" xmlns:wpi="http://schemas.microsoft.com/office/word/2010/wordprocessingInk" xmlns:wne="http://schemas.microsoft.com/office/word/2006/wordml" xmlns:wps="http://schemas.microsoft.com/office/word/2010/wordprocessingShape" mc:Ignorable="w14 wp14">
+<w:footnotes xmlns:wpc="http://schemas.microsoft.com/office/word/2010/wordprocessingCanvas" xmlns:mc="http://schemas.openxmlformats.org/markup-compatibility/2006" xmlns:o="urn:schemas-microsoft-com:office:office" xmlns:r="http://schemas.openxmlformats.org/officeDocument/2006/relationships" xmlns:m="http://schemas.openxmlformats.org/officeDocument/2006/math" xmlns:v="urn:schemas-microsoft-com:vml" xmlns:wp14="http://schemas.microsoft.com/office/word/2010/wordprocessingDrawing" xmlns:wp="http://schemas.openxmlformats.org/drawingml/2006/wordprocessingDrawing" xmlns:w10="urn:schemas-microsoft-com:office:word" xmlns:w="http://schemas.openxmlformats.org/wordprocessingml/2006/main" xmlns:w14="http://schemas.microsoft.com/office/word/2010/wordml" xmlns:w15="http://schemas.microsoft.com/office/word/2012/wordml" xmlns:wpg="http://schemas.microsoft.com/office/word/2010/wordprocessingGroup" xmlns:wpi="http://schemas.microsoft.com/office/word/2010/wordprocessingInk" xmlns:wne="http://schemas.microsoft.com/office/word/2006/wordml" xmlns:wps="http://schemas.microsoft.com/office/word/2010/wordprocessingShape" mc:Ignorable="w14 w15 wp14">
   <w:footnote w:type="separator" w:id="-1">
     <w:p>
       <w:pPr>
@@ -5812,8 +5802,8 @@
 </file>
 
 <file path=word/numbering.xml><?xml version="1.0" encoding="utf-8"?>
-<w:numbering xmlns:wpc="http://schemas.microsoft.com/office/word/2010/wordprocessingCanvas" xmlns:mc="http://schemas.openxmlformats.org/markup-compatibility/2006" xmlns:o="urn:schemas-microsoft-com:office:office" xmlns:r="http://schemas.openxmlformats.org/officeDocument/2006/relationships" xmlns:m="http://schemas.openxmlformats.org/officeDocument/2006/math" xmlns:v="urn:schemas-microsoft-com:vml" xmlns:wp14="http://schemas.microsoft.com/office/word/2010/wordprocessingDrawing" xmlns:wp="http://schemas.openxmlformats.org/drawingml/2006/wordprocessingDrawing" xmlns:w10="urn:schemas-microsoft-com:office:word" xmlns:w="http://schemas.openxmlformats.org/wordprocessingml/2006/main" xmlns:w14="http://schemas.microsoft.com/office/word/2010/wordml" xmlns:wpg="http://schemas.microsoft.com/office/word/2010/wordprocessingGroup" xmlns:wpi="http://schemas.microsoft.com/office/word/2010/wordprocessingInk" xmlns:wne="http://schemas.microsoft.com/office/word/2006/wordml" xmlns:wps="http://schemas.microsoft.com/office/word/2010/wordprocessingShape" mc:Ignorable="w14 wp14">
-  <w:abstractNum w:abstractNumId="0">
+<w:numbering xmlns:wpc="http://schemas.microsoft.com/office/word/2010/wordprocessingCanvas" xmlns:mc="http://schemas.openxmlformats.org/markup-compatibility/2006" xmlns:o="urn:schemas-microsoft-com:office:office" xmlns:r="http://schemas.openxmlformats.org/officeDocument/2006/relationships" xmlns:m="http://schemas.openxmlformats.org/officeDocument/2006/math" xmlns:v="urn:schemas-microsoft-com:vml" xmlns:wp14="http://schemas.microsoft.com/office/word/2010/wordprocessingDrawing" xmlns:wp="http://schemas.openxmlformats.org/drawingml/2006/wordprocessingDrawing" xmlns:w10="urn:schemas-microsoft-com:office:word" xmlns:w="http://schemas.openxmlformats.org/wordprocessingml/2006/main" xmlns:w14="http://schemas.microsoft.com/office/word/2010/wordml" xmlns:w15="http://schemas.microsoft.com/office/word/2012/wordml" xmlns:wpg="http://schemas.microsoft.com/office/word/2010/wordprocessingGroup" xmlns:wpi="http://schemas.microsoft.com/office/word/2010/wordprocessingInk" xmlns:wne="http://schemas.microsoft.com/office/word/2006/wordml" xmlns:wps="http://schemas.microsoft.com/office/word/2010/wordprocessingShape" mc:Ignorable="w14 w15 wp14">
+  <w:abstractNum w:abstractNumId="0" w15:restartNumberingAfterBreak="0">
     <w:nsid w:val="30AC0652"/>
     <w:multiLevelType w:val="hybridMultilevel"/>
     <w:tmpl w:val="C04E0890"/>
@@ -5925,7 +5915,7 @@
       </w:rPr>
     </w:lvl>
   </w:abstractNum>
-  <w:abstractNum w:abstractNumId="1">
+  <w:abstractNum w:abstractNumId="1" w15:restartNumberingAfterBreak="0">
     <w:nsid w:val="3E562AE2"/>
     <w:multiLevelType w:val="hybridMultilevel"/>
     <w:tmpl w:val="AF56E3BC"/>
@@ -6038,7 +6028,7 @@
       </w:rPr>
     </w:lvl>
   </w:abstractNum>
-  <w:abstractNum w:abstractNumId="2">
+  <w:abstractNum w:abstractNumId="2" w15:restartNumberingAfterBreak="0">
     <w:nsid w:val="49AC115D"/>
     <w:multiLevelType w:val="hybridMultilevel"/>
     <w:tmpl w:val="7B6C4708"/>
@@ -6151,7 +6141,7 @@
       </w:rPr>
     </w:lvl>
   </w:abstractNum>
-  <w:abstractNum w:abstractNumId="3">
+  <w:abstractNum w:abstractNumId="3" w15:restartNumberingAfterBreak="0">
     <w:nsid w:val="52BD6C14"/>
     <w:multiLevelType w:val="hybridMultilevel"/>
     <w:tmpl w:val="3982A97E"/>
@@ -6264,7 +6254,7 @@
       </w:rPr>
     </w:lvl>
   </w:abstractNum>
-  <w:abstractNum w:abstractNumId="4">
+  <w:abstractNum w:abstractNumId="4" w15:restartNumberingAfterBreak="0">
     <w:nsid w:val="5B4235BF"/>
     <w:multiLevelType w:val="hybridMultilevel"/>
     <w:tmpl w:val="2E305CB0"/>
@@ -6377,7 +6367,7 @@
       </w:rPr>
     </w:lvl>
   </w:abstractNum>
-  <w:abstractNum w:abstractNumId="5">
+  <w:abstractNum w:abstractNumId="5" w15:restartNumberingAfterBreak="0">
     <w:nsid w:val="65A829E8"/>
     <w:multiLevelType w:val="hybridMultilevel"/>
     <w:tmpl w:val="F634F136"/>
@@ -6511,7 +6501,7 @@
 </file>
 
 <file path=word/styles.xml><?xml version="1.0" encoding="utf-8"?>
-<w:styles xmlns:mc="http://schemas.openxmlformats.org/markup-compatibility/2006" xmlns:r="http://schemas.openxmlformats.org/officeDocument/2006/relationships" xmlns:w="http://schemas.openxmlformats.org/wordprocessingml/2006/main" xmlns:w14="http://schemas.microsoft.com/office/word/2010/wordml" mc:Ignorable="w14">
+<w:styles xmlns:mc="http://schemas.openxmlformats.org/markup-compatibility/2006" xmlns:r="http://schemas.openxmlformats.org/officeDocument/2006/relationships" xmlns:w="http://schemas.openxmlformats.org/wordprocessingml/2006/main" xmlns:w14="http://schemas.microsoft.com/office/word/2010/wordml" xmlns:w15="http://schemas.microsoft.com/office/word/2012/wordml" mc:Ignorable="w14 w15">
   <w:docDefaults>
     <w:rPrDefault>
       <w:rPr>
@@ -6527,144 +6517,378 @@
       </w:pPr>
     </w:pPrDefault>
   </w:docDefaults>
-  <w:latentStyles w:defLockedState="0" w:defUIPriority="99" w:defSemiHidden="1" w:defUnhideWhenUsed="1" w:defQFormat="0" w:count="267">
-    <w:lsdException w:name="Normal" w:semiHidden="0" w:uiPriority="0" w:unhideWhenUsed="0" w:qFormat="1"/>
-    <w:lsdException w:name="heading 1" w:semiHidden="0" w:uiPriority="9" w:unhideWhenUsed="0" w:qFormat="1"/>
-    <w:lsdException w:name="heading 2" w:uiPriority="9" w:qFormat="1"/>
-    <w:lsdException w:name="heading 3" w:uiPriority="9" w:qFormat="1"/>
-    <w:lsdException w:name="heading 4" w:uiPriority="9" w:qFormat="1"/>
-    <w:lsdException w:name="heading 5" w:uiPriority="9" w:qFormat="1"/>
-    <w:lsdException w:name="heading 6" w:uiPriority="9" w:qFormat="1"/>
-    <w:lsdException w:name="heading 7" w:uiPriority="9" w:qFormat="1"/>
-    <w:lsdException w:name="heading 8" w:uiPriority="9" w:qFormat="1"/>
-    <w:lsdException w:name="heading 9" w:uiPriority="9" w:qFormat="1"/>
-    <w:lsdException w:name="toc 1" w:uiPriority="39"/>
-    <w:lsdException w:name="toc 2" w:uiPriority="39"/>
-    <w:lsdException w:name="toc 3" w:uiPriority="39"/>
-    <w:lsdException w:name="toc 4" w:uiPriority="39"/>
-    <w:lsdException w:name="toc 5" w:uiPriority="39"/>
-    <w:lsdException w:name="toc 6" w:uiPriority="39"/>
-    <w:lsdException w:name="toc 7" w:uiPriority="39"/>
-    <w:lsdException w:name="toc 8" w:uiPriority="39"/>
-    <w:lsdException w:name="toc 9" w:uiPriority="39"/>
-    <w:lsdException w:name="caption" w:uiPriority="35" w:qFormat="1"/>
-    <w:lsdException w:name="Title" w:semiHidden="0" w:uiPriority="10" w:unhideWhenUsed="0" w:qFormat="1"/>
-    <w:lsdException w:name="Default Paragraph Font" w:uiPriority="1"/>
-    <w:lsdException w:name="Subtitle" w:semiHidden="0" w:uiPriority="11" w:unhideWhenUsed="0" w:qFormat="1"/>
-    <w:lsdException w:name="Strong" w:semiHidden="0" w:uiPriority="22" w:unhideWhenUsed="0" w:qFormat="1"/>
-    <w:lsdException w:name="Emphasis" w:semiHidden="0" w:uiPriority="20" w:unhideWhenUsed="0" w:qFormat="1"/>
-    <w:lsdException w:name="Table Grid" w:semiHidden="0" w:uiPriority="59" w:unhideWhenUsed="0"/>
-    <w:lsdException w:name="Placeholder Text" w:unhideWhenUsed="0"/>
-    <w:lsdException w:name="No Spacing" w:semiHidden="0" w:uiPriority="1" w:unhideWhenUsed="0" w:qFormat="1"/>
-    <w:lsdException w:name="Light Shading" w:semiHidden="0" w:uiPriority="60" w:unhideWhenUsed="0"/>
-    <w:lsdException w:name="Light List" w:semiHidden="0" w:uiPriority="61" w:unhideWhenUsed="0"/>
-    <w:lsdException w:name="Light Grid" w:semiHidden="0" w:uiPriority="62" w:unhideWhenUsed="0"/>
-    <w:lsdException w:name="Medium Shading 1" w:semiHidden="0" w:uiPriority="63" w:unhideWhenUsed="0"/>
-    <w:lsdException w:name="Medium Shading 2" w:semiHidden="0" w:uiPriority="64" w:unhideWhenUsed="0"/>
-    <w:lsdException w:name="Medium List 1" w:semiHidden="0" w:uiPriority="65" w:unhideWhenUsed="0"/>
-    <w:lsdException w:name="Medium List 2" w:semiHidden="0" w:uiPriority="66" w:unhideWhenUsed="0"/>
-    <w:lsdException w:name="Medium Grid 1" w:semiHidden="0" w:uiPriority="67" w:unhideWhenUsed="0"/>
-    <w:lsdException w:name="Medium Grid 2" w:semiHidden="0" w:uiPriority="68" w:unhideWhenUsed="0"/>
-    <w:lsdException w:name="Medium Grid 3" w:semiHidden="0" w:uiPriority="69" w:unhideWhenUsed="0"/>
-    <w:lsdException w:name="Dark List" w:semiHidden="0" w:uiPriority="70" w:unhideWhenUsed="0"/>
-    <w:lsdException w:name="Colorful Shading" w:semiHidden="0" w:uiPriority="71" w:unhideWhenUsed="0"/>
-    <w:lsdException w:name="Colorful List" w:semiHidden="0" w:uiPriority="72" w:unhideWhenUsed="0"/>
-    <w:lsdException w:name="Colorful Grid" w:semiHidden="0" w:uiPriority="73" w:unhideWhenUsed="0"/>
-    <w:lsdException w:name="Light Shading Accent 1" w:semiHidden="0" w:uiPriority="60" w:unhideWhenUsed="0"/>
-    <w:lsdException w:name="Light List Accent 1" w:semiHidden="0" w:uiPriority="61" w:unhideWhenUsed="0"/>
-    <w:lsdException w:name="Light Grid Accent 1" w:semiHidden="0" w:uiPriority="62" w:unhideWhenUsed="0"/>
-    <w:lsdException w:name="Medium Shading 1 Accent 1" w:semiHidden="0" w:uiPriority="63" w:unhideWhenUsed="0"/>
-    <w:lsdException w:name="Medium Shading 2 Accent 1" w:semiHidden="0" w:uiPriority="64" w:unhideWhenUsed="0"/>
-    <w:lsdException w:name="Medium List 1 Accent 1" w:semiHidden="0" w:uiPriority="65" w:unhideWhenUsed="0"/>
-    <w:lsdException w:name="Revision" w:unhideWhenUsed="0"/>
-    <w:lsdException w:name="List Paragraph" w:semiHidden="0" w:uiPriority="34" w:unhideWhenUsed="0" w:qFormat="1"/>
-    <w:lsdException w:name="Quote" w:semiHidden="0" w:uiPriority="29" w:unhideWhenUsed="0" w:qFormat="1"/>
-    <w:lsdException w:name="Intense Quote" w:semiHidden="0" w:uiPriority="30" w:unhideWhenUsed="0" w:qFormat="1"/>
-    <w:lsdException w:name="Medium List 2 Accent 1" w:semiHidden="0" w:uiPriority="66" w:unhideWhenUsed="0"/>
-    <w:lsdException w:name="Medium Grid 1 Accent 1" w:semiHidden="0" w:uiPriority="67" w:unhideWhenUsed="0"/>
-    <w:lsdException w:name="Medium Grid 2 Accent 1" w:semiHidden="0" w:uiPriority="68" w:unhideWhenUsed="0"/>
-    <w:lsdException w:name="Medium Grid 3 Accent 1" w:semiHidden="0" w:uiPriority="69" w:unhideWhenUsed="0"/>
-    <w:lsdException w:name="Dark List Accent 1" w:semiHidden="0" w:uiPriority="70" w:unhideWhenUsed="0"/>
-    <w:lsdException w:name="Colorful Shading Accent 1" w:semiHidden="0" w:uiPriority="71" w:unhideWhenUsed="0"/>
-    <w:lsdException w:name="Colorful List Accent 1" w:semiHidden="0" w:uiPriority="72" w:unhideWhenUsed="0"/>
-    <w:lsdException w:name="Colorful Grid Accent 1" w:semiHidden="0" w:uiPriority="73" w:unhideWhenUsed="0"/>
-    <w:lsdException w:name="Light Shading Accent 2" w:semiHidden="0" w:uiPriority="60" w:unhideWhenUsed="0"/>
-    <w:lsdException w:name="Light List Accent 2" w:semiHidden="0" w:uiPriority="61" w:unhideWhenUsed="0"/>
-    <w:lsdException w:name="Light Grid Accent 2" w:semiHidden="0" w:uiPriority="62" w:unhideWhenUsed="0"/>
-    <w:lsdException w:name="Medium Shading 1 Accent 2" w:semiHidden="0" w:uiPriority="63" w:unhideWhenUsed="0"/>
-    <w:lsdException w:name="Medium Shading 2 Accent 2" w:semiHidden="0" w:uiPriority="64" w:unhideWhenUsed="0"/>
-    <w:lsdException w:name="Medium List 1 Accent 2" w:semiHidden="0" w:uiPriority="65" w:unhideWhenUsed="0"/>
-    <w:lsdException w:name="Medium List 2 Accent 2" w:semiHidden="0" w:uiPriority="66" w:unhideWhenUsed="0"/>
-    <w:lsdException w:name="Medium Grid 1 Accent 2" w:semiHidden="0" w:uiPriority="67" w:unhideWhenUsed="0"/>
-    <w:lsdException w:name="Medium Grid 2 Accent 2" w:semiHidden="0" w:uiPriority="68" w:unhideWhenUsed="0"/>
-    <w:lsdException w:name="Medium Grid 3 Accent 2" w:semiHidden="0" w:uiPriority="69" w:unhideWhenUsed="0"/>
-    <w:lsdException w:name="Dark List Accent 2" w:semiHidden="0" w:uiPriority="70" w:unhideWhenUsed="0"/>
-    <w:lsdException w:name="Colorful Shading Accent 2" w:semiHidden="0" w:uiPriority="71" w:unhideWhenUsed="0"/>
-    <w:lsdException w:name="Colorful List Accent 2" w:semiHidden="0" w:uiPriority="72" w:unhideWhenUsed="0"/>
-    <w:lsdException w:name="Colorful Grid Accent 2" w:semiHidden="0" w:uiPriority="73" w:unhideWhenUsed="0"/>
-    <w:lsdException w:name="Light Shading Accent 3" w:semiHidden="0" w:uiPriority="60" w:unhideWhenUsed="0"/>
-    <w:lsdException w:name="Light List Accent 3" w:semiHidden="0" w:uiPriority="61" w:unhideWhenUsed="0"/>
-    <w:lsdException w:name="Light Grid Accent 3" w:semiHidden="0" w:uiPriority="62" w:unhideWhenUsed="0"/>
-    <w:lsdException w:name="Medium Shading 1 Accent 3" w:semiHidden="0" w:uiPriority="63" w:unhideWhenUsed="0"/>
-    <w:lsdException w:name="Medium Shading 2 Accent 3" w:semiHidden="0" w:uiPriority="64" w:unhideWhenUsed="0"/>
-    <w:lsdException w:name="Medium List 1 Accent 3" w:semiHidden="0" w:uiPriority="65" w:unhideWhenUsed="0"/>
-    <w:lsdException w:name="Medium List 2 Accent 3" w:semiHidden="0" w:uiPriority="66" w:unhideWhenUsed="0"/>
-    <w:lsdException w:name="Medium Grid 1 Accent 3" w:semiHidden="0" w:uiPriority="67" w:unhideWhenUsed="0"/>
-    <w:lsdException w:name="Medium Grid 2 Accent 3" w:semiHidden="0" w:uiPriority="68" w:unhideWhenUsed="0"/>
-    <w:lsdException w:name="Medium Grid 3 Accent 3" w:semiHidden="0" w:uiPriority="69" w:unhideWhenUsed="0"/>
-    <w:lsdException w:name="Dark List Accent 3" w:semiHidden="0" w:uiPriority="70" w:unhideWhenUsed="0"/>
-    <w:lsdException w:name="Colorful Shading Accent 3" w:semiHidden="0" w:uiPriority="71" w:unhideWhenUsed="0"/>
-    <w:lsdException w:name="Colorful List Accent 3" w:semiHidden="0" w:uiPriority="72" w:unhideWhenUsed="0"/>
-    <w:lsdException w:name="Colorful Grid Accent 3" w:semiHidden="0" w:uiPriority="73" w:unhideWhenUsed="0"/>
-    <w:lsdException w:name="Light Shading Accent 4" w:semiHidden="0" w:uiPriority="60" w:unhideWhenUsed="0"/>
-    <w:lsdException w:name="Light List Accent 4" w:semiHidden="0" w:uiPriority="61" w:unhideWhenUsed="0"/>
-    <w:lsdException w:name="Light Grid Accent 4" w:semiHidden="0" w:uiPriority="62" w:unhideWhenUsed="0"/>
-    <w:lsdException w:name="Medium Shading 1 Accent 4" w:semiHidden="0" w:uiPriority="63" w:unhideWhenUsed="0"/>
-    <w:lsdException w:name="Medium Shading 2 Accent 4" w:semiHidden="0" w:uiPriority="64" w:unhideWhenUsed="0"/>
-    <w:lsdException w:name="Medium List 1 Accent 4" w:semiHidden="0" w:uiPriority="65" w:unhideWhenUsed="0"/>
-    <w:lsdException w:name="Medium List 2 Accent 4" w:semiHidden="0" w:uiPriority="66" w:unhideWhenUsed="0"/>
-    <w:lsdException w:name="Medium Grid 1 Accent 4" w:semiHidden="0" w:uiPriority="67" w:unhideWhenUsed="0"/>
-    <w:lsdException w:name="Medium Grid 2 Accent 4" w:semiHidden="0" w:uiPriority="68" w:unhideWhenUsed="0"/>
-    <w:lsdException w:name="Medium Grid 3 Accent 4" w:semiHidden="0" w:uiPriority="69" w:unhideWhenUsed="0"/>
-    <w:lsdException w:name="Dark List Accent 4" w:semiHidden="0" w:uiPriority="70" w:unhideWhenUsed="0"/>
-    <w:lsdException w:name="Colorful Shading Accent 4" w:semiHidden="0" w:uiPriority="71" w:unhideWhenUsed="0"/>
-    <w:lsdException w:name="Colorful List Accent 4" w:semiHidden="0" w:uiPriority="72" w:unhideWhenUsed="0"/>
-    <w:lsdException w:name="Colorful Grid Accent 4" w:semiHidden="0" w:uiPriority="73" w:unhideWhenUsed="0"/>
-    <w:lsdException w:name="Light Shading Accent 5" w:semiHidden="0" w:uiPriority="60" w:unhideWhenUsed="0"/>
-    <w:lsdException w:name="Light List Accent 5" w:semiHidden="0" w:uiPriority="61" w:unhideWhenUsed="0"/>
-    <w:lsdException w:name="Light Grid Accent 5" w:semiHidden="0" w:uiPriority="62" w:unhideWhenUsed="0"/>
-    <w:lsdException w:name="Medium Shading 1 Accent 5" w:semiHidden="0" w:uiPriority="63" w:unhideWhenUsed="0"/>
-    <w:lsdException w:name="Medium Shading 2 Accent 5" w:semiHidden="0" w:uiPriority="64" w:unhideWhenUsed="0"/>
-    <w:lsdException w:name="Medium List 1 Accent 5" w:semiHidden="0" w:uiPriority="65" w:unhideWhenUsed="0"/>
-    <w:lsdException w:name="Medium List 2 Accent 5" w:semiHidden="0" w:uiPriority="66" w:unhideWhenUsed="0"/>
-    <w:lsdException w:name="Medium Grid 1 Accent 5" w:semiHidden="0" w:uiPriority="67" w:unhideWhenUsed="0"/>
-    <w:lsdException w:name="Medium Grid 2 Accent 5" w:semiHidden="0" w:uiPriority="68" w:unhideWhenUsed="0"/>
-    <w:lsdException w:name="Medium Grid 3 Accent 5" w:semiHidden="0" w:uiPriority="69" w:unhideWhenUsed="0"/>
-    <w:lsdException w:name="Dark List Accent 5" w:semiHidden="0" w:uiPriority="70" w:unhideWhenUsed="0"/>
-    <w:lsdException w:name="Colorful Shading Accent 5" w:semiHidden="0" w:uiPriority="71" w:unhideWhenUsed="0"/>
-    <w:lsdException w:name="Colorful List Accent 5" w:semiHidden="0" w:uiPriority="72" w:unhideWhenUsed="0"/>
-    <w:lsdException w:name="Colorful Grid Accent 5" w:semiHidden="0" w:uiPriority="73" w:unhideWhenUsed="0"/>
-    <w:lsdException w:name="Light Shading Accent 6" w:semiHidden="0" w:uiPriority="60" w:unhideWhenUsed="0"/>
-    <w:lsdException w:name="Light List Accent 6" w:semiHidden="0" w:uiPriority="61" w:unhideWhenUsed="0"/>
-    <w:lsdException w:name="Light Grid Accent 6" w:semiHidden="0" w:uiPriority="62" w:unhideWhenUsed="0"/>
-    <w:lsdException w:name="Medium Shading 1 Accent 6" w:semiHidden="0" w:uiPriority="63" w:unhideWhenUsed="0"/>
-    <w:lsdException w:name="Medium Shading 2 Accent 6" w:semiHidden="0" w:uiPriority="64" w:unhideWhenUsed="0"/>
-    <w:lsdException w:name="Medium List 1 Accent 6" w:semiHidden="0" w:uiPriority="65" w:unhideWhenUsed="0"/>
-    <w:lsdException w:name="Medium List 2 Accent 6" w:semiHidden="0" w:uiPriority="66" w:unhideWhenUsed="0"/>
-    <w:lsdException w:name="Medium Grid 1 Accent 6" w:semiHidden="0" w:uiPriority="67" w:unhideWhenUsed="0"/>
-    <w:lsdException w:name="Medium Grid 2 Accent 6" w:semiHidden="0" w:uiPriority="68" w:unhideWhenUsed="0"/>
-    <w:lsdException w:name="Medium Grid 3 Accent 6" w:semiHidden="0" w:uiPriority="69" w:unhideWhenUsed="0"/>
-    <w:lsdException w:name="Dark List Accent 6" w:semiHidden="0" w:uiPriority="70" w:unhideWhenUsed="0"/>
-    <w:lsdException w:name="Colorful Shading Accent 6" w:semiHidden="0" w:uiPriority="71" w:unhideWhenUsed="0"/>
-    <w:lsdException w:name="Colorful List Accent 6" w:semiHidden="0" w:uiPriority="72" w:unhideWhenUsed="0"/>
-    <w:lsdException w:name="Colorful Grid Accent 6" w:semiHidden="0" w:uiPriority="73" w:unhideWhenUsed="0"/>
-    <w:lsdException w:name="Subtle Emphasis" w:semiHidden="0" w:uiPriority="19" w:unhideWhenUsed="0" w:qFormat="1"/>
-    <w:lsdException w:name="Intense Emphasis" w:semiHidden="0" w:uiPriority="21" w:unhideWhenUsed="0" w:qFormat="1"/>
-    <w:lsdException w:name="Subtle Reference" w:semiHidden="0" w:uiPriority="31" w:unhideWhenUsed="0" w:qFormat="1"/>
-    <w:lsdException w:name="Intense Reference" w:semiHidden="0" w:uiPriority="32" w:unhideWhenUsed="0" w:qFormat="1"/>
-    <w:lsdException w:name="Book Title" w:semiHidden="0" w:uiPriority="33" w:unhideWhenUsed="0" w:qFormat="1"/>
-    <w:lsdException w:name="Bibliography" w:uiPriority="37"/>
-    <w:lsdException w:name="TOC Heading" w:uiPriority="39" w:qFormat="1"/>
+  <w:latentStyles w:defLockedState="0" w:defUIPriority="99" w:defSemiHidden="0" w:defUnhideWhenUsed="0" w:defQFormat="0" w:count="371">
+    <w:lsdException w:name="Normal" w:uiPriority="0" w:qFormat="1"/>
+    <w:lsdException w:name="heading 1" w:uiPriority="9" w:qFormat="1"/>
+    <w:lsdException w:name="heading 2" w:semiHidden="1" w:uiPriority="9" w:unhideWhenUsed="1" w:qFormat="1"/>
+    <w:lsdException w:name="heading 3" w:semiHidden="1" w:uiPriority="9" w:unhideWhenUsed="1" w:qFormat="1"/>
+    <w:lsdException w:name="heading 4" w:semiHidden="1" w:uiPriority="9" w:unhideWhenUsed="1" w:qFormat="1"/>
+    <w:lsdException w:name="heading 5" w:semiHidden="1" w:uiPriority="9" w:unhideWhenUsed="1" w:qFormat="1"/>
+    <w:lsdException w:name="heading 6" w:semiHidden="1" w:uiPriority="9" w:unhideWhenUsed="1" w:qFormat="1"/>
+    <w:lsdException w:name="heading 7" w:semiHidden="1" w:uiPriority="9" w:unhideWhenUsed="1" w:qFormat="1"/>
+    <w:lsdException w:name="heading 8" w:semiHidden="1" w:uiPriority="9" w:unhideWhenUsed="1" w:qFormat="1"/>
+    <w:lsdException w:name="heading 9" w:semiHidden="1" w:uiPriority="9" w:unhideWhenUsed="1" w:qFormat="1"/>
+    <w:lsdException w:name="index 1" w:semiHidden="1" w:unhideWhenUsed="1"/>
+    <w:lsdException w:name="index 2" w:semiHidden="1" w:unhideWhenUsed="1"/>
+    <w:lsdException w:name="index 3" w:semiHidden="1" w:unhideWhenUsed="1"/>
+    <w:lsdException w:name="index 4" w:semiHidden="1" w:unhideWhenUsed="1"/>
+    <w:lsdException w:name="index 5" w:semiHidden="1" w:unhideWhenUsed="1"/>
+    <w:lsdException w:name="index 6" w:semiHidden="1" w:unhideWhenUsed="1"/>
+    <w:lsdException w:name="index 7" w:semiHidden="1" w:unhideWhenUsed="1"/>
+    <w:lsdException w:name="index 8" w:semiHidden="1" w:unhideWhenUsed="1"/>
+    <w:lsdException w:name="index 9" w:semiHidden="1" w:unhideWhenUsed="1"/>
+    <w:lsdException w:name="toc 1" w:semiHidden="1" w:uiPriority="39" w:unhideWhenUsed="1"/>
+    <w:lsdException w:name="toc 2" w:semiHidden="1" w:uiPriority="39" w:unhideWhenUsed="1"/>
+    <w:lsdException w:name="toc 3" w:semiHidden="1" w:uiPriority="39" w:unhideWhenUsed="1"/>
+    <w:lsdException w:name="toc 4" w:semiHidden="1" w:uiPriority="39" w:unhideWhenUsed="1"/>
+    <w:lsdException w:name="toc 5" w:semiHidden="1" w:uiPriority="39" w:unhideWhenUsed="1"/>
+    <w:lsdException w:name="toc 6" w:semiHidden="1" w:uiPriority="39" w:unhideWhenUsed="1"/>
+    <w:lsdException w:name="toc 7" w:semiHidden="1" w:uiPriority="39" w:unhideWhenUsed="1"/>
+    <w:lsdException w:name="toc 8" w:semiHidden="1" w:uiPriority="39" w:unhideWhenUsed="1"/>
+    <w:lsdException w:name="toc 9" w:semiHidden="1" w:uiPriority="39" w:unhideWhenUsed="1"/>
+    <w:lsdException w:name="Normal Indent" w:semiHidden="1" w:unhideWhenUsed="1"/>
+    <w:lsdException w:name="footnote text" w:semiHidden="1" w:unhideWhenUsed="1"/>
+    <w:lsdException w:name="annotation text" w:semiHidden="1" w:unhideWhenUsed="1"/>
+    <w:lsdException w:name="header" w:semiHidden="1" w:unhideWhenUsed="1"/>
+    <w:lsdException w:name="footer" w:semiHidden="1" w:unhideWhenUsed="1"/>
+    <w:lsdException w:name="index heading" w:semiHidden="1" w:unhideWhenUsed="1"/>
+    <w:lsdException w:name="caption" w:semiHidden="1" w:uiPriority="35" w:unhideWhenUsed="1" w:qFormat="1"/>
+    <w:lsdException w:name="table of figures" w:semiHidden="1" w:unhideWhenUsed="1"/>
+    <w:lsdException w:name="envelope address" w:semiHidden="1" w:unhideWhenUsed="1"/>
+    <w:lsdException w:name="envelope return" w:semiHidden="1" w:unhideWhenUsed="1"/>
+    <w:lsdException w:name="footnote reference" w:semiHidden="1" w:unhideWhenUsed="1"/>
+    <w:lsdException w:name="annotation reference" w:semiHidden="1" w:unhideWhenUsed="1"/>
+    <w:lsdException w:name="line number" w:semiHidden="1" w:unhideWhenUsed="1"/>
+    <w:lsdException w:name="page number" w:semiHidden="1" w:unhideWhenUsed="1"/>
+    <w:lsdException w:name="endnote reference" w:semiHidden="1" w:unhideWhenUsed="1"/>
+    <w:lsdException w:name="endnote text" w:semiHidden="1" w:unhideWhenUsed="1"/>
+    <w:lsdException w:name="table of authorities" w:semiHidden="1" w:unhideWhenUsed="1"/>
+    <w:lsdException w:name="macro" w:semiHidden="1" w:unhideWhenUsed="1"/>
+    <w:lsdException w:name="toa heading" w:semiHidden="1" w:unhideWhenUsed="1"/>
+    <w:lsdException w:name="List" w:semiHidden="1" w:unhideWhenUsed="1"/>
+    <w:lsdException w:name="List Bullet" w:semiHidden="1" w:unhideWhenUsed="1"/>
+    <w:lsdException w:name="List Number" w:semiHidden="1" w:unhideWhenUsed="1"/>
+    <w:lsdException w:name="List 2" w:semiHidden="1" w:unhideWhenUsed="1"/>
+    <w:lsdException w:name="List 3" w:semiHidden="1" w:unhideWhenUsed="1"/>
+    <w:lsdException w:name="List 4" w:semiHidden="1" w:unhideWhenUsed="1"/>
+    <w:lsdException w:name="List 5" w:semiHidden="1" w:unhideWhenUsed="1"/>
+    <w:lsdException w:name="List Bullet 2" w:semiHidden="1" w:unhideWhenUsed="1"/>
+    <w:lsdException w:name="List Bullet 3" w:semiHidden="1" w:unhideWhenUsed="1"/>
+    <w:lsdException w:name="List Bullet 4" w:semiHidden="1" w:unhideWhenUsed="1"/>
+    <w:lsdException w:name="List Bullet 5" w:semiHidden="1" w:unhideWhenUsed="1"/>
+    <w:lsdException w:name="List Number 2" w:semiHidden="1" w:unhideWhenUsed="1"/>
+    <w:lsdException w:name="List Number 3" w:semiHidden="1" w:unhideWhenUsed="1"/>
+    <w:lsdException w:name="List Number 4" w:semiHidden="1" w:unhideWhenUsed="1"/>
+    <w:lsdException w:name="List Number 5" w:semiHidden="1" w:unhideWhenUsed="1"/>
+    <w:lsdException w:name="Title" w:uiPriority="10" w:qFormat="1"/>
+    <w:lsdException w:name="Closing" w:semiHidden="1" w:unhideWhenUsed="1"/>
+    <w:lsdException w:name="Signature" w:semiHidden="1" w:unhideWhenUsed="1"/>
+    <w:lsdException w:name="Default Paragraph Font" w:semiHidden="1" w:uiPriority="1" w:unhideWhenUsed="1"/>
+    <w:lsdException w:name="Body Text" w:semiHidden="1" w:unhideWhenUsed="1"/>
+    <w:lsdException w:name="Body Text Indent" w:semiHidden="1" w:unhideWhenUsed="1"/>
+    <w:lsdException w:name="List Continue" w:semiHidden="1" w:unhideWhenUsed="1"/>
+    <w:lsdException w:name="List Continue 2" w:semiHidden="1" w:unhideWhenUsed="1"/>
+    <w:lsdException w:name="List Continue 3" w:semiHidden="1" w:unhideWhenUsed="1"/>
+    <w:lsdException w:name="List Continue 4" w:semiHidden="1" w:unhideWhenUsed="1"/>
+    <w:lsdException w:name="List Continue 5" w:semiHidden="1" w:unhideWhenUsed="1"/>
+    <w:lsdException w:name="Message Header" w:semiHidden="1" w:unhideWhenUsed="1"/>
+    <w:lsdException w:name="Subtitle" w:uiPriority="11" w:qFormat="1"/>
+    <w:lsdException w:name="Salutation" w:semiHidden="1" w:unhideWhenUsed="1"/>
+    <w:lsdException w:name="Date" w:semiHidden="1" w:unhideWhenUsed="1"/>
+    <w:lsdException w:name="Body Text First Indent" w:semiHidden="1" w:unhideWhenUsed="1"/>
+    <w:lsdException w:name="Body Text First Indent 2" w:semiHidden="1" w:unhideWhenUsed="1"/>
+    <w:lsdException w:name="Note Heading" w:semiHidden="1" w:unhideWhenUsed="1"/>
+    <w:lsdException w:name="Body Text 2" w:semiHidden="1" w:unhideWhenUsed="1"/>
+    <w:lsdException w:name="Body Text 3" w:semiHidden="1" w:unhideWhenUsed="1"/>
+    <w:lsdException w:name="Body Text Indent 2" w:semiHidden="1" w:unhideWhenUsed="1"/>
+    <w:lsdException w:name="Body Text Indent 3" w:semiHidden="1" w:unhideWhenUsed="1"/>
+    <w:lsdException w:name="Block Text" w:semiHidden="1" w:unhideWhenUsed="1"/>
+    <w:lsdException w:name="Hyperlink" w:semiHidden="1" w:unhideWhenUsed="1"/>
+    <w:lsdException w:name="FollowedHyperlink" w:semiHidden="1" w:unhideWhenUsed="1"/>
+    <w:lsdException w:name="Strong" w:uiPriority="22" w:qFormat="1"/>
+    <w:lsdException w:name="Emphasis" w:uiPriority="20" w:qFormat="1"/>
+    <w:lsdException w:name="Document Map" w:semiHidden="1" w:unhideWhenUsed="1"/>
+    <w:lsdException w:name="Plain Text" w:semiHidden="1" w:unhideWhenUsed="1"/>
+    <w:lsdException w:name="E-mail Signature" w:semiHidden="1" w:unhideWhenUsed="1"/>
+    <w:lsdException w:name="HTML Top of Form" w:semiHidden="1" w:unhideWhenUsed="1"/>
+    <w:lsdException w:name="HTML Bottom of Form" w:semiHidden="1" w:unhideWhenUsed="1"/>
+    <w:lsdException w:name="Normal (Web)" w:semiHidden="1" w:unhideWhenUsed="1"/>
+    <w:lsdException w:name="HTML Acronym" w:semiHidden="1" w:unhideWhenUsed="1"/>
+    <w:lsdException w:name="HTML Address" w:semiHidden="1" w:unhideWhenUsed="1"/>
+    <w:lsdException w:name="HTML Cite" w:semiHidden="1" w:unhideWhenUsed="1"/>
+    <w:lsdException w:name="HTML Code" w:semiHidden="1" w:unhideWhenUsed="1"/>
+    <w:lsdException w:name="HTML Definition" w:semiHidden="1" w:unhideWhenUsed="1"/>
+    <w:lsdException w:name="HTML Keyboard" w:semiHidden="1" w:unhideWhenUsed="1"/>
+    <w:lsdException w:name="HTML Preformatted" w:semiHidden="1" w:unhideWhenUsed="1"/>
+    <w:lsdException w:name="HTML Sample" w:semiHidden="1" w:unhideWhenUsed="1"/>
+    <w:lsdException w:name="HTML Typewriter" w:semiHidden="1" w:unhideWhenUsed="1"/>
+    <w:lsdException w:name="HTML Variable" w:semiHidden="1" w:unhideWhenUsed="1"/>
+    <w:lsdException w:name="Normal Table" w:semiHidden="1" w:unhideWhenUsed="1"/>
+    <w:lsdException w:name="annotation subject" w:semiHidden="1" w:unhideWhenUsed="1"/>
+    <w:lsdException w:name="No List" w:semiHidden="1" w:unhideWhenUsed="1"/>
+    <w:lsdException w:name="Outline List 1" w:semiHidden="1" w:unhideWhenUsed="1"/>
+    <w:lsdException w:name="Outline List 2" w:semiHidden="1" w:unhideWhenUsed="1"/>
+    <w:lsdException w:name="Outline List 3" w:semiHidden="1" w:unhideWhenUsed="1"/>
+    <w:lsdException w:name="Table Simple 1" w:semiHidden="1" w:unhideWhenUsed="1"/>
+    <w:lsdException w:name="Table Simple 2" w:semiHidden="1" w:unhideWhenUsed="1"/>
+    <w:lsdException w:name="Table Simple 3" w:semiHidden="1" w:unhideWhenUsed="1"/>
+    <w:lsdException w:name="Table Classic 1" w:semiHidden="1" w:unhideWhenUsed="1"/>
+    <w:lsdException w:name="Table Classic 2" w:semiHidden="1" w:unhideWhenUsed="1"/>
+    <w:lsdException w:name="Table Classic 3" w:semiHidden="1" w:unhideWhenUsed="1"/>
+    <w:lsdException w:name="Table Classic 4" w:semiHidden="1" w:unhideWhenUsed="1"/>
+    <w:lsdException w:name="Table Colorful 1" w:semiHidden="1" w:unhideWhenUsed="1"/>
+    <w:lsdException w:name="Table Colorful 2" w:semiHidden="1" w:unhideWhenUsed="1"/>
+    <w:lsdException w:name="Table Colorful 3" w:semiHidden="1" w:unhideWhenUsed="1"/>
+    <w:lsdException w:name="Table Columns 1" w:semiHidden="1" w:unhideWhenUsed="1"/>
+    <w:lsdException w:name="Table Columns 2" w:semiHidden="1" w:unhideWhenUsed="1"/>
+    <w:lsdException w:name="Table Columns 3" w:semiHidden="1" w:unhideWhenUsed="1"/>
+    <w:lsdException w:name="Table Columns 4" w:semiHidden="1" w:unhideWhenUsed="1"/>
+    <w:lsdException w:name="Table Columns 5" w:semiHidden="1" w:unhideWhenUsed="1"/>
+    <w:lsdException w:name="Table Grid 1" w:semiHidden="1" w:unhideWhenUsed="1"/>
+    <w:lsdException w:name="Table Grid 2" w:semiHidden="1" w:unhideWhenUsed="1"/>
+    <w:lsdException w:name="Table Grid 3" w:semiHidden="1" w:unhideWhenUsed="1"/>
+    <w:lsdException w:name="Table Grid 4" w:semiHidden="1" w:unhideWhenUsed="1"/>
+    <w:lsdException w:name="Table Grid 5" w:semiHidden="1" w:unhideWhenUsed="1"/>
+    <w:lsdException w:name="Table Grid 6" w:semiHidden="1" w:unhideWhenUsed="1"/>
+    <w:lsdException w:name="Table Grid 7" w:semiHidden="1" w:unhideWhenUsed="1"/>
+    <w:lsdException w:name="Table Grid 8" w:semiHidden="1" w:unhideWhenUsed="1"/>
+    <w:lsdException w:name="Table List 1" w:semiHidden="1" w:unhideWhenUsed="1"/>
+    <w:lsdException w:name="Table List 2" w:semiHidden="1" w:unhideWhenUsed="1"/>
+    <w:lsdException w:name="Table List 3" w:semiHidden="1" w:unhideWhenUsed="1"/>
+    <w:lsdException w:name="Table List 4" w:semiHidden="1" w:unhideWhenUsed="1"/>
+    <w:lsdException w:name="Table List 5" w:semiHidden="1" w:unhideWhenUsed="1"/>
+    <w:lsdException w:name="Table List 6" w:semiHidden="1" w:unhideWhenUsed="1"/>
+    <w:lsdException w:name="Table List 7" w:semiHidden="1" w:unhideWhenUsed="1"/>
+    <w:lsdException w:name="Table List 8" w:semiHidden="1" w:unhideWhenUsed="1"/>
+    <w:lsdException w:name="Table 3D effects 1" w:semiHidden="1" w:unhideWhenUsed="1"/>
+    <w:lsdException w:name="Table 3D effects 2" w:semiHidden="1" w:unhideWhenUsed="1"/>
+    <w:lsdException w:name="Table 3D effects 3" w:semiHidden="1" w:unhideWhenUsed="1"/>
+    <w:lsdException w:name="Table Contemporary" w:semiHidden="1" w:unhideWhenUsed="1"/>
+    <w:lsdException w:name="Table Elegant" w:semiHidden="1" w:unhideWhenUsed="1"/>
+    <w:lsdException w:name="Table Professional" w:semiHidden="1" w:unhideWhenUsed="1"/>
+    <w:lsdException w:name="Table Subtle 1" w:semiHidden="1" w:unhideWhenUsed="1"/>
+    <w:lsdException w:name="Table Subtle 2" w:semiHidden="1" w:unhideWhenUsed="1"/>
+    <w:lsdException w:name="Table Web 1" w:semiHidden="1" w:unhideWhenUsed="1"/>
+    <w:lsdException w:name="Table Web 2" w:semiHidden="1" w:unhideWhenUsed="1"/>
+    <w:lsdException w:name="Table Web 3" w:semiHidden="1" w:unhideWhenUsed="1"/>
+    <w:lsdException w:name="Balloon Text" w:semiHidden="1" w:unhideWhenUsed="1"/>
+    <w:lsdException w:name="Table Grid" w:uiPriority="59"/>
+    <w:lsdException w:name="Table Theme" w:semiHidden="1" w:unhideWhenUsed="1"/>
+    <w:lsdException w:name="Placeholder Text" w:semiHidden="1"/>
+    <w:lsdException w:name="No Spacing" w:uiPriority="1" w:qFormat="1"/>
+    <w:lsdException w:name="Light Shading" w:uiPriority="60"/>
+    <w:lsdException w:name="Light List" w:uiPriority="61"/>
+    <w:lsdException w:name="Light Grid" w:uiPriority="62"/>
+    <w:lsdException w:name="Medium Shading 1" w:uiPriority="63"/>
+    <w:lsdException w:name="Medium Shading 2" w:uiPriority="64"/>
+    <w:lsdException w:name="Medium List 1" w:uiPriority="65"/>
+    <w:lsdException w:name="Medium List 2" w:uiPriority="66"/>
+    <w:lsdException w:name="Medium Grid 1" w:uiPriority="67"/>
+    <w:lsdException w:name="Medium Grid 2" w:uiPriority="68"/>
+    <w:lsdException w:name="Medium Grid 3" w:uiPriority="69"/>
+    <w:lsdException w:name="Dark List" w:uiPriority="70"/>
+    <w:lsdException w:name="Colorful Shading" w:uiPriority="71"/>
+    <w:lsdException w:name="Colorful List" w:uiPriority="72"/>
+    <w:lsdException w:name="Colorful Grid" w:uiPriority="73"/>
+    <w:lsdException w:name="Light Shading Accent 1" w:uiPriority="60"/>
+    <w:lsdException w:name="Light List Accent 1" w:uiPriority="61"/>
+    <w:lsdException w:name="Light Grid Accent 1" w:uiPriority="62"/>
+    <w:lsdException w:name="Medium Shading 1 Accent 1" w:uiPriority="63"/>
+    <w:lsdException w:name="Medium Shading 2 Accent 1" w:uiPriority="64"/>
+    <w:lsdException w:name="Medium List 1 Accent 1" w:uiPriority="65"/>
+    <w:lsdException w:name="Revision" w:semiHidden="1"/>
+    <w:lsdException w:name="List Paragraph" w:uiPriority="34" w:qFormat="1"/>
+    <w:lsdException w:name="Quote" w:uiPriority="29" w:qFormat="1"/>
+    <w:lsdException w:name="Intense Quote" w:uiPriority="30" w:qFormat="1"/>
+    <w:lsdException w:name="Medium List 2 Accent 1" w:uiPriority="66"/>
+    <w:lsdException w:name="Medium Grid 1 Accent 1" w:uiPriority="67"/>
+    <w:lsdException w:name="Medium Grid 2 Accent 1" w:uiPriority="68"/>
+    <w:lsdException w:name="Medium Grid 3 Accent 1" w:uiPriority="69"/>
+    <w:lsdException w:name="Dark List Accent 1" w:uiPriority="70"/>
+    <w:lsdException w:name="Colorful Shading Accent 1" w:uiPriority="71"/>
+    <w:lsdException w:name="Colorful List Accent 1" w:uiPriority="72"/>
+    <w:lsdException w:name="Colorful Grid Accent 1" w:uiPriority="73"/>
+    <w:lsdException w:name="Light Shading Accent 2" w:uiPriority="60"/>
+    <w:lsdException w:name="Light List Accent 2" w:uiPriority="61"/>
+    <w:lsdException w:name="Light Grid Accent 2" w:uiPriority="62"/>
+    <w:lsdException w:name="Medium Shading 1 Accent 2" w:uiPriority="63"/>
+    <w:lsdException w:name="Medium Shading 2 Accent 2" w:uiPriority="64"/>
+    <w:lsdException w:name="Medium List 1 Accent 2" w:uiPriority="65"/>
+    <w:lsdException w:name="Medium List 2 Accent 2" w:uiPriority="66"/>
+    <w:lsdException w:name="Medium Grid 1 Accent 2" w:uiPriority="67"/>
+    <w:lsdException w:name="Medium Grid 2 Accent 2" w:uiPriority="68"/>
+    <w:lsdException w:name="Medium Grid 3 Accent 2" w:uiPriority="69"/>
+    <w:lsdException w:name="Dark List Accent 2" w:uiPriority="70"/>
+    <w:lsdException w:name="Colorful Shading Accent 2" w:uiPriority="71"/>
+    <w:lsdException w:name="Colorful List Accent 2" w:uiPriority="72"/>
+    <w:lsdException w:name="Colorful Grid Accent 2" w:uiPriority="73"/>
+    <w:lsdException w:name="Light Shading Accent 3" w:uiPriority="60"/>
+    <w:lsdException w:name="Light List Accent 3" w:uiPriority="61"/>
+    <w:lsdException w:name="Light Grid Accent 3" w:uiPriority="62"/>
+    <w:lsdException w:name="Medium Shading 1 Accent 3" w:uiPriority="63"/>
+    <w:lsdException w:name="Medium Shading 2 Accent 3" w:uiPriority="64"/>
+    <w:lsdException w:name="Medium List 1 Accent 3" w:uiPriority="65"/>
+    <w:lsdException w:name="Medium List 2 Accent 3" w:uiPriority="66"/>
+    <w:lsdException w:name="Medium Grid 1 Accent 3" w:uiPriority="67"/>
+    <w:lsdException w:name="Medium Grid 2 Accent 3" w:uiPriority="68"/>
+    <w:lsdException w:name="Medium Grid 3 Accent 3" w:uiPriority="69"/>
+    <w:lsdException w:name="Dark List Accent 3" w:uiPriority="70"/>
+    <w:lsdException w:name="Colorful Shading Accent 3" w:uiPriority="71"/>
+    <w:lsdException w:name="Colorful List Accent 3" w:uiPriority="72"/>
+    <w:lsdException w:name="Colorful Grid Accent 3" w:uiPriority="73"/>
+    <w:lsdException w:name="Light Shading Accent 4" w:uiPriority="60"/>
+    <w:lsdException w:name="Light List Accent 4" w:uiPriority="61"/>
+    <w:lsdException w:name="Light Grid Accent 4" w:uiPriority="62"/>
+    <w:lsdException w:name="Medium Shading 1 Accent 4" w:uiPriority="63"/>
+    <w:lsdException w:name="Medium Shading 2 Accent 4" w:uiPriority="64"/>
+    <w:lsdException w:name="Medium List 1 Accent 4" w:uiPriority="65"/>
+    <w:lsdException w:name="Medium List 2 Accent 4" w:uiPriority="66"/>
+    <w:lsdException w:name="Medium Grid 1 Accent 4" w:uiPriority="67"/>
+    <w:lsdException w:name="Medium Grid 2 Accent 4" w:uiPriority="68"/>
+    <w:lsdException w:name="Medium Grid 3 Accent 4" w:uiPriority="69"/>
+    <w:lsdException w:name="Dark List Accent 4" w:uiPriority="70"/>
+    <w:lsdException w:name="Colorful Shading Accent 4" w:uiPriority="71"/>
+    <w:lsdException w:name="Colorful List Accent 4" w:uiPriority="72"/>
+    <w:lsdException w:name="Colorful Grid Accent 4" w:uiPriority="73"/>
+    <w:lsdException w:name="Light Shading Accent 5" w:uiPriority="60"/>
+    <w:lsdException w:name="Light List Accent 5" w:uiPriority="61"/>
+    <w:lsdException w:name="Light Grid Accent 5" w:uiPriority="62"/>
+    <w:lsdException w:name="Medium Shading 1 Accent 5" w:uiPriority="63"/>
+    <w:lsdException w:name="Medium Shading 2 Accent 5" w:uiPriority="64"/>
+    <w:lsdException w:name="Medium List 1 Accent 5" w:uiPriority="65"/>
+    <w:lsdException w:name="Medium List 2 Accent 5" w:uiPriority="66"/>
+    <w:lsdException w:name="Medium Grid 1 Accent 5" w:uiPriority="67"/>
+    <w:lsdException w:name="Medium Grid 2 Accent 5" w:uiPriority="68"/>
+    <w:lsdException w:name="Medium Grid 3 Accent 5" w:uiPriority="69"/>
+    <w:lsdException w:name="Dark List Accent 5" w:uiPriority="70"/>
+    <w:lsdException w:name="Colorful Shading Accent 5" w:uiPriority="71"/>
+    <w:lsdException w:name="Colorful List Accent 5" w:uiPriority="72"/>
+    <w:lsdException w:name="Colorful Grid Accent 5" w:uiPriority="73"/>
+    <w:lsdException w:name="Light Shading Accent 6" w:uiPriority="60"/>
+    <w:lsdException w:name="Light List Accent 6" w:uiPriority="61"/>
+    <w:lsdException w:name="Light Grid Accent 6" w:uiPriority="62"/>
+    <w:lsdException w:name="Medium Shading 1 Accent 6" w:uiPriority="63"/>
+    <w:lsdException w:name="Medium Shading 2 Accent 6" w:uiPriority="64"/>
+    <w:lsdException w:name="Medium List 1 Accent 6" w:uiPriority="65"/>
+    <w:lsdException w:name="Medium List 2 Accent 6" w:uiPriority="66"/>
+    <w:lsdException w:name="Medium Grid 1 Accent 6" w:uiPriority="67"/>
+    <w:lsdException w:name="Medium Grid 2 Accent 6" w:uiPriority="68"/>
+    <w:lsdException w:name="Medium Grid 3 Accent 6" w:uiPriority="69"/>
+    <w:lsdException w:name="Dark List Accent 6" w:uiPriority="70"/>
+    <w:lsdException w:name="Colorful Shading Accent 6" w:uiPriority="71"/>
+    <w:lsdException w:name="Colorful List Accent 6" w:uiPriority="72"/>
+    <w:lsdException w:name="Colorful Grid Accent 6" w:uiPriority="73"/>
+    <w:lsdException w:name="Subtle Emphasis" w:uiPriority="19" w:qFormat="1"/>
+    <w:lsdException w:name="Intense Emphasis" w:uiPriority="21" w:qFormat="1"/>
+    <w:lsdException w:name="Subtle Reference" w:uiPriority="31" w:qFormat="1"/>
+    <w:lsdException w:name="Intense Reference" w:uiPriority="32" w:qFormat="1"/>
+    <w:lsdException w:name="Book Title" w:uiPriority="33" w:qFormat="1"/>
+    <w:lsdException w:name="Bibliography" w:semiHidden="1" w:uiPriority="37" w:unhideWhenUsed="1"/>
+    <w:lsdException w:name="TOC Heading" w:semiHidden="1" w:uiPriority="39" w:unhideWhenUsed="1" w:qFormat="1"/>
+    <w:lsdException w:name="Plain Table 1" w:uiPriority="41"/>
+    <w:lsdException w:name="Plain Table 2" w:uiPriority="42"/>
+    <w:lsdException w:name="Plain Table 3" w:uiPriority="43"/>
+    <w:lsdException w:name="Plain Table 4" w:uiPriority="44"/>
+    <w:lsdException w:name="Plain Table 5" w:uiPriority="45"/>
+    <w:lsdException w:name="Grid Table Light" w:uiPriority="40"/>
+    <w:lsdException w:name="Grid Table 1 Light" w:uiPriority="46"/>
+    <w:lsdException w:name="Grid Table 2" w:uiPriority="47"/>
+    <w:lsdException w:name="Grid Table 3" w:uiPriority="48"/>
+    <w:lsdException w:name="Grid Table 4" w:uiPriority="49"/>
+    <w:lsdException w:name="Grid Table 5 Dark" w:uiPriority="50"/>
+    <w:lsdException w:name="Grid Table 6 Colorful" w:uiPriority="51"/>
+    <w:lsdException w:name="Grid Table 7 Colorful" w:uiPriority="52"/>
+    <w:lsdException w:name="Grid Table 1 Light Accent 1" w:uiPriority="46"/>
+    <w:lsdException w:name="Grid Table 2 Accent 1" w:uiPriority="47"/>
+    <w:lsdException w:name="Grid Table 3 Accent 1" w:uiPriority="48"/>
+    <w:lsdException w:name="Grid Table 4 Accent 1" w:uiPriority="49"/>
+    <w:lsdException w:name="Grid Table 5 Dark Accent 1" w:uiPriority="50"/>
+    <w:lsdException w:name="Grid Table 6 Colorful Accent 1" w:uiPriority="51"/>
+    <w:lsdException w:name="Grid Table 7 Colorful Accent 1" w:uiPriority="52"/>
+    <w:lsdException w:name="Grid Table 1 Light Accent 2" w:uiPriority="46"/>
+    <w:lsdException w:name="Grid Table 2 Accent 2" w:uiPriority="47"/>
+    <w:lsdException w:name="Grid Table 3 Accent 2" w:uiPriority="48"/>
+    <w:lsdException w:name="Grid Table 4 Accent 2" w:uiPriority="49"/>
+    <w:lsdException w:name="Grid Table 5 Dark Accent 2" w:uiPriority="50"/>
+    <w:lsdException w:name="Grid Table 6 Colorful Accent 2" w:uiPriority="51"/>
+    <w:lsdException w:name="Grid Table 7 Colorful Accent 2" w:uiPriority="52"/>
+    <w:lsdException w:name="Grid Table 1 Light Accent 3" w:uiPriority="46"/>
+    <w:lsdException w:name="Grid Table 2 Accent 3" w:uiPriority="47"/>
+    <w:lsdException w:name="Grid Table 3 Accent 3" w:uiPriority="48"/>
+    <w:lsdException w:name="Grid Table 4 Accent 3" w:uiPriority="49"/>
+    <w:lsdException w:name="Grid Table 5 Dark Accent 3" w:uiPriority="50"/>
+    <w:lsdException w:name="Grid Table 6 Colorful Accent 3" w:uiPriority="51"/>
+    <w:lsdException w:name="Grid Table 7 Colorful Accent 3" w:uiPriority="52"/>
+    <w:lsdException w:name="Grid Table 1 Light Accent 4" w:uiPriority="46"/>
+    <w:lsdException w:name="Grid Table 2 Accent 4" w:uiPriority="47"/>
+    <w:lsdException w:name="Grid Table 3 Accent 4" w:uiPriority="48"/>
+    <w:lsdException w:name="Grid Table 4 Accent 4" w:uiPriority="49"/>
+    <w:lsdException w:name="Grid Table 5 Dark Accent 4" w:uiPriority="50"/>
+    <w:lsdException w:name="Grid Table 6 Colorful Accent 4" w:uiPriority="51"/>
+    <w:lsdException w:name="Grid Table 7 Colorful Accent 4" w:uiPriority="52"/>
+    <w:lsdException w:name="Grid Table 1 Light Accent 5" w:uiPriority="46"/>
+    <w:lsdException w:name="Grid Table 2 Accent 5" w:uiPriority="47"/>
+    <w:lsdException w:name="Grid Table 3 Accent 5" w:uiPriority="48"/>
+    <w:lsdException w:name="Grid Table 4 Accent 5" w:uiPriority="49"/>
+    <w:lsdException w:name="Grid Table 5 Dark Accent 5" w:uiPriority="50"/>
+    <w:lsdException w:name="Grid Table 6 Colorful Accent 5" w:uiPriority="51"/>
+    <w:lsdException w:name="Grid Table 7 Colorful Accent 5" w:uiPriority="52"/>
+    <w:lsdException w:name="Grid Table 1 Light Accent 6" w:uiPriority="46"/>
+    <w:lsdException w:name="Grid Table 2 Accent 6" w:uiPriority="47"/>
+    <w:lsdException w:name="Grid Table 3 Accent 6" w:uiPriority="48"/>
+    <w:lsdException w:name="Grid Table 4 Accent 6" w:uiPriority="49"/>
+    <w:lsdException w:name="Grid Table 5 Dark Accent 6" w:uiPriority="50"/>
+    <w:lsdException w:name="Grid Table 6 Colorful Accent 6" w:uiPriority="51"/>
+    <w:lsdException w:name="Grid Table 7 Colorful Accent 6" w:uiPriority="52"/>
+    <w:lsdException w:name="List Table 1 Light" w:uiPriority="46"/>
+    <w:lsdException w:name="List Table 2" w:uiPriority="47"/>
+    <w:lsdException w:name="List Table 3" w:uiPriority="48"/>
+    <w:lsdException w:name="List Table 4" w:uiPriority="49"/>
+    <w:lsdException w:name="List Table 5 Dark" w:uiPriority="50"/>
+    <w:lsdException w:name="List Table 6 Colorful" w:uiPriority="51"/>
+    <w:lsdException w:name="List Table 7 Colorful" w:uiPriority="52"/>
+    <w:lsdException w:name="List Table 1 Light Accent 1" w:uiPriority="46"/>
+    <w:lsdException w:name="List Table 2 Accent 1" w:uiPriority="47"/>
+    <w:lsdException w:name="List Table 3 Accent 1" w:uiPriority="48"/>
+    <w:lsdException w:name="List Table 4 Accent 1" w:uiPriority="49"/>
+    <w:lsdException w:name="List Table 5 Dark Accent 1" w:uiPriority="50"/>
+    <w:lsdException w:name="List Table 6 Colorful Accent 1" w:uiPriority="51"/>
+    <w:lsdException w:name="List Table 7 Colorful Accent 1" w:uiPriority="52"/>
+    <w:lsdException w:name="List Table 1 Light Accent 2" w:uiPriority="46"/>
+    <w:lsdException w:name="List Table 2 Accent 2" w:uiPriority="47"/>
+    <w:lsdException w:name="List Table 3 Accent 2" w:uiPriority="48"/>
+    <w:lsdException w:name="List Table 4 Accent 2" w:uiPriority="49"/>
+    <w:lsdException w:name="List Table 5 Dark Accent 2" w:uiPriority="50"/>
+    <w:lsdException w:name="List Table 6 Colorful Accent 2" w:uiPriority="51"/>
+    <w:lsdException w:name="List Table 7 Colorful Accent 2" w:uiPriority="52"/>
+    <w:lsdException w:name="List Table 1 Light Accent 3" w:uiPriority="46"/>
+    <w:lsdException w:name="List Table 2 Accent 3" w:uiPriority="47"/>
+    <w:lsdException w:name="List Table 3 Accent 3" w:uiPriority="48"/>
+    <w:lsdException w:name="List Table 4 Accent 3" w:uiPriority="49"/>
+    <w:lsdException w:name="List Table 5 Dark Accent 3" w:uiPriority="50"/>
+    <w:lsdException w:name="List Table 6 Colorful Accent 3" w:uiPriority="51"/>
+    <w:lsdException w:name="List Table 7 Colorful Accent 3" w:uiPriority="52"/>
+    <w:lsdException w:name="List Table 1 Light Accent 4" w:uiPriority="46"/>
+    <w:lsdException w:name="List Table 2 Accent 4" w:uiPriority="47"/>
+    <w:lsdException w:name="List Table 3 Accent 4" w:uiPriority="48"/>
+    <w:lsdException w:name="List Table 4 Accent 4" w:uiPriority="49"/>
+    <w:lsdException w:name="List Table 5 Dark Accent 4" w:uiPriority="50"/>
+    <w:lsdException w:name="List Table 6 Colorful Accent 4" w:uiPriority="51"/>
+    <w:lsdException w:name="List Table 7 Colorful Accent 4" w:uiPriority="52"/>
+    <w:lsdException w:name="List Table 1 Light Accent 5" w:uiPriority="46"/>
+    <w:lsdException w:name="List Table 2 Accent 5" w:uiPriority="47"/>
+    <w:lsdException w:name="List Table 3 Accent 5" w:uiPriority="48"/>
+    <w:lsdException w:name="List Table 4 Accent 5" w:uiPriority="49"/>
+    <w:lsdException w:name="List Table 5 Dark Accent 5" w:uiPriority="50"/>
+    <w:lsdException w:name="List Table 6 Colorful Accent 5" w:uiPriority="51"/>
+    <w:lsdException w:name="List Table 7 Colorful Accent 5" w:uiPriority="52"/>
+    <w:lsdException w:name="List Table 1 Light Accent 6" w:uiPriority="46"/>
+    <w:lsdException w:name="List Table 2 Accent 6" w:uiPriority="47"/>
+    <w:lsdException w:name="List Table 3 Accent 6" w:uiPriority="48"/>
+    <w:lsdException w:name="List Table 4 Accent 6" w:uiPriority="49"/>
+    <w:lsdException w:name="List Table 5 Dark Accent 6" w:uiPriority="50"/>
+    <w:lsdException w:name="List Table 6 Colorful Accent 6" w:uiPriority="51"/>
+    <w:lsdException w:name="List Table 7 Colorful Accent 6" w:uiPriority="52"/>
   </w:latentStyles>
   <w:style w:type="paragraph" w:default="1" w:styleId="Standard">
     <w:name w:val="Normal"/>
@@ -6985,660 +7209,8 @@
       </w:tblBorders>
     </w:tblPr>
   </w:style>
-  <w:style w:type="table" w:customStyle="1" w:styleId="PlainTable3">
-    <w:name w:val="Plain Table 3"/>
-    <w:basedOn w:val="NormaleTabelle"/>
-    <w:uiPriority w:val="43"/>
-    <w:rsid w:val="00BB7181"/>
-    <w:pPr>
-      <w:spacing w:after="0" w:line="240" w:lineRule="auto"/>
-    </w:pPr>
-    <w:tblPr>
-      <w:tblStyleRowBandSize w:val="1"/>
-      <w:tblStyleColBandSize w:val="1"/>
-    </w:tblPr>
-    <w:tblStylePr w:type="firstRow">
-      <w:rPr>
-        <w:b/>
-        <w:bCs/>
-        <w:caps/>
-      </w:rPr>
-      <w:tblPr/>
-      <w:tcPr>
-        <w:tcBorders>
-          <w:bottom w:val="single" w:sz="4" w:space="0" w:color="7F7F7F" w:themeColor="text1" w:themeTint="80"/>
-        </w:tcBorders>
-      </w:tcPr>
-    </w:tblStylePr>
-    <w:tblStylePr w:type="lastRow">
-      <w:rPr>
-        <w:b/>
-        <w:bCs/>
-        <w:caps/>
-      </w:rPr>
-      <w:tblPr/>
-      <w:tcPr>
-        <w:tcBorders>
-          <w:top w:val="nil"/>
-        </w:tcBorders>
-      </w:tcPr>
-    </w:tblStylePr>
-    <w:tblStylePr w:type="firstCol">
-      <w:rPr>
-        <w:b/>
-        <w:bCs/>
-        <w:caps/>
-      </w:rPr>
-      <w:tblPr/>
-      <w:tcPr>
-        <w:tcBorders>
-          <w:right w:val="single" w:sz="4" w:space="0" w:color="7F7F7F" w:themeColor="text1" w:themeTint="80"/>
-        </w:tcBorders>
-      </w:tcPr>
-    </w:tblStylePr>
-    <w:tblStylePr w:type="lastCol">
-      <w:rPr>
-        <w:b/>
-        <w:bCs/>
-        <w:caps/>
-      </w:rPr>
-      <w:tblPr/>
-      <w:tcPr>
-        <w:tcBorders>
-          <w:left w:val="nil"/>
-        </w:tcBorders>
-      </w:tcPr>
-    </w:tblStylePr>
-    <w:tblStylePr w:type="band1Vert">
-      <w:tblPr/>
-      <w:tcPr>
-        <w:shd w:val="clear" w:color="auto" w:fill="F2F2F2" w:themeFill="background1" w:themeFillShade="F2"/>
-      </w:tcPr>
-    </w:tblStylePr>
-    <w:tblStylePr w:type="band1Horz">
-      <w:tblPr/>
-      <w:tcPr>
-        <w:shd w:val="clear" w:color="auto" w:fill="F2F2F2" w:themeFill="background1" w:themeFillShade="F2"/>
-      </w:tcPr>
-    </w:tblStylePr>
-    <w:tblStylePr w:type="neCell">
-      <w:tblPr/>
-      <w:tcPr>
-        <w:tcBorders>
-          <w:left w:val="nil"/>
-        </w:tcBorders>
-      </w:tcPr>
-    </w:tblStylePr>
-    <w:tblStylePr w:type="nwCell">
-      <w:tblPr/>
-      <w:tcPr>
-        <w:tcBorders>
-          <w:right w:val="nil"/>
-        </w:tcBorders>
-      </w:tcPr>
-    </w:tblStylePr>
-  </w:style>
-  <w:style w:type="paragraph" w:styleId="Sprechblasentext">
-    <w:name w:val="Balloon Text"/>
-    <w:basedOn w:val="Standard"/>
-    <w:link w:val="SprechblasentextZchn"/>
-    <w:uiPriority w:val="99"/>
-    <w:semiHidden/>
-    <w:unhideWhenUsed/>
-    <w:rsid w:val="00E320E5"/>
-    <w:pPr>
-      <w:spacing w:after="0" w:line="240" w:lineRule="auto"/>
-    </w:pPr>
-    <w:rPr>
-      <w:rFonts w:ascii="Tahoma" w:hAnsi="Tahoma" w:cs="Tahoma"/>
-      <w:sz w:val="16"/>
-      <w:szCs w:val="16"/>
-    </w:rPr>
-  </w:style>
-  <w:style w:type="character" w:customStyle="1" w:styleId="SprechblasentextZchn">
-    <w:name w:val="Sprechblasentext Zchn"/>
-    <w:basedOn w:val="Absatz-Standardschriftart"/>
-    <w:link w:val="Sprechblasentext"/>
-    <w:uiPriority w:val="99"/>
-    <w:semiHidden/>
-    <w:rsid w:val="00E320E5"/>
-    <w:rPr>
-      <w:rFonts w:ascii="Tahoma" w:hAnsi="Tahoma" w:cs="Tahoma"/>
-      <w:sz w:val="16"/>
-      <w:szCs w:val="16"/>
-    </w:rPr>
-  </w:style>
-  <w:style w:type="paragraph" w:styleId="KeinLeerraum">
-    <w:name w:val="No Spacing"/>
-    <w:link w:val="KeinLeerraumZchn"/>
-    <w:uiPriority w:val="1"/>
-    <w:qFormat/>
-    <w:rsid w:val="00E320E5"/>
-    <w:pPr>
-      <w:spacing w:after="0" w:line="240" w:lineRule="auto"/>
-    </w:pPr>
-    <w:rPr>
-      <w:rFonts w:eastAsiaTheme="minorEastAsia"/>
-      <w:lang w:eastAsia="de-DE"/>
-    </w:rPr>
-  </w:style>
-  <w:style w:type="character" w:customStyle="1" w:styleId="KeinLeerraumZchn">
-    <w:name w:val="Kein Leerraum Zchn"/>
-    <w:basedOn w:val="Absatz-Standardschriftart"/>
-    <w:link w:val="KeinLeerraum"/>
-    <w:uiPriority w:val="1"/>
-    <w:rsid w:val="00E320E5"/>
-    <w:rPr>
-      <w:rFonts w:eastAsiaTheme="minorEastAsia"/>
-      <w:lang w:eastAsia="de-DE"/>
-    </w:rPr>
-  </w:style>
-  <w:style w:type="character" w:customStyle="1" w:styleId="berschrift3Zchn">
-    <w:name w:val="Überschrift 3 Zchn"/>
-    <w:basedOn w:val="Absatz-Standardschriftart"/>
-    <w:link w:val="berschrift3"/>
-    <w:uiPriority w:val="9"/>
-    <w:rsid w:val="009160B5"/>
-    <w:rPr>
-      <w:rFonts w:asciiTheme="majorHAnsi" w:eastAsiaTheme="majorEastAsia" w:hAnsiTheme="majorHAnsi" w:cstheme="majorBidi"/>
-      <w:b/>
-      <w:bCs/>
-      <w:color w:val="4F81BD" w:themeColor="accent1"/>
-    </w:rPr>
-  </w:style>
-  <w:style w:type="paragraph" w:styleId="Verzeichnis3">
-    <w:name w:val="toc 3"/>
-    <w:basedOn w:val="Standard"/>
-    <w:next w:val="Standard"/>
-    <w:autoRedefine/>
-    <w:uiPriority w:val="39"/>
-    <w:unhideWhenUsed/>
-    <w:rsid w:val="009160B5"/>
-    <w:pPr>
-      <w:spacing w:after="100"/>
-      <w:ind w:left="440"/>
-    </w:pPr>
-  </w:style>
-</w:styles>
-</file>
-
-<file path=word/stylesWithEffects.xml><?xml version="1.0" encoding="utf-8"?>
-<w:styles xmlns:wpc="http://schemas.microsoft.com/office/word/2010/wordprocessingCanvas" xmlns:mc="http://schemas.openxmlformats.org/markup-compatibility/2006" xmlns:o="urn:schemas-microsoft-com:office:office" xmlns:r="http://schemas.openxmlformats.org/officeDocument/2006/relationships" xmlns:m="http://schemas.openxmlformats.org/officeDocument/2006/math" xmlns:v="urn:schemas-microsoft-com:vml" xmlns:wp14="http://schemas.microsoft.com/office/word/2010/wordprocessingDrawing" xmlns:wp="http://schemas.openxmlformats.org/drawingml/2006/wordprocessingDrawing" xmlns:w10="urn:schemas-microsoft-com:office:word" xmlns:w="http://schemas.openxmlformats.org/wordprocessingml/2006/main" xmlns:w14="http://schemas.microsoft.com/office/word/2010/wordml" xmlns:wpg="http://schemas.microsoft.com/office/word/2010/wordprocessingGroup" xmlns:wpi="http://schemas.microsoft.com/office/word/2010/wordprocessingInk" xmlns:wne="http://schemas.microsoft.com/office/word/2006/wordml" xmlns:wps="http://schemas.microsoft.com/office/word/2010/wordprocessingShape" mc:Ignorable="w14 wp14">
-  <w:docDefaults>
-    <w:rPrDefault>
-      <w:rPr>
-        <w:rFonts w:asciiTheme="minorHAnsi" w:eastAsiaTheme="minorHAnsi" w:hAnsiTheme="minorHAnsi" w:cstheme="minorBidi"/>
-        <w:sz w:val="22"/>
-        <w:szCs w:val="22"/>
-        <w:lang w:val="de-DE" w:eastAsia="en-US" w:bidi="ar-SA"/>
-      </w:rPr>
-    </w:rPrDefault>
-    <w:pPrDefault>
-      <w:pPr>
-        <w:spacing w:after="200" w:line="276" w:lineRule="auto"/>
-      </w:pPr>
-    </w:pPrDefault>
-  </w:docDefaults>
-  <w:latentStyles w:defLockedState="0" w:defUIPriority="99" w:defSemiHidden="1" w:defUnhideWhenUsed="1" w:defQFormat="0" w:count="267">
-    <w:lsdException w:name="Normal" w:semiHidden="0" w:uiPriority="0" w:unhideWhenUsed="0" w:qFormat="1"/>
-    <w:lsdException w:name="heading 1" w:semiHidden="0" w:uiPriority="9" w:unhideWhenUsed="0" w:qFormat="1"/>
-    <w:lsdException w:name="heading 2" w:uiPriority="9" w:qFormat="1"/>
-    <w:lsdException w:name="heading 3" w:uiPriority="9" w:qFormat="1"/>
-    <w:lsdException w:name="heading 4" w:uiPriority="9" w:qFormat="1"/>
-    <w:lsdException w:name="heading 5" w:uiPriority="9" w:qFormat="1"/>
-    <w:lsdException w:name="heading 6" w:uiPriority="9" w:qFormat="1"/>
-    <w:lsdException w:name="heading 7" w:uiPriority="9" w:qFormat="1"/>
-    <w:lsdException w:name="heading 8" w:uiPriority="9" w:qFormat="1"/>
-    <w:lsdException w:name="heading 9" w:uiPriority="9" w:qFormat="1"/>
-    <w:lsdException w:name="toc 1" w:uiPriority="39"/>
-    <w:lsdException w:name="toc 2" w:uiPriority="39"/>
-    <w:lsdException w:name="toc 3" w:uiPriority="39"/>
-    <w:lsdException w:name="toc 4" w:uiPriority="39"/>
-    <w:lsdException w:name="toc 5" w:uiPriority="39"/>
-    <w:lsdException w:name="toc 6" w:uiPriority="39"/>
-    <w:lsdException w:name="toc 7" w:uiPriority="39"/>
-    <w:lsdException w:name="toc 8" w:uiPriority="39"/>
-    <w:lsdException w:name="toc 9" w:uiPriority="39"/>
-    <w:lsdException w:name="caption" w:uiPriority="35" w:qFormat="1"/>
-    <w:lsdException w:name="Title" w:semiHidden="0" w:uiPriority="10" w:unhideWhenUsed="0" w:qFormat="1"/>
-    <w:lsdException w:name="Default Paragraph Font" w:uiPriority="1"/>
-    <w:lsdException w:name="Subtitle" w:semiHidden="0" w:uiPriority="11" w:unhideWhenUsed="0" w:qFormat="1"/>
-    <w:lsdException w:name="Strong" w:semiHidden="0" w:uiPriority="22" w:unhideWhenUsed="0" w:qFormat="1"/>
-    <w:lsdException w:name="Emphasis" w:semiHidden="0" w:uiPriority="20" w:unhideWhenUsed="0" w:qFormat="1"/>
-    <w:lsdException w:name="Table Grid" w:semiHidden="0" w:uiPriority="59" w:unhideWhenUsed="0"/>
-    <w:lsdException w:name="Placeholder Text" w:unhideWhenUsed="0"/>
-    <w:lsdException w:name="No Spacing" w:semiHidden="0" w:uiPriority="1" w:unhideWhenUsed="0" w:qFormat="1"/>
-    <w:lsdException w:name="Light Shading" w:semiHidden="0" w:uiPriority="60" w:unhideWhenUsed="0"/>
-    <w:lsdException w:name="Light List" w:semiHidden="0" w:uiPriority="61" w:unhideWhenUsed="0"/>
-    <w:lsdException w:name="Light Grid" w:semiHidden="0" w:uiPriority="62" w:unhideWhenUsed="0"/>
-    <w:lsdException w:name="Medium Shading 1" w:semiHidden="0" w:uiPriority="63" w:unhideWhenUsed="0"/>
-    <w:lsdException w:name="Medium Shading 2" w:semiHidden="0" w:uiPriority="64" w:unhideWhenUsed="0"/>
-    <w:lsdException w:name="Medium List 1" w:semiHidden="0" w:uiPriority="65" w:unhideWhenUsed="0"/>
-    <w:lsdException w:name="Medium List 2" w:semiHidden="0" w:uiPriority="66" w:unhideWhenUsed="0"/>
-    <w:lsdException w:name="Medium Grid 1" w:semiHidden="0" w:uiPriority="67" w:unhideWhenUsed="0"/>
-    <w:lsdException w:name="Medium Grid 2" w:semiHidden="0" w:uiPriority="68" w:unhideWhenUsed="0"/>
-    <w:lsdException w:name="Medium Grid 3" w:semiHidden="0" w:uiPriority="69" w:unhideWhenUsed="0"/>
-    <w:lsdException w:name="Dark List" w:semiHidden="0" w:uiPriority="70" w:unhideWhenUsed="0"/>
-    <w:lsdException w:name="Colorful Shading" w:semiHidden="0" w:uiPriority="71" w:unhideWhenUsed="0"/>
-    <w:lsdException w:name="Colorful List" w:semiHidden="0" w:uiPriority="72" w:unhideWhenUsed="0"/>
-    <w:lsdException w:name="Colorful Grid" w:semiHidden="0" w:uiPriority="73" w:unhideWhenUsed="0"/>
-    <w:lsdException w:name="Light Shading Accent 1" w:semiHidden="0" w:uiPriority="60" w:unhideWhenUsed="0"/>
-    <w:lsdException w:name="Light List Accent 1" w:semiHidden="0" w:uiPriority="61" w:unhideWhenUsed="0"/>
-    <w:lsdException w:name="Light Grid Accent 1" w:semiHidden="0" w:uiPriority="62" w:unhideWhenUsed="0"/>
-    <w:lsdException w:name="Medium Shading 1 Accent 1" w:semiHidden="0" w:uiPriority="63" w:unhideWhenUsed="0"/>
-    <w:lsdException w:name="Medium Shading 2 Accent 1" w:semiHidden="0" w:uiPriority="64" w:unhideWhenUsed="0"/>
-    <w:lsdException w:name="Medium List 1 Accent 1" w:semiHidden="0" w:uiPriority="65" w:unhideWhenUsed="0"/>
-    <w:lsdException w:name="Revision" w:unhideWhenUsed="0"/>
-    <w:lsdException w:name="List Paragraph" w:semiHidden="0" w:uiPriority="34" w:unhideWhenUsed="0" w:qFormat="1"/>
-    <w:lsdException w:name="Quote" w:semiHidden="0" w:uiPriority="29" w:unhideWhenUsed="0" w:qFormat="1"/>
-    <w:lsdException w:name="Intense Quote" w:semiHidden="0" w:uiPriority="30" w:unhideWhenUsed="0" w:qFormat="1"/>
-    <w:lsdException w:name="Medium List 2 Accent 1" w:semiHidden="0" w:uiPriority="66" w:unhideWhenUsed="0"/>
-    <w:lsdException w:name="Medium Grid 1 Accent 1" w:semiHidden="0" w:uiPriority="67" w:unhideWhenUsed="0"/>
-    <w:lsdException w:name="Medium Grid 2 Accent 1" w:semiHidden="0" w:uiPriority="68" w:unhideWhenUsed="0"/>
-    <w:lsdException w:name="Medium Grid 3 Accent 1" w:semiHidden="0" w:uiPriority="69" w:unhideWhenUsed="0"/>
-    <w:lsdException w:name="Dark List Accent 1" w:semiHidden="0" w:uiPriority="70" w:unhideWhenUsed="0"/>
-    <w:lsdException w:name="Colorful Shading Accent 1" w:semiHidden="0" w:uiPriority="71" w:unhideWhenUsed="0"/>
-    <w:lsdException w:name="Colorful List Accent 1" w:semiHidden="0" w:uiPriority="72" w:unhideWhenUsed="0"/>
-    <w:lsdException w:name="Colorful Grid Accent 1" w:semiHidden="0" w:uiPriority="73" w:unhideWhenUsed="0"/>
-    <w:lsdException w:name="Light Shading Accent 2" w:semiHidden="0" w:uiPriority="60" w:unhideWhenUsed="0"/>
-    <w:lsdException w:name="Light List Accent 2" w:semiHidden="0" w:uiPriority="61" w:unhideWhenUsed="0"/>
-    <w:lsdException w:name="Light Grid Accent 2" w:semiHidden="0" w:uiPriority="62" w:unhideWhenUsed="0"/>
-    <w:lsdException w:name="Medium Shading 1 Accent 2" w:semiHidden="0" w:uiPriority="63" w:unhideWhenUsed="0"/>
-    <w:lsdException w:name="Medium Shading 2 Accent 2" w:semiHidden="0" w:uiPriority="64" w:unhideWhenUsed="0"/>
-    <w:lsdException w:name="Medium List 1 Accent 2" w:semiHidden="0" w:uiPriority="65" w:unhideWhenUsed="0"/>
-    <w:lsdException w:name="Medium List 2 Accent 2" w:semiHidden="0" w:uiPriority="66" w:unhideWhenUsed="0"/>
-    <w:lsdException w:name="Medium Grid 1 Accent 2" w:semiHidden="0" w:uiPriority="67" w:unhideWhenUsed="0"/>
-    <w:lsdException w:name="Medium Grid 2 Accent 2" w:semiHidden="0" w:uiPriority="68" w:unhideWhenUsed="0"/>
-    <w:lsdException w:name="Medium Grid 3 Accent 2" w:semiHidden="0" w:uiPriority="69" w:unhideWhenUsed="0"/>
-    <w:lsdException w:name="Dark List Accent 2" w:semiHidden="0" w:uiPriority="70" w:unhideWhenUsed="0"/>
-    <w:lsdException w:name="Colorful Shading Accent 2" w:semiHidden="0" w:uiPriority="71" w:unhideWhenUsed="0"/>
-    <w:lsdException w:name="Colorful List Accent 2" w:semiHidden="0" w:uiPriority="72" w:unhideWhenUsed="0"/>
-    <w:lsdException w:name="Colorful Grid Accent 2" w:semiHidden="0" w:uiPriority="73" w:unhideWhenUsed="0"/>
-    <w:lsdException w:name="Light Shading Accent 3" w:semiHidden="0" w:uiPriority="60" w:unhideWhenUsed="0"/>
-    <w:lsdException w:name="Light List Accent 3" w:semiHidden="0" w:uiPriority="61" w:unhideWhenUsed="0"/>
-    <w:lsdException w:name="Light Grid Accent 3" w:semiHidden="0" w:uiPriority="62" w:unhideWhenUsed="0"/>
-    <w:lsdException w:name="Medium Shading 1 Accent 3" w:semiHidden="0" w:uiPriority="63" w:unhideWhenUsed="0"/>
-    <w:lsdException w:name="Medium Shading 2 Accent 3" w:semiHidden="0" w:uiPriority="64" w:unhideWhenUsed="0"/>
-    <w:lsdException w:name="Medium List 1 Accent 3" w:semiHidden="0" w:uiPriority="65" w:unhideWhenUsed="0"/>
-    <w:lsdException w:name="Medium List 2 Accent 3" w:semiHidden="0" w:uiPriority="66" w:unhideWhenUsed="0"/>
-    <w:lsdException w:name="Medium Grid 1 Accent 3" w:semiHidden="0" w:uiPriority="67" w:unhideWhenUsed="0"/>
-    <w:lsdException w:name="Medium Grid 2 Accent 3" w:semiHidden="0" w:uiPriority="68" w:unhideWhenUsed="0"/>
-    <w:lsdException w:name="Medium Grid 3 Accent 3" w:semiHidden="0" w:uiPriority="69" w:unhideWhenUsed="0"/>
-    <w:lsdException w:name="Dark List Accent 3" w:semiHidden="0" w:uiPriority="70" w:unhideWhenUsed="0"/>
-    <w:lsdException w:name="Colorful Shading Accent 3" w:semiHidden="0" w:uiPriority="71" w:unhideWhenUsed="0"/>
-    <w:lsdException w:name="Colorful List Accent 3" w:semiHidden="0" w:uiPriority="72" w:unhideWhenUsed="0"/>
-    <w:lsdException w:name="Colorful Grid Accent 3" w:semiHidden="0" w:uiPriority="73" w:unhideWhenUsed="0"/>
-    <w:lsdException w:name="Light Shading Accent 4" w:semiHidden="0" w:uiPriority="60" w:unhideWhenUsed="0"/>
-    <w:lsdException w:name="Light List Accent 4" w:semiHidden="0" w:uiPriority="61" w:unhideWhenUsed="0"/>
-    <w:lsdException w:name="Light Grid Accent 4" w:semiHidden="0" w:uiPriority="62" w:unhideWhenUsed="0"/>
-    <w:lsdException w:name="Medium Shading 1 Accent 4" w:semiHidden="0" w:uiPriority="63" w:unhideWhenUsed="0"/>
-    <w:lsdException w:name="Medium Shading 2 Accent 4" w:semiHidden="0" w:uiPriority="64" w:unhideWhenUsed="0"/>
-    <w:lsdException w:name="Medium List 1 Accent 4" w:semiHidden="0" w:uiPriority="65" w:unhideWhenUsed="0"/>
-    <w:lsdException w:name="Medium List 2 Accent 4" w:semiHidden="0" w:uiPriority="66" w:unhideWhenUsed="0"/>
-    <w:lsdException w:name="Medium Grid 1 Accent 4" w:semiHidden="0" w:uiPriority="67" w:unhideWhenUsed="0"/>
-    <w:lsdException w:name="Medium Grid 2 Accent 4" w:semiHidden="0" w:uiPriority="68" w:unhideWhenUsed="0"/>
-    <w:lsdException w:name="Medium Grid 3 Accent 4" w:semiHidden="0" w:uiPriority="69" w:unhideWhenUsed="0"/>
-    <w:lsdException w:name="Dark List Accent 4" w:semiHidden="0" w:uiPriority="70" w:unhideWhenUsed="0"/>
-    <w:lsdException w:name="Colorful Shading Accent 4" w:semiHidden="0" w:uiPriority="71" w:unhideWhenUsed="0"/>
-    <w:lsdException w:name="Colorful List Accent 4" w:semiHidden="0" w:uiPriority="72" w:unhideWhenUsed="0"/>
-    <w:lsdException w:name="Colorful Grid Accent 4" w:semiHidden="0" w:uiPriority="73" w:unhideWhenUsed="0"/>
-    <w:lsdException w:name="Light Shading Accent 5" w:semiHidden="0" w:uiPriority="60" w:unhideWhenUsed="0"/>
-    <w:lsdException w:name="Light List Accent 5" w:semiHidden="0" w:uiPriority="61" w:unhideWhenUsed="0"/>
-    <w:lsdException w:name="Light Grid Accent 5" w:semiHidden="0" w:uiPriority="62" w:unhideWhenUsed="0"/>
-    <w:lsdException w:name="Medium Shading 1 Accent 5" w:semiHidden="0" w:uiPriority="63" w:unhideWhenUsed="0"/>
-    <w:lsdException w:name="Medium Shading 2 Accent 5" w:semiHidden="0" w:uiPriority="64" w:unhideWhenUsed="0"/>
-    <w:lsdException w:name="Medium List 1 Accent 5" w:semiHidden="0" w:uiPriority="65" w:unhideWhenUsed="0"/>
-    <w:lsdException w:name="Medium List 2 Accent 5" w:semiHidden="0" w:uiPriority="66" w:unhideWhenUsed="0"/>
-    <w:lsdException w:name="Medium Grid 1 Accent 5" w:semiHidden="0" w:uiPriority="67" w:unhideWhenUsed="0"/>
-    <w:lsdException w:name="Medium Grid 2 Accent 5" w:semiHidden="0" w:uiPriority="68" w:unhideWhenUsed="0"/>
-    <w:lsdException w:name="Medium Grid 3 Accent 5" w:semiHidden="0" w:uiPriority="69" w:unhideWhenUsed="0"/>
-    <w:lsdException w:name="Dark List Accent 5" w:semiHidden="0" w:uiPriority="70" w:unhideWhenUsed="0"/>
-    <w:lsdException w:name="Colorful Shading Accent 5" w:semiHidden="0" w:uiPriority="71" w:unhideWhenUsed="0"/>
-    <w:lsdException w:name="Colorful List Accent 5" w:semiHidden="0" w:uiPriority="72" w:unhideWhenUsed="0"/>
-    <w:lsdException w:name="Colorful Grid Accent 5" w:semiHidden="0" w:uiPriority="73" w:unhideWhenUsed="0"/>
-    <w:lsdException w:name="Light Shading Accent 6" w:semiHidden="0" w:uiPriority="60" w:unhideWhenUsed="0"/>
-    <w:lsdException w:name="Light List Accent 6" w:semiHidden="0" w:uiPriority="61" w:unhideWhenUsed="0"/>
-    <w:lsdException w:name="Light Grid Accent 6" w:semiHidden="0" w:uiPriority="62" w:unhideWhenUsed="0"/>
-    <w:lsdException w:name="Medium Shading 1 Accent 6" w:semiHidden="0" w:uiPriority="63" w:unhideWhenUsed="0"/>
-    <w:lsdException w:name="Medium Shading 2 Accent 6" w:semiHidden="0" w:uiPriority="64" w:unhideWhenUsed="0"/>
-    <w:lsdException w:name="Medium List 1 Accent 6" w:semiHidden="0" w:uiPriority="65" w:unhideWhenUsed="0"/>
-    <w:lsdException w:name="Medium List 2 Accent 6" w:semiHidden="0" w:uiPriority="66" w:unhideWhenUsed="0"/>
-    <w:lsdException w:name="Medium Grid 1 Accent 6" w:semiHidden="0" w:uiPriority="67" w:unhideWhenUsed="0"/>
-    <w:lsdException w:name="Medium Grid 2 Accent 6" w:semiHidden="0" w:uiPriority="68" w:unhideWhenUsed="0"/>
-    <w:lsdException w:name="Medium Grid 3 Accent 6" w:semiHidden="0" w:uiPriority="69" w:unhideWhenUsed="0"/>
-    <w:lsdException w:name="Dark List Accent 6" w:semiHidden="0" w:uiPriority="70" w:unhideWhenUsed="0"/>
-    <w:lsdException w:name="Colorful Shading Accent 6" w:semiHidden="0" w:uiPriority="71" w:unhideWhenUsed="0"/>
-    <w:lsdException w:name="Colorful List Accent 6" w:semiHidden="0" w:uiPriority="72" w:unhideWhenUsed="0"/>
-    <w:lsdException w:name="Colorful Grid Accent 6" w:semiHidden="0" w:uiPriority="73" w:unhideWhenUsed="0"/>
-    <w:lsdException w:name="Subtle Emphasis" w:semiHidden="0" w:uiPriority="19" w:unhideWhenUsed="0" w:qFormat="1"/>
-    <w:lsdException w:name="Intense Emphasis" w:semiHidden="0" w:uiPriority="21" w:unhideWhenUsed="0" w:qFormat="1"/>
-    <w:lsdException w:name="Subtle Reference" w:semiHidden="0" w:uiPriority="31" w:unhideWhenUsed="0" w:qFormat="1"/>
-    <w:lsdException w:name="Intense Reference" w:semiHidden="0" w:uiPriority="32" w:unhideWhenUsed="0" w:qFormat="1"/>
-    <w:lsdException w:name="Book Title" w:semiHidden="0" w:uiPriority="33" w:unhideWhenUsed="0" w:qFormat="1"/>
-    <w:lsdException w:name="Bibliography" w:uiPriority="37"/>
-    <w:lsdException w:name="TOC Heading" w:uiPriority="39" w:qFormat="1"/>
-  </w:latentStyles>
-  <w:style w:type="paragraph" w:default="1" w:styleId="Standard">
-    <w:name w:val="Normal"/>
-    <w:qFormat/>
-  </w:style>
-  <w:style w:type="paragraph" w:styleId="berschrift1">
-    <w:name w:val="heading 1"/>
-    <w:basedOn w:val="Standard"/>
-    <w:next w:val="Standard"/>
-    <w:link w:val="berschrift1Zchn"/>
-    <w:uiPriority w:val="9"/>
-    <w:qFormat/>
-    <w:rsid w:val="00834AA9"/>
-    <w:pPr>
-      <w:keepNext/>
-      <w:keepLines/>
-      <w:spacing w:before="480" w:after="0"/>
-      <w:outlineLvl w:val="0"/>
-    </w:pPr>
-    <w:rPr>
-      <w:rFonts w:asciiTheme="majorHAnsi" w:eastAsiaTheme="majorEastAsia" w:hAnsiTheme="majorHAnsi" w:cstheme="majorBidi"/>
-      <w:b/>
-      <w:bCs/>
-      <w:color w:val="365F91" w:themeColor="accent1" w:themeShade="BF"/>
-      <w:sz w:val="28"/>
-      <w:szCs w:val="28"/>
-    </w:rPr>
-  </w:style>
-  <w:style w:type="paragraph" w:styleId="berschrift2">
-    <w:name w:val="heading 2"/>
-    <w:basedOn w:val="Standard"/>
-    <w:next w:val="Standard"/>
-    <w:link w:val="berschrift2Zchn"/>
-    <w:uiPriority w:val="9"/>
-    <w:unhideWhenUsed/>
-    <w:qFormat/>
-    <w:rsid w:val="007D787B"/>
-    <w:pPr>
-      <w:keepNext/>
-      <w:keepLines/>
-      <w:spacing w:before="200" w:after="0"/>
-      <w:outlineLvl w:val="1"/>
-    </w:pPr>
-    <w:rPr>
-      <w:rFonts w:asciiTheme="majorHAnsi" w:eastAsiaTheme="majorEastAsia" w:hAnsiTheme="majorHAnsi" w:cstheme="majorBidi"/>
-      <w:b/>
-      <w:bCs/>
-      <w:color w:val="4F81BD" w:themeColor="accent1"/>
-      <w:sz w:val="26"/>
-      <w:szCs w:val="26"/>
-    </w:rPr>
-  </w:style>
-  <w:style w:type="paragraph" w:styleId="berschrift3">
-    <w:name w:val="heading 3"/>
-    <w:basedOn w:val="Standard"/>
-    <w:next w:val="Standard"/>
-    <w:link w:val="berschrift3Zchn"/>
-    <w:uiPriority w:val="9"/>
-    <w:unhideWhenUsed/>
-    <w:qFormat/>
-    <w:rsid w:val="009160B5"/>
-    <w:pPr>
-      <w:keepNext/>
-      <w:keepLines/>
-      <w:spacing w:before="200" w:after="0"/>
-      <w:outlineLvl w:val="2"/>
-    </w:pPr>
-    <w:rPr>
-      <w:rFonts w:asciiTheme="majorHAnsi" w:eastAsiaTheme="majorEastAsia" w:hAnsiTheme="majorHAnsi" w:cstheme="majorBidi"/>
-      <w:b/>
-      <w:bCs/>
-      <w:color w:val="4F81BD" w:themeColor="accent1"/>
-    </w:rPr>
-  </w:style>
-  <w:style w:type="character" w:default="1" w:styleId="Absatz-Standardschriftart">
-    <w:name w:val="Default Paragraph Font"/>
-    <w:uiPriority w:val="1"/>
-    <w:semiHidden/>
-    <w:unhideWhenUsed/>
-  </w:style>
-  <w:style w:type="table" w:default="1" w:styleId="NormaleTabelle">
-    <w:name w:val="Normal Table"/>
-    <w:uiPriority w:val="99"/>
-    <w:semiHidden/>
-    <w:unhideWhenUsed/>
-    <w:tblPr>
-      <w:tblInd w:w="0" w:type="dxa"/>
-      <w:tblCellMar>
-        <w:top w:w="0" w:type="dxa"/>
-        <w:left w:w="108" w:type="dxa"/>
-        <w:bottom w:w="0" w:type="dxa"/>
-        <w:right w:w="108" w:type="dxa"/>
-      </w:tblCellMar>
-    </w:tblPr>
-  </w:style>
-  <w:style w:type="numbering" w:default="1" w:styleId="KeineListe">
-    <w:name w:val="No List"/>
-    <w:uiPriority w:val="99"/>
-    <w:semiHidden/>
-    <w:unhideWhenUsed/>
-  </w:style>
-  <w:style w:type="character" w:customStyle="1" w:styleId="berschrift1Zchn">
-    <w:name w:val="Überschrift 1 Zchn"/>
-    <w:basedOn w:val="Absatz-Standardschriftart"/>
-    <w:link w:val="berschrift1"/>
-    <w:uiPriority w:val="9"/>
-    <w:rsid w:val="00834AA9"/>
-    <w:rPr>
-      <w:rFonts w:asciiTheme="majorHAnsi" w:eastAsiaTheme="majorEastAsia" w:hAnsiTheme="majorHAnsi" w:cstheme="majorBidi"/>
-      <w:b/>
-      <w:bCs/>
-      <w:color w:val="365F91" w:themeColor="accent1" w:themeShade="BF"/>
-      <w:sz w:val="28"/>
-      <w:szCs w:val="28"/>
-    </w:rPr>
-  </w:style>
-  <w:style w:type="paragraph" w:styleId="Titel">
-    <w:name w:val="Title"/>
-    <w:basedOn w:val="Standard"/>
-    <w:next w:val="Standard"/>
-    <w:link w:val="TitelZchn"/>
-    <w:uiPriority w:val="10"/>
-    <w:qFormat/>
-    <w:rsid w:val="00834AA9"/>
-    <w:pPr>
-      <w:pBdr>
-        <w:bottom w:val="single" w:sz="8" w:space="4" w:color="4F81BD" w:themeColor="accent1"/>
-      </w:pBdr>
-      <w:spacing w:after="300" w:line="240" w:lineRule="auto"/>
-      <w:contextualSpacing/>
-    </w:pPr>
-    <w:rPr>
-      <w:rFonts w:asciiTheme="majorHAnsi" w:eastAsiaTheme="majorEastAsia" w:hAnsiTheme="majorHAnsi" w:cstheme="majorBidi"/>
-      <w:color w:val="17365D" w:themeColor="text2" w:themeShade="BF"/>
-      <w:spacing w:val="5"/>
-      <w:kern w:val="28"/>
-      <w:sz w:val="52"/>
-      <w:szCs w:val="52"/>
-    </w:rPr>
-  </w:style>
-  <w:style w:type="character" w:customStyle="1" w:styleId="TitelZchn">
-    <w:name w:val="Titel Zchn"/>
-    <w:basedOn w:val="Absatz-Standardschriftart"/>
-    <w:link w:val="Titel"/>
-    <w:uiPriority w:val="10"/>
-    <w:rsid w:val="00834AA9"/>
-    <w:rPr>
-      <w:rFonts w:asciiTheme="majorHAnsi" w:eastAsiaTheme="majorEastAsia" w:hAnsiTheme="majorHAnsi" w:cstheme="majorBidi"/>
-      <w:color w:val="17365D" w:themeColor="text2" w:themeShade="BF"/>
-      <w:spacing w:val="5"/>
-      <w:kern w:val="28"/>
-      <w:sz w:val="52"/>
-      <w:szCs w:val="52"/>
-    </w:rPr>
-  </w:style>
-  <w:style w:type="character" w:customStyle="1" w:styleId="berschrift2Zchn">
-    <w:name w:val="Überschrift 2 Zchn"/>
-    <w:basedOn w:val="Absatz-Standardschriftart"/>
-    <w:link w:val="berschrift2"/>
-    <w:uiPriority w:val="9"/>
-    <w:rsid w:val="007D787B"/>
-    <w:rPr>
-      <w:rFonts w:asciiTheme="majorHAnsi" w:eastAsiaTheme="majorEastAsia" w:hAnsiTheme="majorHAnsi" w:cstheme="majorBidi"/>
-      <w:b/>
-      <w:bCs/>
-      <w:color w:val="4F81BD" w:themeColor="accent1"/>
-      <w:sz w:val="26"/>
-      <w:szCs w:val="26"/>
-    </w:rPr>
-  </w:style>
-  <w:style w:type="character" w:styleId="Hyperlink">
-    <w:name w:val="Hyperlink"/>
-    <w:basedOn w:val="Absatz-Standardschriftart"/>
-    <w:uiPriority w:val="99"/>
-    <w:unhideWhenUsed/>
-    <w:rsid w:val="004327EB"/>
-    <w:rPr>
-      <w:color w:val="0000FF" w:themeColor="hyperlink"/>
-      <w:u w:val="single"/>
-    </w:rPr>
-  </w:style>
-  <w:style w:type="character" w:customStyle="1" w:styleId="pl-e">
-    <w:name w:val="pl-e"/>
-    <w:basedOn w:val="Absatz-Standardschriftart"/>
-    <w:rsid w:val="004327EB"/>
-  </w:style>
-  <w:style w:type="character" w:customStyle="1" w:styleId="pl-en">
-    <w:name w:val="pl-en"/>
-    <w:basedOn w:val="Absatz-Standardschriftart"/>
-    <w:rsid w:val="004327EB"/>
-  </w:style>
-  <w:style w:type="character" w:customStyle="1" w:styleId="pl-smi">
-    <w:name w:val="pl-smi"/>
-    <w:basedOn w:val="Absatz-Standardschriftart"/>
-    <w:rsid w:val="004327EB"/>
-  </w:style>
-  <w:style w:type="character" w:customStyle="1" w:styleId="pl-v">
-    <w:name w:val="pl-v"/>
-    <w:basedOn w:val="Absatz-Standardschriftart"/>
-    <w:rsid w:val="004327EB"/>
-  </w:style>
-  <w:style w:type="paragraph" w:styleId="Inhaltsverzeichnisberschrift">
-    <w:name w:val="TOC Heading"/>
-    <w:basedOn w:val="berschrift1"/>
-    <w:next w:val="Standard"/>
-    <w:uiPriority w:val="39"/>
-    <w:unhideWhenUsed/>
-    <w:qFormat/>
-    <w:rsid w:val="00F60367"/>
-    <w:pPr>
-      <w:spacing w:before="240" w:line="259" w:lineRule="auto"/>
-      <w:outlineLvl w:val="9"/>
-    </w:pPr>
-    <w:rPr>
-      <w:b w:val="0"/>
-      <w:bCs w:val="0"/>
-      <w:sz w:val="32"/>
-      <w:szCs w:val="32"/>
-      <w:lang w:eastAsia="de-DE"/>
-    </w:rPr>
-  </w:style>
-  <w:style w:type="paragraph" w:styleId="Verzeichnis1">
-    <w:name w:val="toc 1"/>
-    <w:basedOn w:val="Standard"/>
-    <w:next w:val="Standard"/>
-    <w:autoRedefine/>
-    <w:uiPriority w:val="39"/>
-    <w:unhideWhenUsed/>
-    <w:rsid w:val="00F60367"/>
-    <w:pPr>
-      <w:spacing w:after="100"/>
-    </w:pPr>
-  </w:style>
-  <w:style w:type="paragraph" w:styleId="Verzeichnis2">
-    <w:name w:val="toc 2"/>
-    <w:basedOn w:val="Standard"/>
-    <w:next w:val="Standard"/>
-    <w:autoRedefine/>
-    <w:uiPriority w:val="39"/>
-    <w:unhideWhenUsed/>
-    <w:rsid w:val="00F60367"/>
-    <w:pPr>
-      <w:spacing w:after="100"/>
-      <w:ind w:left="220"/>
-    </w:pPr>
-  </w:style>
-  <w:style w:type="paragraph" w:styleId="Listenabsatz">
-    <w:name w:val="List Paragraph"/>
-    <w:basedOn w:val="Standard"/>
-    <w:uiPriority w:val="34"/>
-    <w:qFormat/>
-    <w:rsid w:val="00EF59A8"/>
-    <w:pPr>
-      <w:ind w:left="720"/>
-      <w:contextualSpacing/>
-    </w:pPr>
-  </w:style>
-  <w:style w:type="paragraph" w:styleId="Kopfzeile">
-    <w:name w:val="header"/>
-    <w:basedOn w:val="Standard"/>
-    <w:link w:val="KopfzeileZchn"/>
-    <w:uiPriority w:val="99"/>
-    <w:unhideWhenUsed/>
-    <w:rsid w:val="008B761F"/>
-    <w:pPr>
-      <w:tabs>
-        <w:tab w:val="center" w:pos="4536"/>
-        <w:tab w:val="right" w:pos="9072"/>
-      </w:tabs>
-      <w:spacing w:after="0" w:line="240" w:lineRule="auto"/>
-    </w:pPr>
-  </w:style>
-  <w:style w:type="character" w:customStyle="1" w:styleId="KopfzeileZchn">
-    <w:name w:val="Kopfzeile Zchn"/>
-    <w:basedOn w:val="Absatz-Standardschriftart"/>
-    <w:link w:val="Kopfzeile"/>
-    <w:uiPriority w:val="99"/>
-    <w:rsid w:val="008B761F"/>
-  </w:style>
-  <w:style w:type="paragraph" w:styleId="Fuzeile">
-    <w:name w:val="footer"/>
-    <w:basedOn w:val="Standard"/>
-    <w:link w:val="FuzeileZchn"/>
-    <w:uiPriority w:val="99"/>
-    <w:unhideWhenUsed/>
-    <w:rsid w:val="008B761F"/>
-    <w:pPr>
-      <w:tabs>
-        <w:tab w:val="center" w:pos="4536"/>
-        <w:tab w:val="right" w:pos="9072"/>
-      </w:tabs>
-      <w:spacing w:after="0" w:line="240" w:lineRule="auto"/>
-    </w:pPr>
-  </w:style>
-  <w:style w:type="character" w:customStyle="1" w:styleId="FuzeileZchn">
-    <w:name w:val="Fußzeile Zchn"/>
-    <w:basedOn w:val="Absatz-Standardschriftart"/>
-    <w:link w:val="Fuzeile"/>
-    <w:uiPriority w:val="99"/>
-    <w:rsid w:val="008B761F"/>
-  </w:style>
-  <w:style w:type="table" w:styleId="Tabellenraster">
-    <w:name w:val="Table Grid"/>
-    <w:basedOn w:val="NormaleTabelle"/>
-    <w:uiPriority w:val="59"/>
-    <w:rsid w:val="00342679"/>
-    <w:pPr>
-      <w:spacing w:after="0" w:line="240" w:lineRule="auto"/>
-    </w:pPr>
-    <w:tblPr>
-      <w:tblBorders>
-        <w:top w:val="single" w:sz="4" w:space="0" w:color="auto"/>
-        <w:left w:val="single" w:sz="4" w:space="0" w:color="auto"/>
-        <w:bottom w:val="single" w:sz="4" w:space="0" w:color="auto"/>
-        <w:right w:val="single" w:sz="4" w:space="0" w:color="auto"/>
-        <w:insideH w:val="single" w:sz="4" w:space="0" w:color="auto"/>
-        <w:insideV w:val="single" w:sz="4" w:space="0" w:color="auto"/>
-      </w:tblBorders>
-    </w:tblPr>
-  </w:style>
-  <w:style w:type="table" w:customStyle="1" w:styleId="PlainTable3">
-    <w:name w:val="Plain Table 3"/>
+  <w:style w:type="table" w:customStyle="1" w:styleId="EinfacheTabelle31">
+    <w:name w:val="Einfache Tabelle 31"/>
     <w:basedOn w:val="NormaleTabelle"/>
     <w:uiPriority w:val="43"/>
     <w:rsid w:val="00BB7181"/>
@@ -7815,7 +7387,7 @@
 </file>
 
 <file path=word/glossary/document.xml><?xml version="1.0" encoding="utf-8"?>
-<w:glossaryDocument xmlns:wpc="http://schemas.microsoft.com/office/word/2010/wordprocessingCanvas" xmlns:mc="http://schemas.openxmlformats.org/markup-compatibility/2006" xmlns:o="urn:schemas-microsoft-com:office:office" xmlns:r="http://schemas.openxmlformats.org/officeDocument/2006/relationships" xmlns:m="http://schemas.openxmlformats.org/officeDocument/2006/math" xmlns:v="urn:schemas-microsoft-com:vml" xmlns:wp14="http://schemas.microsoft.com/office/word/2010/wordprocessingDrawing" xmlns:wp="http://schemas.openxmlformats.org/drawingml/2006/wordprocessingDrawing" xmlns:w10="urn:schemas-microsoft-com:office:word" xmlns:w="http://schemas.openxmlformats.org/wordprocessingml/2006/main" xmlns:w14="http://schemas.microsoft.com/office/word/2010/wordml" xmlns:wpg="http://schemas.microsoft.com/office/word/2010/wordprocessingGroup" xmlns:wpi="http://schemas.microsoft.com/office/word/2010/wordprocessingInk" xmlns:wne="http://schemas.microsoft.com/office/word/2006/wordml" xmlns:wps="http://schemas.microsoft.com/office/word/2010/wordprocessingShape" mc:Ignorable="w14 wp14">
+<w:glossaryDocument xmlns:wpc="http://schemas.microsoft.com/office/word/2010/wordprocessingCanvas" xmlns:mc="http://schemas.openxmlformats.org/markup-compatibility/2006" xmlns:o="urn:schemas-microsoft-com:office:office" xmlns:r="http://schemas.openxmlformats.org/officeDocument/2006/relationships" xmlns:m="http://schemas.openxmlformats.org/officeDocument/2006/math" xmlns:v="urn:schemas-microsoft-com:vml" xmlns:wp14="http://schemas.microsoft.com/office/word/2010/wordprocessingDrawing" xmlns:wp="http://schemas.openxmlformats.org/drawingml/2006/wordprocessingDrawing" xmlns:w10="urn:schemas-microsoft-com:office:word" xmlns:w="http://schemas.openxmlformats.org/wordprocessingml/2006/main" xmlns:w14="http://schemas.microsoft.com/office/word/2010/wordml" xmlns:w15="http://schemas.microsoft.com/office/word/2012/wordml" xmlns:wpg="http://schemas.microsoft.com/office/word/2010/wordprocessingGroup" xmlns:wpi="http://schemas.microsoft.com/office/word/2010/wordprocessingInk" xmlns:wne="http://schemas.microsoft.com/office/word/2006/wordml" xmlns:wps="http://schemas.microsoft.com/office/word/2010/wordprocessingShape" mc:Ignorable="w14 w15 wp14">
   <w:docParts>
     <w:docPart>
       <w:docPartPr>
@@ -7869,7 +7441,7 @@
           <w:r>
             <w:rPr>
               <w:rFonts w:asciiTheme="majorHAnsi" w:eastAsiaTheme="majorEastAsia" w:hAnsiTheme="majorHAnsi" w:cstheme="majorBidi"/>
-              <w:color w:val="4F81BD" w:themeColor="accent1"/>
+              <w:color w:val="5B9BD5" w:themeColor="accent1"/>
               <w:sz w:val="80"/>
               <w:szCs w:val="80"/>
             </w:rPr>
@@ -7929,7 +7501,7 @@
           </w:pPr>
           <w:r>
             <w:rPr>
-              <w:color w:val="4F81BD" w:themeColor="accent1"/>
+              <w:color w:val="5B9BD5" w:themeColor="accent1"/>
             </w:rPr>
             <w:t>[Wählen Sie das Datum aus]</w:t>
           </w:r>
@@ -7958,7 +7530,7 @@
           </w:pPr>
           <w:r>
             <w:rPr>
-              <w:color w:val="4F81BD" w:themeColor="accent1"/>
+              <w:color w:val="5B9BD5" w:themeColor="accent1"/>
               <w:sz w:val="28"/>
               <w:szCs w:val="28"/>
             </w:rPr>
@@ -7972,7 +7544,7 @@
 </file>
 
 <file path=word/glossary/fontTable.xml><?xml version="1.0" encoding="utf-8"?>
-<w:fonts xmlns:mc="http://schemas.openxmlformats.org/markup-compatibility/2006" xmlns:r="http://schemas.openxmlformats.org/officeDocument/2006/relationships" xmlns:w="http://schemas.openxmlformats.org/wordprocessingml/2006/main" xmlns:w14="http://schemas.microsoft.com/office/word/2010/wordml" mc:Ignorable="w14">
+<w:fonts xmlns:mc="http://schemas.openxmlformats.org/markup-compatibility/2006" xmlns:r="http://schemas.openxmlformats.org/officeDocument/2006/relationships" xmlns:w="http://schemas.openxmlformats.org/wordprocessingml/2006/main" xmlns:w14="http://schemas.microsoft.com/office/word/2010/wordml" xmlns:w15="http://schemas.microsoft.com/office/word/2012/wordml" mc:Ignorable="w14 w15">
   <w:font w:name="Calibri">
     <w:panose1 w:val="020F0502020204030204"/>
     <w:charset w:val="00"/>
@@ -7985,7 +7557,7 @@
     <w:charset w:val="00"/>
     <w:family w:val="roman"/>
     <w:pitch w:val="variable"/>
-    <w:sig w:usb0="20002A87" w:usb1="00000000" w:usb2="00000000" w:usb3="00000000" w:csb0="000001FF" w:csb1="00000000"/>
+    <w:sig w:usb0="E0002AFF" w:usb1="C0007841" w:usb2="00000009" w:usb3="00000000" w:csb0="000001FF" w:csb1="00000000"/>
   </w:font>
   <w:font w:name="Courier New">
     <w:panose1 w:val="02070309020205020404"/>
@@ -7999,14 +7571,14 @@
     <w:charset w:val="02"/>
     <w:family w:val="auto"/>
     <w:pitch w:val="variable"/>
-    <w:sig w:usb0="00000003" w:usb1="10000000" w:usb2="00000000" w:usb3="00000000" w:csb0="80000001" w:csb1="00000000"/>
+    <w:sig w:usb0="00000000" w:usb1="10000000" w:usb2="00000000" w:usb3="00000000" w:csb0="80000000" w:csb1="00000000"/>
   </w:font>
   <w:font w:name="Symbol">
     <w:panose1 w:val="05050102010706020507"/>
     <w:charset w:val="02"/>
     <w:family w:val="roman"/>
     <w:pitch w:val="variable"/>
-    <w:sig w:usb0="00000003" w:usb1="10000000" w:usb2="00000000" w:usb3="00000000" w:csb0="80000001" w:csb1="00000000"/>
+    <w:sig w:usb0="00000000" w:usb1="10000000" w:usb2="00000000" w:usb3="00000000" w:csb0="80000000" w:csb1="00000000"/>
   </w:font>
   <w:font w:name="Cambria">
     <w:panose1 w:val="02040503050406030204"/>
@@ -8033,7 +7605,7 @@
 </file>
 
 <file path=word/glossary/settings.xml><?xml version="1.0" encoding="utf-8"?>
-<w:settings xmlns:mc="http://schemas.openxmlformats.org/markup-compatibility/2006" xmlns:o="urn:schemas-microsoft-com:office:office" xmlns:r="http://schemas.openxmlformats.org/officeDocument/2006/relationships" xmlns:m="http://schemas.openxmlformats.org/officeDocument/2006/math" xmlns:v="urn:schemas-microsoft-com:vml" xmlns:w10="urn:schemas-microsoft-com:office:word" xmlns:w="http://schemas.openxmlformats.org/wordprocessingml/2006/main" xmlns:w14="http://schemas.microsoft.com/office/word/2010/wordml" xmlns:sl="http://schemas.openxmlformats.org/schemaLibrary/2006/main" mc:Ignorable="w14">
+<w:settings xmlns:mc="http://schemas.openxmlformats.org/markup-compatibility/2006" xmlns:o="urn:schemas-microsoft-com:office:office" xmlns:r="http://schemas.openxmlformats.org/officeDocument/2006/relationships" xmlns:m="http://schemas.openxmlformats.org/officeDocument/2006/math" xmlns:v="urn:schemas-microsoft-com:vml" xmlns:w10="urn:schemas-microsoft-com:office:word" xmlns:w="http://schemas.openxmlformats.org/wordprocessingml/2006/main" xmlns:w14="http://schemas.microsoft.com/office/word/2010/wordml" xmlns:w15="http://schemas.microsoft.com/office/word/2012/wordml" xmlns:sl="http://schemas.openxmlformats.org/schemaLibrary/2006/main" mc:Ignorable="w14 w15">
   <w:view w:val="normal"/>
   <w:defaultTabStop w:val="708"/>
   <w:hyphenationZone w:val="425"/>
@@ -8047,6 +7619,7 @@
   </w:compat>
   <w:rsids>
     <w:rsidRoot w:val="00333132"/>
+    <w:rsid w:val="002E2C5F"/>
     <w:rsid w:val="00333132"/>
   </w:rsids>
   <m:mathPr>
@@ -8070,7 +7643,7 @@
 </file>
 
 <file path=word/glossary/styles.xml><?xml version="1.0" encoding="utf-8"?>
-<w:styles xmlns:mc="http://schemas.openxmlformats.org/markup-compatibility/2006" xmlns:r="http://schemas.openxmlformats.org/officeDocument/2006/relationships" xmlns:w="http://schemas.openxmlformats.org/wordprocessingml/2006/main" xmlns:w14="http://schemas.microsoft.com/office/word/2010/wordml" mc:Ignorable="w14">
+<w:styles xmlns:mc="http://schemas.openxmlformats.org/markup-compatibility/2006" xmlns:r="http://schemas.openxmlformats.org/officeDocument/2006/relationships" xmlns:w="http://schemas.openxmlformats.org/wordprocessingml/2006/main" xmlns:w14="http://schemas.microsoft.com/office/word/2010/wordml" xmlns:w15="http://schemas.microsoft.com/office/word/2012/wordml" mc:Ignorable="w14 w15">
   <w:docDefaults>
     <w:rPrDefault>
       <w:rPr>
@@ -8086,470 +7659,378 @@
       </w:pPr>
     </w:pPrDefault>
   </w:docDefaults>
-  <w:latentStyles w:defLockedState="0" w:defUIPriority="99" w:defSemiHidden="1" w:defUnhideWhenUsed="1" w:defQFormat="0" w:count="267">
-    <w:lsdException w:name="Normal" w:semiHidden="0" w:uiPriority="0" w:unhideWhenUsed="0" w:qFormat="1"/>
-    <w:lsdException w:name="heading 1" w:semiHidden="0" w:uiPriority="9" w:unhideWhenUsed="0" w:qFormat="1"/>
-    <w:lsdException w:name="heading 2" w:uiPriority="9" w:qFormat="1"/>
-    <w:lsdException w:name="heading 3" w:uiPriority="9" w:qFormat="1"/>
-    <w:lsdException w:name="heading 4" w:uiPriority="9" w:qFormat="1"/>
-    <w:lsdException w:name="heading 5" w:uiPriority="9" w:qFormat="1"/>
-    <w:lsdException w:name="heading 6" w:uiPriority="9" w:qFormat="1"/>
-    <w:lsdException w:name="heading 7" w:uiPriority="9" w:qFormat="1"/>
-    <w:lsdException w:name="heading 8" w:uiPriority="9" w:qFormat="1"/>
-    <w:lsdException w:name="heading 9" w:uiPriority="9" w:qFormat="1"/>
-    <w:lsdException w:name="toc 1" w:uiPriority="39"/>
-    <w:lsdException w:name="toc 2" w:uiPriority="39"/>
-    <w:lsdException w:name="toc 3" w:uiPriority="39"/>
-    <w:lsdException w:name="toc 4" w:uiPriority="39"/>
-    <w:lsdException w:name="toc 5" w:uiPriority="39"/>
-    <w:lsdException w:name="toc 6" w:uiPriority="39"/>
-    <w:lsdException w:name="toc 7" w:uiPriority="39"/>
-    <w:lsdException w:name="toc 8" w:uiPriority="39"/>
-    <w:lsdException w:name="toc 9" w:uiPriority="39"/>
-    <w:lsdException w:name="caption" w:uiPriority="35" w:qFormat="1"/>
-    <w:lsdException w:name="Title" w:semiHidden="0" w:uiPriority="10" w:unhideWhenUsed="0" w:qFormat="1"/>
-    <w:lsdException w:name="Default Paragraph Font" w:uiPriority="1"/>
-    <w:lsdException w:name="Subtitle" w:semiHidden="0" w:uiPriority="11" w:unhideWhenUsed="0" w:qFormat="1"/>
-    <w:lsdException w:name="Strong" w:semiHidden="0" w:uiPriority="22" w:unhideWhenUsed="0" w:qFormat="1"/>
-    <w:lsdException w:name="Emphasis" w:semiHidden="0" w:uiPriority="20" w:unhideWhenUsed="0" w:qFormat="1"/>
-    <w:lsdException w:name="Table Grid" w:semiHidden="0" w:uiPriority="59" w:unhideWhenUsed="0"/>
-    <w:lsdException w:name="Placeholder Text" w:unhideWhenUsed="0"/>
-    <w:lsdException w:name="No Spacing" w:semiHidden="0" w:uiPriority="1" w:unhideWhenUsed="0" w:qFormat="1"/>
-    <w:lsdException w:name="Light Shading" w:semiHidden="0" w:uiPriority="60" w:unhideWhenUsed="0"/>
-    <w:lsdException w:name="Light List" w:semiHidden="0" w:uiPriority="61" w:unhideWhenUsed="0"/>
-    <w:lsdException w:name="Light Grid" w:semiHidden="0" w:uiPriority="62" w:unhideWhenUsed="0"/>
-    <w:lsdException w:name="Medium Shading 1" w:semiHidden="0" w:uiPriority="63" w:unhideWhenUsed="0"/>
-    <w:lsdException w:name="Medium Shading 2" w:semiHidden="0" w:uiPriority="64" w:unhideWhenUsed="0"/>
-    <w:lsdException w:name="Medium List 1" w:semiHidden="0" w:uiPriority="65" w:unhideWhenUsed="0"/>
-    <w:lsdException w:name="Medium List 2" w:semiHidden="0" w:uiPriority="66" w:unhideWhenUsed="0"/>
-    <w:lsdException w:name="Medium Grid 1" w:semiHidden="0" w:uiPriority="67" w:unhideWhenUsed="0"/>
-    <w:lsdException w:name="Medium Grid 2" w:semiHidden="0" w:uiPriority="68" w:unhideWhenUsed="0"/>
-    <w:lsdException w:name="Medium Grid 3" w:semiHidden="0" w:uiPriority="69" w:unhideWhenUsed="0"/>
-    <w:lsdException w:name="Dark List" w:semiHidden="0" w:uiPriority="70" w:unhideWhenUsed="0"/>
-    <w:lsdException w:name="Colorful Shading" w:semiHidden="0" w:uiPriority="71" w:unhideWhenUsed="0"/>
-    <w:lsdException w:name="Colorful List" w:semiHidden="0" w:uiPriority="72" w:unhideWhenUsed="0"/>
-    <w:lsdException w:name="Colorful Grid" w:semiHidden="0" w:uiPriority="73" w:unhideWhenUsed="0"/>
-    <w:lsdException w:name="Light Shading Accent 1" w:semiHidden="0" w:uiPriority="60" w:unhideWhenUsed="0"/>
-    <w:lsdException w:name="Light List Accent 1" w:semiHidden="0" w:uiPriority="61" w:unhideWhenUsed="0"/>
-    <w:lsdException w:name="Light Grid Accent 1" w:semiHidden="0" w:uiPriority="62" w:unhideWhenUsed="0"/>
-    <w:lsdException w:name="Medium Shading 1 Accent 1" w:semiHidden="0" w:uiPriority="63" w:unhideWhenUsed="0"/>
-    <w:lsdException w:name="Medium Shading 2 Accent 1" w:semiHidden="0" w:uiPriority="64" w:unhideWhenUsed="0"/>
-    <w:lsdException w:name="Medium List 1 Accent 1" w:semiHidden="0" w:uiPriority="65" w:unhideWhenUsed="0"/>
-    <w:lsdException w:name="Revision" w:unhideWhenUsed="0"/>
-    <w:lsdException w:name="List Paragraph" w:semiHidden="0" w:uiPriority="34" w:unhideWhenUsed="0" w:qFormat="1"/>
-    <w:lsdException w:name="Quote" w:semiHidden="0" w:uiPriority="29" w:unhideWhenUsed="0" w:qFormat="1"/>
-    <w:lsdException w:name="Intense Quote" w:semiHidden="0" w:uiPriority="30" w:unhideWhenUsed="0" w:qFormat="1"/>
-    <w:lsdException w:name="Medium List 2 Accent 1" w:semiHidden="0" w:uiPriority="66" w:unhideWhenUsed="0"/>
-    <w:lsdException w:name="Medium Grid 1 Accent 1" w:semiHidden="0" w:uiPriority="67" w:unhideWhenUsed="0"/>
-    <w:lsdException w:name="Medium Grid 2 Accent 1" w:semiHidden="0" w:uiPriority="68" w:unhideWhenUsed="0"/>
-    <w:lsdException w:name="Medium Grid 3 Accent 1" w:semiHidden="0" w:uiPriority="69" w:unhideWhenUsed="0"/>
-    <w:lsdException w:name="Dark List Accent 1" w:semiHidden="0" w:uiPriority="70" w:unhideWhenUsed="0"/>
-    <w:lsdException w:name="Colorful Shading Accent 1" w:semiHidden="0" w:uiPriority="71" w:unhideWhenUsed="0"/>
-    <w:lsdException w:name="Colorful List Accent 1" w:semiHidden="0" w:uiPriority="72" w:unhideWhenUsed="0"/>
-    <w:lsdException w:name="Colorful Grid Accent 1" w:semiHidden="0" w:uiPriority="73" w:unhideWhenUsed="0"/>
-    <w:lsdException w:name="Light Shading Accent 2" w:semiHidden="0" w:uiPriority="60" w:unhideWhenUsed="0"/>
-    <w:lsdException w:name="Light List Accent 2" w:semiHidden="0" w:uiPriority="61" w:unhideWhenUsed="0"/>
-    <w:lsdException w:name="Light Grid Accent 2" w:semiHidden="0" w:uiPriority="62" w:unhideWhenUsed="0"/>
-    <w:lsdException w:name="Medium Shading 1 Accent 2" w:semiHidden="0" w:uiPriority="63" w:unhideWhenUsed="0"/>
-    <w:lsdException w:name="Medium Shading 2 Accent 2" w:semiHidden="0" w:uiPriority="64" w:unhideWhenUsed="0"/>
-    <w:lsdException w:name="Medium List 1 Accent 2" w:semiHidden="0" w:uiPriority="65" w:unhideWhenUsed="0"/>
-    <w:lsdException w:name="Medium List 2 Accent 2" w:semiHidden="0" w:uiPriority="66" w:unhideWhenUsed="0"/>
-    <w:lsdException w:name="Medium Grid 1 Accent 2" w:semiHidden="0" w:uiPriority="67" w:unhideWhenUsed="0"/>
-    <w:lsdException w:name="Medium Grid 2 Accent 2" w:semiHidden="0" w:uiPriority="68" w:unhideWhenUsed="0"/>
-    <w:lsdException w:name="Medium Grid 3 Accent 2" w:semiHidden="0" w:uiPriority="69" w:unhideWhenUsed="0"/>
-    <w:lsdException w:name="Dark List Accent 2" w:semiHidden="0" w:uiPriority="70" w:unhideWhenUsed="0"/>
-    <w:lsdException w:name="Colorful Shading Accent 2" w:semiHidden="0" w:uiPriority="71" w:unhideWhenUsed="0"/>
-    <w:lsdException w:name="Colorful List Accent 2" w:semiHidden="0" w:uiPriority="72" w:unhideWhenUsed="0"/>
-    <w:lsdException w:name="Colorful Grid Accent 2" w:semiHidden="0" w:uiPriority="73" w:unhideWhenUsed="0"/>
-    <w:lsdException w:name="Light Shading Accent 3" w:semiHidden="0" w:uiPriority="60" w:unhideWhenUsed="0"/>
-    <w:lsdException w:name="Light List Accent 3" w:semiHidden="0" w:uiPriority="61" w:unhideWhenUsed="0"/>
-    <w:lsdException w:name="Light Grid Accent 3" w:semiHidden="0" w:uiPriority="62" w:unhideWhenUsed="0"/>
-    <w:lsdException w:name="Medium Shading 1 Accent 3" w:semiHidden="0" w:uiPriority="63" w:unhideWhenUsed="0"/>
-    <w:lsdException w:name="Medium Shading 2 Accent 3" w:semiHidden="0" w:uiPriority="64" w:unhideWhenUsed="0"/>
-    <w:lsdException w:name="Medium List 1 Accent 3" w:semiHidden="0" w:uiPriority="65" w:unhideWhenUsed="0"/>
-    <w:lsdException w:name="Medium List 2 Accent 3" w:semiHidden="0" w:uiPriority="66" w:unhideWhenUsed="0"/>
-    <w:lsdException w:name="Medium Grid 1 Accent 3" w:semiHidden="0" w:uiPriority="67" w:unhideWhenUsed="0"/>
-    <w:lsdException w:name="Medium Grid 2 Accent 3" w:semiHidden="0" w:uiPriority="68" w:unhideWhenUsed="0"/>
-    <w:lsdException w:name="Medium Grid 3 Accent 3" w:semiHidden="0" w:uiPriority="69" w:unhideWhenUsed="0"/>
-    <w:lsdException w:name="Dark List Accent 3" w:semiHidden="0" w:uiPriority="70" w:unhideWhenUsed="0"/>
-    <w:lsdException w:name="Colorful Shading Accent 3" w:semiHidden="0" w:uiPriority="71" w:unhideWhenUsed="0"/>
-    <w:lsdException w:name="Colorful List Accent 3" w:semiHidden="0" w:uiPriority="72" w:unhideWhenUsed="0"/>
-    <w:lsdException w:name="Colorful Grid Accent 3" w:semiHidden="0" w:uiPriority="73" w:unhideWhenUsed="0"/>
-    <w:lsdException w:name="Light Shading Accent 4" w:semiHidden="0" w:uiPriority="60" w:unhideWhenUsed="0"/>
-    <w:lsdException w:name="Light List Accent 4" w:semiHidden="0" w:uiPriority="61" w:unhideWhenUsed="0"/>
-    <w:lsdException w:name="Light Grid Accent 4" w:semiHidden="0" w:uiPriority="62" w:unhideWhenUsed="0"/>
-    <w:lsdException w:name="Medium Shading 1 Accent 4" w:semiHidden="0" w:uiPriority="63" w:unhideWhenUsed="0"/>
-    <w:lsdException w:name="Medium Shading 2 Accent 4" w:semiHidden="0" w:uiPriority="64" w:unhideWhenUsed="0"/>
-    <w:lsdException w:name="Medium List 1 Accent 4" w:semiHidden="0" w:uiPriority="65" w:unhideWhenUsed="0"/>
-    <w:lsdException w:name="Medium List 2 Accent 4" w:semiHidden="0" w:uiPriority="66" w:unhideWhenUsed="0"/>
-    <w:lsdException w:name="Medium Grid 1 Accent 4" w:semiHidden="0" w:uiPriority="67" w:unhideWhenUsed="0"/>
-    <w:lsdException w:name="Medium Grid 2 Accent 4" w:semiHidden="0" w:uiPriority="68" w:unhideWhenUsed="0"/>
-    <w:lsdException w:name="Medium Grid 3 Accent 4" w:semiHidden="0" w:uiPriority="69" w:unhideWhenUsed="0"/>
-    <w:lsdException w:name="Dark List Accent 4" w:semiHidden="0" w:uiPriority="70" w:unhideWhenUsed="0"/>
-    <w:lsdException w:name="Colorful Shading Accent 4" w:semiHidden="0" w:uiPriority="71" w:unhideWhenUsed="0"/>
-    <w:lsdException w:name="Colorful List Accent 4" w:semiHidden="0" w:uiPriority="72" w:unhideWhenUsed="0"/>
-    <w:lsdException w:name="Colorful Grid Accent 4" w:semiHidden="0" w:uiPriority="73" w:unhideWhenUsed="0"/>
-    <w:lsdException w:name="Light Shading Accent 5" w:semiHidden="0" w:uiPriority="60" w:unhideWhenUsed="0"/>
-    <w:lsdException w:name="Light List Accent 5" w:semiHidden="0" w:uiPriority="61" w:unhideWhenUsed="0"/>
-    <w:lsdException w:name="Light Grid Accent 5" w:semiHidden="0" w:uiPriority="62" w:unhideWhenUsed="0"/>
-    <w:lsdException w:name="Medium Shading 1 Accent 5" w:semiHidden="0" w:uiPriority="63" w:unhideWhenUsed="0"/>
-    <w:lsdException w:name="Medium Shading 2 Accent 5" w:semiHidden="0" w:uiPriority="64" w:unhideWhenUsed="0"/>
-    <w:lsdException w:name="Medium List 1 Accent 5" w:semiHidden="0" w:uiPriority="65" w:unhideWhenUsed="0"/>
-    <w:lsdException w:name="Medium List 2 Accent 5" w:semiHidden="0" w:uiPriority="66" w:unhideWhenUsed="0"/>
-    <w:lsdException w:name="Medium Grid 1 Accent 5" w:semiHidden="0" w:uiPriority="67" w:unhideWhenUsed="0"/>
-    <w:lsdException w:name="Medium Grid 2 Accent 5" w:semiHidden="0" w:uiPriority="68" w:unhideWhenUsed="0"/>
-    <w:lsdException w:name="Medium Grid 3 Accent 5" w:semiHidden="0" w:uiPriority="69" w:unhideWhenUsed="0"/>
-    <w:lsdException w:name="Dark List Accent 5" w:semiHidden="0" w:uiPriority="70" w:unhideWhenUsed="0"/>
-    <w:lsdException w:name="Colorful Shading Accent 5" w:semiHidden="0" w:uiPriority="71" w:unhideWhenUsed="0"/>
-    <w:lsdException w:name="Colorful List Accent 5" w:semiHidden="0" w:uiPriority="72" w:unhideWhenUsed="0"/>
-    <w:lsdException w:name="Colorful Grid Accent 5" w:semiHidden="0" w:uiPriority="73" w:unhideWhenUsed="0"/>
-    <w:lsdException w:name="Light Shading Accent 6" w:semiHidden="0" w:uiPriority="60" w:unhideWhenUsed="0"/>
-    <w:lsdException w:name="Light List Accent 6" w:semiHidden="0" w:uiPriority="61" w:unhideWhenUsed="0"/>
-    <w:lsdException w:name="Light Grid Accent 6" w:semiHidden="0" w:uiPriority="62" w:unhideWhenUsed="0"/>
-    <w:lsdException w:name="Medium Shading 1 Accent 6" w:semiHidden="0" w:uiPriority="63" w:unhideWhenUsed="0"/>
-    <w:lsdException w:name="Medium Shading 2 Accent 6" w:semiHidden="0" w:uiPriority="64" w:unhideWhenUsed="0"/>
-    <w:lsdException w:name="Medium List 1 Accent 6" w:semiHidden="0" w:uiPriority="65" w:unhideWhenUsed="0"/>
-    <w:lsdException w:name="Medium List 2 Accent 6" w:semiHidden="0" w:uiPriority="66" w:unhideWhenUsed="0"/>
-    <w:lsdException w:name="Medium Grid 1 Accent 6" w:semiHidden="0" w:uiPriority="67" w:unhideWhenUsed="0"/>
-    <w:lsdException w:name="Medium Grid 2 Accent 6" w:semiHidden="0" w:uiPriority="68" w:unhideWhenUsed="0"/>
-    <w:lsdException w:name="Medium Grid 3 Accent 6" w:semiHidden="0" w:uiPriority="69" w:unhideWhenUsed="0"/>
-    <w:lsdException w:name="Dark List Accent 6" w:semiHidden="0" w:uiPriority="70" w:unhideWhenUsed="0"/>
-    <w:lsdException w:name="Colorful Shading Accent 6" w:semiHidden="0" w:uiPriority="71" w:unhideWhenUsed="0"/>
-    <w:lsdException w:name="Colorful List Accent 6" w:semiHidden="0" w:uiPriority="72" w:unhideWhenUsed="0"/>
-    <w:lsdException w:name="Colorful Grid Accent 6" w:semiHidden="0" w:uiPriority="73" w:unhideWhenUsed="0"/>
-    <w:lsdException w:name="Subtle Emphasis" w:semiHidden="0" w:uiPriority="19" w:unhideWhenUsed="0" w:qFormat="1"/>
-    <w:lsdException w:name="Intense Emphasis" w:semiHidden="0" w:uiPriority="21" w:unhideWhenUsed="0" w:qFormat="1"/>
-    <w:lsdException w:name="Subtle Reference" w:semiHidden="0" w:uiPriority="31" w:unhideWhenUsed="0" w:qFormat="1"/>
-    <w:lsdException w:name="Intense Reference" w:semiHidden="0" w:uiPriority="32" w:unhideWhenUsed="0" w:qFormat="1"/>
-    <w:lsdException w:name="Book Title" w:semiHidden="0" w:uiPriority="33" w:unhideWhenUsed="0" w:qFormat="1"/>
-    <w:lsdException w:name="Bibliography" w:uiPriority="37"/>
-    <w:lsdException w:name="TOC Heading" w:uiPriority="39" w:qFormat="1"/>
-  </w:latentStyles>
-  <w:style w:type="paragraph" w:default="1" w:styleId="Standard">
-    <w:name w:val="Normal"/>
-    <w:qFormat/>
-  </w:style>
-  <w:style w:type="character" w:default="1" w:styleId="Absatz-Standardschriftart">
-    <w:name w:val="Default Paragraph Font"/>
-    <w:uiPriority w:val="1"/>
-    <w:semiHidden/>
-    <w:unhideWhenUsed/>
-  </w:style>
-  <w:style w:type="table" w:default="1" w:styleId="NormaleTabelle">
-    <w:name w:val="Normal Table"/>
-    <w:uiPriority w:val="99"/>
-    <w:semiHidden/>
-    <w:unhideWhenUsed/>
-    <w:tblPr>
-      <w:tblInd w:w="0" w:type="dxa"/>
-      <w:tblCellMar>
-        <w:top w:w="0" w:type="dxa"/>
-        <w:left w:w="108" w:type="dxa"/>
-        <w:bottom w:w="0" w:type="dxa"/>
-        <w:right w:w="108" w:type="dxa"/>
-      </w:tblCellMar>
-    </w:tblPr>
-  </w:style>
-  <w:style w:type="numbering" w:default="1" w:styleId="KeineListe">
-    <w:name w:val="No List"/>
-    <w:uiPriority w:val="99"/>
-    <w:semiHidden/>
-    <w:unhideWhenUsed/>
-  </w:style>
-  <w:style w:type="paragraph" w:customStyle="1" w:styleId="DA7390D2BB30428EA0C069F888374566">
-    <w:name w:val="DA7390D2BB30428EA0C069F888374566"/>
-    <w:rsid w:val="00333132"/>
-  </w:style>
-  <w:style w:type="paragraph" w:customStyle="1" w:styleId="00B609DE7E1C49CFB4AFA634210F6425">
-    <w:name w:val="00B609DE7E1C49CFB4AFA634210F6425"/>
-    <w:rsid w:val="00333132"/>
-  </w:style>
-  <w:style w:type="paragraph" w:customStyle="1" w:styleId="F52F0483921B4D429E07B8E550A2E155">
-    <w:name w:val="F52F0483921B4D429E07B8E550A2E155"/>
-    <w:rsid w:val="00333132"/>
-  </w:style>
-  <w:style w:type="paragraph" w:customStyle="1" w:styleId="41D7BF1D89AC4A4CB5125831AA5E089C">
-    <w:name w:val="41D7BF1D89AC4A4CB5125831AA5E089C"/>
-    <w:rsid w:val="00333132"/>
-  </w:style>
-  <w:style w:type="paragraph" w:customStyle="1" w:styleId="1AB8A9A8B91C45E19E45EDC890AB789E">
-    <w:name w:val="1AB8A9A8B91C45E19E45EDC890AB789E"/>
-    <w:rsid w:val="00333132"/>
-  </w:style>
-  <w:style w:type="paragraph" w:customStyle="1" w:styleId="CA314B2CDDAC4E158B636F4D64F09D11">
-    <w:name w:val="CA314B2CDDAC4E158B636F4D64F09D11"/>
-    <w:rsid w:val="00333132"/>
-  </w:style>
-  <w:style w:type="paragraph" w:customStyle="1" w:styleId="CD385B5942D645268786C8887546BB39">
-    <w:name w:val="CD385B5942D645268786C8887546BB39"/>
-    <w:rsid w:val="00333132"/>
-  </w:style>
-  <w:style w:type="paragraph" w:customStyle="1" w:styleId="095B3334E3924178943855FA23EFFD7D">
-    <w:name w:val="095B3334E3924178943855FA23EFFD7D"/>
-    <w:rsid w:val="00333132"/>
-  </w:style>
-  <w:style w:type="paragraph" w:customStyle="1" w:styleId="4D75CE8781A4462690F9D3532A511A83">
-    <w:name w:val="4D75CE8781A4462690F9D3532A511A83"/>
-    <w:rsid w:val="00333132"/>
-  </w:style>
-  <w:style w:type="paragraph" w:customStyle="1" w:styleId="4E07010FBC594F0B867D015CEEF1A0F4">
-    <w:name w:val="4E07010FBC594F0B867D015CEEF1A0F4"/>
-    <w:rsid w:val="00333132"/>
-  </w:style>
-  <w:style w:type="paragraph" w:customStyle="1" w:styleId="C793BEF22564496FB1B6E9501FFD92EB">
-    <w:name w:val="C793BEF22564496FB1B6E9501FFD92EB"/>
-    <w:rsid w:val="00333132"/>
-  </w:style>
-  <w:style w:type="paragraph" w:customStyle="1" w:styleId="8BCEBB8F166C429582AD7B168DE20CC7">
-    <w:name w:val="8BCEBB8F166C429582AD7B168DE20CC7"/>
-    <w:rsid w:val="00333132"/>
-  </w:style>
-  <w:style w:type="paragraph" w:customStyle="1" w:styleId="67F7F45F217B498E9C78BDE334C5F68F">
-    <w:name w:val="67F7F45F217B498E9C78BDE334C5F68F"/>
-    <w:rsid w:val="00333132"/>
-  </w:style>
-  <w:style w:type="paragraph" w:customStyle="1" w:styleId="C048A413591646879FDC49D7729E7D74">
-    <w:name w:val="C048A413591646879FDC49D7729E7D74"/>
-    <w:rsid w:val="00333132"/>
-  </w:style>
-  <w:style w:type="paragraph" w:customStyle="1" w:styleId="69A720B6042F4923883E75A25CD2C7BA">
-    <w:name w:val="69A720B6042F4923883E75A25CD2C7BA"/>
-    <w:rsid w:val="00333132"/>
-  </w:style>
-  <w:style w:type="paragraph" w:customStyle="1" w:styleId="78341DBB052B453788E925DB8A11C885">
-    <w:name w:val="78341DBB052B453788E925DB8A11C885"/>
-    <w:rsid w:val="00333132"/>
-  </w:style>
-  <w:style w:type="paragraph" w:customStyle="1" w:styleId="2E4753402B6C4645BD1D1632C4721D20">
-    <w:name w:val="2E4753402B6C4645BD1D1632C4721D20"/>
-    <w:rsid w:val="00333132"/>
-  </w:style>
-  <w:style w:type="paragraph" w:customStyle="1" w:styleId="7EC009D63A5D413C9EA4865C210C07BD">
-    <w:name w:val="7EC009D63A5D413C9EA4865C210C07BD"/>
-    <w:rsid w:val="00333132"/>
-  </w:style>
-  <w:style w:type="paragraph" w:customStyle="1" w:styleId="674EBD56E0534DF0B3F46213DBFE6720">
-    <w:name w:val="674EBD56E0534DF0B3F46213DBFE6720"/>
-    <w:rsid w:val="00333132"/>
-  </w:style>
-  <w:style w:type="paragraph" w:customStyle="1" w:styleId="8B3DE466BD584C07BD9A501B0DE270F9">
-    <w:name w:val="8B3DE466BD584C07BD9A501B0DE270F9"/>
-    <w:rsid w:val="00333132"/>
-  </w:style>
-  <w:style w:type="paragraph" w:customStyle="1" w:styleId="EE917EBAE2D64F8793C2E3626BE6D3D2">
-    <w:name w:val="EE917EBAE2D64F8793C2E3626BE6D3D2"/>
-    <w:rsid w:val="00333132"/>
-  </w:style>
-  <w:style w:type="paragraph" w:customStyle="1" w:styleId="B9E436700C1E4A83A318C70792EABCEF">
-    <w:name w:val="B9E436700C1E4A83A318C70792EABCEF"/>
-    <w:rsid w:val="00333132"/>
-  </w:style>
-  <w:style w:type="paragraph" w:customStyle="1" w:styleId="C75CD4B2D50E497691EC5A864E8A0DFC">
-    <w:name w:val="C75CD4B2D50E497691EC5A864E8A0DFC"/>
-    <w:rsid w:val="00333132"/>
-  </w:style>
-  <w:style w:type="paragraph" w:customStyle="1" w:styleId="86314EC0F2DA40B7B58AC6003FB2FC51">
-    <w:name w:val="86314EC0F2DA40B7B58AC6003FB2FC51"/>
-    <w:rsid w:val="00333132"/>
-  </w:style>
-  <w:style w:type="paragraph" w:customStyle="1" w:styleId="910CDE67D324454CA49267F1E98E4DF0">
-    <w:name w:val="910CDE67D324454CA49267F1E98E4DF0"/>
-    <w:rsid w:val="00333132"/>
-  </w:style>
-  <w:style w:type="paragraph" w:customStyle="1" w:styleId="97AB5C4792384070B2E9AD4086EF9638">
-    <w:name w:val="97AB5C4792384070B2E9AD4086EF9638"/>
-    <w:rsid w:val="00333132"/>
-  </w:style>
-  <w:style w:type="paragraph" w:customStyle="1" w:styleId="0C9D5A65F5B54D34BEB7E5E6EEDB709E">
-    <w:name w:val="0C9D5A65F5B54D34BEB7E5E6EEDB709E"/>
-    <w:rsid w:val="00333132"/>
-  </w:style>
-  <w:style w:type="paragraph" w:customStyle="1" w:styleId="4E396C085129420CA528A630954ED0F1">
-    <w:name w:val="4E396C085129420CA528A630954ED0F1"/>
-    <w:rsid w:val="00333132"/>
-  </w:style>
-  <w:style w:type="paragraph" w:customStyle="1" w:styleId="4DC193475AFE424282B9EE6BE5A9C39C">
-    <w:name w:val="4DC193475AFE424282B9EE6BE5A9C39C"/>
-    <w:rsid w:val="00333132"/>
-  </w:style>
-  <w:style w:type="paragraph" w:customStyle="1" w:styleId="10238C65531A463F94646C78F74A1DDB">
-    <w:name w:val="10238C65531A463F94646C78F74A1DDB"/>
-    <w:rsid w:val="00333132"/>
-  </w:style>
-  <w:style w:type="paragraph" w:customStyle="1" w:styleId="41407800413A4029AF8A5BFC65E44F81">
-    <w:name w:val="41407800413A4029AF8A5BFC65E44F81"/>
-    <w:rsid w:val="00333132"/>
-  </w:style>
-  <w:style w:type="paragraph" w:customStyle="1" w:styleId="7A5EE27DDF5E44ACA4DE3924EB3B6D18">
-    <w:name w:val="7A5EE27DDF5E44ACA4DE3924EB3B6D18"/>
-    <w:rsid w:val="00333132"/>
-  </w:style>
-  <w:style w:type="paragraph" w:customStyle="1" w:styleId="FC11ACE390024E978794915E69209911">
-    <w:name w:val="FC11ACE390024E978794915E69209911"/>
-    <w:rsid w:val="00333132"/>
-  </w:style>
-  <w:style w:type="paragraph" w:customStyle="1" w:styleId="1C788492BD9A4E46A3AE63679C828F7F">
-    <w:name w:val="1C788492BD9A4E46A3AE63679C828F7F"/>
-    <w:rsid w:val="00333132"/>
-  </w:style>
-</w:styles>
-</file>
-
-<file path=word/glossary/stylesWithEffects.xml><?xml version="1.0" encoding="utf-8"?>
-<w:styles xmlns:wpc="http://schemas.microsoft.com/office/word/2010/wordprocessingCanvas" xmlns:mc="http://schemas.openxmlformats.org/markup-compatibility/2006" xmlns:o="urn:schemas-microsoft-com:office:office" xmlns:r="http://schemas.openxmlformats.org/officeDocument/2006/relationships" xmlns:m="http://schemas.openxmlformats.org/officeDocument/2006/math" xmlns:v="urn:schemas-microsoft-com:vml" xmlns:wp14="http://schemas.microsoft.com/office/word/2010/wordprocessingDrawing" xmlns:wp="http://schemas.openxmlformats.org/drawingml/2006/wordprocessingDrawing" xmlns:w10="urn:schemas-microsoft-com:office:word" xmlns:w="http://schemas.openxmlformats.org/wordprocessingml/2006/main" xmlns:w14="http://schemas.microsoft.com/office/word/2010/wordml" xmlns:wpg="http://schemas.microsoft.com/office/word/2010/wordprocessingGroup" xmlns:wpi="http://schemas.microsoft.com/office/word/2010/wordprocessingInk" xmlns:wne="http://schemas.microsoft.com/office/word/2006/wordml" xmlns:wps="http://schemas.microsoft.com/office/word/2010/wordprocessingShape" mc:Ignorable="w14 wp14">
-  <w:docDefaults>
-    <w:rPrDefault>
-      <w:rPr>
-        <w:rFonts w:asciiTheme="minorHAnsi" w:eastAsiaTheme="minorEastAsia" w:hAnsiTheme="minorHAnsi" w:cstheme="minorBidi"/>
-        <w:sz w:val="22"/>
-        <w:szCs w:val="22"/>
-        <w:lang w:val="de-DE" w:eastAsia="de-DE" w:bidi="ar-SA"/>
-      </w:rPr>
-    </w:rPrDefault>
-    <w:pPrDefault>
-      <w:pPr>
-        <w:spacing w:after="200" w:line="276" w:lineRule="auto"/>
-      </w:pPr>
-    </w:pPrDefault>
-  </w:docDefaults>
-  <w:latentStyles w:defLockedState="0" w:defUIPriority="99" w:defSemiHidden="1" w:defUnhideWhenUsed="1" w:defQFormat="0" w:count="267">
-    <w:lsdException w:name="Normal" w:semiHidden="0" w:uiPriority="0" w:unhideWhenUsed="0" w:qFormat="1"/>
-    <w:lsdException w:name="heading 1" w:semiHidden="0" w:uiPriority="9" w:unhideWhenUsed="0" w:qFormat="1"/>
-    <w:lsdException w:name="heading 2" w:uiPriority="9" w:qFormat="1"/>
-    <w:lsdException w:name="heading 3" w:uiPriority="9" w:qFormat="1"/>
-    <w:lsdException w:name="heading 4" w:uiPriority="9" w:qFormat="1"/>
-    <w:lsdException w:name="heading 5" w:uiPriority="9" w:qFormat="1"/>
-    <w:lsdException w:name="heading 6" w:uiPriority="9" w:qFormat="1"/>
-    <w:lsdException w:name="heading 7" w:uiPriority="9" w:qFormat="1"/>
-    <w:lsdException w:name="heading 8" w:uiPriority="9" w:qFormat="1"/>
-    <w:lsdException w:name="heading 9" w:uiPriority="9" w:qFormat="1"/>
-    <w:lsdException w:name="toc 1" w:uiPriority="39"/>
-    <w:lsdException w:name="toc 2" w:uiPriority="39"/>
-    <w:lsdException w:name="toc 3" w:uiPriority="39"/>
-    <w:lsdException w:name="toc 4" w:uiPriority="39"/>
-    <w:lsdException w:name="toc 5" w:uiPriority="39"/>
-    <w:lsdException w:name="toc 6" w:uiPriority="39"/>
-    <w:lsdException w:name="toc 7" w:uiPriority="39"/>
-    <w:lsdException w:name="toc 8" w:uiPriority="39"/>
-    <w:lsdException w:name="toc 9" w:uiPriority="39"/>
-    <w:lsdException w:name="caption" w:uiPriority="35" w:qFormat="1"/>
-    <w:lsdException w:name="Title" w:semiHidden="0" w:uiPriority="10" w:unhideWhenUsed="0" w:qFormat="1"/>
-    <w:lsdException w:name="Default Paragraph Font" w:uiPriority="1"/>
-    <w:lsdException w:name="Subtitle" w:semiHidden="0" w:uiPriority="11" w:unhideWhenUsed="0" w:qFormat="1"/>
-    <w:lsdException w:name="Strong" w:semiHidden="0" w:uiPriority="22" w:unhideWhenUsed="0" w:qFormat="1"/>
-    <w:lsdException w:name="Emphasis" w:semiHidden="0" w:uiPriority="20" w:unhideWhenUsed="0" w:qFormat="1"/>
-    <w:lsdException w:name="Table Grid" w:semiHidden="0" w:uiPriority="59" w:unhideWhenUsed="0"/>
-    <w:lsdException w:name="Placeholder Text" w:unhideWhenUsed="0"/>
-    <w:lsdException w:name="No Spacing" w:semiHidden="0" w:uiPriority="1" w:unhideWhenUsed="0" w:qFormat="1"/>
-    <w:lsdException w:name="Light Shading" w:semiHidden="0" w:uiPriority="60" w:unhideWhenUsed="0"/>
-    <w:lsdException w:name="Light List" w:semiHidden="0" w:uiPriority="61" w:unhideWhenUsed="0"/>
-    <w:lsdException w:name="Light Grid" w:semiHidden="0" w:uiPriority="62" w:unhideWhenUsed="0"/>
-    <w:lsdException w:name="Medium Shading 1" w:semiHidden="0" w:uiPriority="63" w:unhideWhenUsed="0"/>
-    <w:lsdException w:name="Medium Shading 2" w:semiHidden="0" w:uiPriority="64" w:unhideWhenUsed="0"/>
-    <w:lsdException w:name="Medium List 1" w:semiHidden="0" w:uiPriority="65" w:unhideWhenUsed="0"/>
-    <w:lsdException w:name="Medium List 2" w:semiHidden="0" w:uiPriority="66" w:unhideWhenUsed="0"/>
-    <w:lsdException w:name="Medium Grid 1" w:semiHidden="0" w:uiPriority="67" w:unhideWhenUsed="0"/>
-    <w:lsdException w:name="Medium Grid 2" w:semiHidden="0" w:uiPriority="68" w:unhideWhenUsed="0"/>
-    <w:lsdException w:name="Medium Grid 3" w:semiHidden="0" w:uiPriority="69" w:unhideWhenUsed="0"/>
-    <w:lsdException w:name="Dark List" w:semiHidden="0" w:uiPriority="70" w:unhideWhenUsed="0"/>
-    <w:lsdException w:name="Colorful Shading" w:semiHidden="0" w:uiPriority="71" w:unhideWhenUsed="0"/>
-    <w:lsdException w:name="Colorful List" w:semiHidden="0" w:uiPriority="72" w:unhideWhenUsed="0"/>
-    <w:lsdException w:name="Colorful Grid" w:semiHidden="0" w:uiPriority="73" w:unhideWhenUsed="0"/>
-    <w:lsdException w:name="Light Shading Accent 1" w:semiHidden="0" w:uiPriority="60" w:unhideWhenUsed="0"/>
-    <w:lsdException w:name="Light List Accent 1" w:semiHidden="0" w:uiPriority="61" w:unhideWhenUsed="0"/>
-    <w:lsdException w:name="Light Grid Accent 1" w:semiHidden="0" w:uiPriority="62" w:unhideWhenUsed="0"/>
-    <w:lsdException w:name="Medium Shading 1 Accent 1" w:semiHidden="0" w:uiPriority="63" w:unhideWhenUsed="0"/>
-    <w:lsdException w:name="Medium Shading 2 Accent 1" w:semiHidden="0" w:uiPriority="64" w:unhideWhenUsed="0"/>
-    <w:lsdException w:name="Medium List 1 Accent 1" w:semiHidden="0" w:uiPriority="65" w:unhideWhenUsed="0"/>
-    <w:lsdException w:name="Revision" w:unhideWhenUsed="0"/>
-    <w:lsdException w:name="List Paragraph" w:semiHidden="0" w:uiPriority="34" w:unhideWhenUsed="0" w:qFormat="1"/>
-    <w:lsdException w:name="Quote" w:semiHidden="0" w:uiPriority="29" w:unhideWhenUsed="0" w:qFormat="1"/>
-    <w:lsdException w:name="Intense Quote" w:semiHidden="0" w:uiPriority="30" w:unhideWhenUsed="0" w:qFormat="1"/>
-    <w:lsdException w:name="Medium List 2 Accent 1" w:semiHidden="0" w:uiPriority="66" w:unhideWhenUsed="0"/>
-    <w:lsdException w:name="Medium Grid 1 Accent 1" w:semiHidden="0" w:uiPriority="67" w:unhideWhenUsed="0"/>
-    <w:lsdException w:name="Medium Grid 2 Accent 1" w:semiHidden="0" w:uiPriority="68" w:unhideWhenUsed="0"/>
-    <w:lsdException w:name="Medium Grid 3 Accent 1" w:semiHidden="0" w:uiPriority="69" w:unhideWhenUsed="0"/>
-    <w:lsdException w:name="Dark List Accent 1" w:semiHidden="0" w:uiPriority="70" w:unhideWhenUsed="0"/>
-    <w:lsdException w:name="Colorful Shading Accent 1" w:semiHidden="0" w:uiPriority="71" w:unhideWhenUsed="0"/>
-    <w:lsdException w:name="Colorful List Accent 1" w:semiHidden="0" w:uiPriority="72" w:unhideWhenUsed="0"/>
-    <w:lsdException w:name="Colorful Grid Accent 1" w:semiHidden="0" w:uiPriority="73" w:unhideWhenUsed="0"/>
-    <w:lsdException w:name="Light Shading Accent 2" w:semiHidden="0" w:uiPriority="60" w:unhideWhenUsed="0"/>
-    <w:lsdException w:name="Light List Accent 2" w:semiHidden="0" w:uiPriority="61" w:unhideWhenUsed="0"/>
-    <w:lsdException w:name="Light Grid Accent 2" w:semiHidden="0" w:uiPriority="62" w:unhideWhenUsed="0"/>
-    <w:lsdException w:name="Medium Shading 1 Accent 2" w:semiHidden="0" w:uiPriority="63" w:unhideWhenUsed="0"/>
-    <w:lsdException w:name="Medium Shading 2 Accent 2" w:semiHidden="0" w:uiPriority="64" w:unhideWhenUsed="0"/>
-    <w:lsdException w:name="Medium List 1 Accent 2" w:semiHidden="0" w:uiPriority="65" w:unhideWhenUsed="0"/>
-    <w:lsdException w:name="Medium List 2 Accent 2" w:semiHidden="0" w:uiPriority="66" w:unhideWhenUsed="0"/>
-    <w:lsdException w:name="Medium Grid 1 Accent 2" w:semiHidden="0" w:uiPriority="67" w:unhideWhenUsed="0"/>
-    <w:lsdException w:name="Medium Grid 2 Accent 2" w:semiHidden="0" w:uiPriority="68" w:unhideWhenUsed="0"/>
-    <w:lsdException w:name="Medium Grid 3 Accent 2" w:semiHidden="0" w:uiPriority="69" w:unhideWhenUsed="0"/>
-    <w:lsdException w:name="Dark List Accent 2" w:semiHidden="0" w:uiPriority="70" w:unhideWhenUsed="0"/>
-    <w:lsdException w:name="Colorful Shading Accent 2" w:semiHidden="0" w:uiPriority="71" w:unhideWhenUsed="0"/>
-    <w:lsdException w:name="Colorful List Accent 2" w:semiHidden="0" w:uiPriority="72" w:unhideWhenUsed="0"/>
-    <w:lsdException w:name="Colorful Grid Accent 2" w:semiHidden="0" w:uiPriority="73" w:unhideWhenUsed="0"/>
-    <w:lsdException w:name="Light Shading Accent 3" w:semiHidden="0" w:uiPriority="60" w:unhideWhenUsed="0"/>
-    <w:lsdException w:name="Light List Accent 3" w:semiHidden="0" w:uiPriority="61" w:unhideWhenUsed="0"/>
-    <w:lsdException w:name="Light Grid Accent 3" w:semiHidden="0" w:uiPriority="62" w:unhideWhenUsed="0"/>
-    <w:lsdException w:name="Medium Shading 1 Accent 3" w:semiHidden="0" w:uiPriority="63" w:unhideWhenUsed="0"/>
-    <w:lsdException w:name="Medium Shading 2 Accent 3" w:semiHidden="0" w:uiPriority="64" w:unhideWhenUsed="0"/>
-    <w:lsdException w:name="Medium List 1 Accent 3" w:semiHidden="0" w:uiPriority="65" w:unhideWhenUsed="0"/>
-    <w:lsdException w:name="Medium List 2 Accent 3" w:semiHidden="0" w:uiPriority="66" w:unhideWhenUsed="0"/>
-    <w:lsdException w:name="Medium Grid 1 Accent 3" w:semiHidden="0" w:uiPriority="67" w:unhideWhenUsed="0"/>
-    <w:lsdException w:name="Medium Grid 2 Accent 3" w:semiHidden="0" w:uiPriority="68" w:unhideWhenUsed="0"/>
-    <w:lsdException w:name="Medium Grid 3 Accent 3" w:semiHidden="0" w:uiPriority="69" w:unhideWhenUsed="0"/>
-    <w:lsdException w:name="Dark List Accent 3" w:semiHidden="0" w:uiPriority="70" w:unhideWhenUsed="0"/>
-    <w:lsdException w:name="Colorful Shading Accent 3" w:semiHidden="0" w:uiPriority="71" w:unhideWhenUsed="0"/>
-    <w:lsdException w:name="Colorful List Accent 3" w:semiHidden="0" w:uiPriority="72" w:unhideWhenUsed="0"/>
-    <w:lsdException w:name="Colorful Grid Accent 3" w:semiHidden="0" w:uiPriority="73" w:unhideWhenUsed="0"/>
-    <w:lsdException w:name="Light Shading Accent 4" w:semiHidden="0" w:uiPriority="60" w:unhideWhenUsed="0"/>
-    <w:lsdException w:name="Light List Accent 4" w:semiHidden="0" w:uiPriority="61" w:unhideWhenUsed="0"/>
-    <w:lsdException w:name="Light Grid Accent 4" w:semiHidden="0" w:uiPriority="62" w:unhideWhenUsed="0"/>
-    <w:lsdException w:name="Medium Shading 1 Accent 4" w:semiHidden="0" w:uiPriority="63" w:unhideWhenUsed="0"/>
-    <w:lsdException w:name="Medium Shading 2 Accent 4" w:semiHidden="0" w:uiPriority="64" w:unhideWhenUsed="0"/>
-    <w:lsdException w:name="Medium List 1 Accent 4" w:semiHidden="0" w:uiPriority="65" w:unhideWhenUsed="0"/>
-    <w:lsdException w:name="Medium List 2 Accent 4" w:semiHidden="0" w:uiPriority="66" w:unhideWhenUsed="0"/>
-    <w:lsdException w:name="Medium Grid 1 Accent 4" w:semiHidden="0" w:uiPriority="67" w:unhideWhenUsed="0"/>
-    <w:lsdException w:name="Medium Grid 2 Accent 4" w:semiHidden="0" w:uiPriority="68" w:unhideWhenUsed="0"/>
-    <w:lsdException w:name="Medium Grid 3 Accent 4" w:semiHidden="0" w:uiPriority="69" w:unhideWhenUsed="0"/>
-    <w:lsdException w:name="Dark List Accent 4" w:semiHidden="0" w:uiPriority="70" w:unhideWhenUsed="0"/>
-    <w:lsdException w:name="Colorful Shading Accent 4" w:semiHidden="0" w:uiPriority="71" w:unhideWhenUsed="0"/>
-    <w:lsdException w:name="Colorful List Accent 4" w:semiHidden="0" w:uiPriority="72" w:unhideWhenUsed="0"/>
-    <w:lsdException w:name="Colorful Grid Accent 4" w:semiHidden="0" w:uiPriority="73" w:unhideWhenUsed="0"/>
-    <w:lsdException w:name="Light Shading Accent 5" w:semiHidden="0" w:uiPriority="60" w:unhideWhenUsed="0"/>
-    <w:lsdException w:name="Light List Accent 5" w:semiHidden="0" w:uiPriority="61" w:unhideWhenUsed="0"/>
-    <w:lsdException w:name="Light Grid Accent 5" w:semiHidden="0" w:uiPriority="62" w:unhideWhenUsed="0"/>
-    <w:lsdException w:name="Medium Shading 1 Accent 5" w:semiHidden="0" w:uiPriority="63" w:unhideWhenUsed="0"/>
-    <w:lsdException w:name="Medium Shading 2 Accent 5" w:semiHidden="0" w:uiPriority="64" w:unhideWhenUsed="0"/>
-    <w:lsdException w:name="Medium List 1 Accent 5" w:semiHidden="0" w:uiPriority="65" w:unhideWhenUsed="0"/>
-    <w:lsdException w:name="Medium List 2 Accent 5" w:semiHidden="0" w:uiPriority="66" w:unhideWhenUsed="0"/>
-    <w:lsdException w:name="Medium Grid 1 Accent 5" w:semiHidden="0" w:uiPriority="67" w:unhideWhenUsed="0"/>
-    <w:lsdException w:name="Medium Grid 2 Accent 5" w:semiHidden="0" w:uiPriority="68" w:unhideWhenUsed="0"/>
-    <w:lsdException w:name="Medium Grid 3 Accent 5" w:semiHidden="0" w:uiPriority="69" w:unhideWhenUsed="0"/>
-    <w:lsdException w:name="Dark List Accent 5" w:semiHidden="0" w:uiPriority="70" w:unhideWhenUsed="0"/>
-    <w:lsdException w:name="Colorful Shading Accent 5" w:semiHidden="0" w:uiPriority="71" w:unhideWhenUsed="0"/>
-    <w:lsdException w:name="Colorful List Accent 5" w:semiHidden="0" w:uiPriority="72" w:unhideWhenUsed="0"/>
-    <w:lsdException w:name="Colorful Grid Accent 5" w:semiHidden="0" w:uiPriority="73" w:unhideWhenUsed="0"/>
-    <w:lsdException w:name="Light Shading Accent 6" w:semiHidden="0" w:uiPriority="60" w:unhideWhenUsed="0"/>
-    <w:lsdException w:name="Light List Accent 6" w:semiHidden="0" w:uiPriority="61" w:unhideWhenUsed="0"/>
-    <w:lsdException w:name="Light Grid Accent 6" w:semiHidden="0" w:uiPriority="62" w:unhideWhenUsed="0"/>
-    <w:lsdException w:name="Medium Shading 1 Accent 6" w:semiHidden="0" w:uiPriority="63" w:unhideWhenUsed="0"/>
-    <w:lsdException w:name="Medium Shading 2 Accent 6" w:semiHidden="0" w:uiPriority="64" w:unhideWhenUsed="0"/>
-    <w:lsdException w:name="Medium List 1 Accent 6" w:semiHidden="0" w:uiPriority="65" w:unhideWhenUsed="0"/>
-    <w:lsdException w:name="Medium List 2 Accent 6" w:semiHidden="0" w:uiPriority="66" w:unhideWhenUsed="0"/>
-    <w:lsdException w:name="Medium Grid 1 Accent 6" w:semiHidden="0" w:uiPriority="67" w:unhideWhenUsed="0"/>
-    <w:lsdException w:name="Medium Grid 2 Accent 6" w:semiHidden="0" w:uiPriority="68" w:unhideWhenUsed="0"/>
-    <w:lsdException w:name="Medium Grid 3 Accent 6" w:semiHidden="0" w:uiPriority="69" w:unhideWhenUsed="0"/>
-    <w:lsdException w:name="Dark List Accent 6" w:semiHidden="0" w:uiPriority="70" w:unhideWhenUsed="0"/>
-    <w:lsdException w:name="Colorful Shading Accent 6" w:semiHidden="0" w:uiPriority="71" w:unhideWhenUsed="0"/>
-    <w:lsdException w:name="Colorful List Accent 6" w:semiHidden="0" w:uiPriority="72" w:unhideWhenUsed="0"/>
-    <w:lsdException w:name="Colorful Grid Accent 6" w:semiHidden="0" w:uiPriority="73" w:unhideWhenUsed="0"/>
-    <w:lsdException w:name="Subtle Emphasis" w:semiHidden="0" w:uiPriority="19" w:unhideWhenUsed="0" w:qFormat="1"/>
-    <w:lsdException w:name="Intense Emphasis" w:semiHidden="0" w:uiPriority="21" w:unhideWhenUsed="0" w:qFormat="1"/>
-    <w:lsdException w:name="Subtle Reference" w:semiHidden="0" w:uiPriority="31" w:unhideWhenUsed="0" w:qFormat="1"/>
-    <w:lsdException w:name="Intense Reference" w:semiHidden="0" w:uiPriority="32" w:unhideWhenUsed="0" w:qFormat="1"/>
-    <w:lsdException w:name="Book Title" w:semiHidden="0" w:uiPriority="33" w:unhideWhenUsed="0" w:qFormat="1"/>
-    <w:lsdException w:name="Bibliography" w:uiPriority="37"/>
-    <w:lsdException w:name="TOC Heading" w:uiPriority="39" w:qFormat="1"/>
+  <w:latentStyles w:defLockedState="0" w:defUIPriority="99" w:defSemiHidden="0" w:defUnhideWhenUsed="0" w:defQFormat="0" w:count="371">
+    <w:lsdException w:name="Normal" w:uiPriority="0" w:qFormat="1"/>
+    <w:lsdException w:name="heading 1" w:uiPriority="9" w:qFormat="1"/>
+    <w:lsdException w:name="heading 2" w:semiHidden="1" w:uiPriority="9" w:unhideWhenUsed="1" w:qFormat="1"/>
+    <w:lsdException w:name="heading 3" w:semiHidden="1" w:uiPriority="9" w:unhideWhenUsed="1" w:qFormat="1"/>
+    <w:lsdException w:name="heading 4" w:semiHidden="1" w:uiPriority="9" w:unhideWhenUsed="1" w:qFormat="1"/>
+    <w:lsdException w:name="heading 5" w:semiHidden="1" w:uiPriority="9" w:unhideWhenUsed="1" w:qFormat="1"/>
+    <w:lsdException w:name="heading 6" w:semiHidden="1" w:uiPriority="9" w:unhideWhenUsed="1" w:qFormat="1"/>
+    <w:lsdException w:name="heading 7" w:semiHidden="1" w:uiPriority="9" w:unhideWhenUsed="1" w:qFormat="1"/>
+    <w:lsdException w:name="heading 8" w:semiHidden="1" w:uiPriority="9" w:unhideWhenUsed="1" w:qFormat="1"/>
+    <w:lsdException w:name="heading 9" w:semiHidden="1" w:uiPriority="9" w:unhideWhenUsed="1" w:qFormat="1"/>
+    <w:lsdException w:name="index 1" w:semiHidden="1" w:unhideWhenUsed="1"/>
+    <w:lsdException w:name="index 2" w:semiHidden="1" w:unhideWhenUsed="1"/>
+    <w:lsdException w:name="index 3" w:semiHidden="1" w:unhideWhenUsed="1"/>
+    <w:lsdException w:name="index 4" w:semiHidden="1" w:unhideWhenUsed="1"/>
+    <w:lsdException w:name="index 5" w:semiHidden="1" w:unhideWhenUsed="1"/>
+    <w:lsdException w:name="index 6" w:semiHidden="1" w:unhideWhenUsed="1"/>
+    <w:lsdException w:name="index 7" w:semiHidden="1" w:unhideWhenUsed="1"/>
+    <w:lsdException w:name="index 8" w:semiHidden="1" w:unhideWhenUsed="1"/>
+    <w:lsdException w:name="index 9" w:semiHidden="1" w:unhideWhenUsed="1"/>
+    <w:lsdException w:name="toc 1" w:semiHidden="1" w:uiPriority="39" w:unhideWhenUsed="1"/>
+    <w:lsdException w:name="toc 2" w:semiHidden="1" w:uiPriority="39" w:unhideWhenUsed="1"/>
+    <w:lsdException w:name="toc 3" w:semiHidden="1" w:uiPriority="39" w:unhideWhenUsed="1"/>
+    <w:lsdException w:name="toc 4" w:semiHidden="1" w:uiPriority="39" w:unhideWhenUsed="1"/>
+    <w:lsdException w:name="toc 5" w:semiHidden="1" w:uiPriority="39" w:unhideWhenUsed="1"/>
+    <w:lsdException w:name="toc 6" w:semiHidden="1" w:uiPriority="39" w:unhideWhenUsed="1"/>
+    <w:lsdException w:name="toc 7" w:semiHidden="1" w:uiPriority="39" w:unhideWhenUsed="1"/>
+    <w:lsdException w:name="toc 8" w:semiHidden="1" w:uiPriority="39" w:unhideWhenUsed="1"/>
+    <w:lsdException w:name="toc 9" w:semiHidden="1" w:uiPriority="39" w:unhideWhenUsed="1"/>
+    <w:lsdException w:name="Normal Indent" w:semiHidden="1" w:unhideWhenUsed="1"/>
+    <w:lsdException w:name="footnote text" w:semiHidden="1" w:unhideWhenUsed="1"/>
+    <w:lsdException w:name="annotation text" w:semiHidden="1" w:unhideWhenUsed="1"/>
+    <w:lsdException w:name="header" w:semiHidden="1" w:unhideWhenUsed="1"/>
+    <w:lsdException w:name="footer" w:semiHidden="1" w:unhideWhenUsed="1"/>
+    <w:lsdException w:name="index heading" w:semiHidden="1" w:unhideWhenUsed="1"/>
+    <w:lsdException w:name="caption" w:semiHidden="1" w:uiPriority="35" w:unhideWhenUsed="1" w:qFormat="1"/>
+    <w:lsdException w:name="table of figures" w:semiHidden="1" w:unhideWhenUsed="1"/>
+    <w:lsdException w:name="envelope address" w:semiHidden="1" w:unhideWhenUsed="1"/>
+    <w:lsdException w:name="envelope return" w:semiHidden="1" w:unhideWhenUsed="1"/>
+    <w:lsdException w:name="footnote reference" w:semiHidden="1" w:unhideWhenUsed="1"/>
+    <w:lsdException w:name="annotation reference" w:semiHidden="1" w:unhideWhenUsed="1"/>
+    <w:lsdException w:name="line number" w:semiHidden="1" w:unhideWhenUsed="1"/>
+    <w:lsdException w:name="page number" w:semiHidden="1" w:unhideWhenUsed="1"/>
+    <w:lsdException w:name="endnote reference" w:semiHidden="1" w:unhideWhenUsed="1"/>
+    <w:lsdException w:name="endnote text" w:semiHidden="1" w:unhideWhenUsed="1"/>
+    <w:lsdException w:name="table of authorities" w:semiHidden="1" w:unhideWhenUsed="1"/>
+    <w:lsdException w:name="macro" w:semiHidden="1" w:unhideWhenUsed="1"/>
+    <w:lsdException w:name="toa heading" w:semiHidden="1" w:unhideWhenUsed="1"/>
+    <w:lsdException w:name="List" w:semiHidden="1" w:unhideWhenUsed="1"/>
+    <w:lsdException w:name="List Bullet" w:semiHidden="1" w:unhideWhenUsed="1"/>
+    <w:lsdException w:name="List Number" w:semiHidden="1" w:unhideWhenUsed="1"/>
+    <w:lsdException w:name="List 2" w:semiHidden="1" w:unhideWhenUsed="1"/>
+    <w:lsdException w:name="List 3" w:semiHidden="1" w:unhideWhenUsed="1"/>
+    <w:lsdException w:name="List 4" w:semiHidden="1" w:unhideWhenUsed="1"/>
+    <w:lsdException w:name="List 5" w:semiHidden="1" w:unhideWhenUsed="1"/>
+    <w:lsdException w:name="List Bullet 2" w:semiHidden="1" w:unhideWhenUsed="1"/>
+    <w:lsdException w:name="List Bullet 3" w:semiHidden="1" w:unhideWhenUsed="1"/>
+    <w:lsdException w:name="List Bullet 4" w:semiHidden="1" w:unhideWhenUsed="1"/>
+    <w:lsdException w:name="List Bullet 5" w:semiHidden="1" w:unhideWhenUsed="1"/>
+    <w:lsdException w:name="List Number 2" w:semiHidden="1" w:unhideWhenUsed="1"/>
+    <w:lsdException w:name="List Number 3" w:semiHidden="1" w:unhideWhenUsed="1"/>
+    <w:lsdException w:name="List Number 4" w:semiHidden="1" w:unhideWhenUsed="1"/>
+    <w:lsdException w:name="List Number 5" w:semiHidden="1" w:unhideWhenUsed="1"/>
+    <w:lsdException w:name="Title" w:uiPriority="10" w:qFormat="1"/>
+    <w:lsdException w:name="Closing" w:semiHidden="1" w:unhideWhenUsed="1"/>
+    <w:lsdException w:name="Signature" w:semiHidden="1" w:unhideWhenUsed="1"/>
+    <w:lsdException w:name="Default Paragraph Font" w:semiHidden="1" w:uiPriority="1" w:unhideWhenUsed="1"/>
+    <w:lsdException w:name="Body Text" w:semiHidden="1" w:unhideWhenUsed="1"/>
+    <w:lsdException w:name="Body Text Indent" w:semiHidden="1" w:unhideWhenUsed="1"/>
+    <w:lsdException w:name="List Continue" w:semiHidden="1" w:unhideWhenUsed="1"/>
+    <w:lsdException w:name="List Continue 2" w:semiHidden="1" w:unhideWhenUsed="1"/>
+    <w:lsdException w:name="List Continue 3" w:semiHidden="1" w:unhideWhenUsed="1"/>
+    <w:lsdException w:name="List Continue 4" w:semiHidden="1" w:unhideWhenUsed="1"/>
+    <w:lsdException w:name="List Continue 5" w:semiHidden="1" w:unhideWhenUsed="1"/>
+    <w:lsdException w:name="Message Header" w:semiHidden="1" w:unhideWhenUsed="1"/>
+    <w:lsdException w:name="Subtitle" w:uiPriority="11" w:qFormat="1"/>
+    <w:lsdException w:name="Salutation" w:semiHidden="1" w:unhideWhenUsed="1"/>
+    <w:lsdException w:name="Date" w:semiHidden="1" w:unhideWhenUsed="1"/>
+    <w:lsdException w:name="Body Text First Indent" w:semiHidden="1" w:unhideWhenUsed="1"/>
+    <w:lsdException w:name="Body Text First Indent 2" w:semiHidden="1" w:unhideWhenUsed="1"/>
+    <w:lsdException w:name="Note Heading" w:semiHidden="1" w:unhideWhenUsed="1"/>
+    <w:lsdException w:name="Body Text 2" w:semiHidden="1" w:unhideWhenUsed="1"/>
+    <w:lsdException w:name="Body Text 3" w:semiHidden="1" w:unhideWhenUsed="1"/>
+    <w:lsdException w:name="Body Text Indent 2" w:semiHidden="1" w:unhideWhenUsed="1"/>
+    <w:lsdException w:name="Body Text Indent 3" w:semiHidden="1" w:unhideWhenUsed="1"/>
+    <w:lsdException w:name="Block Text" w:semiHidden="1" w:unhideWhenUsed="1"/>
+    <w:lsdException w:name="Hyperlink" w:semiHidden="1" w:unhideWhenUsed="1"/>
+    <w:lsdException w:name="FollowedHyperlink" w:semiHidden="1" w:unhideWhenUsed="1"/>
+    <w:lsdException w:name="Strong" w:uiPriority="22" w:qFormat="1"/>
+    <w:lsdException w:name="Emphasis" w:uiPriority="20" w:qFormat="1"/>
+    <w:lsdException w:name="Document Map" w:semiHidden="1" w:unhideWhenUsed="1"/>
+    <w:lsdException w:name="Plain Text" w:semiHidden="1" w:unhideWhenUsed="1"/>
+    <w:lsdException w:name="E-mail Signature" w:semiHidden="1" w:unhideWhenUsed="1"/>
+    <w:lsdException w:name="HTML Top of Form" w:semiHidden="1" w:unhideWhenUsed="1"/>
+    <w:lsdException w:name="HTML Bottom of Form" w:semiHidden="1" w:unhideWhenUsed="1"/>
+    <w:lsdException w:name="Normal (Web)" w:semiHidden="1" w:unhideWhenUsed="1"/>
+    <w:lsdException w:name="HTML Acronym" w:semiHidden="1" w:unhideWhenUsed="1"/>
+    <w:lsdException w:name="HTML Address" w:semiHidden="1" w:unhideWhenUsed="1"/>
+    <w:lsdException w:name="HTML Cite" w:semiHidden="1" w:unhideWhenUsed="1"/>
+    <w:lsdException w:name="HTML Code" w:semiHidden="1" w:unhideWhenUsed="1"/>
+    <w:lsdException w:name="HTML Definition" w:semiHidden="1" w:unhideWhenUsed="1"/>
+    <w:lsdException w:name="HTML Keyboard" w:semiHidden="1" w:unhideWhenUsed="1"/>
+    <w:lsdException w:name="HTML Preformatted" w:semiHidden="1" w:unhideWhenUsed="1"/>
+    <w:lsdException w:name="HTML Sample" w:semiHidden="1" w:unhideWhenUsed="1"/>
+    <w:lsdException w:name="HTML Typewriter" w:semiHidden="1" w:unhideWhenUsed="1"/>
+    <w:lsdException w:name="HTML Variable" w:semiHidden="1" w:unhideWhenUsed="1"/>
+    <w:lsdException w:name="Normal Table" w:semiHidden="1" w:unhideWhenUsed="1"/>
+    <w:lsdException w:name="annotation subject" w:semiHidden="1" w:unhideWhenUsed="1"/>
+    <w:lsdException w:name="No List" w:semiHidden="1" w:unhideWhenUsed="1"/>
+    <w:lsdException w:name="Outline List 1" w:semiHidden="1" w:unhideWhenUsed="1"/>
+    <w:lsdException w:name="Outline List 2" w:semiHidden="1" w:unhideWhenUsed="1"/>
+    <w:lsdException w:name="Outline List 3" w:semiHidden="1" w:unhideWhenUsed="1"/>
+    <w:lsdException w:name="Table Simple 1" w:semiHidden="1" w:unhideWhenUsed="1"/>
+    <w:lsdException w:name="Table Simple 2" w:semiHidden="1" w:unhideWhenUsed="1"/>
+    <w:lsdException w:name="Table Simple 3" w:semiHidden="1" w:unhideWhenUsed="1"/>
+    <w:lsdException w:name="Table Classic 1" w:semiHidden="1" w:unhideWhenUsed="1"/>
+    <w:lsdException w:name="Table Classic 2" w:semiHidden="1" w:unhideWhenUsed="1"/>
+    <w:lsdException w:name="Table Classic 3" w:semiHidden="1" w:unhideWhenUsed="1"/>
+    <w:lsdException w:name="Table Classic 4" w:semiHidden="1" w:unhideWhenUsed="1"/>
+    <w:lsdException w:name="Table Colorful 1" w:semiHidden="1" w:unhideWhenUsed="1"/>
+    <w:lsdException w:name="Table Colorful 2" w:semiHidden="1" w:unhideWhenUsed="1"/>
+    <w:lsdException w:name="Table Colorful 3" w:semiHidden="1" w:unhideWhenUsed="1"/>
+    <w:lsdException w:name="Table Columns 1" w:semiHidden="1" w:unhideWhenUsed="1"/>
+    <w:lsdException w:name="Table Columns 2" w:semiHidden="1" w:unhideWhenUsed="1"/>
+    <w:lsdException w:name="Table Columns 3" w:semiHidden="1" w:unhideWhenUsed="1"/>
+    <w:lsdException w:name="Table Columns 4" w:semiHidden="1" w:unhideWhenUsed="1"/>
+    <w:lsdException w:name="Table Columns 5" w:semiHidden="1" w:unhideWhenUsed="1"/>
+    <w:lsdException w:name="Table Grid 1" w:semiHidden="1" w:unhideWhenUsed="1"/>
+    <w:lsdException w:name="Table Grid 2" w:semiHidden="1" w:unhideWhenUsed="1"/>
+    <w:lsdException w:name="Table Grid 3" w:semiHidden="1" w:unhideWhenUsed="1"/>
+    <w:lsdException w:name="Table Grid 4" w:semiHidden="1" w:unhideWhenUsed="1"/>
+    <w:lsdException w:name="Table Grid 5" w:semiHidden="1" w:unhideWhenUsed="1"/>
+    <w:lsdException w:name="Table Grid 6" w:semiHidden="1" w:unhideWhenUsed="1"/>
+    <w:lsdException w:name="Table Grid 7" w:semiHidden="1" w:unhideWhenUsed="1"/>
+    <w:lsdException w:name="Table Grid 8" w:semiHidden="1" w:unhideWhenUsed="1"/>
+    <w:lsdException w:name="Table List 1" w:semiHidden="1" w:unhideWhenUsed="1"/>
+    <w:lsdException w:name="Table List 2" w:semiHidden="1" w:unhideWhenUsed="1"/>
+    <w:lsdException w:name="Table List 3" w:semiHidden="1" w:unhideWhenUsed="1"/>
+    <w:lsdException w:name="Table List 4" w:semiHidden="1" w:unhideWhenUsed="1"/>
+    <w:lsdException w:name="Table List 5" w:semiHidden="1" w:unhideWhenUsed="1"/>
+    <w:lsdException w:name="Table List 6" w:semiHidden="1" w:unhideWhenUsed="1"/>
+    <w:lsdException w:name="Table List 7" w:semiHidden="1" w:unhideWhenUsed="1"/>
+    <w:lsdException w:name="Table List 8" w:semiHidden="1" w:unhideWhenUsed="1"/>
+    <w:lsdException w:name="Table 3D effects 1" w:semiHidden="1" w:unhideWhenUsed="1"/>
+    <w:lsdException w:name="Table 3D effects 2" w:semiHidden="1" w:unhideWhenUsed="1"/>
+    <w:lsdException w:name="Table 3D effects 3" w:semiHidden="1" w:unhideWhenUsed="1"/>
+    <w:lsdException w:name="Table Contemporary" w:semiHidden="1" w:unhideWhenUsed="1"/>
+    <w:lsdException w:name="Table Elegant" w:semiHidden="1" w:unhideWhenUsed="1"/>
+    <w:lsdException w:name="Table Professional" w:semiHidden="1" w:unhideWhenUsed="1"/>
+    <w:lsdException w:name="Table Subtle 1" w:semiHidden="1" w:unhideWhenUsed="1"/>
+    <w:lsdException w:name="Table Subtle 2" w:semiHidden="1" w:unhideWhenUsed="1"/>
+    <w:lsdException w:name="Table Web 1" w:semiHidden="1" w:unhideWhenUsed="1"/>
+    <w:lsdException w:name="Table Web 2" w:semiHidden="1" w:unhideWhenUsed="1"/>
+    <w:lsdException w:name="Table Web 3" w:semiHidden="1" w:unhideWhenUsed="1"/>
+    <w:lsdException w:name="Balloon Text" w:semiHidden="1" w:unhideWhenUsed="1"/>
+    <w:lsdException w:name="Table Grid" w:uiPriority="59"/>
+    <w:lsdException w:name="Table Theme" w:semiHidden="1" w:unhideWhenUsed="1"/>
+    <w:lsdException w:name="Placeholder Text" w:semiHidden="1"/>
+    <w:lsdException w:name="No Spacing" w:uiPriority="1" w:qFormat="1"/>
+    <w:lsdException w:name="Light Shading" w:uiPriority="60"/>
+    <w:lsdException w:name="Light List" w:uiPriority="61"/>
+    <w:lsdException w:name="Light Grid" w:uiPriority="62"/>
+    <w:lsdException w:name="Medium Shading 1" w:uiPriority="63"/>
+    <w:lsdException w:name="Medium Shading 2" w:uiPriority="64"/>
+    <w:lsdException w:name="Medium List 1" w:uiPriority="65"/>
+    <w:lsdException w:name="Medium List 2" w:uiPriority="66"/>
+    <w:lsdException w:name="Medium Grid 1" w:uiPriority="67"/>
+    <w:lsdException w:name="Medium Grid 2" w:uiPriority="68"/>
+    <w:lsdException w:name="Medium Grid 3" w:uiPriority="69"/>
+    <w:lsdException w:name="Dark List" w:uiPriority="70"/>
+    <w:lsdException w:name="Colorful Shading" w:uiPriority="71"/>
+    <w:lsdException w:name="Colorful List" w:uiPriority="72"/>
+    <w:lsdException w:name="Colorful Grid" w:uiPriority="73"/>
+    <w:lsdException w:name="Light Shading Accent 1" w:uiPriority="60"/>
+    <w:lsdException w:name="Light List Accent 1" w:uiPriority="61"/>
+    <w:lsdException w:name="Light Grid Accent 1" w:uiPriority="62"/>
+    <w:lsdException w:name="Medium Shading 1 Accent 1" w:uiPriority="63"/>
+    <w:lsdException w:name="Medium Shading 2 Accent 1" w:uiPriority="64"/>
+    <w:lsdException w:name="Medium List 1 Accent 1" w:uiPriority="65"/>
+    <w:lsdException w:name="Revision" w:semiHidden="1"/>
+    <w:lsdException w:name="List Paragraph" w:uiPriority="34" w:qFormat="1"/>
+    <w:lsdException w:name="Quote" w:uiPriority="29" w:qFormat="1"/>
+    <w:lsdException w:name="Intense Quote" w:uiPriority="30" w:qFormat="1"/>
+    <w:lsdException w:name="Medium List 2 Accent 1" w:uiPriority="66"/>
+    <w:lsdException w:name="Medium Grid 1 Accent 1" w:uiPriority="67"/>
+    <w:lsdException w:name="Medium Grid 2 Accent 1" w:uiPriority="68"/>
+    <w:lsdException w:name="Medium Grid 3 Accent 1" w:uiPriority="69"/>
+    <w:lsdException w:name="Dark List Accent 1" w:uiPriority="70"/>
+    <w:lsdException w:name="Colorful Shading Accent 1" w:uiPriority="71"/>
+    <w:lsdException w:name="Colorful List Accent 1" w:uiPriority="72"/>
+    <w:lsdException w:name="Colorful Grid Accent 1" w:uiPriority="73"/>
+    <w:lsdException w:name="Light Shading Accent 2" w:uiPriority="60"/>
+    <w:lsdException w:name="Light List Accent 2" w:uiPriority="61"/>
+    <w:lsdException w:name="Light Grid Accent 2" w:uiPriority="62"/>
+    <w:lsdException w:name="Medium Shading 1 Accent 2" w:uiPriority="63"/>
+    <w:lsdException w:name="Medium Shading 2 Accent 2" w:uiPriority="64"/>
+    <w:lsdException w:name="Medium List 1 Accent 2" w:uiPriority="65"/>
+    <w:lsdException w:name="Medium List 2 Accent 2" w:uiPriority="66"/>
+    <w:lsdException w:name="Medium Grid 1 Accent 2" w:uiPriority="67"/>
+    <w:lsdException w:name="Medium Grid 2 Accent 2" w:uiPriority="68"/>
+    <w:lsdException w:name="Medium Grid 3 Accent 2" w:uiPriority="69"/>
+    <w:lsdException w:name="Dark List Accent 2" w:uiPriority="70"/>
+    <w:lsdException w:name="Colorful Shading Accent 2" w:uiPriority="71"/>
+    <w:lsdException w:name="Colorful List Accent 2" w:uiPriority="72"/>
+    <w:lsdException w:name="Colorful Grid Accent 2" w:uiPriority="73"/>
+    <w:lsdException w:name="Light Shading Accent 3" w:uiPriority="60"/>
+    <w:lsdException w:name="Light List Accent 3" w:uiPriority="61"/>
+    <w:lsdException w:name="Light Grid Accent 3" w:uiPriority="62"/>
+    <w:lsdException w:name="Medium Shading 1 Accent 3" w:uiPriority="63"/>
+    <w:lsdException w:name="Medium Shading 2 Accent 3" w:uiPriority="64"/>
+    <w:lsdException w:name="Medium List 1 Accent 3" w:uiPriority="65"/>
+    <w:lsdException w:name="Medium List 2 Accent 3" w:uiPriority="66"/>
+    <w:lsdException w:name="Medium Grid 1 Accent 3" w:uiPriority="67"/>
+    <w:lsdException w:name="Medium Grid 2 Accent 3" w:uiPriority="68"/>
+    <w:lsdException w:name="Medium Grid 3 Accent 3" w:uiPriority="69"/>
+    <w:lsdException w:name="Dark List Accent 3" w:uiPriority="70"/>
+    <w:lsdException w:name="Colorful Shading Accent 3" w:uiPriority="71"/>
+    <w:lsdException w:name="Colorful List Accent 3" w:uiPriority="72"/>
+    <w:lsdException w:name="Colorful Grid Accent 3" w:uiPriority="73"/>
+    <w:lsdException w:name="Light Shading Accent 4" w:uiPriority="60"/>
+    <w:lsdException w:name="Light List Accent 4" w:uiPriority="61"/>
+    <w:lsdException w:name="Light Grid Accent 4" w:uiPriority="62"/>
+    <w:lsdException w:name="Medium Shading 1 Accent 4" w:uiPriority="63"/>
+    <w:lsdException w:name="Medium Shading 2 Accent 4" w:uiPriority="64"/>
+    <w:lsdException w:name="Medium List 1 Accent 4" w:uiPriority="65"/>
+    <w:lsdException w:name="Medium List 2 Accent 4" w:uiPriority="66"/>
+    <w:lsdException w:name="Medium Grid 1 Accent 4" w:uiPriority="67"/>
+    <w:lsdException w:name="Medium Grid 2 Accent 4" w:uiPriority="68"/>
+    <w:lsdException w:name="Medium Grid 3 Accent 4" w:uiPriority="69"/>
+    <w:lsdException w:name="Dark List Accent 4" w:uiPriority="70"/>
+    <w:lsdException w:name="Colorful Shading Accent 4" w:uiPriority="71"/>
+    <w:lsdException w:name="Colorful List Accent 4" w:uiPriority="72"/>
+    <w:lsdException w:name="Colorful Grid Accent 4" w:uiPriority="73"/>
+    <w:lsdException w:name="Light Shading Accent 5" w:uiPriority="60"/>
+    <w:lsdException w:name="Light List Accent 5" w:uiPriority="61"/>
+    <w:lsdException w:name="Light Grid Accent 5" w:uiPriority="62"/>
+    <w:lsdException w:name="Medium Shading 1 Accent 5" w:uiPriority="63"/>
+    <w:lsdException w:name="Medium Shading 2 Accent 5" w:uiPriority="64"/>
+    <w:lsdException w:name="Medium List 1 Accent 5" w:uiPriority="65"/>
+    <w:lsdException w:name="Medium List 2 Accent 5" w:uiPriority="66"/>
+    <w:lsdException w:name="Medium Grid 1 Accent 5" w:uiPriority="67"/>
+    <w:lsdException w:name="Medium Grid 2 Accent 5" w:uiPriority="68"/>
+    <w:lsdException w:name="Medium Grid 3 Accent 5" w:uiPriority="69"/>
+    <w:lsdException w:name="Dark List Accent 5" w:uiPriority="70"/>
+    <w:lsdException w:name="Colorful Shading Accent 5" w:uiPriority="71"/>
+    <w:lsdException w:name="Colorful List Accent 5" w:uiPriority="72"/>
+    <w:lsdException w:name="Colorful Grid Accent 5" w:uiPriority="73"/>
+    <w:lsdException w:name="Light Shading Accent 6" w:uiPriority="60"/>
+    <w:lsdException w:name="Light List Accent 6" w:uiPriority="61"/>
+    <w:lsdException w:name="Light Grid Accent 6" w:uiPriority="62"/>
+    <w:lsdException w:name="Medium Shading 1 Accent 6" w:uiPriority="63"/>
+    <w:lsdException w:name="Medium Shading 2 Accent 6" w:uiPriority="64"/>
+    <w:lsdException w:name="Medium List 1 Accent 6" w:uiPriority="65"/>
+    <w:lsdException w:name="Medium List 2 Accent 6" w:uiPriority="66"/>
+    <w:lsdException w:name="Medium Grid 1 Accent 6" w:uiPriority="67"/>
+    <w:lsdException w:name="Medium Grid 2 Accent 6" w:uiPriority="68"/>
+    <w:lsdException w:name="Medium Grid 3 Accent 6" w:uiPriority="69"/>
+    <w:lsdException w:name="Dark List Accent 6" w:uiPriority="70"/>
+    <w:lsdException w:name="Colorful Shading Accent 6" w:uiPriority="71"/>
+    <w:lsdException w:name="Colorful List Accent 6" w:uiPriority="72"/>
+    <w:lsdException w:name="Colorful Grid Accent 6" w:uiPriority="73"/>
+    <w:lsdException w:name="Subtle Emphasis" w:uiPriority="19" w:qFormat="1"/>
+    <w:lsdException w:name="Intense Emphasis" w:uiPriority="21" w:qFormat="1"/>
+    <w:lsdException w:name="Subtle Reference" w:uiPriority="31" w:qFormat="1"/>
+    <w:lsdException w:name="Intense Reference" w:uiPriority="32" w:qFormat="1"/>
+    <w:lsdException w:name="Book Title" w:uiPriority="33" w:qFormat="1"/>
+    <w:lsdException w:name="Bibliography" w:semiHidden="1" w:uiPriority="37" w:unhideWhenUsed="1"/>
+    <w:lsdException w:name="TOC Heading" w:semiHidden="1" w:uiPriority="39" w:unhideWhenUsed="1" w:qFormat="1"/>
+    <w:lsdException w:name="Plain Table 1" w:uiPriority="41"/>
+    <w:lsdException w:name="Plain Table 2" w:uiPriority="42"/>
+    <w:lsdException w:name="Plain Table 3" w:uiPriority="43"/>
+    <w:lsdException w:name="Plain Table 4" w:uiPriority="44"/>
+    <w:lsdException w:name="Plain Table 5" w:uiPriority="45"/>
+    <w:lsdException w:name="Grid Table Light" w:uiPriority="40"/>
+    <w:lsdException w:name="Grid Table 1 Light" w:uiPriority="46"/>
+    <w:lsdException w:name="Grid Table 2" w:uiPriority="47"/>
+    <w:lsdException w:name="Grid Table 3" w:uiPriority="48"/>
+    <w:lsdException w:name="Grid Table 4" w:uiPriority="49"/>
+    <w:lsdException w:name="Grid Table 5 Dark" w:uiPriority="50"/>
+    <w:lsdException w:name="Grid Table 6 Colorful" w:uiPriority="51"/>
+    <w:lsdException w:name="Grid Table 7 Colorful" w:uiPriority="52"/>
+    <w:lsdException w:name="Grid Table 1 Light Accent 1" w:uiPriority="46"/>
+    <w:lsdException w:name="Grid Table 2 Accent 1" w:uiPriority="47"/>
+    <w:lsdException w:name="Grid Table 3 Accent 1" w:uiPriority="48"/>
+    <w:lsdException w:name="Grid Table 4 Accent 1" w:uiPriority="49"/>
+    <w:lsdException w:name="Grid Table 5 Dark Accent 1" w:uiPriority="50"/>
+    <w:lsdException w:name="Grid Table 6 Colorful Accent 1" w:uiPriority="51"/>
+    <w:lsdException w:name="Grid Table 7 Colorful Accent 1" w:uiPriority="52"/>
+    <w:lsdException w:name="Grid Table 1 Light Accent 2" w:uiPriority="46"/>
+    <w:lsdException w:name="Grid Table 2 Accent 2" w:uiPriority="47"/>
+    <w:lsdException w:name="Grid Table 3 Accent 2" w:uiPriority="48"/>
+    <w:lsdException w:name="Grid Table 4 Accent 2" w:uiPriority="49"/>
+    <w:lsdException w:name="Grid Table 5 Dark Accent 2" w:uiPriority="50"/>
+    <w:lsdException w:name="Grid Table 6 Colorful Accent 2" w:uiPriority="51"/>
+    <w:lsdException w:name="Grid Table 7 Colorful Accent 2" w:uiPriority="52"/>
+    <w:lsdException w:name="Grid Table 1 Light Accent 3" w:uiPriority="46"/>
+    <w:lsdException w:name="Grid Table 2 Accent 3" w:uiPriority="47"/>
+    <w:lsdException w:name="Grid Table 3 Accent 3" w:uiPriority="48"/>
+    <w:lsdException w:name="Grid Table 4 Accent 3" w:uiPriority="49"/>
+    <w:lsdException w:name="Grid Table 5 Dark Accent 3" w:uiPriority="50"/>
+    <w:lsdException w:name="Grid Table 6 Colorful Accent 3" w:uiPriority="51"/>
+    <w:lsdException w:name="Grid Table 7 Colorful Accent 3" w:uiPriority="52"/>
+    <w:lsdException w:name="Grid Table 1 Light Accent 4" w:uiPriority="46"/>
+    <w:lsdException w:name="Grid Table 2 Accent 4" w:uiPriority="47"/>
+    <w:lsdException w:name="Grid Table 3 Accent 4" w:uiPriority="48"/>
+    <w:lsdException w:name="Grid Table 4 Accent 4" w:uiPriority="49"/>
+    <w:lsdException w:name="Grid Table 5 Dark Accent 4" w:uiPriority="50"/>
+    <w:lsdException w:name="Grid Table 6 Colorful Accent 4" w:uiPriority="51"/>
+    <w:lsdException w:name="Grid Table 7 Colorful Accent 4" w:uiPriority="52"/>
+    <w:lsdException w:name="Grid Table 1 Light Accent 5" w:uiPriority="46"/>
+    <w:lsdException w:name="Grid Table 2 Accent 5" w:uiPriority="47"/>
+    <w:lsdException w:name="Grid Table 3 Accent 5" w:uiPriority="48"/>
+    <w:lsdException w:name="Grid Table 4 Accent 5" w:uiPriority="49"/>
+    <w:lsdException w:name="Grid Table 5 Dark Accent 5" w:uiPriority="50"/>
+    <w:lsdException w:name="Grid Table 6 Colorful Accent 5" w:uiPriority="51"/>
+    <w:lsdException w:name="Grid Table 7 Colorful Accent 5" w:uiPriority="52"/>
+    <w:lsdException w:name="Grid Table 1 Light Accent 6" w:uiPriority="46"/>
+    <w:lsdException w:name="Grid Table 2 Accent 6" w:uiPriority="47"/>
+    <w:lsdException w:name="Grid Table 3 Accent 6" w:uiPriority="48"/>
+    <w:lsdException w:name="Grid Table 4 Accent 6" w:uiPriority="49"/>
+    <w:lsdException w:name="Grid Table 5 Dark Accent 6" w:uiPriority="50"/>
+    <w:lsdException w:name="Grid Table 6 Colorful Accent 6" w:uiPriority="51"/>
+    <w:lsdException w:name="Grid Table 7 Colorful Accent 6" w:uiPriority="52"/>
+    <w:lsdException w:name="List Table 1 Light" w:uiPriority="46"/>
+    <w:lsdException w:name="List Table 2" w:uiPriority="47"/>
+    <w:lsdException w:name="List Table 3" w:uiPriority="48"/>
+    <w:lsdException w:name="List Table 4" w:uiPriority="49"/>
+    <w:lsdException w:name="List Table 5 Dark" w:uiPriority="50"/>
+    <w:lsdException w:name="List Table 6 Colorful" w:uiPriority="51"/>
+    <w:lsdException w:name="List Table 7 Colorful" w:uiPriority="52"/>
+    <w:lsdException w:name="List Table 1 Light Accent 1" w:uiPriority="46"/>
+    <w:lsdException w:name="List Table 2 Accent 1" w:uiPriority="47"/>
+    <w:lsdException w:name="List Table 3 Accent 1" w:uiPriority="48"/>
+    <w:lsdException w:name="List Table 4 Accent 1" w:uiPriority="49"/>
+    <w:lsdException w:name="List Table 5 Dark Accent 1" w:uiPriority="50"/>
+    <w:lsdException w:name="List Table 6 Colorful Accent 1" w:uiPriority="51"/>
+    <w:lsdException w:name="List Table 7 Colorful Accent 1" w:uiPriority="52"/>
+    <w:lsdException w:name="List Table 1 Light Accent 2" w:uiPriority="46"/>
+    <w:lsdException w:name="List Table 2 Accent 2" w:uiPriority="47"/>
+    <w:lsdException w:name="List Table 3 Accent 2" w:uiPriority="48"/>
+    <w:lsdException w:name="List Table 4 Accent 2" w:uiPriority="49"/>
+    <w:lsdException w:name="List Table 5 Dark Accent 2" w:uiPriority="50"/>
+    <w:lsdException w:name="List Table 6 Colorful Accent 2" w:uiPriority="51"/>
+    <w:lsdException w:name="List Table 7 Colorful Accent 2" w:uiPriority="52"/>
+    <w:lsdException w:name="List Table 1 Light Accent 3" w:uiPriority="46"/>
+    <w:lsdException w:name="List Table 2 Accent 3" w:uiPriority="47"/>
+    <w:lsdException w:name="List Table 3 Accent 3" w:uiPriority="48"/>
+    <w:lsdException w:name="List Table 4 Accent 3" w:uiPriority="49"/>
+    <w:lsdException w:name="List Table 5 Dark Accent 3" w:uiPriority="50"/>
+    <w:lsdException w:name="List Table 6 Colorful Accent 3" w:uiPriority="51"/>
+    <w:lsdException w:name="List Table 7 Colorful Accent 3" w:uiPriority="52"/>
+    <w:lsdException w:name="List Table 1 Light Accent 4" w:uiPriority="46"/>
+    <w:lsdException w:name="List Table 2 Accent 4" w:uiPriority="47"/>
+    <w:lsdException w:name="List Table 3 Accent 4" w:uiPriority="48"/>
+    <w:lsdException w:name="List Table 4 Accent 4" w:uiPriority="49"/>
+    <w:lsdException w:name="List Table 5 Dark Accent 4" w:uiPriority="50"/>
+    <w:lsdException w:name="List Table 6 Colorful Accent 4" w:uiPriority="51"/>
+    <w:lsdException w:name="List Table 7 Colorful Accent 4" w:uiPriority="52"/>
+    <w:lsdException w:name="List Table 1 Light Accent 5" w:uiPriority="46"/>
+    <w:lsdException w:name="List Table 2 Accent 5" w:uiPriority="47"/>
+    <w:lsdException w:name="List Table 3 Accent 5" w:uiPriority="48"/>
+    <w:lsdException w:name="List Table 4 Accent 5" w:uiPriority="49"/>
+    <w:lsdException w:name="List Table 5 Dark Accent 5" w:uiPriority="50"/>
+    <w:lsdException w:name="List Table 6 Colorful Accent 5" w:uiPriority="51"/>
+    <w:lsdException w:name="List Table 7 Colorful Accent 5" w:uiPriority="52"/>
+    <w:lsdException w:name="List Table 1 Light Accent 6" w:uiPriority="46"/>
+    <w:lsdException w:name="List Table 2 Accent 6" w:uiPriority="47"/>
+    <w:lsdException w:name="List Table 3 Accent 6" w:uiPriority="48"/>
+    <w:lsdException w:name="List Table 4 Accent 6" w:uiPriority="49"/>
+    <w:lsdException w:name="List Table 5 Dark Accent 6" w:uiPriority="50"/>
+    <w:lsdException w:name="List Table 6 Colorful Accent 6" w:uiPriority="51"/>
+    <w:lsdException w:name="List Table 7 Colorful Accent 6" w:uiPriority="52"/>
   </w:latentStyles>
   <w:style w:type="paragraph" w:default="1" w:styleId="Standard">
     <w:name w:val="Normal"/>
@@ -8722,7 +8203,7 @@
 </file>
 
 <file path=word/glossary/webSettings.xml><?xml version="1.0" encoding="utf-8"?>
-<w:webSettings xmlns:mc="http://schemas.openxmlformats.org/markup-compatibility/2006" xmlns:r="http://schemas.openxmlformats.org/officeDocument/2006/relationships" xmlns:w="http://schemas.openxmlformats.org/wordprocessingml/2006/main" xmlns:w14="http://schemas.microsoft.com/office/word/2010/wordml" mc:Ignorable="w14">
+<w:webSettings xmlns:mc="http://schemas.openxmlformats.org/markup-compatibility/2006" xmlns:r="http://schemas.openxmlformats.org/officeDocument/2006/relationships" xmlns:w="http://schemas.openxmlformats.org/wordprocessingml/2006/main" xmlns:w14="http://schemas.microsoft.com/office/word/2010/wordml" xmlns:w15="http://schemas.microsoft.com/office/word/2012/wordml" mc:Ignorable="w14 w15">
   <w:optimizeForBrowser/>
   <w:allowPNG/>
 </w:webSettings>
@@ -9037,7 +8518,7 @@
 </file>
 
 <file path=customXml/itemProps2.xml><?xml version="1.0" encoding="utf-8"?>
-<ds:datastoreItem xmlns:ds="http://schemas.openxmlformats.org/officeDocument/2006/customXml" ds:itemID="{B306F067-1E72-4CF0-A249-9BA981A60EAC}">
+<ds:datastoreItem xmlns:ds="http://schemas.openxmlformats.org/officeDocument/2006/customXml" ds:itemID="{006D83D3-B15D-410A-B646-23462B0D9146}">
   <ds:schemaRefs>
     <ds:schemaRef ds:uri="http://schemas.openxmlformats.org/officeDocument/2006/bibliography"/>
   </ds:schemaRefs>

</xml_diff>

<commit_message>
Rechtschreibung verbessert und pdf erzeugt
</commit_message>
<xml_diff>
--- a/Documentation/Abschlussdoku/Abschlussbericht.docx
+++ b/Documentation/Abschlussdoku/Abschlussbericht.docx
@@ -1,6 +1,6 @@
 
 <file path=word/document.xml><?xml version="1.0" encoding="utf-8"?>
-<w:document xmlns:wpc="http://schemas.microsoft.com/office/word/2010/wordprocessingCanvas" xmlns:mc="http://schemas.openxmlformats.org/markup-compatibility/2006" xmlns:o="urn:schemas-microsoft-com:office:office" xmlns:r="http://schemas.openxmlformats.org/officeDocument/2006/relationships" xmlns:m="http://schemas.openxmlformats.org/officeDocument/2006/math" xmlns:v="urn:schemas-microsoft-com:vml" xmlns:wp14="http://schemas.microsoft.com/office/word/2010/wordprocessingDrawing" xmlns:wp="http://schemas.openxmlformats.org/drawingml/2006/wordprocessingDrawing" xmlns:w10="urn:schemas-microsoft-com:office:word" xmlns:w="http://schemas.openxmlformats.org/wordprocessingml/2006/main" xmlns:w14="http://schemas.microsoft.com/office/word/2010/wordml" xmlns:w15="http://schemas.microsoft.com/office/word/2012/wordml" xmlns:wpg="http://schemas.microsoft.com/office/word/2010/wordprocessingGroup" xmlns:wpi="http://schemas.microsoft.com/office/word/2010/wordprocessingInk" xmlns:wne="http://schemas.microsoft.com/office/word/2006/wordml" xmlns:wps="http://schemas.microsoft.com/office/word/2010/wordprocessingShape" mc:Ignorable="w14 w15 wp14">
+<w:document xmlns:wpc="http://schemas.microsoft.com/office/word/2010/wordprocessingCanvas" xmlns:cx="http://schemas.microsoft.com/office/drawing/2014/chartex" xmlns:cx1="http://schemas.microsoft.com/office/drawing/2015/9/8/chartex" xmlns:cx2="http://schemas.microsoft.com/office/drawing/2015/10/21/chartex" xmlns:mc="http://schemas.openxmlformats.org/markup-compatibility/2006" xmlns:o="urn:schemas-microsoft-com:office:office" xmlns:r="http://schemas.openxmlformats.org/officeDocument/2006/relationships" xmlns:m="http://schemas.openxmlformats.org/officeDocument/2006/math" xmlns:v="urn:schemas-microsoft-com:vml" xmlns:wp14="http://schemas.microsoft.com/office/word/2010/wordprocessingDrawing" xmlns:wp="http://schemas.openxmlformats.org/drawingml/2006/wordprocessingDrawing" xmlns:w10="urn:schemas-microsoft-com:office:word" xmlns:w="http://schemas.openxmlformats.org/wordprocessingml/2006/main" xmlns:w14="http://schemas.microsoft.com/office/word/2010/wordml" xmlns:w15="http://schemas.microsoft.com/office/word/2012/wordml" xmlns:w16se="http://schemas.microsoft.com/office/word/2015/wordml/symex" xmlns:wpg="http://schemas.microsoft.com/office/word/2010/wordprocessingGroup" xmlns:wpi="http://schemas.microsoft.com/office/word/2010/wordprocessingInk" xmlns:wne="http://schemas.microsoft.com/office/word/2006/wordml" xmlns:wps="http://schemas.microsoft.com/office/word/2010/wordprocessingShape" mc:Ignorable="w14 w15 w16se wp14">
   <w:body>
     <w:sdt>
       <w:sdtPr>
@@ -80,18 +80,8 @@
                         <w:sz w:val="24"/>
                         <w:szCs w:val="24"/>
                       </w:rPr>
-                      <w:t xml:space="preserve">Europaschule SZ </w:t>
+                      <w:t>Europaschule SZ Utbremen</w:t>
                     </w:r>
-                    <w:proofErr w:type="spellStart"/>
-                    <w:r>
-                      <w:rPr>
-                        <w:color w:val="365F91" w:themeColor="accent1" w:themeShade="BF"/>
-                        <w:sz w:val="24"/>
-                        <w:szCs w:val="24"/>
-                      </w:rPr>
-                      <w:t>Utbremen</w:t>
-                    </w:r>
-                    <w:proofErr w:type="spellEnd"/>
                   </w:p>
                 </w:tc>
               </w:sdtContent>
@@ -990,7 +980,7 @@
                 <w:noProof/>
                 <w:webHidden/>
               </w:rPr>
-              <w:t>5</w:t>
+              <w:t>6</w:t>
             </w:r>
             <w:r>
               <w:rPr>
@@ -2317,7 +2307,6 @@
       </w:r>
       <w:bookmarkEnd w:id="0"/>
     </w:p>
-    <w:p/>
     <w:p>
       <w:pPr>
         <w:jc w:val="both"/>
@@ -2326,15 +2315,7 @@
         <w:t>Der Abschlussbericht des Spiels „Cheftrainer Football Manager“ umfasst im Wesentlichen den Softwaretechnischen Aspekt der Entwicklung</w:t>
       </w:r>
       <w:r>
-        <w:t xml:space="preserve"> und das Projekt Management. Außerdem wird erläutert, in wie weit die gesetzten Ziele des Umsetzungsgrades und der Qualität erreicht wurden. Im Anhang dieses Dokumentes </w:t>
-      </w:r>
-      <w:proofErr w:type="gramStart"/>
-      <w:r>
-        <w:t>findet</w:t>
-      </w:r>
-      <w:proofErr w:type="gramEnd"/>
-      <w:r>
-        <w:t xml:space="preserve"> sich außerdem eine Liste von verwendeten Software-Komponenten sowie eine Anleitung des Spieles.</w:t>
+        <w:t xml:space="preserve"> und das Projekt Management. Außerdem wird erläutert, in wie weit die gesetzten Ziele des Umsetzungsgrades und der Qualität erreicht wurden. Im Anhang dieses Dokumentes findet sich außerdem eine Liste von verwendeten Software-Komponenten sowie eine Anleitung des Spieles.</w:t>
       </w:r>
     </w:p>
     <w:p>
@@ -2381,12 +2362,7 @@
         <w:t xml:space="preserve"> Der Server dient also ebenfalls als zentraler Speicherort Benutzerbezogener Daten, um diese einem Client ortunabhängig auszuhändigen.</w:t>
       </w:r>
       <w:r>
-        <w:t xml:space="preserve"> Außerdem erledigt sie autonome Aufgaben, wie das Erzeugen der Datenbank, beim erste</w:t>
-      </w:r>
-      <w:bookmarkStart w:id="3" w:name="_GoBack"/>
-      <w:bookmarkEnd w:id="3"/>
-      <w:r>
-        <w:t xml:space="preserve">n Start der Anwendung, anhand der Website </w:t>
+        <w:t xml:space="preserve"> Außerdem erledigt sie autonome Aufgaben, wie das Erzeugen der Datenbank, beim ersten Start der Anwendung, anhand der Website </w:t>
       </w:r>
       <w:hyperlink r:id="rId9" w:history="1">
         <w:r>
@@ -2399,21 +2375,11 @@
       <w:r>
         <w:t xml:space="preserve">. Dazu wird das HTML der Website mittels </w:t>
       </w:r>
-      <w:proofErr w:type="spellStart"/>
       <w:r>
         <w:t>Jsoup</w:t>
       </w:r>
-      <w:proofErr w:type="spellEnd"/>
-      <w:r>
-        <w:t xml:space="preserve"> </w:t>
-      </w:r>
-      <w:proofErr w:type="spellStart"/>
-      <w:r>
-        <w:t>geparsed</w:t>
-      </w:r>
-      <w:proofErr w:type="spellEnd"/>
-      <w:r>
-        <w:t>. Während des laufenden Betriebs werden weitere autonome Aktionen, wie das „updaten“ der Spielerpunkte, nach einem Spieltag, oder das Ausführen von Transaktionen.</w:t>
+      <w:r>
+        <w:t xml:space="preserve"> geparsed. Während des laufenden Betriebs werden weitere autonome Aktionen, wie das „updaten“ der Spielerpunkte, nach einem Spieltag, oder das Ausführen von Transaktionen.</w:t>
       </w:r>
     </w:p>
     <w:p>
@@ -2421,11 +2387,11 @@
         <w:pStyle w:val="berschrift2"/>
         <w:jc w:val="both"/>
       </w:pPr>
-      <w:bookmarkStart w:id="4" w:name="_Toc444079462"/>
+      <w:bookmarkStart w:id="3" w:name="_Toc444079462"/>
       <w:r>
         <w:t>ClientApplication</w:t>
       </w:r>
-      <w:bookmarkEnd w:id="4"/>
+      <w:bookmarkEnd w:id="3"/>
     </w:p>
     <w:p>
       <w:pPr>
@@ -2463,11 +2429,11 @@
         <w:pStyle w:val="berschrift2"/>
         <w:jc w:val="both"/>
       </w:pPr>
-      <w:bookmarkStart w:id="5" w:name="_Toc444079463"/>
+      <w:bookmarkStart w:id="4" w:name="_Toc444079463"/>
       <w:r>
         <w:t>ConnectorLib</w:t>
       </w:r>
-      <w:bookmarkEnd w:id="5"/>
+      <w:bookmarkEnd w:id="4"/>
     </w:p>
     <w:p>
       <w:pPr>
@@ -2482,8 +2448,11 @@
         <w:jc w:val="both"/>
       </w:pPr>
       <w:r>
+        <w:t xml:space="preserve">Ein Message Objekt besteht im Wesentlichen aus einer ID und der eigentlichen Nachricht, welche als String übergeben werden kann. Die ConnectorLib stellt zwei Klassen, eine für „Client-To-Server“ und </w:t>
+      </w:r>
+      <w:r>
         <w:lastRenderedPageBreak/>
-        <w:t xml:space="preserve">Ein Message Objekt besteht im Wesentlichen aus einer ID und der eigentlichen Nachricht, welche als String übergeben werden kann. Die ConnectorLib stellt zwei Klassen, eine für „Client-To-Server“ und eine für „Server-To-Client“ Message IDs zur Verfügung. Die dort registrierten IDs können einer Message im Konstruktor übergeben werden. Bei der Erstellung des Message Controllers werden diese IDs auf Klassen gemapped. Dafür wird ein Classloader verwendet, welcher </w:t>
+        <w:t xml:space="preserve">eine für „Server-To-Client“ Message IDs zur Verfügung. Die dort registrierten IDs können einer Message im Konstruktor übergeben werden. Bei der Erstellung des Message Controllers werden diese IDs auf Klassen gemapped. Dafür wird ein Classloader verwendet, welcher </w:t>
       </w:r>
       <w:r>
         <w:t>Instanzen</w:t>
@@ -2545,15 +2514,7 @@
         <w:jc w:val="both"/>
       </w:pPr>
       <w:r>
-        <w:t xml:space="preserve">Sowohl dem Server als auch dem Client </w:t>
-      </w:r>
-      <w:proofErr w:type="gramStart"/>
-      <w:r>
-        <w:t>stehen</w:t>
-      </w:r>
-      <w:proofErr w:type="gramEnd"/>
-      <w:r>
-        <w:t xml:space="preserve"> eine Reihe von Message Templates zur Verfügung. Diese können mit Objekten initialisiert und direkt gesendet werden. Die Umwandlung in einen validen JSON String übernimmt dabei das gewählt Message Template. Es ist jedoch auch möglich einen einfachen JSON String zu übermitteln. Dafür kann die „Message“ Klasse verwendet werden, welche lediglich den Inhalt sowie eine der „Client-To-Server“ oder „Server-To-Client“ Message IDs benötigt. Auch diese Nachricht wird verschlüsselt übertragen.</w:t>
+        <w:t>Sowohl dem Server als auch dem Client stehen eine Reihe von Message Templates zur Verfügung. Diese können mit Objekten initialisiert und direkt gesendet werden. Die Umwandlung in einen validen JSON String übernimmt dabei das gewählt Message Template. Es ist jedoch auch möglich einen einfachen JSON String zu übermitteln. Dafür kann die „Message“ Klasse verwendet werden, welche lediglich den Inhalt sowie eine der „Client-To-Server“ oder „Server-To-Client“ Message IDs benötigt. Auch diese Nachricht wird verschlüsselt übertragen.</w:t>
       </w:r>
     </w:p>
     <w:p>
@@ -2568,14 +2529,14 @@
           <w:rFonts w:eastAsiaTheme="minorHAnsi"/>
         </w:rPr>
       </w:pPr>
-      <w:bookmarkStart w:id="6" w:name="_Toc444079464"/>
+      <w:bookmarkStart w:id="5" w:name="_Toc444079464"/>
       <w:r>
         <w:rPr>
           <w:rFonts w:eastAsiaTheme="minorHAnsi"/>
         </w:rPr>
         <w:t>Projekt Management</w:t>
       </w:r>
-      <w:bookmarkEnd w:id="6"/>
+      <w:bookmarkEnd w:id="5"/>
     </w:p>
     <w:p>
       <w:pPr>
@@ -2585,7 +2546,7 @@
         <w:rPr>
           <w:bCs/>
           <w:noProof/>
-          <w:lang w:val="en-GB" w:eastAsia="en-GB"/>
+          <w:lang w:eastAsia="de-DE"/>
         </w:rPr>
         <w:drawing>
           <wp:anchor distT="0" distB="0" distL="114300" distR="114300" simplePos="0" relativeHeight="251660800" behindDoc="0" locked="0" layoutInCell="1" allowOverlap="1" wp14:anchorId="52ACEAF2" wp14:editId="4EBE357C">
@@ -2651,23 +2612,7 @@
         </w:drawing>
       </w:r>
       <w:r>
-        <w:t xml:space="preserve">Während der Arbeit an dem Projekt wurde mit dem Ticketsystem Redmine gearbeitet. Der Entwickelte Code wurde in zwei Repositorien aufgeteilt und auf </w:t>
-      </w:r>
-      <w:proofErr w:type="spellStart"/>
-      <w:r>
-        <w:t>GitHub</w:t>
-      </w:r>
-      <w:proofErr w:type="spellEnd"/>
-      <w:r>
-        <w:t xml:space="preserve"> zur Verfügung gestellt. Daher war es möglich an verschiedenen Orten und Rechnern an dem Projekt zu arbeiten. Ein genauer Aufbau ist der nebenstehenden Grafik zu entnehmen. Eine Verknüpfung zwischen Redmine und </w:t>
-      </w:r>
-      <w:proofErr w:type="spellStart"/>
-      <w:r>
-        <w:t>GitHub</w:t>
-      </w:r>
-      <w:proofErr w:type="spellEnd"/>
-      <w:r>
-        <w:t xml:space="preserve"> hat die Vorteile, dass Zeiten, Fortschritt und Kommentare direkt in einer Commit Message an das entsprechende Ticket geschrieben werden können. Dadurch war es zu jeder Zeit möglich den Fortschritt des Projektes zu überwachen.</w:t>
+        <w:t>Während der Arbeit an dem Projekt wurde mit dem Ticketsystem Redmine gearbeitet. Der Entwickelte Code wurde in zwei Repositorien aufgeteilt und auf GitHub zur Verfügung gestellt. Daher war es möglich an verschiedenen Orten und Rechnern an dem Projekt zu arbeiten. Ein genauer Aufbau ist der nebenstehenden Grafik zu entnehmen. Eine Verknüpfung zwischen Redmine und GitHub hat die Vorteile, dass Zeiten, Fortschritt und Kommentare direkt in einer Commit Message an das entsprechende Ticket geschrieben werden können. Dadurch war es zu jeder Zeit möglich den Fortschritt des Projektes zu überwachen.</w:t>
       </w:r>
     </w:p>
     <w:p>
@@ -2675,11 +2620,11 @@
         <w:pStyle w:val="berschrift1"/>
         <w:jc w:val="both"/>
       </w:pPr>
-      <w:bookmarkStart w:id="7" w:name="_Toc444079465"/>
+      <w:bookmarkStart w:id="6" w:name="_Toc444079465"/>
       <w:r>
         <w:t>Beschreibung des Umsetzungsgrades</w:t>
       </w:r>
-      <w:bookmarkEnd w:id="7"/>
+      <w:bookmarkEnd w:id="6"/>
     </w:p>
     <w:p>
       <w:r>
@@ -2823,7 +2768,6 @@
         </w:numPr>
       </w:pPr>
       <w:r>
-        <w:lastRenderedPageBreak/>
         <w:t>Nutzer können ihre Aufstellung verwalten (</w:t>
       </w:r>
       <w:r>
@@ -2863,6 +2807,7 @@
         </w:numPr>
       </w:pPr>
       <w:r>
+        <w:lastRenderedPageBreak/>
         <w:t>Nutzer können sich den Spielstand anschauen (</w:t>
       </w:r>
       <w:r>
@@ -3267,7 +3212,7 @@
           <w:bCs w:val="0"/>
         </w:rPr>
       </w:pPr>
-      <w:bookmarkStart w:id="8" w:name="_Toc444079466"/>
+      <w:bookmarkStart w:id="7" w:name="_Toc444079466"/>
       <w:r>
         <w:rPr>
           <w:rFonts w:eastAsiaTheme="minorHAnsi"/>
@@ -3275,7 +3220,7 @@
         </w:rPr>
         <w:t>Testabdeckung</w:t>
       </w:r>
-      <w:bookmarkEnd w:id="8"/>
+      <w:bookmarkEnd w:id="7"/>
     </w:p>
     <w:p>
       <w:pPr>
@@ -3333,15 +3278,7 @@
         <w:t>/</w:t>
       </w:r>
       <w:r>
-        <w:t xml:space="preserve"> wurden nicht umgesetzt, da sie als reine GUI-Tests definiert wurden. Zwar ist es generell möglich, eine mit JavaFX erstellte GUI zu testen, jedoch hätte diese Umsetzung den zeitlichen Rahmen des Projektes bei weitem überschritten. Der Testfall /T0030/ wurde nicht umgesetzt, da es nicht möglich ist dieses Verhalten sinnvoll zu testen. Außerdem </w:t>
-      </w:r>
-      <w:proofErr w:type="gramStart"/>
-      <w:r>
-        <w:t>wurde</w:t>
-      </w:r>
-      <w:proofErr w:type="gramEnd"/>
-      <w:r>
-        <w:t xml:space="preserve"> </w:t>
+        <w:t xml:space="preserve"> wurden nicht umgesetzt, da sie als reine GUI-Tests definiert wurden. Zwar ist es generell möglich, eine mit JavaFX erstellte GUI zu testen, jedoch hätte diese Umsetzung den zeitlichen Rahmen des Projektes bei weitem überschritten. Der Testfall /T0030/ wurde nicht umgesetzt, da es nicht möglich ist dieses Verhalten sinnvoll zu testen. Außerdem wurde </w:t>
       </w:r>
       <w:r>
         <w:t>die Testfälle, welche die Administratorfunktionen testen sollten, nicht umgesetzt, da die Administratorfunktionen selber nicht umgesetzt wurden.</w:t>
@@ -3385,7 +3322,18 @@
       <w:pPr>
         <w:jc w:val="both"/>
       </w:pPr>
-      <w:r>
+    </w:p>
+    <w:p>
+      <w:pPr>
+        <w:jc w:val="both"/>
+      </w:pPr>
+    </w:p>
+    <w:p>
+      <w:pPr>
+        <w:jc w:val="both"/>
+      </w:pPr>
+      <w:r>
+        <w:lastRenderedPageBreak/>
         <w:t>Die genaue Testabdeckung ist der nachfolgenden Tabelle zu entnehmen:</w:t>
       </w:r>
     </w:p>
@@ -3409,7 +3357,6 @@
               <w:jc w:val="both"/>
             </w:pPr>
             <w:r>
-              <w:lastRenderedPageBreak/>
               <w:t>Testfall</w:t>
             </w:r>
           </w:p>
@@ -4403,6 +4350,11 @@
       <w:pPr>
         <w:jc w:val="both"/>
       </w:pPr>
+    </w:p>
+    <w:p>
+      <w:r>
+        <w:br w:type="page"/>
+      </w:r>
     </w:p>
     <w:p>
       <w:pPr>
@@ -4413,15 +4365,18 @@
           <w:bCs w:val="0"/>
         </w:rPr>
       </w:pPr>
-      <w:bookmarkStart w:id="9" w:name="_Toc444079467"/>
+      <w:bookmarkStart w:id="8" w:name="_Toc444079467"/>
+      <w:bookmarkStart w:id="9" w:name="_GoBack"/>
+      <w:bookmarkEnd w:id="9"/>
       <w:r>
         <w:rPr>
           <w:rFonts w:eastAsiaTheme="minorHAnsi"/>
           <w:bCs w:val="0"/>
         </w:rPr>
+        <w:lastRenderedPageBreak/>
         <w:t>Analyse der Qualitätszielbestimmungen</w:t>
       </w:r>
-      <w:bookmarkEnd w:id="9"/>
+      <w:bookmarkEnd w:id="8"/>
     </w:p>
     <w:p/>
     <w:p>
@@ -4759,18 +4714,8 @@
                 <w:color w:val="00B050"/>
                 <w:lang w:eastAsia="de-DE"/>
               </w:rPr>
-              <w:t xml:space="preserve"> </w:t>
-            </w:r>
-            <w:proofErr w:type="spellStart"/>
-            <w:r>
-              <w:rPr>
-                <w:b/>
-                <w:color w:val="00B050"/>
-                <w:lang w:eastAsia="de-DE"/>
-              </w:rPr>
-              <w:t>X</w:t>
-            </w:r>
-            <w:proofErr w:type="spellEnd"/>
+              <w:t xml:space="preserve"> X</w:t>
+            </w:r>
           </w:p>
         </w:tc>
         <w:tc>
@@ -5431,15 +5376,7 @@
         <w:jc w:val="both"/>
       </w:pPr>
       <w:r>
-        <w:t xml:space="preserve">Das Build-Management-Tool Maven wurde in allen drei Subprojekten verwendet. Maven ist ein Tool, welches für den Erstellungsprozess einer Anwendung zuständig ist. Die einfache Einbindung von Bibliotheken war ausschlaggebend für den Einsatz in diesem Projekt. Durch dieses Dependency Management war es möglich, die ConnectorLib Plattform- und DIE-unabhängig in die ServerApplication und ClientApplication einzubinden. Die ConnectorLib, welche in einem eigenen </w:t>
-      </w:r>
-      <w:proofErr w:type="spellStart"/>
-      <w:r>
-        <w:t>Git</w:t>
-      </w:r>
-      <w:proofErr w:type="spellEnd"/>
-      <w:r>
-        <w:t>-Repository liegt, kann direkt dorthin deployed werden.</w:t>
+        <w:t>Das Build-Management-Tool Maven wurde in allen drei Subprojekten verwendet. Maven ist ein Tool, welches für den Erstellungsprozess einer Anwendung zuständig ist. Die einfache Einbindung von Bibliotheken war ausschlaggebend für den Einsatz in diesem Projekt. Durch dieses Dependency Management war es möglich, die ConnectorLib Plattform- und DIE-unabhängig in die ServerApplication und ClientApplication einzubinden. Die ConnectorLib, welche in einem eigenen Git-Repository liegt, kann direkt dorthin deployed werden.</w:t>
       </w:r>
     </w:p>
     <w:p>
@@ -5458,23 +5395,7 @@
         <w:jc w:val="both"/>
       </w:pPr>
       <w:r>
-        <w:t xml:space="preserve">SQLite ist eine Bibliothek, welche Datenbankfunktionen mit sich bringt. Diese Bibliothek benötigt keine weiteren Serverbedingungen, benötigt einen kleinen Speicherbereich und verwendet eine Art reduzierte SQL </w:t>
-      </w:r>
-      <w:proofErr w:type="spellStart"/>
-      <w:r>
-        <w:t>database</w:t>
-      </w:r>
-      <w:proofErr w:type="spellEnd"/>
-      <w:r>
-        <w:t xml:space="preserve"> </w:t>
-      </w:r>
-      <w:proofErr w:type="spellStart"/>
-      <w:r>
-        <w:t>engine</w:t>
-      </w:r>
-      <w:proofErr w:type="spellEnd"/>
-      <w:r>
-        <w:t>. Durch diese Eigenschaften ist SQLite gut für das Projekt Cheftrainer geeignet, da das besagte Projekt ein vergleichsweise wenig umfangreiches ist und nur die grundlegendsten Datenbankfunktionen benötigt. Sie kommt ausschließlich in der ServerApplication zu Einsatz.</w:t>
+        <w:t>SQLite ist eine Bibliothek, welche Datenbankfunktionen mit sich bringt. Diese Bibliothek benötigt keine weiteren Serverbedingungen, benötigt einen kleinen Speicherbereich und verwendet eine Art reduzierte SQL database engine. Durch diese Eigenschaften ist SQLite gut für das Projekt Cheftrainer geeignet, da das besagte Projekt ein vergleichsweise wenig umfangreiches ist und nur die grundlegendsten Datenbankfunktionen benötigt. Sie kommt ausschließlich in der ServerApplication zu Einsatz.</w:t>
       </w:r>
     </w:p>
     <w:p>
@@ -5482,35 +5403,17 @@
         <w:pStyle w:val="berschrift3"/>
       </w:pPr>
       <w:bookmarkStart w:id="23" w:name="_Toc444079481"/>
-      <w:proofErr w:type="spellStart"/>
       <w:r>
         <w:t>JUnit</w:t>
       </w:r>
       <w:bookmarkEnd w:id="23"/>
-      <w:proofErr w:type="spellEnd"/>
     </w:p>
     <w:p>
       <w:pPr>
         <w:jc w:val="both"/>
       </w:pPr>
       <w:r>
-        <w:t xml:space="preserve">Für das automatisierte Testen der drei Subprojekte kam das Framework </w:t>
-      </w:r>
-      <w:proofErr w:type="spellStart"/>
-      <w:r>
-        <w:t>JUnit</w:t>
-      </w:r>
-      <w:proofErr w:type="spellEnd"/>
-      <w:r>
-        <w:t xml:space="preserve"> zum Einsatz. </w:t>
-      </w:r>
-      <w:proofErr w:type="spellStart"/>
-      <w:r>
-        <w:t>JUnit</w:t>
-      </w:r>
-      <w:proofErr w:type="spellEnd"/>
-      <w:r>
-        <w:t xml:space="preserve"> vereinfacht es Fehler während der Entwicklung zu finden oder gar zu vermeiden, da es mit jedem Erstellungsprozess der Anwendung besagte Tests ausführt und Rückmeldung über den Erfolg dieser liefert.</w:t>
+        <w:t>Für das automatisierte Testen der drei Subprojekte kam das Framework JUnit zum Einsatz. JUnit vereinfacht es Fehler während der Entwicklung zu finden oder gar zu vermeiden, da es mit jedem Erstellungsprozess der Anwendung besagte Tests ausführt und Rückmeldung über den Erfolg dieser liefert.</w:t>
       </w:r>
     </w:p>
     <w:p>
@@ -5554,48 +5457,17 @@
         <w:pStyle w:val="berschrift3"/>
       </w:pPr>
       <w:bookmarkStart w:id="26" w:name="_Toc444079484"/>
-      <w:proofErr w:type="spellStart"/>
       <w:r>
         <w:t>Jsoup</w:t>
       </w:r>
       <w:bookmarkEnd w:id="26"/>
-      <w:proofErr w:type="spellEnd"/>
     </w:p>
     <w:p>
       <w:pPr>
         <w:jc w:val="both"/>
       </w:pPr>
-      <w:proofErr w:type="gramStart"/>
-      <w:r>
-        <w:t>Das Parsen</w:t>
-      </w:r>
-      <w:proofErr w:type="gramEnd"/>
-      <w:r>
-        <w:t xml:space="preserve"> von Websites, für die Automatisierung des Servers, wurde mithilfe von </w:t>
-      </w:r>
-      <w:proofErr w:type="spellStart"/>
-      <w:r>
-        <w:t>Jsoup</w:t>
-      </w:r>
-      <w:proofErr w:type="spellEnd"/>
-      <w:r>
-        <w:t xml:space="preserve"> realisiert. </w:t>
-      </w:r>
-      <w:proofErr w:type="spellStart"/>
-      <w:r>
-        <w:t>Jsoup</w:t>
-      </w:r>
-      <w:proofErr w:type="spellEnd"/>
-      <w:r>
-        <w:t xml:space="preserve"> ist eine Bibliothek, welche das Lesen und Bearbeiten von HTML-Dateien ermöglicht. Es ist deutlich komfortabler und einfacher HTML mittels </w:t>
-      </w:r>
-      <w:proofErr w:type="spellStart"/>
-      <w:r>
-        <w:t>Jsoup</w:t>
-      </w:r>
-      <w:proofErr w:type="spellEnd"/>
-      <w:r>
-        <w:t xml:space="preserve"> zu parsen als auf einen reinen XML Parser zurückzugreifen.</w:t>
+      <w:r>
+        <w:t>Das Parsen von Websites, für die Automatisierung des Servers, wurde mithilfe von Jsoup realisiert. Jsoup ist eine Bibliothek, welche das Lesen und Bearbeiten von HTML-Dateien ermöglicht. Es ist deutlich komfortabler und einfacher HTML mittels Jsoup zu parsen als auf einen reinen XML Parser zurückzugreifen.</w:t>
       </w:r>
     </w:p>
     <w:p>
@@ -5640,7 +5512,7 @@
             <v:path o:extrusionok="f" gradientshapeok="t" o:connecttype="rect"/>
             <o:lock v:ext="edit" aspectratio="t"/>
           </v:shapetype>
-          <v:shape id="_x0000_i1025" type="#_x0000_t75" style="width:452.95pt;height:653.85pt">
+          <v:shape id="_x0000_i1025" type="#_x0000_t75" style="width:452.95pt;height:653.9pt">
             <v:imagedata r:id="rId12" o:title="Aufbau"/>
           </v:shape>
         </w:pict>
@@ -5660,7 +5532,7 @@
 </file>
 
 <file path=word/endnotes.xml><?xml version="1.0" encoding="utf-8"?>
-<w:endnotes xmlns:wpc="http://schemas.microsoft.com/office/word/2010/wordprocessingCanvas" xmlns:mc="http://schemas.openxmlformats.org/markup-compatibility/2006" xmlns:o="urn:schemas-microsoft-com:office:office" xmlns:r="http://schemas.openxmlformats.org/officeDocument/2006/relationships" xmlns:m="http://schemas.openxmlformats.org/officeDocument/2006/math" xmlns:v="urn:schemas-microsoft-com:vml" xmlns:wp14="http://schemas.microsoft.com/office/word/2010/wordprocessingDrawing" xmlns:wp="http://schemas.openxmlformats.org/drawingml/2006/wordprocessingDrawing" xmlns:w10="urn:schemas-microsoft-com:office:word" xmlns:w="http://schemas.openxmlformats.org/wordprocessingml/2006/main" xmlns:w14="http://schemas.microsoft.com/office/word/2010/wordml" xmlns:w15="http://schemas.microsoft.com/office/word/2012/wordml" xmlns:wpg="http://schemas.microsoft.com/office/word/2010/wordprocessingGroup" xmlns:wpi="http://schemas.microsoft.com/office/word/2010/wordprocessingInk" xmlns:wne="http://schemas.microsoft.com/office/word/2006/wordml" xmlns:wps="http://schemas.microsoft.com/office/word/2010/wordprocessingShape" mc:Ignorable="w14 w15 wp14">
+<w:endnotes xmlns:wpc="http://schemas.microsoft.com/office/word/2010/wordprocessingCanvas" xmlns:cx="http://schemas.microsoft.com/office/drawing/2014/chartex" xmlns:cx1="http://schemas.microsoft.com/office/drawing/2015/9/8/chartex" xmlns:cx2="http://schemas.microsoft.com/office/drawing/2015/10/21/chartex" xmlns:mc="http://schemas.openxmlformats.org/markup-compatibility/2006" xmlns:o="urn:schemas-microsoft-com:office:office" xmlns:r="http://schemas.openxmlformats.org/officeDocument/2006/relationships" xmlns:m="http://schemas.openxmlformats.org/officeDocument/2006/math" xmlns:v="urn:schemas-microsoft-com:vml" xmlns:wp14="http://schemas.microsoft.com/office/word/2010/wordprocessingDrawing" xmlns:wp="http://schemas.openxmlformats.org/drawingml/2006/wordprocessingDrawing" xmlns:w10="urn:schemas-microsoft-com:office:word" xmlns:w="http://schemas.openxmlformats.org/wordprocessingml/2006/main" xmlns:w14="http://schemas.microsoft.com/office/word/2010/wordml" xmlns:w15="http://schemas.microsoft.com/office/word/2012/wordml" xmlns:w16se="http://schemas.microsoft.com/office/word/2015/wordml/symex" xmlns:wpg="http://schemas.microsoft.com/office/word/2010/wordprocessingGroup" xmlns:wpi="http://schemas.microsoft.com/office/word/2010/wordprocessingInk" xmlns:wne="http://schemas.microsoft.com/office/word/2006/wordml" xmlns:wps="http://schemas.microsoft.com/office/word/2010/wordprocessingShape" mc:Ignorable="w14 w15 w16se wp14">
   <w:endnote w:type="separator" w:id="-1">
     <w:p>
       <w:pPr>
@@ -5685,7 +5557,7 @@
 </file>
 
 <file path=word/footer1.xml><?xml version="1.0" encoding="utf-8"?>
-<w:ftr xmlns:wpc="http://schemas.microsoft.com/office/word/2010/wordprocessingCanvas" xmlns:mc="http://schemas.openxmlformats.org/markup-compatibility/2006" xmlns:o="urn:schemas-microsoft-com:office:office" xmlns:r="http://schemas.openxmlformats.org/officeDocument/2006/relationships" xmlns:m="http://schemas.openxmlformats.org/officeDocument/2006/math" xmlns:v="urn:schemas-microsoft-com:vml" xmlns:wp14="http://schemas.microsoft.com/office/word/2010/wordprocessingDrawing" xmlns:wp="http://schemas.openxmlformats.org/drawingml/2006/wordprocessingDrawing" xmlns:w10="urn:schemas-microsoft-com:office:word" xmlns:w="http://schemas.openxmlformats.org/wordprocessingml/2006/main" xmlns:w14="http://schemas.microsoft.com/office/word/2010/wordml" xmlns:w15="http://schemas.microsoft.com/office/word/2012/wordml" xmlns:wpg="http://schemas.microsoft.com/office/word/2010/wordprocessingGroup" xmlns:wpi="http://schemas.microsoft.com/office/word/2010/wordprocessingInk" xmlns:wne="http://schemas.microsoft.com/office/word/2006/wordml" xmlns:wps="http://schemas.microsoft.com/office/word/2010/wordprocessingShape" mc:Ignorable="w14 w15 wp14">
+<w:ftr xmlns:wpc="http://schemas.microsoft.com/office/word/2010/wordprocessingCanvas" xmlns:cx="http://schemas.microsoft.com/office/drawing/2014/chartex" xmlns:cx1="http://schemas.microsoft.com/office/drawing/2015/9/8/chartex" xmlns:cx2="http://schemas.microsoft.com/office/drawing/2015/10/21/chartex" xmlns:mc="http://schemas.openxmlformats.org/markup-compatibility/2006" xmlns:o="urn:schemas-microsoft-com:office:office" xmlns:r="http://schemas.openxmlformats.org/officeDocument/2006/relationships" xmlns:m="http://schemas.openxmlformats.org/officeDocument/2006/math" xmlns:v="urn:schemas-microsoft-com:vml" xmlns:wp14="http://schemas.microsoft.com/office/word/2010/wordprocessingDrawing" xmlns:wp="http://schemas.openxmlformats.org/drawingml/2006/wordprocessingDrawing" xmlns:w10="urn:schemas-microsoft-com:office:word" xmlns:w="http://schemas.openxmlformats.org/wordprocessingml/2006/main" xmlns:w14="http://schemas.microsoft.com/office/word/2010/wordml" xmlns:w15="http://schemas.microsoft.com/office/word/2012/wordml" xmlns:w16se="http://schemas.microsoft.com/office/word/2015/wordml/symex" xmlns:wpg="http://schemas.microsoft.com/office/word/2010/wordprocessingGroup" xmlns:wpi="http://schemas.microsoft.com/office/word/2010/wordprocessingInk" xmlns:wne="http://schemas.microsoft.com/office/word/2006/wordml" xmlns:wps="http://schemas.microsoft.com/office/word/2010/wordprocessingShape" mc:Ignorable="w14 w15 w16se wp14">
   <w:p>
     <w:pPr>
       <w:pStyle w:val="Fuzeile"/>
@@ -5724,7 +5596,7 @@
         <w:bCs/>
         <w:noProof/>
       </w:rPr>
-      <w:t>10</w:t>
+      <w:t>6</w:t>
     </w:r>
     <w:r>
       <w:rPr>
@@ -5777,7 +5649,7 @@
 </file>
 
 <file path=word/footnotes.xml><?xml version="1.0" encoding="utf-8"?>
-<w:footnotes xmlns:wpc="http://schemas.microsoft.com/office/word/2010/wordprocessingCanvas" xmlns:mc="http://schemas.openxmlformats.org/markup-compatibility/2006" xmlns:o="urn:schemas-microsoft-com:office:office" xmlns:r="http://schemas.openxmlformats.org/officeDocument/2006/relationships" xmlns:m="http://schemas.openxmlformats.org/officeDocument/2006/math" xmlns:v="urn:schemas-microsoft-com:vml" xmlns:wp14="http://schemas.microsoft.com/office/word/2010/wordprocessingDrawing" xmlns:wp="http://schemas.openxmlformats.org/drawingml/2006/wordprocessingDrawing" xmlns:w10="urn:schemas-microsoft-com:office:word" xmlns:w="http://schemas.openxmlformats.org/wordprocessingml/2006/main" xmlns:w14="http://schemas.microsoft.com/office/word/2010/wordml" xmlns:w15="http://schemas.microsoft.com/office/word/2012/wordml" xmlns:wpg="http://schemas.microsoft.com/office/word/2010/wordprocessingGroup" xmlns:wpi="http://schemas.microsoft.com/office/word/2010/wordprocessingInk" xmlns:wne="http://schemas.microsoft.com/office/word/2006/wordml" xmlns:wps="http://schemas.microsoft.com/office/word/2010/wordprocessingShape" mc:Ignorable="w14 w15 wp14">
+<w:footnotes xmlns:wpc="http://schemas.microsoft.com/office/word/2010/wordprocessingCanvas" xmlns:cx="http://schemas.microsoft.com/office/drawing/2014/chartex" xmlns:cx1="http://schemas.microsoft.com/office/drawing/2015/9/8/chartex" xmlns:cx2="http://schemas.microsoft.com/office/drawing/2015/10/21/chartex" xmlns:mc="http://schemas.openxmlformats.org/markup-compatibility/2006" xmlns:o="urn:schemas-microsoft-com:office:office" xmlns:r="http://schemas.openxmlformats.org/officeDocument/2006/relationships" xmlns:m="http://schemas.openxmlformats.org/officeDocument/2006/math" xmlns:v="urn:schemas-microsoft-com:vml" xmlns:wp14="http://schemas.microsoft.com/office/word/2010/wordprocessingDrawing" xmlns:wp="http://schemas.openxmlformats.org/drawingml/2006/wordprocessingDrawing" xmlns:w10="urn:schemas-microsoft-com:office:word" xmlns:w="http://schemas.openxmlformats.org/wordprocessingml/2006/main" xmlns:w14="http://schemas.microsoft.com/office/word/2010/wordml" xmlns:w15="http://schemas.microsoft.com/office/word/2012/wordml" xmlns:w16se="http://schemas.microsoft.com/office/word/2015/wordml/symex" xmlns:wpg="http://schemas.microsoft.com/office/word/2010/wordprocessingGroup" xmlns:wpi="http://schemas.microsoft.com/office/word/2010/wordprocessingInk" xmlns:wne="http://schemas.microsoft.com/office/word/2006/wordml" xmlns:wps="http://schemas.microsoft.com/office/word/2010/wordprocessingShape" mc:Ignorable="w14 w15 w16se wp14">
   <w:footnote w:type="separator" w:id="-1">
     <w:p>
       <w:pPr>
@@ -5802,7 +5674,7 @@
 </file>
 
 <file path=word/numbering.xml><?xml version="1.0" encoding="utf-8"?>
-<w:numbering xmlns:wpc="http://schemas.microsoft.com/office/word/2010/wordprocessingCanvas" xmlns:mc="http://schemas.openxmlformats.org/markup-compatibility/2006" xmlns:o="urn:schemas-microsoft-com:office:office" xmlns:r="http://schemas.openxmlformats.org/officeDocument/2006/relationships" xmlns:m="http://schemas.openxmlformats.org/officeDocument/2006/math" xmlns:v="urn:schemas-microsoft-com:vml" xmlns:wp14="http://schemas.microsoft.com/office/word/2010/wordprocessingDrawing" xmlns:wp="http://schemas.openxmlformats.org/drawingml/2006/wordprocessingDrawing" xmlns:w10="urn:schemas-microsoft-com:office:word" xmlns:w="http://schemas.openxmlformats.org/wordprocessingml/2006/main" xmlns:w14="http://schemas.microsoft.com/office/word/2010/wordml" xmlns:w15="http://schemas.microsoft.com/office/word/2012/wordml" xmlns:wpg="http://schemas.microsoft.com/office/word/2010/wordprocessingGroup" xmlns:wpi="http://schemas.microsoft.com/office/word/2010/wordprocessingInk" xmlns:wne="http://schemas.microsoft.com/office/word/2006/wordml" xmlns:wps="http://schemas.microsoft.com/office/word/2010/wordprocessingShape" mc:Ignorable="w14 w15 wp14">
+<w:numbering xmlns:wpc="http://schemas.microsoft.com/office/word/2010/wordprocessingCanvas" xmlns:cx="http://schemas.microsoft.com/office/drawing/2014/chartex" xmlns:cx1="http://schemas.microsoft.com/office/drawing/2015/9/8/chartex" xmlns:cx2="http://schemas.microsoft.com/office/drawing/2015/10/21/chartex" xmlns:mc="http://schemas.openxmlformats.org/markup-compatibility/2006" xmlns:o="urn:schemas-microsoft-com:office:office" xmlns:r="http://schemas.openxmlformats.org/officeDocument/2006/relationships" xmlns:m="http://schemas.openxmlformats.org/officeDocument/2006/math" xmlns:v="urn:schemas-microsoft-com:vml" xmlns:wp14="http://schemas.microsoft.com/office/word/2010/wordprocessingDrawing" xmlns:wp="http://schemas.openxmlformats.org/drawingml/2006/wordprocessingDrawing" xmlns:w10="urn:schemas-microsoft-com:office:word" xmlns:w="http://schemas.openxmlformats.org/wordprocessingml/2006/main" xmlns:w14="http://schemas.microsoft.com/office/word/2010/wordml" xmlns:w15="http://schemas.microsoft.com/office/word/2012/wordml" xmlns:w16se="http://schemas.microsoft.com/office/word/2015/wordml/symex" xmlns:wpg="http://schemas.microsoft.com/office/word/2010/wordprocessingGroup" xmlns:wpi="http://schemas.microsoft.com/office/word/2010/wordprocessingInk" xmlns:wne="http://schemas.microsoft.com/office/word/2006/wordml" xmlns:wps="http://schemas.microsoft.com/office/word/2010/wordprocessingShape" mc:Ignorable="w14 w15 w16se wp14">
   <w:abstractNum w:abstractNumId="0" w15:restartNumberingAfterBreak="0">
     <w:nsid w:val="30AC0652"/>
     <w:multiLevelType w:val="hybridMultilevel"/>
@@ -6501,7 +6373,7 @@
 </file>
 
 <file path=word/styles.xml><?xml version="1.0" encoding="utf-8"?>
-<w:styles xmlns:mc="http://schemas.openxmlformats.org/markup-compatibility/2006" xmlns:r="http://schemas.openxmlformats.org/officeDocument/2006/relationships" xmlns:w="http://schemas.openxmlformats.org/wordprocessingml/2006/main" xmlns:w14="http://schemas.microsoft.com/office/word/2010/wordml" xmlns:w15="http://schemas.microsoft.com/office/word/2012/wordml" mc:Ignorable="w14 w15">
+<w:styles xmlns:mc="http://schemas.openxmlformats.org/markup-compatibility/2006" xmlns:r="http://schemas.openxmlformats.org/officeDocument/2006/relationships" xmlns:w="http://schemas.openxmlformats.org/wordprocessingml/2006/main" xmlns:w14="http://schemas.microsoft.com/office/word/2010/wordml" xmlns:w15="http://schemas.microsoft.com/office/word/2012/wordml" xmlns:w16se="http://schemas.microsoft.com/office/word/2015/wordml/symex" mc:Ignorable="w14 w15 w16se">
   <w:docDefaults>
     <w:rPrDefault>
       <w:rPr>
@@ -6517,7 +6389,7 @@
       </w:pPr>
     </w:pPrDefault>
   </w:docDefaults>
-  <w:latentStyles w:defLockedState="0" w:defUIPriority="99" w:defSemiHidden="0" w:defUnhideWhenUsed="0" w:defQFormat="0" w:count="371">
+  <w:latentStyles w:defLockedState="0" w:defUIPriority="99" w:defSemiHidden="0" w:defUnhideWhenUsed="0" w:defQFormat="0" w:count="372">
     <w:lsdException w:name="Normal" w:uiPriority="0" w:qFormat="1"/>
     <w:lsdException w:name="heading 1" w:uiPriority="9" w:qFormat="1"/>
     <w:lsdException w:name="heading 2" w:semiHidden="1" w:uiPriority="9" w:unhideWhenUsed="1" w:qFormat="1"/>
@@ -6623,7 +6495,6 @@
     <w:lsdException w:name="HTML Sample" w:semiHidden="1" w:unhideWhenUsed="1"/>
     <w:lsdException w:name="HTML Typewriter" w:semiHidden="1" w:unhideWhenUsed="1"/>
     <w:lsdException w:name="HTML Variable" w:semiHidden="1" w:unhideWhenUsed="1"/>
-    <w:lsdException w:name="Normal Table" w:semiHidden="1" w:unhideWhenUsed="1"/>
     <w:lsdException w:name="annotation subject" w:semiHidden="1" w:unhideWhenUsed="1"/>
     <w:lsdException w:name="No List" w:semiHidden="1" w:unhideWhenUsed="1"/>
     <w:lsdException w:name="Outline List 1" w:semiHidden="1" w:unhideWhenUsed="1"/>
@@ -6670,10 +6541,8 @@
     <w:lsdException w:name="Table Subtle 2" w:semiHidden="1" w:unhideWhenUsed="1"/>
     <w:lsdException w:name="Table Web 1" w:semiHidden="1" w:unhideWhenUsed="1"/>
     <w:lsdException w:name="Table Web 2" w:semiHidden="1" w:unhideWhenUsed="1"/>
-    <w:lsdException w:name="Table Web 3" w:semiHidden="1" w:unhideWhenUsed="1"/>
     <w:lsdException w:name="Balloon Text" w:semiHidden="1" w:unhideWhenUsed="1"/>
     <w:lsdException w:name="Table Grid" w:uiPriority="59"/>
-    <w:lsdException w:name="Table Theme" w:semiHidden="1" w:unhideWhenUsed="1"/>
     <w:lsdException w:name="Placeholder Text" w:semiHidden="1"/>
     <w:lsdException w:name="No Spacing" w:uiPriority="1" w:qFormat="1"/>
     <w:lsdException w:name="Light Shading" w:uiPriority="60"/>
@@ -6889,6 +6758,7 @@
     <w:lsdException w:name="List Table 5 Dark Accent 6" w:uiPriority="50"/>
     <w:lsdException w:name="List Table 6 Colorful Accent 6" w:uiPriority="51"/>
     <w:lsdException w:name="List Table 7 Colorful Accent 6" w:uiPriority="52"/>
+    <w:lsdException w:name="Mention" w:semiHidden="1" w:unhideWhenUsed="1"/>
   </w:latentStyles>
   <w:style w:type="paragraph" w:default="1" w:styleId="Standard">
     <w:name w:val="Normal"/>
@@ -7387,7 +7257,7 @@
 </file>
 
 <file path=word/glossary/document.xml><?xml version="1.0" encoding="utf-8"?>
-<w:glossaryDocument xmlns:wpc="http://schemas.microsoft.com/office/word/2010/wordprocessingCanvas" xmlns:mc="http://schemas.openxmlformats.org/markup-compatibility/2006" xmlns:o="urn:schemas-microsoft-com:office:office" xmlns:r="http://schemas.openxmlformats.org/officeDocument/2006/relationships" xmlns:m="http://schemas.openxmlformats.org/officeDocument/2006/math" xmlns:v="urn:schemas-microsoft-com:vml" xmlns:wp14="http://schemas.microsoft.com/office/word/2010/wordprocessingDrawing" xmlns:wp="http://schemas.openxmlformats.org/drawingml/2006/wordprocessingDrawing" xmlns:w10="urn:schemas-microsoft-com:office:word" xmlns:w="http://schemas.openxmlformats.org/wordprocessingml/2006/main" xmlns:w14="http://schemas.microsoft.com/office/word/2010/wordml" xmlns:w15="http://schemas.microsoft.com/office/word/2012/wordml" xmlns:wpg="http://schemas.microsoft.com/office/word/2010/wordprocessingGroup" xmlns:wpi="http://schemas.microsoft.com/office/word/2010/wordprocessingInk" xmlns:wne="http://schemas.microsoft.com/office/word/2006/wordml" xmlns:wps="http://schemas.microsoft.com/office/word/2010/wordprocessingShape" mc:Ignorable="w14 w15 wp14">
+<w:glossaryDocument xmlns:wpc="http://schemas.microsoft.com/office/word/2010/wordprocessingCanvas" xmlns:cx="http://schemas.microsoft.com/office/drawing/2014/chartex" xmlns:cx1="http://schemas.microsoft.com/office/drawing/2015/9/8/chartex" xmlns:cx2="http://schemas.microsoft.com/office/drawing/2015/10/21/chartex" xmlns:mc="http://schemas.openxmlformats.org/markup-compatibility/2006" xmlns:o="urn:schemas-microsoft-com:office:office" xmlns:r="http://schemas.openxmlformats.org/officeDocument/2006/relationships" xmlns:m="http://schemas.openxmlformats.org/officeDocument/2006/math" xmlns:v="urn:schemas-microsoft-com:vml" xmlns:wp14="http://schemas.microsoft.com/office/word/2010/wordprocessingDrawing" xmlns:wp="http://schemas.openxmlformats.org/drawingml/2006/wordprocessingDrawing" xmlns:w10="urn:schemas-microsoft-com:office:word" xmlns:w="http://schemas.openxmlformats.org/wordprocessingml/2006/main" xmlns:w14="http://schemas.microsoft.com/office/word/2010/wordml" xmlns:w15="http://schemas.microsoft.com/office/word/2012/wordml" xmlns:w16se="http://schemas.microsoft.com/office/word/2015/wordml/symex" xmlns:wpg="http://schemas.microsoft.com/office/word/2010/wordprocessingGroup" xmlns:wpi="http://schemas.microsoft.com/office/word/2010/wordprocessingInk" xmlns:wne="http://schemas.microsoft.com/office/word/2006/wordml" xmlns:wps="http://schemas.microsoft.com/office/word/2010/wordprocessingShape" mc:Ignorable="w14 w15 w16se wp14">
   <w:docParts>
     <w:docPart>
       <w:docPartPr>
@@ -7544,7 +7414,7 @@
 </file>
 
 <file path=word/glossary/fontTable.xml><?xml version="1.0" encoding="utf-8"?>
-<w:fonts xmlns:mc="http://schemas.openxmlformats.org/markup-compatibility/2006" xmlns:r="http://schemas.openxmlformats.org/officeDocument/2006/relationships" xmlns:w="http://schemas.openxmlformats.org/wordprocessingml/2006/main" xmlns:w14="http://schemas.microsoft.com/office/word/2010/wordml" xmlns:w15="http://schemas.microsoft.com/office/word/2012/wordml" mc:Ignorable="w14 w15">
+<w:fonts xmlns:mc="http://schemas.openxmlformats.org/markup-compatibility/2006" xmlns:r="http://schemas.openxmlformats.org/officeDocument/2006/relationships" xmlns:w="http://schemas.openxmlformats.org/wordprocessingml/2006/main" xmlns:w14="http://schemas.microsoft.com/office/word/2010/wordml" xmlns:w15="http://schemas.microsoft.com/office/word/2012/wordml" xmlns:w16se="http://schemas.microsoft.com/office/word/2015/wordml/symex" mc:Ignorable="w14 w15 w16se">
   <w:font w:name="Calibri">
     <w:panose1 w:val="020F0502020204030204"/>
     <w:charset w:val="00"/>
@@ -7557,14 +7427,14 @@
     <w:charset w:val="00"/>
     <w:family w:val="roman"/>
     <w:pitch w:val="variable"/>
-    <w:sig w:usb0="E0002AFF" w:usb1="C0007841" w:usb2="00000009" w:usb3="00000000" w:csb0="000001FF" w:csb1="00000000"/>
+    <w:sig w:usb0="E0002EFF" w:usb1="C0007843" w:usb2="00000009" w:usb3="00000000" w:csb0="000001FF" w:csb1="00000000"/>
   </w:font>
   <w:font w:name="Courier New">
     <w:panose1 w:val="02070309020205020404"/>
     <w:charset w:val="00"/>
     <w:family w:val="modern"/>
     <w:pitch w:val="fixed"/>
-    <w:sig w:usb0="E0002AFF" w:usb1="C0007843" w:usb2="00000009" w:usb3="00000000" w:csb0="000001FF" w:csb1="00000000"/>
+    <w:sig w:usb0="E0002EFF" w:usb1="C0007843" w:usb2="00000009" w:usb3="00000000" w:csb0="000001FF" w:csb1="00000000"/>
   </w:font>
   <w:font w:name="Wingdings">
     <w:panose1 w:val="05000000000000000000"/>
@@ -7605,7 +7475,7 @@
 </file>
 
 <file path=word/glossary/settings.xml><?xml version="1.0" encoding="utf-8"?>
-<w:settings xmlns:mc="http://schemas.openxmlformats.org/markup-compatibility/2006" xmlns:o="urn:schemas-microsoft-com:office:office" xmlns:r="http://schemas.openxmlformats.org/officeDocument/2006/relationships" xmlns:m="http://schemas.openxmlformats.org/officeDocument/2006/math" xmlns:v="urn:schemas-microsoft-com:vml" xmlns:w10="urn:schemas-microsoft-com:office:word" xmlns:w="http://schemas.openxmlformats.org/wordprocessingml/2006/main" xmlns:w14="http://schemas.microsoft.com/office/word/2010/wordml" xmlns:w15="http://schemas.microsoft.com/office/word/2012/wordml" xmlns:sl="http://schemas.openxmlformats.org/schemaLibrary/2006/main" mc:Ignorable="w14 w15">
+<w:settings xmlns:mc="http://schemas.openxmlformats.org/markup-compatibility/2006" xmlns:o="urn:schemas-microsoft-com:office:office" xmlns:r="http://schemas.openxmlformats.org/officeDocument/2006/relationships" xmlns:m="http://schemas.openxmlformats.org/officeDocument/2006/math" xmlns:v="urn:schemas-microsoft-com:vml" xmlns:w10="urn:schemas-microsoft-com:office:word" xmlns:w="http://schemas.openxmlformats.org/wordprocessingml/2006/main" xmlns:w14="http://schemas.microsoft.com/office/word/2010/wordml" xmlns:w15="http://schemas.microsoft.com/office/word/2012/wordml" xmlns:w16se="http://schemas.microsoft.com/office/word/2015/wordml/symex" xmlns:sl="http://schemas.openxmlformats.org/schemaLibrary/2006/main" mc:Ignorable="w14 w15 w16se">
   <w:view w:val="normal"/>
   <w:defaultTabStop w:val="708"/>
   <w:hyphenationZone w:val="425"/>
@@ -7621,6 +7491,7 @@
     <w:rsidRoot w:val="00333132"/>
     <w:rsid w:val="002E2C5F"/>
     <w:rsid w:val="00333132"/>
+    <w:rsid w:val="007B38CC"/>
   </w:rsids>
   <m:mathPr>
     <m:mathFont m:val="Cambria Math"/>
@@ -7643,7 +7514,7 @@
 </file>
 
 <file path=word/glossary/styles.xml><?xml version="1.0" encoding="utf-8"?>
-<w:styles xmlns:mc="http://schemas.openxmlformats.org/markup-compatibility/2006" xmlns:r="http://schemas.openxmlformats.org/officeDocument/2006/relationships" xmlns:w="http://schemas.openxmlformats.org/wordprocessingml/2006/main" xmlns:w14="http://schemas.microsoft.com/office/word/2010/wordml" xmlns:w15="http://schemas.microsoft.com/office/word/2012/wordml" mc:Ignorable="w14 w15">
+<w:styles xmlns:mc="http://schemas.openxmlformats.org/markup-compatibility/2006" xmlns:r="http://schemas.openxmlformats.org/officeDocument/2006/relationships" xmlns:w="http://schemas.openxmlformats.org/wordprocessingml/2006/main" xmlns:w14="http://schemas.microsoft.com/office/word/2010/wordml" xmlns:w15="http://schemas.microsoft.com/office/word/2012/wordml" xmlns:w16se="http://schemas.microsoft.com/office/word/2015/wordml/symex" mc:Ignorable="w14 w15 w16se">
   <w:docDefaults>
     <w:rPrDefault>
       <w:rPr>
@@ -7659,7 +7530,7 @@
       </w:pPr>
     </w:pPrDefault>
   </w:docDefaults>
-  <w:latentStyles w:defLockedState="0" w:defUIPriority="99" w:defSemiHidden="0" w:defUnhideWhenUsed="0" w:defQFormat="0" w:count="371">
+  <w:latentStyles w:defLockedState="0" w:defUIPriority="99" w:defSemiHidden="0" w:defUnhideWhenUsed="0" w:defQFormat="0" w:count="372">
     <w:lsdException w:name="Normal" w:uiPriority="0" w:qFormat="1"/>
     <w:lsdException w:name="heading 1" w:uiPriority="9" w:qFormat="1"/>
     <w:lsdException w:name="heading 2" w:semiHidden="1" w:uiPriority="9" w:unhideWhenUsed="1" w:qFormat="1"/>
@@ -7765,7 +7636,6 @@
     <w:lsdException w:name="HTML Sample" w:semiHidden="1" w:unhideWhenUsed="1"/>
     <w:lsdException w:name="HTML Typewriter" w:semiHidden="1" w:unhideWhenUsed="1"/>
     <w:lsdException w:name="HTML Variable" w:semiHidden="1" w:unhideWhenUsed="1"/>
-    <w:lsdException w:name="Normal Table" w:semiHidden="1" w:unhideWhenUsed="1"/>
     <w:lsdException w:name="annotation subject" w:semiHidden="1" w:unhideWhenUsed="1"/>
     <w:lsdException w:name="No List" w:semiHidden="1" w:unhideWhenUsed="1"/>
     <w:lsdException w:name="Outline List 1" w:semiHidden="1" w:unhideWhenUsed="1"/>
@@ -7812,10 +7682,8 @@
     <w:lsdException w:name="Table Subtle 2" w:semiHidden="1" w:unhideWhenUsed="1"/>
     <w:lsdException w:name="Table Web 1" w:semiHidden="1" w:unhideWhenUsed="1"/>
     <w:lsdException w:name="Table Web 2" w:semiHidden="1" w:unhideWhenUsed="1"/>
-    <w:lsdException w:name="Table Web 3" w:semiHidden="1" w:unhideWhenUsed="1"/>
     <w:lsdException w:name="Balloon Text" w:semiHidden="1" w:unhideWhenUsed="1"/>
     <w:lsdException w:name="Table Grid" w:uiPriority="59"/>
-    <w:lsdException w:name="Table Theme" w:semiHidden="1" w:unhideWhenUsed="1"/>
     <w:lsdException w:name="Placeholder Text" w:semiHidden="1"/>
     <w:lsdException w:name="No Spacing" w:uiPriority="1" w:qFormat="1"/>
     <w:lsdException w:name="Light Shading" w:uiPriority="60"/>
@@ -8031,6 +7899,7 @@
     <w:lsdException w:name="List Table 5 Dark Accent 6" w:uiPriority="50"/>
     <w:lsdException w:name="List Table 6 Colorful Accent 6" w:uiPriority="51"/>
     <w:lsdException w:name="List Table 7 Colorful Accent 6" w:uiPriority="52"/>
+    <w:lsdException w:name="Mention" w:semiHidden="1" w:unhideWhenUsed="1"/>
   </w:latentStyles>
   <w:style w:type="paragraph" w:default="1" w:styleId="Standard">
     <w:name w:val="Normal"/>
@@ -8203,7 +8072,7 @@
 </file>
 
 <file path=word/glossary/webSettings.xml><?xml version="1.0" encoding="utf-8"?>
-<w:webSettings xmlns:mc="http://schemas.openxmlformats.org/markup-compatibility/2006" xmlns:r="http://schemas.openxmlformats.org/officeDocument/2006/relationships" xmlns:w="http://schemas.openxmlformats.org/wordprocessingml/2006/main" xmlns:w14="http://schemas.microsoft.com/office/word/2010/wordml" xmlns:w15="http://schemas.microsoft.com/office/word/2012/wordml" mc:Ignorable="w14 w15">
+<w:webSettings xmlns:mc="http://schemas.openxmlformats.org/markup-compatibility/2006" xmlns:r="http://schemas.openxmlformats.org/officeDocument/2006/relationships" xmlns:w="http://schemas.openxmlformats.org/wordprocessingml/2006/main" xmlns:w14="http://schemas.microsoft.com/office/word/2010/wordml" xmlns:w15="http://schemas.microsoft.com/office/word/2012/wordml" xmlns:w16se="http://schemas.microsoft.com/office/word/2015/wordml/symex" mc:Ignorable="w14 w15 w16se">
   <w:optimizeForBrowser/>
   <w:allowPNG/>
 </w:webSettings>
@@ -8518,7 +8387,7 @@
 </file>
 
 <file path=customXml/itemProps2.xml><?xml version="1.0" encoding="utf-8"?>
-<ds:datastoreItem xmlns:ds="http://schemas.openxmlformats.org/officeDocument/2006/customXml" ds:itemID="{006D83D3-B15D-410A-B646-23462B0D9146}">
+<ds:datastoreItem xmlns:ds="http://schemas.openxmlformats.org/officeDocument/2006/customXml" ds:itemID="{35AFF6A9-A82C-4AE4-9261-24ECA7FC94A5}">
   <ds:schemaRefs>
     <ds:schemaRef ds:uri="http://schemas.openxmlformats.org/officeDocument/2006/bibliography"/>
   </ds:schemaRefs>

</xml_diff>